<commit_message>
Adding some more stuff about my experience
</commit_message>
<xml_diff>
--- a/final_report_cs_273.docx
+++ b/final_report_cs_273.docx
@@ -697,10 +697,29 @@
     </w:p>
     <w:p>
       <w:pPr>
-        <w:rPr>
-          <w:b/>
-        </w:rPr>
-      </w:pPr>
+        <w:ind w:firstLine="720"/>
+      </w:pPr>
+      <w:r>
+        <w:t>In addition to our individual contributions our group was in constant contact either meeting in person, communicating through GitHub or</w:t>
+      </w:r>
+      <w:r>
+        <w:t xml:space="preserve"> through</w:t>
+      </w:r>
+      <w:r>
+        <w:t xml:space="preserve"> our facebook group. </w:t>
+      </w:r>
+      <w:r>
+        <w:t>This led to many fruitful discussions on what would be interesting things to try, advice on why something might not be working or how it could work better and also kept everyone in the loop on what others were doing. Ultimately these discussions not only enhanced learning</w:t>
+      </w:r>
+      <w:r>
+        <w:t>,</w:t>
+      </w:r>
+      <w:r>
+        <w:t xml:space="preserve"> but we feel </w:t>
+      </w:r>
+      <w:r>
+        <w:t>led to a stronger project.</w:t>
+      </w:r>
     </w:p>
     <w:p>
       <w:pPr>
@@ -801,7 +820,240 @@
         </w:numPr>
       </w:pPr>
       <w:r>
-        <w:t>Any other model that I worked on optimizing for the respective problems I used an implementation fro sci-kit learn.</w:t>
+        <w:t xml:space="preserve">Any other model that I worked on optimizing for the respective problems I used an implementation fro sci-kit learn. </w:t>
+      </w:r>
+    </w:p>
+    <w:p/>
+    <w:p>
+      <w:pPr>
+        <w:ind w:firstLine="720"/>
+        <w:rPr>
+          <w:b/>
+        </w:rPr>
+      </w:pPr>
+      <w:r>
+        <w:rPr>
+          <w:b/>
+        </w:rPr>
+        <w:t>Ariel Kruger –</w:t>
+      </w:r>
+    </w:p>
+    <w:p/>
+    <w:p>
+      <w:pPr>
+        <w:ind w:firstLine="720"/>
+        <w:rPr>
+          <w:b/>
+        </w:rPr>
+      </w:pPr>
+      <w:r>
+        <w:rPr>
+          <w:b/>
+        </w:rPr>
+        <w:t xml:space="preserve">Abhisaar Sharma - </w:t>
+      </w:r>
+    </w:p>
+    <w:p/>
+    <w:p>
+      <w:pPr>
+        <w:ind w:firstLine="720"/>
+        <w:rPr>
+          <w:b/>
+        </w:rPr>
+      </w:pPr>
+      <w:r>
+        <w:rPr>
+          <w:b/>
+        </w:rPr>
+        <w:t xml:space="preserve">Dylan Cockerham </w:t>
+      </w:r>
+      <w:r>
+        <w:rPr>
+          <w:b/>
+        </w:rPr>
+        <w:t>–</w:t>
+      </w:r>
+    </w:p>
+    <w:p>
+      <w:pPr>
+        <w:rPr>
+          <w:b/>
+        </w:rPr>
+      </w:pPr>
+    </w:p>
+    <w:p>
+      <w:r>
+        <w:rPr>
+          <w:b/>
+        </w:rPr>
+        <w:t xml:space="preserve">Expierence </w:t>
+      </w:r>
+      <w:r>
+        <w:t>(Everybody write about your experience doing this project)</w:t>
+      </w:r>
+    </w:p>
+    <w:p/>
+    <w:p>
+      <w:pPr>
+        <w:ind w:firstLine="720"/>
+        <w:rPr>
+          <w:b/>
+        </w:rPr>
+      </w:pPr>
+      <w:r>
+        <w:rPr>
+          <w:b/>
+        </w:rPr>
+        <w:t xml:space="preserve">Noble Kennamer </w:t>
+      </w:r>
+    </w:p>
+    <w:p>
+      <w:r>
+        <w:tab/>
+      </w:r>
+      <w:r>
+        <w:tab/>
+        <w:t xml:space="preserve">I had a great experience working on this project. I learned a lot about applying machine learning methods </w:t>
+      </w:r>
+      <w:r>
+        <w:t xml:space="preserve">on real world problems. Not only did I enhance my theoretical knowledge of different machine learning algorithms and methods to evaluate them I also gained practical skills in working with data. </w:t>
+      </w:r>
+    </w:p>
+    <w:p/>
+    <w:p>
+      <w:pPr>
+        <w:ind w:firstLine="720"/>
+      </w:pPr>
+      <w:r>
+        <w:t xml:space="preserve">Specifically I learned a lot about how to effectively visualize data and display results in a meaningful way that helped me to make decisions about what I should try next or why a particular model is or is not working. On the visualization side I learned a lot about the matplotlib libtary, the seaborn library and how to take advantage of pandas dataframes to quickly visualize data. </w:t>
+      </w:r>
+    </w:p>
+    <w:p>
+      <w:pPr>
+        <w:ind w:firstLine="720"/>
+      </w:pPr>
+    </w:p>
+    <w:p>
+      <w:pPr>
+        <w:ind w:firstLine="720"/>
+      </w:pPr>
+      <w:r>
+        <w:t xml:space="preserve">I </w:t>
+      </w:r>
+      <w:r>
+        <w:t>learned a lot about TensorFlow</w:t>
+      </w:r>
+      <w:r>
+        <w:t xml:space="preserve"> (Google’s new Deep Learning library)</w:t>
+      </w:r>
+      <w:r>
+        <w:t xml:space="preserve"> by going through many of the tutorials and ultimately using it to implement a Neural Network(with dropout) for classification. I’m already applying these newfound skills towards my research by using tensor flow to implement a convolutional network for analyzing spectrum data.</w:t>
+      </w:r>
+    </w:p>
+    <w:p>
+      <w:pPr>
+        <w:ind w:firstLine="720"/>
+      </w:pPr>
+    </w:p>
+    <w:p>
+      <w:pPr>
+        <w:ind w:firstLine="720"/>
+      </w:pPr>
+      <w:r>
+        <w:t xml:space="preserve">I also increased my knowledge of the </w:t>
+      </w:r>
+      <w:r>
+        <w:t>sci-kit learn library including what kind of models it offers and how to train</w:t>
+      </w:r>
+      <w:r>
+        <w:t xml:space="preserve"> them</w:t>
+      </w:r>
+      <w:r>
+        <w:t xml:space="preserve"> along with what code it provides for evaluating them. I can also use this knowledge in my research by using the sci-kit learn library to quickly tr</w:t>
+      </w:r>
+      <w:r>
+        <w:t xml:space="preserve">y out many basic models and </w:t>
+      </w:r>
+      <w:r>
+        <w:t>get baselines.</w:t>
+      </w:r>
+    </w:p>
+    <w:p>
+      <w:pPr>
+        <w:ind w:firstLine="720"/>
+      </w:pPr>
+    </w:p>
+    <w:p>
+      <w:pPr>
+        <w:ind w:firstLine="720"/>
+      </w:pPr>
+      <w:r>
+        <w:t>In addition to these practical skills I also learned a lot about many different</w:t>
+      </w:r>
+      <w:r>
+        <w:t xml:space="preserve"> machine learning models</w:t>
+      </w:r>
+      <w:r>
+        <w:t xml:space="preserve"> such as decision trees, random forests, boosted decisions trees, nearest neighbor methods, density estimation methods</w:t>
+      </w:r>
+      <w:r>
+        <w:t xml:space="preserve">, various enhancements to linear regression, support vector machines and generative methods. Either by implementing them on my own or by using a sci-kit implementation I was forced to </w:t>
+      </w:r>
+      <w:r>
+        <w:t>read in more detail about these methods to get an idea if they would be effective for the problems faced in this project and how to tune them to get the best performance possible out of them.</w:t>
+      </w:r>
+      <w:r>
+        <w:t xml:space="preserve"> </w:t>
+      </w:r>
+    </w:p>
+    <w:p>
+      <w:pPr>
+        <w:ind w:firstLine="720"/>
+      </w:pPr>
+    </w:p>
+    <w:p>
+      <w:pPr>
+        <w:ind w:firstLine="720"/>
+      </w:pPr>
+      <w:r>
+        <w:t>I think the greatest experience I gained was in comparing these different models and also the different methods for adding more data in my training set. The comparison gave me much greater insights into the strengths and weaknesses of the different approaches and is probably one of the most important lessons I am taking away from this project. The comparison between the different approaches will be elaborated on in the results and conclusion section.</w:t>
+      </w:r>
+    </w:p>
+    <w:p>
+      <w:pPr>
+        <w:ind w:firstLine="720"/>
+      </w:pPr>
+    </w:p>
+    <w:p>
+      <w:pPr>
+        <w:ind w:firstLine="720"/>
+      </w:pPr>
+      <w:r>
+        <w:t xml:space="preserve">I also really liked working in a group. </w:t>
+      </w:r>
+      <w:r>
+        <w:t>This project is closely relat</w:t>
+      </w:r>
+      <w:r>
+        <w:t>ed to my Ph.D. research</w:t>
+      </w:r>
+      <w:r>
+        <w:t xml:space="preserve"> and by having the opportunity to share my knowledge of astrophysics and my related research</w:t>
+      </w:r>
+      <w:r>
+        <w:t>.</w:t>
+      </w:r>
+      <w:r>
+        <w:t xml:space="preserve"> I was able to get valuable insights from members of the group of what might be interesting</w:t>
+      </w:r>
+      <w:r>
+        <w:t xml:space="preserve"> approaches to try</w:t>
+      </w:r>
+      <w:r>
+        <w:t xml:space="preserve">. </w:t>
+      </w:r>
+      <w:r>
+        <w:t>I think I gained a lot more by working in a group that I would have otherwise.</w:t>
       </w:r>
       <w:bookmarkStart w:id="0" w:name="_GoBack"/>
       <w:bookmarkEnd w:id="0"/>
@@ -809,86 +1061,10 @@
         <w:t xml:space="preserve"> </w:t>
       </w:r>
     </w:p>
-    <w:p/>
-    <w:p>
-      <w:pPr>
-        <w:ind w:firstLine="720"/>
-        <w:rPr>
-          <w:b/>
-        </w:rPr>
-      </w:pPr>
-      <w:r>
-        <w:rPr>
-          <w:b/>
-        </w:rPr>
-        <w:t>Ariel Kruger –</w:t>
-      </w:r>
-    </w:p>
-    <w:p/>
-    <w:p>
-      <w:pPr>
-        <w:ind w:firstLine="720"/>
-        <w:rPr>
-          <w:b/>
-        </w:rPr>
-      </w:pPr>
-      <w:r>
-        <w:rPr>
-          <w:b/>
-        </w:rPr>
-        <w:t xml:space="preserve">Abhisaar Sharma - </w:t>
-      </w:r>
-    </w:p>
-    <w:p/>
-    <w:p>
-      <w:pPr>
-        <w:ind w:firstLine="720"/>
-        <w:rPr>
-          <w:b/>
-        </w:rPr>
-      </w:pPr>
-      <w:r>
-        <w:rPr>
-          <w:b/>
-        </w:rPr>
-        <w:t xml:space="preserve">Dylan Cockerham </w:t>
-      </w:r>
-      <w:r>
-        <w:rPr>
-          <w:b/>
-        </w:rPr>
-        <w:t>–</w:t>
-      </w:r>
-    </w:p>
-    <w:p>
-      <w:pPr>
-        <w:rPr>
-          <w:b/>
-        </w:rPr>
-      </w:pPr>
-    </w:p>
-    <w:p>
-      <w:r>
-        <w:rPr>
-          <w:b/>
-        </w:rPr>
-        <w:t xml:space="preserve">Expierence </w:t>
-      </w:r>
-      <w:r>
-        <w:t>(Everybody write about your experience doing this project)</w:t>
-      </w:r>
-    </w:p>
-    <w:p/>
-    <w:p>
-      <w:pPr>
-        <w:ind w:firstLine="720"/>
-      </w:pPr>
-      <w:r>
-        <w:rPr>
-          <w:b/>
-        </w:rPr>
-        <w:t xml:space="preserve">Noble Kennamer – </w:t>
-      </w:r>
+    <w:p>
+      <w:pPr>
+        <w:ind w:firstLine="720"/>
+      </w:pPr>
     </w:p>
     <w:p/>
     <w:p>
@@ -1121,6 +1297,119 @@
     </w:lvl>
   </w:abstractNum>
   <w:abstractNum w:abstractNumId="1">
+    <w:nsid w:val="219D3216"/>
+    <w:multiLevelType w:val="hybridMultilevel"/>
+    <w:tmpl w:val="489022D4"/>
+    <w:lvl w:ilvl="0" w:tplc="04090001">
+      <w:start w:val="1"/>
+      <w:numFmt w:val="bullet"/>
+      <w:lvlText w:val=""/>
+      <w:lvlJc w:val="left"/>
+      <w:pPr>
+        <w:ind w:left="1440" w:hanging="360"/>
+      </w:pPr>
+      <w:rPr>
+        <w:rFonts w:ascii="Symbol" w:hAnsi="Symbol" w:hint="default"/>
+      </w:rPr>
+    </w:lvl>
+    <w:lvl w:ilvl="1" w:tplc="04090003" w:tentative="1">
+      <w:start w:val="1"/>
+      <w:numFmt w:val="bullet"/>
+      <w:lvlText w:val="o"/>
+      <w:lvlJc w:val="left"/>
+      <w:pPr>
+        <w:ind w:left="2160" w:hanging="360"/>
+      </w:pPr>
+      <w:rPr>
+        <w:rFonts w:ascii="Courier New" w:hAnsi="Courier New" w:hint="default"/>
+      </w:rPr>
+    </w:lvl>
+    <w:lvl w:ilvl="2" w:tplc="04090005" w:tentative="1">
+      <w:start w:val="1"/>
+      <w:numFmt w:val="bullet"/>
+      <w:lvlText w:val=""/>
+      <w:lvlJc w:val="left"/>
+      <w:pPr>
+        <w:ind w:left="2880" w:hanging="360"/>
+      </w:pPr>
+      <w:rPr>
+        <w:rFonts w:ascii="Wingdings" w:hAnsi="Wingdings" w:hint="default"/>
+      </w:rPr>
+    </w:lvl>
+    <w:lvl w:ilvl="3" w:tplc="04090001" w:tentative="1">
+      <w:start w:val="1"/>
+      <w:numFmt w:val="bullet"/>
+      <w:lvlText w:val=""/>
+      <w:lvlJc w:val="left"/>
+      <w:pPr>
+        <w:ind w:left="3600" w:hanging="360"/>
+      </w:pPr>
+      <w:rPr>
+        <w:rFonts w:ascii="Symbol" w:hAnsi="Symbol" w:hint="default"/>
+      </w:rPr>
+    </w:lvl>
+    <w:lvl w:ilvl="4" w:tplc="04090003" w:tentative="1">
+      <w:start w:val="1"/>
+      <w:numFmt w:val="bullet"/>
+      <w:lvlText w:val="o"/>
+      <w:lvlJc w:val="left"/>
+      <w:pPr>
+        <w:ind w:left="4320" w:hanging="360"/>
+      </w:pPr>
+      <w:rPr>
+        <w:rFonts w:ascii="Courier New" w:hAnsi="Courier New" w:hint="default"/>
+      </w:rPr>
+    </w:lvl>
+    <w:lvl w:ilvl="5" w:tplc="04090005" w:tentative="1">
+      <w:start w:val="1"/>
+      <w:numFmt w:val="bullet"/>
+      <w:lvlText w:val=""/>
+      <w:lvlJc w:val="left"/>
+      <w:pPr>
+        <w:ind w:left="5040" w:hanging="360"/>
+      </w:pPr>
+      <w:rPr>
+        <w:rFonts w:ascii="Wingdings" w:hAnsi="Wingdings" w:hint="default"/>
+      </w:rPr>
+    </w:lvl>
+    <w:lvl w:ilvl="6" w:tplc="04090001" w:tentative="1">
+      <w:start w:val="1"/>
+      <w:numFmt w:val="bullet"/>
+      <w:lvlText w:val=""/>
+      <w:lvlJc w:val="left"/>
+      <w:pPr>
+        <w:ind w:left="5760" w:hanging="360"/>
+      </w:pPr>
+      <w:rPr>
+        <w:rFonts w:ascii="Symbol" w:hAnsi="Symbol" w:hint="default"/>
+      </w:rPr>
+    </w:lvl>
+    <w:lvl w:ilvl="7" w:tplc="04090003" w:tentative="1">
+      <w:start w:val="1"/>
+      <w:numFmt w:val="bullet"/>
+      <w:lvlText w:val="o"/>
+      <w:lvlJc w:val="left"/>
+      <w:pPr>
+        <w:ind w:left="6480" w:hanging="360"/>
+      </w:pPr>
+      <w:rPr>
+        <w:rFonts w:ascii="Courier New" w:hAnsi="Courier New" w:hint="default"/>
+      </w:rPr>
+    </w:lvl>
+    <w:lvl w:ilvl="8" w:tplc="04090005" w:tentative="1">
+      <w:start w:val="1"/>
+      <w:numFmt w:val="bullet"/>
+      <w:lvlText w:val=""/>
+      <w:lvlJc w:val="left"/>
+      <w:pPr>
+        <w:ind w:left="7200" w:hanging="360"/>
+      </w:pPr>
+      <w:rPr>
+        <w:rFonts w:ascii="Wingdings" w:hAnsi="Wingdings" w:hint="default"/>
+      </w:rPr>
+    </w:lvl>
+  </w:abstractNum>
+  <w:abstractNum w:abstractNumId="2">
     <w:nsid w:val="37DC3CDA"/>
     <w:multiLevelType w:val="hybridMultilevel"/>
     <w:tmpl w:val="573C1F92"/>
@@ -1233,7 +1522,7 @@
       </w:rPr>
     </w:lvl>
   </w:abstractNum>
-  <w:abstractNum w:abstractNumId="2">
+  <w:abstractNum w:abstractNumId="3">
     <w:nsid w:val="770A126E"/>
     <w:multiLevelType w:val="hybridMultilevel"/>
     <w:tmpl w:val="02549252"/>
@@ -1323,12 +1612,15 @@
     </w:lvl>
   </w:abstractNum>
   <w:num w:numId="1">
-    <w:abstractNumId w:val="2"/>
+    <w:abstractNumId w:val="3"/>
   </w:num>
   <w:num w:numId="2">
     <w:abstractNumId w:val="0"/>
   </w:num>
   <w:num w:numId="3">
+    <w:abstractNumId w:val="2"/>
+  </w:num>
+  <w:num w:numId="4">
     <w:abstractNumId w:val="1"/>
   </w:num>
 </w:numbering>

</xml_diff>

<commit_message>
Adding lots of analysis of the results
</commit_message>
<xml_diff>
--- a/final_report_cs_273.docx
+++ b/final_report_cs_273.docx
@@ -724,18 +724,15 @@
       <w:r>
         <w:t>Figure 4 shows a histogram of the redshifts. As we can see the redshift ranges from about 0.001 to 0.4 with a peak around 0.1.</w:t>
       </w:r>
-    </w:p>
-    <w:p/>
-    <w:p>
       <w:r>
         <w:rPr>
           <w:noProof/>
         </w:rPr>
         <w:drawing>
-          <wp:inline distT="0" distB="0" distL="0" distR="0" wp14:anchorId="0133C224" wp14:editId="39AB9301">
-            <wp:extent cx="5476240" cy="3738880"/>
-            <wp:effectExtent l="0" t="0" r="10160" b="0"/>
-            <wp:docPr id="12" name="Picture 12" descr="Macintosh HD:private:var:folders:cv:0s927_8s1bj42bx16vnbsc_c0000gn:T:TemporaryItems:AS1rTm6TNMt4AAAAAElFTkSuQmCC.png"/>
+          <wp:inline distT="0" distB="0" distL="0" distR="0" wp14:anchorId="6144D2EB" wp14:editId="595F36D0">
+            <wp:extent cx="5486400" cy="3789680"/>
+            <wp:effectExtent l="0" t="0" r="0" b="0"/>
+            <wp:docPr id="4" name="Picture 4" descr="Macintosh HD:private:var:folders:cv:0s927_8s1bj42bx16vnbsc_c0000gn:T:TemporaryItems:x8ZKbDdV2u31wAAAABJRU5ErkJggg==.png"/>
             <wp:cNvGraphicFramePr>
               <a:graphicFrameLocks xmlns:a="http://schemas.openxmlformats.org/drawingml/2006/main" noChangeAspect="1"/>
             </wp:cNvGraphicFramePr>
@@ -743,7 +740,7 @@
               <a:graphicData uri="http://schemas.openxmlformats.org/drawingml/2006/picture">
                 <pic:pic xmlns:pic="http://schemas.openxmlformats.org/drawingml/2006/picture">
                   <pic:nvPicPr>
-                    <pic:cNvPr id="0" name="Picture 12" descr="Macintosh HD:private:var:folders:cv:0s927_8s1bj42bx16vnbsc_c0000gn:T:TemporaryItems:AS1rTm6TNMt4AAAAAElFTkSuQmCC.png"/>
+                    <pic:cNvPr id="0" name="Picture 1" descr="Macintosh HD:private:var:folders:cv:0s927_8s1bj42bx16vnbsc_c0000gn:T:TemporaryItems:x8ZKbDdV2u31wAAAABJRU5ErkJggg==.png"/>
                     <pic:cNvPicPr>
                       <a:picLocks noChangeAspect="1" noChangeArrowheads="1"/>
                     </pic:cNvPicPr>
@@ -764,7 +761,7 @@
                   <pic:spPr bwMode="auto">
                     <a:xfrm>
                       <a:off x="0" y="0"/>
-                      <a:ext cx="5476240" cy="3738880"/>
+                      <a:ext cx="5486400" cy="3789680"/>
                     </a:xfrm>
                     <a:prstGeom prst="rect">
                       <a:avLst/>
@@ -780,8 +777,6 @@
           </wp:inline>
         </w:drawing>
       </w:r>
-    </w:p>
-    <w:p>
       <w:r>
         <w:t>Figure 4: A histogram of the redshifts for every galaxy. As we can the redshift ranges from about 0.001 to about 0.4 with a peak around 0.1.</w:t>
       </w:r>
@@ -821,8 +816,3861 @@
       <w:r>
         <w:t xml:space="preserve">since it is a much easier problem when the spectrum is known. But as stated earlier we do not always have the spectrum and future surveys like the LSST will have no spectrums. Thus it is important to develop models that can determine redshift values from only photometry. </w:t>
       </w:r>
+    </w:p>
+    <w:p/>
+    <w:p>
+      <w:r>
+        <w:rPr>
+          <w:b/>
+        </w:rPr>
+        <w:t>Results</w:t>
+      </w:r>
+    </w:p>
+    <w:p/>
+    <w:p>
+      <w:r>
+        <w:tab/>
+      </w:r>
+      <w:r>
+        <w:t xml:space="preserve">For the RR </w:t>
+      </w:r>
+      <w:proofErr w:type="spellStart"/>
+      <w:r>
+        <w:t>Lyrae</w:t>
+      </w:r>
+      <w:proofErr w:type="spellEnd"/>
+      <w:r>
+        <w:t xml:space="preserve"> variable star classification problem we trained several different models and evaluated them across several metrics. For many classification problems the overall accuracy is considered to be one of the most important met</w:t>
+      </w:r>
+      <w:r>
+        <w:t>rics, h</w:t>
+      </w:r>
+      <w:r>
+        <w:t>owever for this problem we believe that the precision</w:t>
+      </w:r>
+      <w:r>
+        <w:t xml:space="preserve"> the most important metric to consider. The reason for th</w:t>
+      </w:r>
+      <w:r>
+        <w:t xml:space="preserve">is lies in the fact that the data has only 500 </w:t>
+      </w:r>
+      <w:r>
+        <w:t xml:space="preserve">examples of the positive class (RR stars) where it has over 90 thousand examples of standard stars (the negative class). Thus a classifier could predict every object to be a star and receive an accuracy of over 99%. But this would be a poor classifier because for scientific reasons we are most interested in obtaining a strong classifier for RR </w:t>
+      </w:r>
+      <w:proofErr w:type="spellStart"/>
+      <w:r>
+        <w:t>Lyrae</w:t>
+      </w:r>
+      <w:proofErr w:type="spellEnd"/>
+      <w:r>
+        <w:t xml:space="preserve"> variable stars. </w:t>
+      </w:r>
+      <w:r>
+        <w:t xml:space="preserve">Hence our argument for why the precision is the critical metric to look at. </w:t>
+      </w:r>
+    </w:p>
+    <w:p/>
+    <w:tbl>
+      <w:tblPr>
+        <w:tblW w:w="10440" w:type="dxa"/>
+        <w:tblInd w:w="-1242" w:type="dxa"/>
+        <w:tblLook w:val="04A0" w:firstRow="1" w:lastRow="0" w:firstColumn="1" w:lastColumn="0" w:noHBand="0" w:noVBand="1"/>
+      </w:tblPr>
+      <w:tblGrid>
+        <w:gridCol w:w="2638"/>
+        <w:gridCol w:w="1493"/>
+        <w:gridCol w:w="1493"/>
+        <w:gridCol w:w="1493"/>
+        <w:gridCol w:w="1493"/>
+        <w:gridCol w:w="1830"/>
+      </w:tblGrid>
+      <w:tr>
+        <w:trPr>
+          <w:trHeight w:val="300"/>
+        </w:trPr>
+        <w:tc>
+          <w:tcPr>
+            <w:tcW w:w="2638" w:type="dxa"/>
+            <w:tcBorders>
+              <w:top w:val="nil"/>
+              <w:left w:val="nil"/>
+              <w:bottom w:val="single" w:sz="12" w:space="0" w:color="FFFFFF"/>
+              <w:right w:val="single" w:sz="4" w:space="0" w:color="FFFFFF"/>
+            </w:tcBorders>
+            <w:shd w:val="clear" w:color="9BBB59" w:fill="9BBB59"/>
+            <w:noWrap/>
+            <w:vAlign w:val="bottom"/>
+            <w:hideMark/>
+          </w:tcPr>
+          <w:p>
+            <w:pPr>
+              <w:rPr>
+                <w:rFonts w:ascii="Calibri" w:eastAsia="Times New Roman" w:hAnsi="Calibri" w:cs="Times New Roman"/>
+                <w:b/>
+                <w:bCs/>
+                <w:color w:val="FFFFFF"/>
+              </w:rPr>
+            </w:pPr>
+            <w:r>
+              <w:rPr>
+                <w:rFonts w:ascii="Calibri" w:eastAsia="Times New Roman" w:hAnsi="Calibri" w:cs="Times New Roman"/>
+                <w:b/>
+                <w:bCs/>
+                <w:color w:val="FFFFFF"/>
+              </w:rPr>
+              <w:t>Models</w:t>
+            </w:r>
+          </w:p>
+        </w:tc>
+        <w:tc>
+          <w:tcPr>
+            <w:tcW w:w="1493" w:type="dxa"/>
+            <w:tcBorders>
+              <w:top w:val="nil"/>
+              <w:left w:val="single" w:sz="4" w:space="0" w:color="FFFFFF"/>
+              <w:bottom w:val="single" w:sz="12" w:space="0" w:color="FFFFFF"/>
+              <w:right w:val="single" w:sz="4" w:space="0" w:color="FFFFFF"/>
+            </w:tcBorders>
+            <w:shd w:val="clear" w:color="9BBB59" w:fill="9BBB59"/>
+            <w:noWrap/>
+            <w:vAlign w:val="bottom"/>
+            <w:hideMark/>
+          </w:tcPr>
+          <w:p>
+            <w:pPr>
+              <w:rPr>
+                <w:rFonts w:ascii="Calibri" w:eastAsia="Times New Roman" w:hAnsi="Calibri" w:cs="Times New Roman"/>
+                <w:b/>
+                <w:bCs/>
+                <w:color w:val="FFFFFF"/>
+              </w:rPr>
+            </w:pPr>
+            <w:proofErr w:type="gramStart"/>
+            <w:r>
+              <w:rPr>
+                <w:rFonts w:ascii="Calibri" w:eastAsia="Times New Roman" w:hAnsi="Calibri" w:cs="Times New Roman"/>
+                <w:b/>
+                <w:bCs/>
+                <w:color w:val="FFFFFF"/>
+              </w:rPr>
+              <w:t>precision</w:t>
+            </w:r>
+            <w:proofErr w:type="gramEnd"/>
+          </w:p>
+        </w:tc>
+        <w:tc>
+          <w:tcPr>
+            <w:tcW w:w="1493" w:type="dxa"/>
+            <w:tcBorders>
+              <w:top w:val="nil"/>
+              <w:left w:val="single" w:sz="4" w:space="0" w:color="FFFFFF"/>
+              <w:bottom w:val="single" w:sz="12" w:space="0" w:color="FFFFFF"/>
+              <w:right w:val="single" w:sz="4" w:space="0" w:color="FFFFFF"/>
+            </w:tcBorders>
+            <w:shd w:val="clear" w:color="9BBB59" w:fill="9BBB59"/>
+            <w:noWrap/>
+            <w:vAlign w:val="bottom"/>
+            <w:hideMark/>
+          </w:tcPr>
+          <w:p>
+            <w:pPr>
+              <w:rPr>
+                <w:rFonts w:ascii="Calibri" w:eastAsia="Times New Roman" w:hAnsi="Calibri" w:cs="Times New Roman"/>
+                <w:b/>
+                <w:bCs/>
+                <w:color w:val="FFFFFF"/>
+              </w:rPr>
+            </w:pPr>
+            <w:proofErr w:type="gramStart"/>
+            <w:r>
+              <w:rPr>
+                <w:rFonts w:ascii="Calibri" w:eastAsia="Times New Roman" w:hAnsi="Calibri" w:cs="Times New Roman"/>
+                <w:b/>
+                <w:bCs/>
+                <w:color w:val="FFFFFF"/>
+              </w:rPr>
+              <w:t>recall</w:t>
+            </w:r>
+            <w:proofErr w:type="gramEnd"/>
+          </w:p>
+        </w:tc>
+        <w:tc>
+          <w:tcPr>
+            <w:tcW w:w="1493" w:type="dxa"/>
+            <w:tcBorders>
+              <w:top w:val="nil"/>
+              <w:left w:val="single" w:sz="4" w:space="0" w:color="FFFFFF"/>
+              <w:bottom w:val="single" w:sz="12" w:space="0" w:color="FFFFFF"/>
+              <w:right w:val="single" w:sz="4" w:space="0" w:color="FFFFFF"/>
+            </w:tcBorders>
+            <w:shd w:val="clear" w:color="9BBB59" w:fill="9BBB59"/>
+            <w:noWrap/>
+            <w:vAlign w:val="bottom"/>
+            <w:hideMark/>
+          </w:tcPr>
+          <w:p>
+            <w:pPr>
+              <w:rPr>
+                <w:rFonts w:ascii="Calibri" w:eastAsia="Times New Roman" w:hAnsi="Calibri" w:cs="Times New Roman"/>
+                <w:b/>
+                <w:bCs/>
+                <w:color w:val="FFFFFF"/>
+              </w:rPr>
+            </w:pPr>
+            <w:r>
+              <w:rPr>
+                <w:rFonts w:ascii="Calibri" w:eastAsia="Times New Roman" w:hAnsi="Calibri" w:cs="Times New Roman"/>
+                <w:b/>
+                <w:bCs/>
+                <w:color w:val="FFFFFF"/>
+              </w:rPr>
+              <w:t>F1</w:t>
+            </w:r>
+          </w:p>
+        </w:tc>
+        <w:tc>
+          <w:tcPr>
+            <w:tcW w:w="1493" w:type="dxa"/>
+            <w:tcBorders>
+              <w:top w:val="nil"/>
+              <w:left w:val="single" w:sz="4" w:space="0" w:color="FFFFFF"/>
+              <w:bottom w:val="single" w:sz="12" w:space="0" w:color="FFFFFF"/>
+              <w:right w:val="single" w:sz="4" w:space="0" w:color="FFFFFF"/>
+            </w:tcBorders>
+            <w:shd w:val="clear" w:color="9BBB59" w:fill="9BBB59"/>
+            <w:noWrap/>
+            <w:vAlign w:val="bottom"/>
+            <w:hideMark/>
+          </w:tcPr>
+          <w:p>
+            <w:pPr>
+              <w:rPr>
+                <w:rFonts w:ascii="Calibri" w:eastAsia="Times New Roman" w:hAnsi="Calibri" w:cs="Times New Roman"/>
+                <w:b/>
+                <w:bCs/>
+                <w:color w:val="FFFFFF"/>
+              </w:rPr>
+            </w:pPr>
+            <w:r>
+              <w:rPr>
+                <w:rFonts w:ascii="Calibri" w:eastAsia="Times New Roman" w:hAnsi="Calibri" w:cs="Times New Roman"/>
+                <w:b/>
+                <w:bCs/>
+                <w:color w:val="FFFFFF"/>
+              </w:rPr>
+              <w:t>ROC_AUC</w:t>
+            </w:r>
+          </w:p>
+        </w:tc>
+        <w:tc>
+          <w:tcPr>
+            <w:tcW w:w="1830" w:type="dxa"/>
+            <w:tcBorders>
+              <w:top w:val="nil"/>
+              <w:left w:val="single" w:sz="4" w:space="0" w:color="FFFFFF"/>
+              <w:bottom w:val="single" w:sz="12" w:space="0" w:color="FFFFFF"/>
+              <w:right w:val="nil"/>
+            </w:tcBorders>
+            <w:shd w:val="clear" w:color="9BBB59" w:fill="9BBB59"/>
+            <w:noWrap/>
+            <w:vAlign w:val="bottom"/>
+            <w:hideMark/>
+          </w:tcPr>
+          <w:p>
+            <w:pPr>
+              <w:rPr>
+                <w:rFonts w:ascii="Calibri" w:eastAsia="Times New Roman" w:hAnsi="Calibri" w:cs="Times New Roman"/>
+                <w:b/>
+                <w:bCs/>
+                <w:color w:val="FFFFFF"/>
+              </w:rPr>
+            </w:pPr>
+            <w:r>
+              <w:rPr>
+                <w:rFonts w:ascii="Calibri" w:eastAsia="Times New Roman" w:hAnsi="Calibri" w:cs="Times New Roman"/>
+                <w:b/>
+                <w:bCs/>
+                <w:color w:val="FFFFFF"/>
+              </w:rPr>
+              <w:t>Accuracy</w:t>
+            </w:r>
+          </w:p>
+        </w:tc>
+      </w:tr>
+      <w:tr>
+        <w:trPr>
+          <w:trHeight w:val="300"/>
+        </w:trPr>
+        <w:tc>
+          <w:tcPr>
+            <w:tcW w:w="2638" w:type="dxa"/>
+            <w:tcBorders>
+              <w:top w:val="single" w:sz="4" w:space="0" w:color="FFFFFF"/>
+              <w:left w:val="nil"/>
+              <w:bottom w:val="single" w:sz="4" w:space="0" w:color="FFFFFF"/>
+              <w:right w:val="single" w:sz="4" w:space="0" w:color="FFFFFF"/>
+            </w:tcBorders>
+            <w:shd w:val="clear" w:color="D8E4BC" w:fill="D8E4BC"/>
+            <w:noWrap/>
+            <w:vAlign w:val="bottom"/>
+            <w:hideMark/>
+          </w:tcPr>
+          <w:p>
+            <w:pPr>
+              <w:rPr>
+                <w:rFonts w:ascii="Calibri" w:eastAsia="Times New Roman" w:hAnsi="Calibri" w:cs="Times New Roman"/>
+                <w:color w:val="000000"/>
+              </w:rPr>
+            </w:pPr>
+            <w:r>
+              <w:rPr>
+                <w:rFonts w:ascii="Calibri" w:eastAsia="Times New Roman" w:hAnsi="Calibri" w:cs="Times New Roman"/>
+                <w:color w:val="000000"/>
+              </w:rPr>
+              <w:t>KNN</w:t>
+            </w:r>
+          </w:p>
+        </w:tc>
+        <w:tc>
+          <w:tcPr>
+            <w:tcW w:w="1493" w:type="dxa"/>
+            <w:tcBorders>
+              <w:top w:val="single" w:sz="4" w:space="0" w:color="FFFFFF"/>
+              <w:left w:val="single" w:sz="4" w:space="0" w:color="FFFFFF"/>
+              <w:bottom w:val="single" w:sz="4" w:space="0" w:color="FFFFFF"/>
+              <w:right w:val="single" w:sz="4" w:space="0" w:color="FFFFFF"/>
+            </w:tcBorders>
+            <w:shd w:val="clear" w:color="D8E4BC" w:fill="D8E4BC"/>
+            <w:noWrap/>
+            <w:vAlign w:val="bottom"/>
+            <w:hideMark/>
+          </w:tcPr>
+          <w:p>
+            <w:pPr>
+              <w:jc w:val="right"/>
+              <w:rPr>
+                <w:rFonts w:ascii="Calibri" w:eastAsia="Times New Roman" w:hAnsi="Calibri" w:cs="Times New Roman"/>
+                <w:color w:val="000000"/>
+              </w:rPr>
+            </w:pPr>
+            <w:r>
+              <w:rPr>
+                <w:rFonts w:ascii="Calibri" w:eastAsia="Times New Roman" w:hAnsi="Calibri" w:cs="Times New Roman"/>
+                <w:color w:val="000000"/>
+              </w:rPr>
+              <w:t>0.697916667</w:t>
+            </w:r>
+          </w:p>
+        </w:tc>
+        <w:tc>
+          <w:tcPr>
+            <w:tcW w:w="1493" w:type="dxa"/>
+            <w:tcBorders>
+              <w:top w:val="single" w:sz="4" w:space="0" w:color="FFFFFF"/>
+              <w:left w:val="single" w:sz="4" w:space="0" w:color="FFFFFF"/>
+              <w:bottom w:val="single" w:sz="4" w:space="0" w:color="FFFFFF"/>
+              <w:right w:val="single" w:sz="4" w:space="0" w:color="FFFFFF"/>
+            </w:tcBorders>
+            <w:shd w:val="clear" w:color="D8E4BC" w:fill="D8E4BC"/>
+            <w:noWrap/>
+            <w:vAlign w:val="bottom"/>
+            <w:hideMark/>
+          </w:tcPr>
+          <w:p>
+            <w:pPr>
+              <w:jc w:val="right"/>
+              <w:rPr>
+                <w:rFonts w:ascii="Calibri" w:eastAsia="Times New Roman" w:hAnsi="Calibri" w:cs="Times New Roman"/>
+                <w:color w:val="000000"/>
+              </w:rPr>
+            </w:pPr>
+            <w:r>
+              <w:rPr>
+                <w:rFonts w:ascii="Calibri" w:eastAsia="Times New Roman" w:hAnsi="Calibri" w:cs="Times New Roman"/>
+                <w:color w:val="000000"/>
+              </w:rPr>
+              <w:t>0.540322581</w:t>
+            </w:r>
+          </w:p>
+        </w:tc>
+        <w:tc>
+          <w:tcPr>
+            <w:tcW w:w="1493" w:type="dxa"/>
+            <w:tcBorders>
+              <w:top w:val="single" w:sz="4" w:space="0" w:color="FFFFFF"/>
+              <w:left w:val="single" w:sz="4" w:space="0" w:color="FFFFFF"/>
+              <w:bottom w:val="single" w:sz="4" w:space="0" w:color="FFFFFF"/>
+              <w:right w:val="single" w:sz="4" w:space="0" w:color="FFFFFF"/>
+            </w:tcBorders>
+            <w:shd w:val="clear" w:color="D8E4BC" w:fill="D8E4BC"/>
+            <w:noWrap/>
+            <w:vAlign w:val="bottom"/>
+            <w:hideMark/>
+          </w:tcPr>
+          <w:p>
+            <w:pPr>
+              <w:jc w:val="right"/>
+              <w:rPr>
+                <w:rFonts w:ascii="Calibri" w:eastAsia="Times New Roman" w:hAnsi="Calibri" w:cs="Times New Roman"/>
+                <w:color w:val="000000"/>
+              </w:rPr>
+            </w:pPr>
+            <w:r>
+              <w:rPr>
+                <w:rFonts w:ascii="Calibri" w:eastAsia="Times New Roman" w:hAnsi="Calibri" w:cs="Times New Roman"/>
+                <w:color w:val="000000"/>
+              </w:rPr>
+              <w:t>0.609090909</w:t>
+            </w:r>
+          </w:p>
+        </w:tc>
+        <w:tc>
+          <w:tcPr>
+            <w:tcW w:w="1493" w:type="dxa"/>
+            <w:tcBorders>
+              <w:top w:val="single" w:sz="4" w:space="0" w:color="FFFFFF"/>
+              <w:left w:val="single" w:sz="4" w:space="0" w:color="FFFFFF"/>
+              <w:bottom w:val="single" w:sz="4" w:space="0" w:color="FFFFFF"/>
+              <w:right w:val="single" w:sz="4" w:space="0" w:color="FFFFFF"/>
+            </w:tcBorders>
+            <w:shd w:val="clear" w:color="D8E4BC" w:fill="D8E4BC"/>
+            <w:noWrap/>
+            <w:vAlign w:val="bottom"/>
+            <w:hideMark/>
+          </w:tcPr>
+          <w:p>
+            <w:pPr>
+              <w:jc w:val="right"/>
+              <w:rPr>
+                <w:rFonts w:ascii="Calibri" w:eastAsia="Times New Roman" w:hAnsi="Calibri" w:cs="Times New Roman"/>
+                <w:color w:val="000000"/>
+              </w:rPr>
+            </w:pPr>
+            <w:r>
+              <w:rPr>
+                <w:rFonts w:ascii="Calibri" w:eastAsia="Times New Roman" w:hAnsi="Calibri" w:cs="Times New Roman"/>
+                <w:color w:val="000000"/>
+              </w:rPr>
+              <w:t>0.769535265</w:t>
+            </w:r>
+          </w:p>
+        </w:tc>
+        <w:tc>
+          <w:tcPr>
+            <w:tcW w:w="1830" w:type="dxa"/>
+            <w:tcBorders>
+              <w:top w:val="single" w:sz="4" w:space="0" w:color="FFFFFF"/>
+              <w:left w:val="single" w:sz="4" w:space="0" w:color="FFFFFF"/>
+              <w:bottom w:val="single" w:sz="4" w:space="0" w:color="FFFFFF"/>
+              <w:right w:val="nil"/>
+            </w:tcBorders>
+            <w:shd w:val="clear" w:color="D8E4BC" w:fill="D8E4BC"/>
+            <w:noWrap/>
+            <w:vAlign w:val="bottom"/>
+            <w:hideMark/>
+          </w:tcPr>
+          <w:p>
+            <w:pPr>
+              <w:jc w:val="right"/>
+              <w:rPr>
+                <w:rFonts w:ascii="Calibri" w:eastAsia="Times New Roman" w:hAnsi="Calibri" w:cs="Times New Roman"/>
+                <w:color w:val="000000"/>
+              </w:rPr>
+            </w:pPr>
+            <w:r>
+              <w:rPr>
+                <w:rFonts w:ascii="Calibri" w:eastAsia="Times New Roman" w:hAnsi="Calibri" w:cs="Times New Roman"/>
+                <w:color w:val="000000"/>
+              </w:rPr>
+              <w:t>0.996306794</w:t>
+            </w:r>
+          </w:p>
+        </w:tc>
+      </w:tr>
+      <w:tr>
+        <w:trPr>
+          <w:trHeight w:val="300"/>
+        </w:trPr>
+        <w:tc>
+          <w:tcPr>
+            <w:tcW w:w="2638" w:type="dxa"/>
+            <w:tcBorders>
+              <w:top w:val="single" w:sz="4" w:space="0" w:color="FFFFFF"/>
+              <w:left w:val="nil"/>
+              <w:bottom w:val="single" w:sz="4" w:space="0" w:color="FFFFFF"/>
+              <w:right w:val="single" w:sz="4" w:space="0" w:color="FFFFFF"/>
+            </w:tcBorders>
+            <w:shd w:val="clear" w:color="EBF1DE" w:fill="EBF1DE"/>
+            <w:noWrap/>
+            <w:vAlign w:val="bottom"/>
+            <w:hideMark/>
+          </w:tcPr>
+          <w:p>
+            <w:pPr>
+              <w:rPr>
+                <w:rFonts w:ascii="Calibri" w:eastAsia="Times New Roman" w:hAnsi="Calibri" w:cs="Times New Roman"/>
+                <w:color w:val="000000"/>
+              </w:rPr>
+            </w:pPr>
+            <w:r>
+              <w:rPr>
+                <w:rFonts w:ascii="Calibri" w:eastAsia="Times New Roman" w:hAnsi="Calibri" w:cs="Times New Roman"/>
+                <w:color w:val="000000"/>
+              </w:rPr>
+              <w:t>D Tree</w:t>
+            </w:r>
+          </w:p>
+        </w:tc>
+        <w:tc>
+          <w:tcPr>
+            <w:tcW w:w="1493" w:type="dxa"/>
+            <w:tcBorders>
+              <w:top w:val="single" w:sz="4" w:space="0" w:color="FFFFFF"/>
+              <w:left w:val="single" w:sz="4" w:space="0" w:color="FFFFFF"/>
+              <w:bottom w:val="single" w:sz="4" w:space="0" w:color="FFFFFF"/>
+              <w:right w:val="single" w:sz="4" w:space="0" w:color="FFFFFF"/>
+            </w:tcBorders>
+            <w:shd w:val="clear" w:color="EBF1DE" w:fill="EBF1DE"/>
+            <w:noWrap/>
+            <w:vAlign w:val="bottom"/>
+            <w:hideMark/>
+          </w:tcPr>
+          <w:p>
+            <w:pPr>
+              <w:jc w:val="right"/>
+              <w:rPr>
+                <w:rFonts w:ascii="Calibri" w:eastAsia="Times New Roman" w:hAnsi="Calibri" w:cs="Times New Roman"/>
+                <w:color w:val="000000"/>
+              </w:rPr>
+            </w:pPr>
+            <w:r>
+              <w:rPr>
+                <w:rFonts w:ascii="Calibri" w:eastAsia="Times New Roman" w:hAnsi="Calibri" w:cs="Times New Roman"/>
+                <w:color w:val="000000"/>
+              </w:rPr>
+              <w:t>0.638655462</w:t>
+            </w:r>
+          </w:p>
+        </w:tc>
+        <w:tc>
+          <w:tcPr>
+            <w:tcW w:w="1493" w:type="dxa"/>
+            <w:tcBorders>
+              <w:top w:val="single" w:sz="4" w:space="0" w:color="FFFFFF"/>
+              <w:left w:val="single" w:sz="4" w:space="0" w:color="FFFFFF"/>
+              <w:bottom w:val="single" w:sz="4" w:space="0" w:color="FFFFFF"/>
+              <w:right w:val="single" w:sz="4" w:space="0" w:color="FFFFFF"/>
+            </w:tcBorders>
+            <w:shd w:val="clear" w:color="EBF1DE" w:fill="EBF1DE"/>
+            <w:noWrap/>
+            <w:vAlign w:val="bottom"/>
+            <w:hideMark/>
+          </w:tcPr>
+          <w:p>
+            <w:pPr>
+              <w:jc w:val="right"/>
+              <w:rPr>
+                <w:rFonts w:ascii="Calibri" w:eastAsia="Times New Roman" w:hAnsi="Calibri" w:cs="Times New Roman"/>
+                <w:color w:val="000000"/>
+              </w:rPr>
+            </w:pPr>
+            <w:r>
+              <w:rPr>
+                <w:rFonts w:ascii="Calibri" w:eastAsia="Times New Roman" w:hAnsi="Calibri" w:cs="Times New Roman"/>
+                <w:color w:val="000000"/>
+              </w:rPr>
+              <w:t>0.612903226</w:t>
+            </w:r>
+          </w:p>
+        </w:tc>
+        <w:tc>
+          <w:tcPr>
+            <w:tcW w:w="1493" w:type="dxa"/>
+            <w:tcBorders>
+              <w:top w:val="single" w:sz="4" w:space="0" w:color="FFFFFF"/>
+              <w:left w:val="single" w:sz="4" w:space="0" w:color="FFFFFF"/>
+              <w:bottom w:val="single" w:sz="4" w:space="0" w:color="FFFFFF"/>
+              <w:right w:val="single" w:sz="4" w:space="0" w:color="FFFFFF"/>
+            </w:tcBorders>
+            <w:shd w:val="clear" w:color="EBF1DE" w:fill="EBF1DE"/>
+            <w:noWrap/>
+            <w:vAlign w:val="bottom"/>
+            <w:hideMark/>
+          </w:tcPr>
+          <w:p>
+            <w:pPr>
+              <w:jc w:val="right"/>
+              <w:rPr>
+                <w:rFonts w:ascii="Calibri" w:eastAsia="Times New Roman" w:hAnsi="Calibri" w:cs="Times New Roman"/>
+                <w:color w:val="000000"/>
+              </w:rPr>
+            </w:pPr>
+            <w:r>
+              <w:rPr>
+                <w:rFonts w:ascii="Calibri" w:eastAsia="Times New Roman" w:hAnsi="Calibri" w:cs="Times New Roman"/>
+                <w:color w:val="000000"/>
+              </w:rPr>
+              <w:t>0.625514403</w:t>
+            </w:r>
+          </w:p>
+        </w:tc>
+        <w:tc>
+          <w:tcPr>
+            <w:tcW w:w="1493" w:type="dxa"/>
+            <w:tcBorders>
+              <w:top w:val="single" w:sz="4" w:space="0" w:color="FFFFFF"/>
+              <w:left w:val="single" w:sz="4" w:space="0" w:color="FFFFFF"/>
+              <w:bottom w:val="single" w:sz="4" w:space="0" w:color="FFFFFF"/>
+              <w:right w:val="single" w:sz="4" w:space="0" w:color="FFFFFF"/>
+            </w:tcBorders>
+            <w:shd w:val="clear" w:color="EBF1DE" w:fill="EBF1DE"/>
+            <w:noWrap/>
+            <w:vAlign w:val="bottom"/>
+            <w:hideMark/>
+          </w:tcPr>
+          <w:p>
+            <w:pPr>
+              <w:jc w:val="right"/>
+              <w:rPr>
+                <w:rFonts w:ascii="Calibri" w:eastAsia="Times New Roman" w:hAnsi="Calibri" w:cs="Times New Roman"/>
+                <w:color w:val="000000"/>
+              </w:rPr>
+            </w:pPr>
+            <w:r>
+              <w:rPr>
+                <w:rFonts w:ascii="Calibri" w:eastAsia="Times New Roman" w:hAnsi="Calibri" w:cs="Times New Roman"/>
+                <w:color w:val="000000"/>
+              </w:rPr>
+              <w:t>0.805523368</w:t>
+            </w:r>
+          </w:p>
+        </w:tc>
+        <w:tc>
+          <w:tcPr>
+            <w:tcW w:w="1830" w:type="dxa"/>
+            <w:tcBorders>
+              <w:top w:val="single" w:sz="4" w:space="0" w:color="FFFFFF"/>
+              <w:left w:val="single" w:sz="4" w:space="0" w:color="FFFFFF"/>
+              <w:bottom w:val="single" w:sz="4" w:space="0" w:color="FFFFFF"/>
+              <w:right w:val="nil"/>
+            </w:tcBorders>
+            <w:shd w:val="clear" w:color="EBF1DE" w:fill="EBF1DE"/>
+            <w:noWrap/>
+            <w:vAlign w:val="bottom"/>
+            <w:hideMark/>
+          </w:tcPr>
+          <w:p>
+            <w:pPr>
+              <w:jc w:val="right"/>
+              <w:rPr>
+                <w:rFonts w:ascii="Calibri" w:eastAsia="Times New Roman" w:hAnsi="Calibri" w:cs="Times New Roman"/>
+                <w:color w:val="000000"/>
+              </w:rPr>
+            </w:pPr>
+            <w:r>
+              <w:rPr>
+                <w:rFonts w:ascii="Calibri" w:eastAsia="Times New Roman" w:hAnsi="Calibri" w:cs="Times New Roman"/>
+                <w:color w:val="000000"/>
+              </w:rPr>
+              <w:t>0.996092072</w:t>
+            </w:r>
+          </w:p>
+        </w:tc>
+      </w:tr>
+      <w:tr>
+        <w:trPr>
+          <w:trHeight w:val="300"/>
+        </w:trPr>
+        <w:tc>
+          <w:tcPr>
+            <w:tcW w:w="2638" w:type="dxa"/>
+            <w:tcBorders>
+              <w:top w:val="single" w:sz="4" w:space="0" w:color="FFFFFF"/>
+              <w:left w:val="nil"/>
+              <w:bottom w:val="single" w:sz="4" w:space="0" w:color="FFFFFF"/>
+              <w:right w:val="single" w:sz="4" w:space="0" w:color="FFFFFF"/>
+            </w:tcBorders>
+            <w:shd w:val="clear" w:color="D8E4BC" w:fill="D8E4BC"/>
+            <w:noWrap/>
+            <w:vAlign w:val="bottom"/>
+            <w:hideMark/>
+          </w:tcPr>
+          <w:p>
+            <w:pPr>
+              <w:rPr>
+                <w:rFonts w:ascii="Calibri" w:eastAsia="Times New Roman" w:hAnsi="Calibri" w:cs="Times New Roman"/>
+                <w:color w:val="000000"/>
+              </w:rPr>
+            </w:pPr>
+            <w:r>
+              <w:rPr>
+                <w:rFonts w:ascii="Calibri" w:eastAsia="Times New Roman" w:hAnsi="Calibri" w:cs="Times New Roman"/>
+                <w:color w:val="000000"/>
+              </w:rPr>
+              <w:t>Naive Bayes</w:t>
+            </w:r>
+          </w:p>
+        </w:tc>
+        <w:tc>
+          <w:tcPr>
+            <w:tcW w:w="1493" w:type="dxa"/>
+            <w:tcBorders>
+              <w:top w:val="single" w:sz="4" w:space="0" w:color="FFFFFF"/>
+              <w:left w:val="single" w:sz="4" w:space="0" w:color="FFFFFF"/>
+              <w:bottom w:val="single" w:sz="4" w:space="0" w:color="FFFFFF"/>
+              <w:right w:val="single" w:sz="4" w:space="0" w:color="FFFFFF"/>
+            </w:tcBorders>
+            <w:shd w:val="clear" w:color="D8E4BC" w:fill="D8E4BC"/>
+            <w:noWrap/>
+            <w:vAlign w:val="bottom"/>
+            <w:hideMark/>
+          </w:tcPr>
+          <w:p>
+            <w:pPr>
+              <w:jc w:val="right"/>
+              <w:rPr>
+                <w:rFonts w:ascii="Calibri" w:eastAsia="Times New Roman" w:hAnsi="Calibri" w:cs="Times New Roman"/>
+                <w:color w:val="000000"/>
+              </w:rPr>
+            </w:pPr>
+            <w:r>
+              <w:rPr>
+                <w:rFonts w:ascii="Calibri" w:eastAsia="Times New Roman" w:hAnsi="Calibri" w:cs="Times New Roman"/>
+                <w:color w:val="000000"/>
+              </w:rPr>
+              <w:t>0.027458924</w:t>
+            </w:r>
+          </w:p>
+        </w:tc>
+        <w:tc>
+          <w:tcPr>
+            <w:tcW w:w="1493" w:type="dxa"/>
+            <w:tcBorders>
+              <w:top w:val="single" w:sz="4" w:space="0" w:color="FFFFFF"/>
+              <w:left w:val="single" w:sz="4" w:space="0" w:color="FFFFFF"/>
+              <w:bottom w:val="single" w:sz="4" w:space="0" w:color="FFFFFF"/>
+              <w:right w:val="single" w:sz="4" w:space="0" w:color="FFFFFF"/>
+            </w:tcBorders>
+            <w:shd w:val="clear" w:color="D8E4BC" w:fill="D8E4BC"/>
+            <w:noWrap/>
+            <w:vAlign w:val="bottom"/>
+            <w:hideMark/>
+          </w:tcPr>
+          <w:p>
+            <w:pPr>
+              <w:jc w:val="right"/>
+              <w:rPr>
+                <w:rFonts w:ascii="Calibri" w:eastAsia="Times New Roman" w:hAnsi="Calibri" w:cs="Times New Roman"/>
+                <w:color w:val="000000"/>
+              </w:rPr>
+            </w:pPr>
+            <w:r>
+              <w:rPr>
+                <w:rFonts w:ascii="Calibri" w:eastAsia="Times New Roman" w:hAnsi="Calibri" w:cs="Times New Roman"/>
+                <w:color w:val="000000"/>
+              </w:rPr>
+              <w:t>0.983870968</w:t>
+            </w:r>
+          </w:p>
+        </w:tc>
+        <w:tc>
+          <w:tcPr>
+            <w:tcW w:w="1493" w:type="dxa"/>
+            <w:tcBorders>
+              <w:top w:val="single" w:sz="4" w:space="0" w:color="FFFFFF"/>
+              <w:left w:val="single" w:sz="4" w:space="0" w:color="FFFFFF"/>
+              <w:bottom w:val="single" w:sz="4" w:space="0" w:color="FFFFFF"/>
+              <w:right w:val="single" w:sz="4" w:space="0" w:color="FFFFFF"/>
+            </w:tcBorders>
+            <w:shd w:val="clear" w:color="D8E4BC" w:fill="D8E4BC"/>
+            <w:noWrap/>
+            <w:vAlign w:val="bottom"/>
+            <w:hideMark/>
+          </w:tcPr>
+          <w:p>
+            <w:pPr>
+              <w:jc w:val="right"/>
+              <w:rPr>
+                <w:rFonts w:ascii="Calibri" w:eastAsia="Times New Roman" w:hAnsi="Calibri" w:cs="Times New Roman"/>
+                <w:color w:val="000000"/>
+              </w:rPr>
+            </w:pPr>
+            <w:r>
+              <w:rPr>
+                <w:rFonts w:ascii="Calibri" w:eastAsia="Times New Roman" w:hAnsi="Calibri" w:cs="Times New Roman"/>
+                <w:color w:val="000000"/>
+              </w:rPr>
+              <w:t>0.053426757</w:t>
+            </w:r>
+          </w:p>
+        </w:tc>
+        <w:tc>
+          <w:tcPr>
+            <w:tcW w:w="1493" w:type="dxa"/>
+            <w:tcBorders>
+              <w:top w:val="single" w:sz="4" w:space="0" w:color="FFFFFF"/>
+              <w:left w:val="single" w:sz="4" w:space="0" w:color="FFFFFF"/>
+              <w:bottom w:val="single" w:sz="4" w:space="0" w:color="FFFFFF"/>
+              <w:right w:val="single" w:sz="4" w:space="0" w:color="FFFFFF"/>
+            </w:tcBorders>
+            <w:shd w:val="clear" w:color="D8E4BC" w:fill="D8E4BC"/>
+            <w:noWrap/>
+            <w:vAlign w:val="bottom"/>
+            <w:hideMark/>
+          </w:tcPr>
+          <w:p>
+            <w:pPr>
+              <w:jc w:val="right"/>
+              <w:rPr>
+                <w:rFonts w:ascii="Calibri" w:eastAsia="Times New Roman" w:hAnsi="Calibri" w:cs="Times New Roman"/>
+                <w:color w:val="000000"/>
+              </w:rPr>
+            </w:pPr>
+            <w:r>
+              <w:rPr>
+                <w:rFonts w:ascii="Calibri" w:eastAsia="Times New Roman" w:hAnsi="Calibri" w:cs="Times New Roman"/>
+                <w:color w:val="000000"/>
+              </w:rPr>
+              <w:t>0.898657701</w:t>
+            </w:r>
+          </w:p>
+        </w:tc>
+        <w:tc>
+          <w:tcPr>
+            <w:tcW w:w="1830" w:type="dxa"/>
+            <w:tcBorders>
+              <w:top w:val="single" w:sz="4" w:space="0" w:color="FFFFFF"/>
+              <w:left w:val="single" w:sz="4" w:space="0" w:color="FFFFFF"/>
+              <w:bottom w:val="single" w:sz="4" w:space="0" w:color="FFFFFF"/>
+              <w:right w:val="nil"/>
+            </w:tcBorders>
+            <w:shd w:val="clear" w:color="D8E4BC" w:fill="D8E4BC"/>
+            <w:noWrap/>
+            <w:vAlign w:val="bottom"/>
+            <w:hideMark/>
+          </w:tcPr>
+          <w:p>
+            <w:pPr>
+              <w:jc w:val="right"/>
+              <w:rPr>
+                <w:rFonts w:ascii="Calibri" w:eastAsia="Times New Roman" w:hAnsi="Calibri" w:cs="Times New Roman"/>
+                <w:color w:val="000000"/>
+              </w:rPr>
+            </w:pPr>
+            <w:r>
+              <w:rPr>
+                <w:rFonts w:ascii="Calibri" w:eastAsia="Times New Roman" w:hAnsi="Calibri" w:cs="Times New Roman"/>
+                <w:color w:val="000000"/>
+              </w:rPr>
+              <w:t>0.814351971</w:t>
+            </w:r>
+          </w:p>
+        </w:tc>
+      </w:tr>
+      <w:tr>
+        <w:trPr>
+          <w:trHeight w:val="300"/>
+        </w:trPr>
+        <w:tc>
+          <w:tcPr>
+            <w:tcW w:w="2638" w:type="dxa"/>
+            <w:tcBorders>
+              <w:top w:val="single" w:sz="4" w:space="0" w:color="FFFFFF"/>
+              <w:left w:val="nil"/>
+              <w:bottom w:val="single" w:sz="4" w:space="0" w:color="FFFFFF"/>
+              <w:right w:val="single" w:sz="4" w:space="0" w:color="FFFFFF"/>
+            </w:tcBorders>
+            <w:shd w:val="clear" w:color="EBF1DE" w:fill="EBF1DE"/>
+            <w:noWrap/>
+            <w:vAlign w:val="bottom"/>
+            <w:hideMark/>
+          </w:tcPr>
+          <w:p>
+            <w:pPr>
+              <w:rPr>
+                <w:rFonts w:ascii="Calibri" w:eastAsia="Times New Roman" w:hAnsi="Calibri" w:cs="Times New Roman"/>
+                <w:color w:val="000000"/>
+              </w:rPr>
+            </w:pPr>
+            <w:r>
+              <w:rPr>
+                <w:rFonts w:ascii="Calibri" w:eastAsia="Times New Roman" w:hAnsi="Calibri" w:cs="Times New Roman"/>
+                <w:color w:val="000000"/>
+              </w:rPr>
+              <w:t>Linear SVM</w:t>
+            </w:r>
+          </w:p>
+        </w:tc>
+        <w:tc>
+          <w:tcPr>
+            <w:tcW w:w="1493" w:type="dxa"/>
+            <w:tcBorders>
+              <w:top w:val="single" w:sz="4" w:space="0" w:color="FFFFFF"/>
+              <w:left w:val="single" w:sz="4" w:space="0" w:color="FFFFFF"/>
+              <w:bottom w:val="single" w:sz="4" w:space="0" w:color="FFFFFF"/>
+              <w:right w:val="single" w:sz="4" w:space="0" w:color="FFFFFF"/>
+            </w:tcBorders>
+            <w:shd w:val="clear" w:color="EBF1DE" w:fill="EBF1DE"/>
+            <w:noWrap/>
+            <w:vAlign w:val="bottom"/>
+            <w:hideMark/>
+          </w:tcPr>
+          <w:p>
+            <w:pPr>
+              <w:jc w:val="right"/>
+              <w:rPr>
+                <w:rFonts w:ascii="Calibri" w:eastAsia="Times New Roman" w:hAnsi="Calibri" w:cs="Times New Roman"/>
+                <w:color w:val="000000"/>
+              </w:rPr>
+            </w:pPr>
+            <w:r>
+              <w:rPr>
+                <w:rFonts w:ascii="Calibri" w:eastAsia="Times New Roman" w:hAnsi="Calibri" w:cs="Times New Roman"/>
+                <w:color w:val="000000"/>
+              </w:rPr>
+              <w:t>0.132890365</w:t>
+            </w:r>
+          </w:p>
+        </w:tc>
+        <w:tc>
+          <w:tcPr>
+            <w:tcW w:w="1493" w:type="dxa"/>
+            <w:tcBorders>
+              <w:top w:val="single" w:sz="4" w:space="0" w:color="FFFFFF"/>
+              <w:left w:val="single" w:sz="4" w:space="0" w:color="FFFFFF"/>
+              <w:bottom w:val="single" w:sz="4" w:space="0" w:color="FFFFFF"/>
+              <w:right w:val="single" w:sz="4" w:space="0" w:color="FFFFFF"/>
+            </w:tcBorders>
+            <w:shd w:val="clear" w:color="EBF1DE" w:fill="EBF1DE"/>
+            <w:noWrap/>
+            <w:vAlign w:val="bottom"/>
+            <w:hideMark/>
+          </w:tcPr>
+          <w:p>
+            <w:pPr>
+              <w:jc w:val="right"/>
+              <w:rPr>
+                <w:rFonts w:ascii="Calibri" w:eastAsia="Times New Roman" w:hAnsi="Calibri" w:cs="Times New Roman"/>
+                <w:color w:val="000000"/>
+              </w:rPr>
+            </w:pPr>
+            <w:r>
+              <w:rPr>
+                <w:rFonts w:ascii="Calibri" w:eastAsia="Times New Roman" w:hAnsi="Calibri" w:cs="Times New Roman"/>
+                <w:color w:val="000000"/>
+              </w:rPr>
+              <w:t>0.967741935</w:t>
+            </w:r>
+          </w:p>
+        </w:tc>
+        <w:tc>
+          <w:tcPr>
+            <w:tcW w:w="1493" w:type="dxa"/>
+            <w:tcBorders>
+              <w:top w:val="single" w:sz="4" w:space="0" w:color="FFFFFF"/>
+              <w:left w:val="single" w:sz="4" w:space="0" w:color="FFFFFF"/>
+              <w:bottom w:val="single" w:sz="4" w:space="0" w:color="FFFFFF"/>
+              <w:right w:val="single" w:sz="4" w:space="0" w:color="FFFFFF"/>
+            </w:tcBorders>
+            <w:shd w:val="clear" w:color="EBF1DE" w:fill="EBF1DE"/>
+            <w:noWrap/>
+            <w:vAlign w:val="bottom"/>
+            <w:hideMark/>
+          </w:tcPr>
+          <w:p>
+            <w:pPr>
+              <w:jc w:val="right"/>
+              <w:rPr>
+                <w:rFonts w:ascii="Calibri" w:eastAsia="Times New Roman" w:hAnsi="Calibri" w:cs="Times New Roman"/>
+                <w:color w:val="000000"/>
+              </w:rPr>
+            </w:pPr>
+            <w:r>
+              <w:rPr>
+                <w:rFonts w:ascii="Calibri" w:eastAsia="Times New Roman" w:hAnsi="Calibri" w:cs="Times New Roman"/>
+                <w:color w:val="000000"/>
+              </w:rPr>
+              <w:t>0.23369036</w:t>
+            </w:r>
+          </w:p>
+        </w:tc>
+        <w:tc>
+          <w:tcPr>
+            <w:tcW w:w="1493" w:type="dxa"/>
+            <w:tcBorders>
+              <w:top w:val="single" w:sz="4" w:space="0" w:color="FFFFFF"/>
+              <w:left w:val="single" w:sz="4" w:space="0" w:color="FFFFFF"/>
+              <w:bottom w:val="single" w:sz="4" w:space="0" w:color="FFFFFF"/>
+              <w:right w:val="single" w:sz="4" w:space="0" w:color="FFFFFF"/>
+            </w:tcBorders>
+            <w:shd w:val="clear" w:color="EBF1DE" w:fill="EBF1DE"/>
+            <w:noWrap/>
+            <w:vAlign w:val="bottom"/>
+            <w:hideMark/>
+          </w:tcPr>
+          <w:p>
+            <w:pPr>
+              <w:jc w:val="right"/>
+              <w:rPr>
+                <w:rFonts w:ascii="Calibri" w:eastAsia="Times New Roman" w:hAnsi="Calibri" w:cs="Times New Roman"/>
+                <w:color w:val="000000"/>
+              </w:rPr>
+            </w:pPr>
+            <w:r>
+              <w:rPr>
+                <w:rFonts w:ascii="Calibri" w:eastAsia="Times New Roman" w:hAnsi="Calibri" w:cs="Times New Roman"/>
+                <w:color w:val="000000"/>
+              </w:rPr>
+              <w:t>0.966968282</w:t>
+            </w:r>
+          </w:p>
+        </w:tc>
+        <w:tc>
+          <w:tcPr>
+            <w:tcW w:w="1830" w:type="dxa"/>
+            <w:tcBorders>
+              <w:top w:val="single" w:sz="4" w:space="0" w:color="FFFFFF"/>
+              <w:left w:val="single" w:sz="4" w:space="0" w:color="FFFFFF"/>
+              <w:bottom w:val="single" w:sz="4" w:space="0" w:color="FFFFFF"/>
+              <w:right w:val="nil"/>
+            </w:tcBorders>
+            <w:shd w:val="clear" w:color="EBF1DE" w:fill="EBF1DE"/>
+            <w:noWrap/>
+            <w:vAlign w:val="bottom"/>
+            <w:hideMark/>
+          </w:tcPr>
+          <w:p>
+            <w:pPr>
+              <w:jc w:val="right"/>
+              <w:rPr>
+                <w:rFonts w:ascii="Calibri" w:eastAsia="Times New Roman" w:hAnsi="Calibri" w:cs="Times New Roman"/>
+                <w:color w:val="000000"/>
+              </w:rPr>
+            </w:pPr>
+            <w:r>
+              <w:rPr>
+                <w:rFonts w:ascii="Calibri" w:eastAsia="Times New Roman" w:hAnsi="Calibri" w:cs="Times New Roman"/>
+                <w:color w:val="000000"/>
+              </w:rPr>
+              <w:t>0.966202869</w:t>
+            </w:r>
+          </w:p>
+        </w:tc>
+      </w:tr>
+      <w:tr>
+        <w:trPr>
+          <w:trHeight w:val="300"/>
+        </w:trPr>
+        <w:tc>
+          <w:tcPr>
+            <w:tcW w:w="2638" w:type="dxa"/>
+            <w:tcBorders>
+              <w:top w:val="single" w:sz="4" w:space="0" w:color="FFFFFF"/>
+              <w:left w:val="nil"/>
+              <w:bottom w:val="single" w:sz="4" w:space="0" w:color="FFFFFF"/>
+              <w:right w:val="single" w:sz="4" w:space="0" w:color="FFFFFF"/>
+            </w:tcBorders>
+            <w:shd w:val="clear" w:color="D8E4BC" w:fill="D8E4BC"/>
+            <w:noWrap/>
+            <w:vAlign w:val="bottom"/>
+            <w:hideMark/>
+          </w:tcPr>
+          <w:p>
+            <w:pPr>
+              <w:rPr>
+                <w:rFonts w:ascii="Calibri" w:eastAsia="Times New Roman" w:hAnsi="Calibri" w:cs="Times New Roman"/>
+                <w:color w:val="000000"/>
+              </w:rPr>
+            </w:pPr>
+            <w:r>
+              <w:rPr>
+                <w:rFonts w:ascii="Calibri" w:eastAsia="Times New Roman" w:hAnsi="Calibri" w:cs="Times New Roman"/>
+                <w:color w:val="000000"/>
+              </w:rPr>
+              <w:t>ANN</w:t>
+            </w:r>
+          </w:p>
+        </w:tc>
+        <w:tc>
+          <w:tcPr>
+            <w:tcW w:w="1493" w:type="dxa"/>
+            <w:tcBorders>
+              <w:top w:val="single" w:sz="4" w:space="0" w:color="FFFFFF"/>
+              <w:left w:val="single" w:sz="4" w:space="0" w:color="FFFFFF"/>
+              <w:bottom w:val="single" w:sz="4" w:space="0" w:color="FFFFFF"/>
+              <w:right w:val="single" w:sz="4" w:space="0" w:color="FFFFFF"/>
+            </w:tcBorders>
+            <w:shd w:val="clear" w:color="D8E4BC" w:fill="D8E4BC"/>
+            <w:noWrap/>
+            <w:vAlign w:val="bottom"/>
+            <w:hideMark/>
+          </w:tcPr>
+          <w:p>
+            <w:pPr>
+              <w:jc w:val="right"/>
+              <w:rPr>
+                <w:rFonts w:ascii="Calibri" w:eastAsia="Times New Roman" w:hAnsi="Calibri" w:cs="Times New Roman"/>
+                <w:color w:val="000000"/>
+              </w:rPr>
+            </w:pPr>
+            <w:r>
+              <w:rPr>
+                <w:rFonts w:ascii="Calibri" w:eastAsia="Times New Roman" w:hAnsi="Calibri" w:cs="Times New Roman"/>
+                <w:color w:val="000000"/>
+              </w:rPr>
+              <w:t>0</w:t>
+            </w:r>
+          </w:p>
+        </w:tc>
+        <w:tc>
+          <w:tcPr>
+            <w:tcW w:w="1493" w:type="dxa"/>
+            <w:tcBorders>
+              <w:top w:val="single" w:sz="4" w:space="0" w:color="FFFFFF"/>
+              <w:left w:val="single" w:sz="4" w:space="0" w:color="FFFFFF"/>
+              <w:bottom w:val="single" w:sz="4" w:space="0" w:color="FFFFFF"/>
+              <w:right w:val="single" w:sz="4" w:space="0" w:color="FFFFFF"/>
+            </w:tcBorders>
+            <w:shd w:val="clear" w:color="D8E4BC" w:fill="D8E4BC"/>
+            <w:noWrap/>
+            <w:vAlign w:val="bottom"/>
+            <w:hideMark/>
+          </w:tcPr>
+          <w:p>
+            <w:pPr>
+              <w:jc w:val="right"/>
+              <w:rPr>
+                <w:rFonts w:ascii="Calibri" w:eastAsia="Times New Roman" w:hAnsi="Calibri" w:cs="Times New Roman"/>
+                <w:color w:val="000000"/>
+              </w:rPr>
+            </w:pPr>
+            <w:r>
+              <w:rPr>
+                <w:rFonts w:ascii="Calibri" w:eastAsia="Times New Roman" w:hAnsi="Calibri" w:cs="Times New Roman"/>
+                <w:color w:val="000000"/>
+              </w:rPr>
+              <w:t>0</w:t>
+            </w:r>
+          </w:p>
+        </w:tc>
+        <w:tc>
+          <w:tcPr>
+            <w:tcW w:w="1493" w:type="dxa"/>
+            <w:tcBorders>
+              <w:top w:val="single" w:sz="4" w:space="0" w:color="FFFFFF"/>
+              <w:left w:val="single" w:sz="4" w:space="0" w:color="FFFFFF"/>
+              <w:bottom w:val="single" w:sz="4" w:space="0" w:color="FFFFFF"/>
+              <w:right w:val="single" w:sz="4" w:space="0" w:color="FFFFFF"/>
+            </w:tcBorders>
+            <w:shd w:val="clear" w:color="D8E4BC" w:fill="D8E4BC"/>
+            <w:noWrap/>
+            <w:vAlign w:val="bottom"/>
+            <w:hideMark/>
+          </w:tcPr>
+          <w:p>
+            <w:pPr>
+              <w:jc w:val="right"/>
+              <w:rPr>
+                <w:rFonts w:ascii="Calibri" w:eastAsia="Times New Roman" w:hAnsi="Calibri" w:cs="Times New Roman"/>
+                <w:color w:val="000000"/>
+              </w:rPr>
+            </w:pPr>
+            <w:r>
+              <w:rPr>
+                <w:rFonts w:ascii="Calibri" w:eastAsia="Times New Roman" w:hAnsi="Calibri" w:cs="Times New Roman"/>
+                <w:color w:val="000000"/>
+              </w:rPr>
+              <w:t>0</w:t>
+            </w:r>
+          </w:p>
+        </w:tc>
+        <w:tc>
+          <w:tcPr>
+            <w:tcW w:w="1493" w:type="dxa"/>
+            <w:tcBorders>
+              <w:top w:val="single" w:sz="4" w:space="0" w:color="FFFFFF"/>
+              <w:left w:val="single" w:sz="4" w:space="0" w:color="FFFFFF"/>
+              <w:bottom w:val="single" w:sz="4" w:space="0" w:color="FFFFFF"/>
+              <w:right w:val="single" w:sz="4" w:space="0" w:color="FFFFFF"/>
+            </w:tcBorders>
+            <w:shd w:val="clear" w:color="D8E4BC" w:fill="D8E4BC"/>
+            <w:noWrap/>
+            <w:vAlign w:val="bottom"/>
+            <w:hideMark/>
+          </w:tcPr>
+          <w:p>
+            <w:pPr>
+              <w:jc w:val="right"/>
+              <w:rPr>
+                <w:rFonts w:ascii="Calibri" w:eastAsia="Times New Roman" w:hAnsi="Calibri" w:cs="Times New Roman"/>
+                <w:color w:val="000000"/>
+              </w:rPr>
+            </w:pPr>
+            <w:r>
+              <w:rPr>
+                <w:rFonts w:ascii="Calibri" w:eastAsia="Times New Roman" w:hAnsi="Calibri" w:cs="Times New Roman"/>
+                <w:color w:val="000000"/>
+              </w:rPr>
+              <w:t>0.5</w:t>
+            </w:r>
+          </w:p>
+        </w:tc>
+        <w:tc>
+          <w:tcPr>
+            <w:tcW w:w="1830" w:type="dxa"/>
+            <w:tcBorders>
+              <w:top w:val="single" w:sz="4" w:space="0" w:color="FFFFFF"/>
+              <w:left w:val="single" w:sz="4" w:space="0" w:color="FFFFFF"/>
+              <w:bottom w:val="single" w:sz="4" w:space="0" w:color="FFFFFF"/>
+              <w:right w:val="nil"/>
+            </w:tcBorders>
+            <w:shd w:val="clear" w:color="D8E4BC" w:fill="D8E4BC"/>
+            <w:noWrap/>
+            <w:vAlign w:val="bottom"/>
+            <w:hideMark/>
+          </w:tcPr>
+          <w:p>
+            <w:pPr>
+              <w:jc w:val="right"/>
+              <w:rPr>
+                <w:rFonts w:ascii="Calibri" w:eastAsia="Times New Roman" w:hAnsi="Calibri" w:cs="Times New Roman"/>
+                <w:color w:val="000000"/>
+              </w:rPr>
+            </w:pPr>
+            <w:r>
+              <w:rPr>
+                <w:rFonts w:ascii="Calibri" w:eastAsia="Times New Roman" w:hAnsi="Calibri" w:cs="Times New Roman"/>
+                <w:color w:val="000000"/>
+              </w:rPr>
+              <w:t>0.994674912</w:t>
+            </w:r>
+          </w:p>
+        </w:tc>
+      </w:tr>
+      <w:tr>
+        <w:trPr>
+          <w:trHeight w:val="300"/>
+        </w:trPr>
+        <w:tc>
+          <w:tcPr>
+            <w:tcW w:w="2638" w:type="dxa"/>
+            <w:tcBorders>
+              <w:top w:val="single" w:sz="4" w:space="0" w:color="FFFFFF"/>
+              <w:left w:val="nil"/>
+              <w:bottom w:val="single" w:sz="4" w:space="0" w:color="FFFFFF"/>
+              <w:right w:val="single" w:sz="4" w:space="0" w:color="FFFFFF"/>
+            </w:tcBorders>
+            <w:shd w:val="clear" w:color="EBF1DE" w:fill="EBF1DE"/>
+            <w:noWrap/>
+            <w:vAlign w:val="bottom"/>
+            <w:hideMark/>
+          </w:tcPr>
+          <w:p>
+            <w:pPr>
+              <w:rPr>
+                <w:rFonts w:ascii="Calibri" w:eastAsia="Times New Roman" w:hAnsi="Calibri" w:cs="Times New Roman"/>
+                <w:color w:val="000000"/>
+              </w:rPr>
+            </w:pPr>
+            <w:r>
+              <w:rPr>
+                <w:rFonts w:ascii="Calibri" w:eastAsia="Times New Roman" w:hAnsi="Calibri" w:cs="Times New Roman"/>
+                <w:color w:val="000000"/>
+              </w:rPr>
+              <w:t xml:space="preserve">Log </w:t>
+            </w:r>
+            <w:proofErr w:type="spellStart"/>
+            <w:r>
+              <w:rPr>
+                <w:rFonts w:ascii="Calibri" w:eastAsia="Times New Roman" w:hAnsi="Calibri" w:cs="Times New Roman"/>
+                <w:color w:val="000000"/>
+              </w:rPr>
+              <w:t>Reg</w:t>
+            </w:r>
+            <w:proofErr w:type="spellEnd"/>
+          </w:p>
+        </w:tc>
+        <w:tc>
+          <w:tcPr>
+            <w:tcW w:w="1493" w:type="dxa"/>
+            <w:tcBorders>
+              <w:top w:val="single" w:sz="4" w:space="0" w:color="FFFFFF"/>
+              <w:left w:val="single" w:sz="4" w:space="0" w:color="FFFFFF"/>
+              <w:bottom w:val="single" w:sz="4" w:space="0" w:color="FFFFFF"/>
+              <w:right w:val="single" w:sz="4" w:space="0" w:color="FFFFFF"/>
+            </w:tcBorders>
+            <w:shd w:val="clear" w:color="EBF1DE" w:fill="EBF1DE"/>
+            <w:noWrap/>
+            <w:vAlign w:val="bottom"/>
+            <w:hideMark/>
+          </w:tcPr>
+          <w:p>
+            <w:pPr>
+              <w:jc w:val="right"/>
+              <w:rPr>
+                <w:rFonts w:ascii="Calibri" w:eastAsia="Times New Roman" w:hAnsi="Calibri" w:cs="Times New Roman"/>
+                <w:color w:val="000000"/>
+              </w:rPr>
+            </w:pPr>
+            <w:r>
+              <w:rPr>
+                <w:rFonts w:ascii="Calibri" w:eastAsia="Times New Roman" w:hAnsi="Calibri" w:cs="Times New Roman"/>
+                <w:color w:val="000000"/>
+              </w:rPr>
+              <w:t>0.13986014</w:t>
+            </w:r>
+          </w:p>
+        </w:tc>
+        <w:tc>
+          <w:tcPr>
+            <w:tcW w:w="1493" w:type="dxa"/>
+            <w:tcBorders>
+              <w:top w:val="single" w:sz="4" w:space="0" w:color="FFFFFF"/>
+              <w:left w:val="single" w:sz="4" w:space="0" w:color="FFFFFF"/>
+              <w:bottom w:val="single" w:sz="4" w:space="0" w:color="FFFFFF"/>
+              <w:right w:val="single" w:sz="4" w:space="0" w:color="FFFFFF"/>
+            </w:tcBorders>
+            <w:shd w:val="clear" w:color="EBF1DE" w:fill="EBF1DE"/>
+            <w:noWrap/>
+            <w:vAlign w:val="bottom"/>
+            <w:hideMark/>
+          </w:tcPr>
+          <w:p>
+            <w:pPr>
+              <w:jc w:val="right"/>
+              <w:rPr>
+                <w:rFonts w:ascii="Calibri" w:eastAsia="Times New Roman" w:hAnsi="Calibri" w:cs="Times New Roman"/>
+                <w:color w:val="000000"/>
+              </w:rPr>
+            </w:pPr>
+            <w:r>
+              <w:rPr>
+                <w:rFonts w:ascii="Calibri" w:eastAsia="Times New Roman" w:hAnsi="Calibri" w:cs="Times New Roman"/>
+                <w:color w:val="000000"/>
+              </w:rPr>
+              <w:t>0.967741935</w:t>
+            </w:r>
+          </w:p>
+        </w:tc>
+        <w:tc>
+          <w:tcPr>
+            <w:tcW w:w="1493" w:type="dxa"/>
+            <w:tcBorders>
+              <w:top w:val="single" w:sz="4" w:space="0" w:color="FFFFFF"/>
+              <w:left w:val="single" w:sz="4" w:space="0" w:color="FFFFFF"/>
+              <w:bottom w:val="single" w:sz="4" w:space="0" w:color="FFFFFF"/>
+              <w:right w:val="single" w:sz="4" w:space="0" w:color="FFFFFF"/>
+            </w:tcBorders>
+            <w:shd w:val="clear" w:color="EBF1DE" w:fill="EBF1DE"/>
+            <w:noWrap/>
+            <w:vAlign w:val="bottom"/>
+            <w:hideMark/>
+          </w:tcPr>
+          <w:p>
+            <w:pPr>
+              <w:jc w:val="right"/>
+              <w:rPr>
+                <w:rFonts w:ascii="Calibri" w:eastAsia="Times New Roman" w:hAnsi="Calibri" w:cs="Times New Roman"/>
+                <w:color w:val="000000"/>
+              </w:rPr>
+            </w:pPr>
+            <w:r>
+              <w:rPr>
+                <w:rFonts w:ascii="Calibri" w:eastAsia="Times New Roman" w:hAnsi="Calibri" w:cs="Times New Roman"/>
+                <w:color w:val="000000"/>
+              </w:rPr>
+              <w:t>0.244399185</w:t>
+            </w:r>
+          </w:p>
+        </w:tc>
+        <w:tc>
+          <w:tcPr>
+            <w:tcW w:w="1493" w:type="dxa"/>
+            <w:tcBorders>
+              <w:top w:val="single" w:sz="4" w:space="0" w:color="FFFFFF"/>
+              <w:left w:val="single" w:sz="4" w:space="0" w:color="FFFFFF"/>
+              <w:bottom w:val="single" w:sz="4" w:space="0" w:color="FFFFFF"/>
+              <w:right w:val="single" w:sz="4" w:space="0" w:color="FFFFFF"/>
+            </w:tcBorders>
+            <w:shd w:val="clear" w:color="EBF1DE" w:fill="EBF1DE"/>
+            <w:noWrap/>
+            <w:vAlign w:val="bottom"/>
+            <w:hideMark/>
+          </w:tcPr>
+          <w:p>
+            <w:pPr>
+              <w:jc w:val="right"/>
+              <w:rPr>
+                <w:rFonts w:ascii="Calibri" w:eastAsia="Times New Roman" w:hAnsi="Calibri" w:cs="Times New Roman"/>
+                <w:color w:val="000000"/>
+              </w:rPr>
+            </w:pPr>
+            <w:r>
+              <w:rPr>
+                <w:rFonts w:ascii="Calibri" w:eastAsia="Times New Roman" w:hAnsi="Calibri" w:cs="Times New Roman"/>
+                <w:color w:val="000000"/>
+              </w:rPr>
+              <w:t>0.967939701</w:t>
+            </w:r>
+          </w:p>
+        </w:tc>
+        <w:tc>
+          <w:tcPr>
+            <w:tcW w:w="1830" w:type="dxa"/>
+            <w:tcBorders>
+              <w:top w:val="single" w:sz="4" w:space="0" w:color="FFFFFF"/>
+              <w:left w:val="single" w:sz="4" w:space="0" w:color="FFFFFF"/>
+              <w:bottom w:val="single" w:sz="4" w:space="0" w:color="FFFFFF"/>
+              <w:right w:val="nil"/>
+            </w:tcBorders>
+            <w:shd w:val="clear" w:color="EBF1DE" w:fill="EBF1DE"/>
+            <w:noWrap/>
+            <w:vAlign w:val="bottom"/>
+            <w:hideMark/>
+          </w:tcPr>
+          <w:p>
+            <w:pPr>
+              <w:jc w:val="right"/>
+              <w:rPr>
+                <w:rFonts w:ascii="Calibri" w:eastAsia="Times New Roman" w:hAnsi="Calibri" w:cs="Times New Roman"/>
+                <w:color w:val="000000"/>
+              </w:rPr>
+            </w:pPr>
+            <w:r>
+              <w:rPr>
+                <w:rFonts w:ascii="Calibri" w:eastAsia="Times New Roman" w:hAnsi="Calibri" w:cs="Times New Roman"/>
+                <w:color w:val="000000"/>
+              </w:rPr>
+              <w:t>0.96813536</w:t>
+            </w:r>
+          </w:p>
+        </w:tc>
+      </w:tr>
+      <w:tr>
+        <w:trPr>
+          <w:trHeight w:val="134"/>
+        </w:trPr>
+        <w:tc>
+          <w:tcPr>
+            <w:tcW w:w="2638" w:type="dxa"/>
+            <w:tcBorders>
+              <w:top w:val="single" w:sz="4" w:space="0" w:color="FFFFFF"/>
+              <w:left w:val="nil"/>
+              <w:bottom w:val="nil"/>
+              <w:right w:val="single" w:sz="4" w:space="0" w:color="FFFFFF"/>
+            </w:tcBorders>
+            <w:shd w:val="clear" w:color="D8E4BC" w:fill="D8E4BC"/>
+            <w:noWrap/>
+            <w:vAlign w:val="bottom"/>
+            <w:hideMark/>
+          </w:tcPr>
+          <w:p>
+            <w:pPr>
+              <w:rPr>
+                <w:rFonts w:ascii="Calibri" w:eastAsia="Times New Roman" w:hAnsi="Calibri" w:cs="Times New Roman"/>
+                <w:color w:val="000000"/>
+              </w:rPr>
+            </w:pPr>
+            <w:r>
+              <w:rPr>
+                <w:rFonts w:ascii="Calibri" w:eastAsia="Times New Roman" w:hAnsi="Calibri" w:cs="Times New Roman"/>
+                <w:color w:val="000000"/>
+              </w:rPr>
+              <w:t>Random Forest</w:t>
+            </w:r>
+          </w:p>
+        </w:tc>
+        <w:tc>
+          <w:tcPr>
+            <w:tcW w:w="1493" w:type="dxa"/>
+            <w:tcBorders>
+              <w:top w:val="single" w:sz="4" w:space="0" w:color="FFFFFF"/>
+              <w:left w:val="single" w:sz="4" w:space="0" w:color="FFFFFF"/>
+              <w:bottom w:val="nil"/>
+              <w:right w:val="single" w:sz="4" w:space="0" w:color="FFFFFF"/>
+            </w:tcBorders>
+            <w:shd w:val="clear" w:color="D8E4BC" w:fill="D8E4BC"/>
+            <w:noWrap/>
+            <w:vAlign w:val="bottom"/>
+            <w:hideMark/>
+          </w:tcPr>
+          <w:p>
+            <w:pPr>
+              <w:jc w:val="right"/>
+              <w:rPr>
+                <w:rFonts w:ascii="Calibri" w:eastAsia="Times New Roman" w:hAnsi="Calibri" w:cs="Times New Roman"/>
+                <w:color w:val="000000"/>
+              </w:rPr>
+            </w:pPr>
+            <w:r>
+              <w:rPr>
+                <w:rFonts w:ascii="Calibri" w:eastAsia="Times New Roman" w:hAnsi="Calibri" w:cs="Times New Roman"/>
+                <w:color w:val="000000"/>
+              </w:rPr>
+              <w:t>0.688172043</w:t>
+            </w:r>
+          </w:p>
+        </w:tc>
+        <w:tc>
+          <w:tcPr>
+            <w:tcW w:w="1493" w:type="dxa"/>
+            <w:tcBorders>
+              <w:top w:val="single" w:sz="4" w:space="0" w:color="FFFFFF"/>
+              <w:left w:val="single" w:sz="4" w:space="0" w:color="FFFFFF"/>
+              <w:bottom w:val="nil"/>
+              <w:right w:val="single" w:sz="4" w:space="0" w:color="FFFFFF"/>
+            </w:tcBorders>
+            <w:shd w:val="clear" w:color="D8E4BC" w:fill="D8E4BC"/>
+            <w:noWrap/>
+            <w:vAlign w:val="bottom"/>
+            <w:hideMark/>
+          </w:tcPr>
+          <w:p>
+            <w:pPr>
+              <w:jc w:val="right"/>
+              <w:rPr>
+                <w:rFonts w:ascii="Calibri" w:eastAsia="Times New Roman" w:hAnsi="Calibri" w:cs="Times New Roman"/>
+                <w:color w:val="000000"/>
+              </w:rPr>
+            </w:pPr>
+            <w:r>
+              <w:rPr>
+                <w:rFonts w:ascii="Calibri" w:eastAsia="Times New Roman" w:hAnsi="Calibri" w:cs="Times New Roman"/>
+                <w:color w:val="000000"/>
+              </w:rPr>
+              <w:t>0.516129032</w:t>
+            </w:r>
+          </w:p>
+        </w:tc>
+        <w:tc>
+          <w:tcPr>
+            <w:tcW w:w="1493" w:type="dxa"/>
+            <w:tcBorders>
+              <w:top w:val="single" w:sz="4" w:space="0" w:color="FFFFFF"/>
+              <w:left w:val="single" w:sz="4" w:space="0" w:color="FFFFFF"/>
+              <w:bottom w:val="nil"/>
+              <w:right w:val="single" w:sz="4" w:space="0" w:color="FFFFFF"/>
+            </w:tcBorders>
+            <w:shd w:val="clear" w:color="D8E4BC" w:fill="D8E4BC"/>
+            <w:noWrap/>
+            <w:vAlign w:val="bottom"/>
+            <w:hideMark/>
+          </w:tcPr>
+          <w:p>
+            <w:pPr>
+              <w:jc w:val="right"/>
+              <w:rPr>
+                <w:rFonts w:ascii="Calibri" w:eastAsia="Times New Roman" w:hAnsi="Calibri" w:cs="Times New Roman"/>
+                <w:color w:val="000000"/>
+              </w:rPr>
+            </w:pPr>
+            <w:r>
+              <w:rPr>
+                <w:rFonts w:ascii="Calibri" w:eastAsia="Times New Roman" w:hAnsi="Calibri" w:cs="Times New Roman"/>
+                <w:color w:val="000000"/>
+              </w:rPr>
+              <w:t>0.589861751</w:t>
+            </w:r>
+          </w:p>
+        </w:tc>
+        <w:tc>
+          <w:tcPr>
+            <w:tcW w:w="1493" w:type="dxa"/>
+            <w:tcBorders>
+              <w:top w:val="single" w:sz="4" w:space="0" w:color="FFFFFF"/>
+              <w:left w:val="single" w:sz="4" w:space="0" w:color="FFFFFF"/>
+              <w:bottom w:val="nil"/>
+              <w:right w:val="single" w:sz="4" w:space="0" w:color="FFFFFF"/>
+            </w:tcBorders>
+            <w:shd w:val="clear" w:color="D8E4BC" w:fill="D8E4BC"/>
+            <w:noWrap/>
+            <w:vAlign w:val="bottom"/>
+            <w:hideMark/>
+          </w:tcPr>
+          <w:p>
+            <w:pPr>
+              <w:jc w:val="right"/>
+              <w:rPr>
+                <w:rFonts w:ascii="Calibri" w:eastAsia="Times New Roman" w:hAnsi="Calibri" w:cs="Times New Roman"/>
+                <w:color w:val="000000"/>
+              </w:rPr>
+            </w:pPr>
+            <w:r>
+              <w:rPr>
+                <w:rFonts w:ascii="Calibri" w:eastAsia="Times New Roman" w:hAnsi="Calibri" w:cs="Times New Roman"/>
+                <w:color w:val="000000"/>
+              </w:rPr>
+              <w:t>0.757438491</w:t>
+            </w:r>
+          </w:p>
+        </w:tc>
+        <w:tc>
+          <w:tcPr>
+            <w:tcW w:w="1830" w:type="dxa"/>
+            <w:tcBorders>
+              <w:top w:val="single" w:sz="4" w:space="0" w:color="FFFFFF"/>
+              <w:left w:val="single" w:sz="4" w:space="0" w:color="FFFFFF"/>
+              <w:bottom w:val="nil"/>
+              <w:right w:val="nil"/>
+            </w:tcBorders>
+            <w:shd w:val="clear" w:color="D8E4BC" w:fill="D8E4BC"/>
+            <w:noWrap/>
+            <w:vAlign w:val="bottom"/>
+            <w:hideMark/>
+          </w:tcPr>
+          <w:p>
+            <w:pPr>
+              <w:jc w:val="right"/>
+              <w:rPr>
+                <w:rFonts w:ascii="Calibri" w:eastAsia="Times New Roman" w:hAnsi="Calibri" w:cs="Times New Roman"/>
+                <w:color w:val="000000"/>
+              </w:rPr>
+            </w:pPr>
+            <w:r>
+              <w:rPr>
+                <w:rFonts w:ascii="Calibri" w:eastAsia="Times New Roman" w:hAnsi="Calibri" w:cs="Times New Roman"/>
+                <w:color w:val="000000"/>
+              </w:rPr>
+              <w:t>0.996177961</w:t>
+            </w:r>
+          </w:p>
+        </w:tc>
+      </w:tr>
+    </w:tbl>
+    <w:p>
+      <w:r>
+        <w:t xml:space="preserve">Table 1: Shows the results from different models on the RR </w:t>
+      </w:r>
+      <w:proofErr w:type="spellStart"/>
+      <w:r>
+        <w:t>Lyrae</w:t>
+      </w:r>
+      <w:proofErr w:type="spellEnd"/>
+      <w:r>
+        <w:t xml:space="preserve"> classification problem.</w:t>
+      </w:r>
+    </w:p>
+    <w:p/>
+    <w:p>
+      <w:pPr>
+        <w:ind w:firstLine="720"/>
+      </w:pPr>
+      <w:r>
+        <w:t xml:space="preserve">Table 1 shows the results of many of the models we tried for this problem. Note that all the models except for Naïve Bayes </w:t>
+      </w:r>
+      <w:proofErr w:type="gramStart"/>
+      <w:r>
+        <w:t>achieves</w:t>
+      </w:r>
+      <w:proofErr w:type="gramEnd"/>
+      <w:r>
+        <w:t xml:space="preserve"> an accuracy between 96%-99.6%. However the models differ greatly in the precision and recall. The models doing the best in regards to precision are KNN, Ra</w:t>
+      </w:r>
+      <w:r>
+        <w:t>ndom Forest, and Decision trees they are also achieving the highest F1 score which is the harmonic mean of the precision and recall.</w:t>
+      </w:r>
+      <w:r>
+        <w:t xml:space="preserve"> </w:t>
+      </w:r>
+      <w:r>
+        <w:t xml:space="preserve">It is also interesting to note that Logistic Regression and SVM are doing almost exactly the same. One thing that is quite surprising is how poorly the neural network is performing. The neural network is a two hidden layer </w:t>
+      </w:r>
+      <w:proofErr w:type="gramStart"/>
+      <w:r>
+        <w:t>network usin</w:t>
+      </w:r>
+      <w:r>
+        <w:t>g</w:t>
+      </w:r>
+      <w:proofErr w:type="gramEnd"/>
+      <w:r>
+        <w:t xml:space="preserve"> drop</w:t>
+      </w:r>
+      <w:r>
+        <w:t>out</w:t>
+      </w:r>
+      <w:r>
+        <w:t xml:space="preserve"> with an architecture of </w:t>
+      </w:r>
+      <w:r>
+        <w:t>4-</w:t>
+      </w:r>
+      <w:r>
+        <w:t xml:space="preserve">20-15-2 (from the input </w:t>
+      </w:r>
+      <w:r>
+        <w:t xml:space="preserve">layer </w:t>
+      </w:r>
+      <w:r>
+        <w:t>with 4 nodes to the output</w:t>
+      </w:r>
+      <w:r>
+        <w:t xml:space="preserve"> layer</w:t>
+      </w:r>
+      <w:r>
+        <w:t xml:space="preserve"> with 2 nodes). </w:t>
+      </w:r>
+      <w:r>
+        <w:t xml:space="preserve"> From the results we can see that the ANN is predicting everything to be a standard star resulting in a high accuracy but a 0 precision and recall. We suspect that there is simply not enough data/examples of RR </w:t>
+      </w:r>
+      <w:proofErr w:type="spellStart"/>
+      <w:r>
+        <w:t>Lyrae</w:t>
+      </w:r>
+      <w:proofErr w:type="spellEnd"/>
+      <w:r>
+        <w:t xml:space="preserve"> stars for the network to learn.</w:t>
+      </w:r>
+    </w:p>
+    <w:p>
+      <w:pPr>
+        <w:ind w:firstLine="720"/>
+      </w:pPr>
+    </w:p>
+    <w:p>
+      <w:pPr>
+        <w:ind w:firstLine="720"/>
+      </w:pPr>
+      <w:r>
+        <w:t>Figure 5 shows the performance of the models in greater detail by displaying the ROC and precision and recall curves of all the models.</w:t>
+      </w:r>
+    </w:p>
+    <w:p>
+      <w:pPr>
+        <w:ind w:firstLine="720"/>
+      </w:pPr>
+    </w:p>
+    <w:p>
+      <w:pPr>
+        <w:ind w:firstLine="720"/>
+      </w:pPr>
+      <w:r>
+        <w:rPr>
+          <w:noProof/>
+        </w:rPr>
+        <w:drawing>
+          <wp:inline distT="0" distB="0" distL="0" distR="0" wp14:anchorId="280DECA7" wp14:editId="5DC446B8">
+            <wp:extent cx="5729326" cy="3893820"/>
+            <wp:effectExtent l="0" t="0" r="11430" b="0"/>
+            <wp:docPr id="6" name="Picture 6" descr="Macintosh HD:private:var:folders:cv:0s927_8s1bj42bx16vnbsc_c0000gn:T:TemporaryItems:download.png"/>
+            <wp:cNvGraphicFramePr>
+              <a:graphicFrameLocks xmlns:a="http://schemas.openxmlformats.org/drawingml/2006/main" noChangeAspect="1"/>
+            </wp:cNvGraphicFramePr>
+            <a:graphic xmlns:a="http://schemas.openxmlformats.org/drawingml/2006/main">
+              <a:graphicData uri="http://schemas.openxmlformats.org/drawingml/2006/picture">
+                <pic:pic xmlns:pic="http://schemas.openxmlformats.org/drawingml/2006/picture">
+                  <pic:nvPicPr>
+                    <pic:cNvPr id="0" name="Picture 3" descr="Macintosh HD:private:var:folders:cv:0s927_8s1bj42bx16vnbsc_c0000gn:T:TemporaryItems:download.png"/>
+                    <pic:cNvPicPr>
+                      <a:picLocks noChangeAspect="1" noChangeArrowheads="1"/>
+                    </pic:cNvPicPr>
+                  </pic:nvPicPr>
+                  <pic:blipFill>
+                    <a:blip r:embed="rId10">
+                      <a:extLst>
+                        <a:ext uri="{28A0092B-C50C-407E-A947-70E740481C1C}">
+                          <a14:useLocalDpi xmlns:a14="http://schemas.microsoft.com/office/drawing/2010/main" val="0"/>
+                        </a:ext>
+                      </a:extLst>
+                    </a:blip>
+                    <a:srcRect/>
+                    <a:stretch>
+                      <a:fillRect/>
+                    </a:stretch>
+                  </pic:blipFill>
+                  <pic:spPr bwMode="auto">
+                    <a:xfrm>
+                      <a:off x="0" y="0"/>
+                      <a:ext cx="5729326" cy="3893820"/>
+                    </a:xfrm>
+                    <a:prstGeom prst="rect">
+                      <a:avLst/>
+                    </a:prstGeom>
+                    <a:noFill/>
+                    <a:ln>
+                      <a:noFill/>
+                    </a:ln>
+                  </pic:spPr>
+                </pic:pic>
+              </a:graphicData>
+            </a:graphic>
+          </wp:inline>
+        </w:drawing>
+      </w:r>
+    </w:p>
+    <w:p>
+      <w:pPr>
+        <w:ind w:firstLine="720"/>
+      </w:pPr>
+    </w:p>
+    <w:p>
+      <w:pPr>
+        <w:ind w:firstLine="720"/>
+      </w:pPr>
+      <w:r>
+        <w:t>Figure 5:</w:t>
+      </w:r>
+      <w:r>
+        <w:t xml:space="preserve"> The left plot is the ROC curve for each model and the right plot is precision recall curve for each model. The right plot is much more interesting to look at for this project given that the precision and recall are arguably more important metrics when one is working with rare events.</w:t>
+      </w:r>
+    </w:p>
+    <w:p>
+      <w:pPr>
+        <w:ind w:firstLine="720"/>
+      </w:pPr>
+    </w:p>
+    <w:p>
+      <w:pPr>
+        <w:ind w:firstLine="720"/>
+      </w:pPr>
+      <w:r>
+        <w:t xml:space="preserve">To try to compensate for the fact that there were drastically more examples of standard stars than RR </w:t>
+      </w:r>
+      <w:proofErr w:type="spellStart"/>
+      <w:r>
+        <w:t>Lyrae</w:t>
+      </w:r>
+      <w:proofErr w:type="spellEnd"/>
+      <w:r>
+        <w:t xml:space="preserve"> stars we tried two separate approaches. The first being to try to model the RR </w:t>
+      </w:r>
+      <w:proofErr w:type="spellStart"/>
+      <w:r>
+        <w:t>Lyrae</w:t>
+      </w:r>
+      <w:proofErr w:type="spellEnd"/>
+      <w:r>
+        <w:t xml:space="preserve"> stars with kernel density estimation and than sample from this density new RR </w:t>
+      </w:r>
+      <w:proofErr w:type="spellStart"/>
+      <w:r>
+        <w:t>Lyrae</w:t>
+      </w:r>
+      <w:proofErr w:type="spellEnd"/>
+      <w:r>
+        <w:t xml:space="preserve"> stars which were than added to the training set but not the test set.  </w:t>
+      </w:r>
+    </w:p>
+    <w:p>
+      <w:pPr>
+        <w:ind w:firstLine="720"/>
+      </w:pPr>
+    </w:p>
+    <w:p>
+      <w:pPr>
+        <w:ind w:firstLine="720"/>
+      </w:pPr>
+      <w:r>
+        <w:t xml:space="preserve">Figure 6 and 7 shows the results of this </w:t>
+      </w:r>
+      <w:proofErr w:type="spellStart"/>
+      <w:r>
+        <w:t>kde</w:t>
+      </w:r>
+      <w:proofErr w:type="spellEnd"/>
+      <w:r>
+        <w:t xml:space="preserve"> sampling after optimizing for the bandwidth.</w:t>
+      </w:r>
+    </w:p>
+    <w:p>
+      <w:pPr>
+        <w:ind w:firstLine="720"/>
+      </w:pPr>
+    </w:p>
+    <w:p>
+      <w:pPr>
+        <w:ind w:firstLine="720"/>
+      </w:pPr>
+    </w:p>
+    <w:p>
+      <w:pPr>
+        <w:ind w:firstLine="720"/>
+      </w:pPr>
+      <w:r>
+        <w:rPr>
+          <w:noProof/>
+        </w:rPr>
+        <w:drawing>
+          <wp:inline distT="0" distB="0" distL="0" distR="0" wp14:anchorId="3A2BD424" wp14:editId="37D68DA7">
+            <wp:extent cx="5476240" cy="5029200"/>
+            <wp:effectExtent l="0" t="0" r="10160" b="0"/>
+            <wp:docPr id="7" name="Picture 7" descr="Macintosh HD:private:var:folders:cv:0s927_8s1bj42bx16vnbsc_c0000gn:T:TemporaryItems:download.png"/>
+            <wp:cNvGraphicFramePr>
+              <a:graphicFrameLocks xmlns:a="http://schemas.openxmlformats.org/drawingml/2006/main" noChangeAspect="1"/>
+            </wp:cNvGraphicFramePr>
+            <a:graphic xmlns:a="http://schemas.openxmlformats.org/drawingml/2006/main">
+              <a:graphicData uri="http://schemas.openxmlformats.org/drawingml/2006/picture">
+                <pic:pic xmlns:pic="http://schemas.openxmlformats.org/drawingml/2006/picture">
+                  <pic:nvPicPr>
+                    <pic:cNvPr id="0" name="Picture 4" descr="Macintosh HD:private:var:folders:cv:0s927_8s1bj42bx16vnbsc_c0000gn:T:TemporaryItems:download.png"/>
+                    <pic:cNvPicPr>
+                      <a:picLocks noChangeAspect="1" noChangeArrowheads="1"/>
+                    </pic:cNvPicPr>
+                  </pic:nvPicPr>
+                  <pic:blipFill>
+                    <a:blip r:embed="rId11">
+                      <a:extLst>
+                        <a:ext uri="{28A0092B-C50C-407E-A947-70E740481C1C}">
+                          <a14:useLocalDpi xmlns:a14="http://schemas.microsoft.com/office/drawing/2010/main" val="0"/>
+                        </a:ext>
+                      </a:extLst>
+                    </a:blip>
+                    <a:srcRect/>
+                    <a:stretch>
+                      <a:fillRect/>
+                    </a:stretch>
+                  </pic:blipFill>
+                  <pic:spPr bwMode="auto">
+                    <a:xfrm>
+                      <a:off x="0" y="0"/>
+                      <a:ext cx="5476240" cy="5029200"/>
+                    </a:xfrm>
+                    <a:prstGeom prst="rect">
+                      <a:avLst/>
+                    </a:prstGeom>
+                    <a:noFill/>
+                    <a:ln>
+                      <a:noFill/>
+                    </a:ln>
+                  </pic:spPr>
+                </pic:pic>
+              </a:graphicData>
+            </a:graphic>
+          </wp:inline>
+        </w:drawing>
+      </w:r>
+    </w:p>
+    <w:p>
+      <w:pPr>
+        <w:ind w:firstLine="720"/>
+      </w:pPr>
+      <w:r>
+        <w:t xml:space="preserve">Figure 6: This plot is very similar to figure 2 except that the pink points shows the original RR </w:t>
+      </w:r>
+      <w:proofErr w:type="spellStart"/>
+      <w:r>
+        <w:t>Lyrae</w:t>
+      </w:r>
+      <w:proofErr w:type="spellEnd"/>
+      <w:r>
+        <w:t xml:space="preserve"> stars and the green points show the sampled RR </w:t>
+      </w:r>
+      <w:proofErr w:type="spellStart"/>
+      <w:r>
+        <w:t>Lyrae</w:t>
+      </w:r>
+      <w:proofErr w:type="spellEnd"/>
+      <w:r>
+        <w:t xml:space="preserve"> stars using KDE. No standard stars are shown in this figure</w:t>
+      </w:r>
+    </w:p>
+    <w:p>
+      <w:pPr>
+        <w:ind w:firstLine="720"/>
+      </w:pPr>
+    </w:p>
+    <w:p>
+      <w:pPr>
+        <w:ind w:firstLine="720"/>
+      </w:pPr>
+    </w:p>
+    <w:p>
+      <w:pPr>
+        <w:ind w:firstLine="720"/>
+      </w:pPr>
+      <w:r>
+        <w:rPr>
+          <w:noProof/>
+        </w:rPr>
+        <w:drawing>
+          <wp:inline distT="0" distB="0" distL="0" distR="0" wp14:anchorId="525B3D5A" wp14:editId="657AAE76">
+            <wp:extent cx="5486400" cy="5069840"/>
+            <wp:effectExtent l="0" t="0" r="0" b="10160"/>
+            <wp:docPr id="8" name="Picture 8" descr="Macintosh HD:private:var:folders:cv:0s927_8s1bj42bx16vnbsc_c0000gn:T:TemporaryItems:download.png"/>
+            <wp:cNvGraphicFramePr>
+              <a:graphicFrameLocks xmlns:a="http://schemas.openxmlformats.org/drawingml/2006/main" noChangeAspect="1"/>
+            </wp:cNvGraphicFramePr>
+            <a:graphic xmlns:a="http://schemas.openxmlformats.org/drawingml/2006/main">
+              <a:graphicData uri="http://schemas.openxmlformats.org/drawingml/2006/picture">
+                <pic:pic xmlns:pic="http://schemas.openxmlformats.org/drawingml/2006/picture">
+                  <pic:nvPicPr>
+                    <pic:cNvPr id="0" name="Picture 5" descr="Macintosh HD:private:var:folders:cv:0s927_8s1bj42bx16vnbsc_c0000gn:T:TemporaryItems:download.png"/>
+                    <pic:cNvPicPr>
+                      <a:picLocks noChangeAspect="1" noChangeArrowheads="1"/>
+                    </pic:cNvPicPr>
+                  </pic:nvPicPr>
+                  <pic:blipFill>
+                    <a:blip r:embed="rId12">
+                      <a:extLst>
+                        <a:ext uri="{28A0092B-C50C-407E-A947-70E740481C1C}">
+                          <a14:useLocalDpi xmlns:a14="http://schemas.microsoft.com/office/drawing/2010/main" val="0"/>
+                        </a:ext>
+                      </a:extLst>
+                    </a:blip>
+                    <a:srcRect/>
+                    <a:stretch>
+                      <a:fillRect/>
+                    </a:stretch>
+                  </pic:blipFill>
+                  <pic:spPr bwMode="auto">
+                    <a:xfrm>
+                      <a:off x="0" y="0"/>
+                      <a:ext cx="5486400" cy="5069840"/>
+                    </a:xfrm>
+                    <a:prstGeom prst="rect">
+                      <a:avLst/>
+                    </a:prstGeom>
+                    <a:noFill/>
+                    <a:ln>
+                      <a:noFill/>
+                    </a:ln>
+                  </pic:spPr>
+                </pic:pic>
+              </a:graphicData>
+            </a:graphic>
+          </wp:inline>
+        </w:drawing>
+      </w:r>
+    </w:p>
+    <w:p>
+      <w:pPr>
+        <w:ind w:firstLine="720"/>
+      </w:pPr>
+      <w:r>
+        <w:t>Figure 7: Is the same as figure 6 except with the stan</w:t>
+      </w:r>
+      <w:r>
+        <w:t>dard stars added in. The pink</w:t>
+      </w:r>
+      <w:r>
+        <w:t xml:space="preserve"> points</w:t>
+      </w:r>
+      <w:r>
+        <w:t xml:space="preserve"> are</w:t>
+      </w:r>
+      <w:r>
+        <w:t xml:space="preserve"> the standard stars, the green</w:t>
+      </w:r>
+      <w:r>
+        <w:t xml:space="preserve"> points are</w:t>
+      </w:r>
+      <w:r>
+        <w:t xml:space="preserve"> the origi</w:t>
+      </w:r>
+      <w:r>
+        <w:t xml:space="preserve">nal RR </w:t>
+      </w:r>
+      <w:proofErr w:type="spellStart"/>
+      <w:r>
+        <w:t>L</w:t>
+      </w:r>
+      <w:r>
+        <w:t>yrae</w:t>
+      </w:r>
+      <w:proofErr w:type="spellEnd"/>
+      <w:r>
+        <w:t xml:space="preserve"> stars, and the blue points are</w:t>
+      </w:r>
+      <w:r>
+        <w:t xml:space="preserve"> the sample RR </w:t>
+      </w:r>
+      <w:proofErr w:type="spellStart"/>
+      <w:r>
+        <w:t>L</w:t>
+      </w:r>
+      <w:r>
+        <w:t>yrae</w:t>
+      </w:r>
+      <w:proofErr w:type="spellEnd"/>
+      <w:r>
+        <w:t xml:space="preserve"> stars from KDE.</w:t>
+      </w:r>
+    </w:p>
+    <w:p>
+      <w:pPr>
+        <w:ind w:firstLine="720"/>
+      </w:pPr>
+    </w:p>
+    <w:p>
+      <w:pPr>
+        <w:ind w:firstLine="720"/>
+      </w:pPr>
+      <w:r>
+        <w:t>From visual inspection o</w:t>
+      </w:r>
+      <w:r>
+        <w:t xml:space="preserve">f figure 6 and 7 it appears that KDE is doing a good job at modeling the RR </w:t>
+      </w:r>
+      <w:proofErr w:type="spellStart"/>
+      <w:r>
+        <w:t>Lyrae</w:t>
+      </w:r>
+      <w:proofErr w:type="spellEnd"/>
+      <w:r>
+        <w:t xml:space="preserve"> class. </w:t>
+      </w:r>
+      <w:r>
+        <w:t xml:space="preserve">However the </w:t>
+      </w:r>
+      <w:r>
+        <w:t>quantitative</w:t>
+      </w:r>
+      <w:r>
+        <w:t xml:space="preserve"> results </w:t>
+      </w:r>
+      <w:r>
+        <w:t xml:space="preserve">in figures </w:t>
+      </w:r>
+      <w:r>
+        <w:t>8-12 tell a different story.</w:t>
+      </w:r>
+    </w:p>
+    <w:p>
+      <w:pPr>
+        <w:ind w:firstLine="720"/>
+      </w:pPr>
+    </w:p>
+    <w:p>
+      <w:pPr>
+        <w:ind w:firstLine="720"/>
+      </w:pPr>
       <w:bookmarkStart w:id="0" w:name="_GoBack"/>
+      <w:r>
+        <w:drawing>
+          <wp:inline distT="0" distB="0" distL="0" distR="0" wp14:anchorId="1E7592AA" wp14:editId="09FBD5F1">
+            <wp:extent cx="5252720" cy="3764449"/>
+            <wp:effectExtent l="0" t="0" r="5080" b="0"/>
+            <wp:docPr id="9" name="Picture 9" descr="Macintosh HD:private:var:folders:cv:0s927_8s1bj42bx16vnbsc_c0000gn:T:TemporaryItems:D8PW6DSPvCVsQAAAABJRU5ErkJggg==.png"/>
+            <wp:cNvGraphicFramePr>
+              <a:graphicFrameLocks xmlns:a="http://schemas.openxmlformats.org/drawingml/2006/main" noChangeAspect="1"/>
+            </wp:cNvGraphicFramePr>
+            <a:graphic xmlns:a="http://schemas.openxmlformats.org/drawingml/2006/main">
+              <a:graphicData uri="http://schemas.openxmlformats.org/drawingml/2006/picture">
+                <pic:pic xmlns:pic="http://schemas.openxmlformats.org/drawingml/2006/picture">
+                  <pic:nvPicPr>
+                    <pic:cNvPr id="0" name="Picture 7" descr="Macintosh HD:private:var:folders:cv:0s927_8s1bj42bx16vnbsc_c0000gn:T:TemporaryItems:D8PW6DSPvCVsQAAAABJRU5ErkJggg==.png"/>
+                    <pic:cNvPicPr>
+                      <a:picLocks noChangeAspect="1" noChangeArrowheads="1"/>
+                    </pic:cNvPicPr>
+                  </pic:nvPicPr>
+                  <pic:blipFill>
+                    <a:blip r:embed="rId13">
+                      <a:extLst>
+                        <a:ext uri="{28A0092B-C50C-407E-A947-70E740481C1C}">
+                          <a14:useLocalDpi xmlns:a14="http://schemas.microsoft.com/office/drawing/2010/main" val="0"/>
+                        </a:ext>
+                      </a:extLst>
+                    </a:blip>
+                    <a:srcRect/>
+                    <a:stretch>
+                      <a:fillRect/>
+                    </a:stretch>
+                  </pic:blipFill>
+                  <pic:spPr bwMode="auto">
+                    <a:xfrm>
+                      <a:off x="0" y="0"/>
+                      <a:ext cx="5252720" cy="3764449"/>
+                    </a:xfrm>
+                    <a:prstGeom prst="rect">
+                      <a:avLst/>
+                    </a:prstGeom>
+                    <a:noFill/>
+                    <a:ln>
+                      <a:noFill/>
+                    </a:ln>
+                  </pic:spPr>
+                </pic:pic>
+              </a:graphicData>
+            </a:graphic>
+          </wp:inline>
+        </w:drawing>
+      </w:r>
       <w:bookmarkEnd w:id="0"/>
+    </w:p>
+    <w:p>
+      <w:pPr>
+        <w:ind w:firstLine="720"/>
+      </w:pPr>
+      <w:r>
+        <w:t>Figure 8: The x-axis is the amou</w:t>
+      </w:r>
+      <w:r>
+        <w:t>n</w:t>
+      </w:r>
+      <w:r>
+        <w:t xml:space="preserve">t of new data sampled from </w:t>
+      </w:r>
+      <w:proofErr w:type="spellStart"/>
+      <w:r>
+        <w:t>kde</w:t>
+      </w:r>
+      <w:proofErr w:type="spellEnd"/>
+      <w:r>
+        <w:t xml:space="preserve"> and the y</w:t>
+      </w:r>
+      <w:r>
+        <w:t>-</w:t>
+      </w:r>
+      <w:r>
+        <w:t xml:space="preserve">axis shows the recall. </w:t>
+      </w:r>
+    </w:p>
+    <w:p>
+      <w:pPr>
+        <w:ind w:firstLine="720"/>
+      </w:pPr>
+      <w:r>
+        <w:rPr>
+          <w:noProof/>
+        </w:rPr>
+        <w:drawing>
+          <wp:inline distT="0" distB="0" distL="0" distR="0" wp14:anchorId="2D3F4AC7" wp14:editId="2F99DD83">
+            <wp:extent cx="5138420" cy="3682534"/>
+            <wp:effectExtent l="0" t="0" r="0" b="635"/>
+            <wp:docPr id="3" name="Picture 3" descr="Macintosh HD:private:var:folders:cv:0s927_8s1bj42bx16vnbsc_c0000gn:T:TemporaryItems:+AfR0dEFfhaJ5GFGHq0rkUgkEkkFQU7vSyQSiURSQZBOXyKRSCSSCoJ0+hKJRCKRVBCk05dIJBKJpIIgnb5EIpFIJBUE6fQlEolEIqkgSKcvkUgkEkkFQTp9iUQikUgqCP8PWTFL9xMhwnUAAAAASUVORK5CYII=.png"/>
+            <wp:cNvGraphicFramePr>
+              <a:graphicFrameLocks xmlns:a="http://schemas.openxmlformats.org/drawingml/2006/main" noChangeAspect="1"/>
+            </wp:cNvGraphicFramePr>
+            <a:graphic xmlns:a="http://schemas.openxmlformats.org/drawingml/2006/main">
+              <a:graphicData uri="http://schemas.openxmlformats.org/drawingml/2006/picture">
+                <pic:pic xmlns:pic="http://schemas.openxmlformats.org/drawingml/2006/picture">
+                  <pic:nvPicPr>
+                    <pic:cNvPr id="0" name="Picture 3" descr="Macintosh HD:private:var:folders:cv:0s927_8s1bj42bx16vnbsc_c0000gn:T:TemporaryItems:+AfR0dEFfhaJ5GFGHq0rkUgkEkkFQU7vSyQSiURSQZBOXyKRSCSSCoJ0+hKJRCKRVBCk05dIJBKJpIIgnb5EIpFIJBUE6fQlEolEIqkgSKcvkUgkEkkFQTp9iUQikUgqCP8PWTFL9xMhwnUAAAAASUVORK5CYII=.png"/>
+                    <pic:cNvPicPr>
+                      <a:picLocks noChangeAspect="1" noChangeArrowheads="1"/>
+                    </pic:cNvPicPr>
+                  </pic:nvPicPr>
+                  <pic:blipFill>
+                    <a:blip r:embed="rId14">
+                      <a:extLst>
+                        <a:ext uri="{28A0092B-C50C-407E-A947-70E740481C1C}">
+                          <a14:useLocalDpi xmlns:a14="http://schemas.microsoft.com/office/drawing/2010/main" val="0"/>
+                        </a:ext>
+                      </a:extLst>
+                    </a:blip>
+                    <a:srcRect/>
+                    <a:stretch>
+                      <a:fillRect/>
+                    </a:stretch>
+                  </pic:blipFill>
+                  <pic:spPr bwMode="auto">
+                    <a:xfrm>
+                      <a:off x="0" y="0"/>
+                      <a:ext cx="5138646" cy="3682696"/>
+                    </a:xfrm>
+                    <a:prstGeom prst="rect">
+                      <a:avLst/>
+                    </a:prstGeom>
+                    <a:noFill/>
+                    <a:ln>
+                      <a:noFill/>
+                    </a:ln>
+                  </pic:spPr>
+                </pic:pic>
+              </a:graphicData>
+            </a:graphic>
+          </wp:inline>
+        </w:drawing>
+      </w:r>
+    </w:p>
+    <w:p>
+      <w:pPr>
+        <w:ind w:firstLine="720"/>
+      </w:pPr>
+      <w:r>
+        <w:t>Figure 9</w:t>
+      </w:r>
+      <w:r>
+        <w:t xml:space="preserve">: The x-axis is the amount of new data sampled from </w:t>
+      </w:r>
+      <w:proofErr w:type="spellStart"/>
+      <w:r>
+        <w:t>kde</w:t>
+      </w:r>
+      <w:proofErr w:type="spellEnd"/>
+      <w:r>
+        <w:t xml:space="preserve"> and the y-</w:t>
+      </w:r>
+      <w:r>
+        <w:t>axis shows the precision</w:t>
+      </w:r>
+      <w:r>
+        <w:t xml:space="preserve">. </w:t>
+      </w:r>
+    </w:p>
+    <w:p>
+      <w:pPr>
+        <w:ind w:firstLine="720"/>
+      </w:pPr>
+    </w:p>
+    <w:p>
+      <w:pPr>
+        <w:ind w:firstLine="720"/>
+      </w:pPr>
+      <w:r>
+        <w:rPr>
+          <w:noProof/>
+        </w:rPr>
+        <w:drawing>
+          <wp:inline distT="0" distB="0" distL="0" distR="0" wp14:anchorId="0775CEF8" wp14:editId="386D08F3">
+            <wp:extent cx="4909820" cy="3518704"/>
+            <wp:effectExtent l="0" t="0" r="0" b="12065"/>
+            <wp:docPr id="10" name="Picture 10" descr="Macintosh HD:private:var:folders:cv:0s927_8s1bj42bx16vnbsc_c0000gn:T:TemporaryItems:GSXUnIwPAboAAAAASUVORK5CYII=.png"/>
+            <wp:cNvGraphicFramePr>
+              <a:graphicFrameLocks xmlns:a="http://schemas.openxmlformats.org/drawingml/2006/main" noChangeAspect="1"/>
+            </wp:cNvGraphicFramePr>
+            <a:graphic xmlns:a="http://schemas.openxmlformats.org/drawingml/2006/main">
+              <a:graphicData uri="http://schemas.openxmlformats.org/drawingml/2006/picture">
+                <pic:pic xmlns:pic="http://schemas.openxmlformats.org/drawingml/2006/picture">
+                  <pic:nvPicPr>
+                    <pic:cNvPr id="0" name="Picture 4" descr="Macintosh HD:private:var:folders:cv:0s927_8s1bj42bx16vnbsc_c0000gn:T:TemporaryItems:GSXUnIwPAboAAAAASUVORK5CYII=.png"/>
+                    <pic:cNvPicPr>
+                      <a:picLocks noChangeAspect="1" noChangeArrowheads="1"/>
+                    </pic:cNvPicPr>
+                  </pic:nvPicPr>
+                  <pic:blipFill>
+                    <a:blip r:embed="rId15">
+                      <a:extLst>
+                        <a:ext uri="{28A0092B-C50C-407E-A947-70E740481C1C}">
+                          <a14:useLocalDpi xmlns:a14="http://schemas.microsoft.com/office/drawing/2010/main" val="0"/>
+                        </a:ext>
+                      </a:extLst>
+                    </a:blip>
+                    <a:srcRect/>
+                    <a:stretch>
+                      <a:fillRect/>
+                    </a:stretch>
+                  </pic:blipFill>
+                  <pic:spPr bwMode="auto">
+                    <a:xfrm>
+                      <a:off x="0" y="0"/>
+                      <a:ext cx="4909820" cy="3518704"/>
+                    </a:xfrm>
+                    <a:prstGeom prst="rect">
+                      <a:avLst/>
+                    </a:prstGeom>
+                    <a:noFill/>
+                    <a:ln>
+                      <a:noFill/>
+                    </a:ln>
+                  </pic:spPr>
+                </pic:pic>
+              </a:graphicData>
+            </a:graphic>
+          </wp:inline>
+        </w:drawing>
+      </w:r>
+    </w:p>
+    <w:p>
+      <w:pPr>
+        <w:ind w:firstLine="720"/>
+      </w:pPr>
+      <w:r>
+        <w:t>Figure 10</w:t>
+      </w:r>
+      <w:r>
+        <w:t xml:space="preserve">: The x-axis is the amount of new data sampled from </w:t>
+      </w:r>
+      <w:proofErr w:type="spellStart"/>
+      <w:r>
+        <w:t>kde</w:t>
+      </w:r>
+      <w:proofErr w:type="spellEnd"/>
+      <w:r>
+        <w:t xml:space="preserve"> and the y-</w:t>
+      </w:r>
+      <w:r>
+        <w:t>axis shows the F1 score</w:t>
+      </w:r>
+      <w:r>
+        <w:t xml:space="preserve">. </w:t>
+      </w:r>
+    </w:p>
+    <w:p>
+      <w:pPr>
+        <w:ind w:firstLine="720"/>
+      </w:pPr>
+    </w:p>
+    <w:p>
+      <w:pPr>
+        <w:ind w:firstLine="720"/>
+      </w:pPr>
+      <w:r>
+        <w:rPr>
+          <w:noProof/>
+        </w:rPr>
+        <w:drawing>
+          <wp:inline distT="0" distB="0" distL="0" distR="0" wp14:anchorId="4C26DFFA" wp14:editId="1E95CBFA">
+            <wp:extent cx="5024120" cy="3600619"/>
+            <wp:effectExtent l="0" t="0" r="5080" b="6350"/>
+            <wp:docPr id="15" name="Picture 15" descr="Macintosh HD:private:var:folders:cv:0s927_8s1bj42bx16vnbsc_c0000gn:T:TemporaryItems:B+58FvPuG0tiAAAAABJRU5ErkJggg==.png"/>
+            <wp:cNvGraphicFramePr>
+              <a:graphicFrameLocks xmlns:a="http://schemas.openxmlformats.org/drawingml/2006/main" noChangeAspect="1"/>
+            </wp:cNvGraphicFramePr>
+            <a:graphic xmlns:a="http://schemas.openxmlformats.org/drawingml/2006/main">
+              <a:graphicData uri="http://schemas.openxmlformats.org/drawingml/2006/picture">
+                <pic:pic xmlns:pic="http://schemas.openxmlformats.org/drawingml/2006/picture">
+                  <pic:nvPicPr>
+                    <pic:cNvPr id="0" name="Picture 5" descr="Macintosh HD:private:var:folders:cv:0s927_8s1bj42bx16vnbsc_c0000gn:T:TemporaryItems:B+58FvPuG0tiAAAAABJRU5ErkJggg==.png"/>
+                    <pic:cNvPicPr>
+                      <a:picLocks noChangeAspect="1" noChangeArrowheads="1"/>
+                    </pic:cNvPicPr>
+                  </pic:nvPicPr>
+                  <pic:blipFill>
+                    <a:blip r:embed="rId16">
+                      <a:extLst>
+                        <a:ext uri="{28A0092B-C50C-407E-A947-70E740481C1C}">
+                          <a14:useLocalDpi xmlns:a14="http://schemas.microsoft.com/office/drawing/2010/main" val="0"/>
+                        </a:ext>
+                      </a:extLst>
+                    </a:blip>
+                    <a:srcRect/>
+                    <a:stretch>
+                      <a:fillRect/>
+                    </a:stretch>
+                  </pic:blipFill>
+                  <pic:spPr bwMode="auto">
+                    <a:xfrm>
+                      <a:off x="0" y="0"/>
+                      <a:ext cx="5024120" cy="3600619"/>
+                    </a:xfrm>
+                    <a:prstGeom prst="rect">
+                      <a:avLst/>
+                    </a:prstGeom>
+                    <a:noFill/>
+                    <a:ln>
+                      <a:noFill/>
+                    </a:ln>
+                  </pic:spPr>
+                </pic:pic>
+              </a:graphicData>
+            </a:graphic>
+          </wp:inline>
+        </w:drawing>
+      </w:r>
+    </w:p>
+    <w:p>
+      <w:pPr>
+        <w:ind w:firstLine="720"/>
+      </w:pPr>
+      <w:r>
+        <w:t>Figure 11</w:t>
+      </w:r>
+      <w:r>
+        <w:t xml:space="preserve">: The x-axis is the amount of new data sampled from </w:t>
+      </w:r>
+      <w:proofErr w:type="spellStart"/>
+      <w:r>
+        <w:t>kde</w:t>
+      </w:r>
+      <w:proofErr w:type="spellEnd"/>
+      <w:r>
+        <w:t xml:space="preserve"> and the y-</w:t>
+      </w:r>
+      <w:r>
+        <w:t>axis shows the ROC AUC (area under the curve)</w:t>
+      </w:r>
+      <w:r>
+        <w:t xml:space="preserve">. </w:t>
+      </w:r>
+    </w:p>
+    <w:p>
+      <w:pPr>
+        <w:ind w:firstLine="720"/>
+      </w:pPr>
+    </w:p>
+    <w:p>
+      <w:pPr>
+        <w:ind w:firstLine="720"/>
+      </w:pPr>
+      <w:r>
+        <w:rPr>
+          <w:noProof/>
+        </w:rPr>
+        <w:drawing>
+          <wp:inline distT="0" distB="0" distL="0" distR="0" wp14:anchorId="76E94CA6" wp14:editId="5FF7CC62">
+            <wp:extent cx="4795520" cy="3436789"/>
+            <wp:effectExtent l="0" t="0" r="5080" b="0"/>
+            <wp:docPr id="16" name="Picture 16" descr="Macintosh HD:private:var:folders:cv:0s927_8s1bj42bx16vnbsc_c0000gn:T:TemporaryItems:wNDa13N84HHUQAAAABJRU5ErkJggg==.png"/>
+            <wp:cNvGraphicFramePr>
+              <a:graphicFrameLocks xmlns:a="http://schemas.openxmlformats.org/drawingml/2006/main" noChangeAspect="1"/>
+            </wp:cNvGraphicFramePr>
+            <a:graphic xmlns:a="http://schemas.openxmlformats.org/drawingml/2006/main">
+              <a:graphicData uri="http://schemas.openxmlformats.org/drawingml/2006/picture">
+                <pic:pic xmlns:pic="http://schemas.openxmlformats.org/drawingml/2006/picture">
+                  <pic:nvPicPr>
+                    <pic:cNvPr id="0" name="Picture 6" descr="Macintosh HD:private:var:folders:cv:0s927_8s1bj42bx16vnbsc_c0000gn:T:TemporaryItems:wNDa13N84HHUQAAAABJRU5ErkJggg==.png"/>
+                    <pic:cNvPicPr>
+                      <a:picLocks noChangeAspect="1" noChangeArrowheads="1"/>
+                    </pic:cNvPicPr>
+                  </pic:nvPicPr>
+                  <pic:blipFill>
+                    <a:blip r:embed="rId17">
+                      <a:extLst>
+                        <a:ext uri="{28A0092B-C50C-407E-A947-70E740481C1C}">
+                          <a14:useLocalDpi xmlns:a14="http://schemas.microsoft.com/office/drawing/2010/main" val="0"/>
+                        </a:ext>
+                      </a:extLst>
+                    </a:blip>
+                    <a:srcRect/>
+                    <a:stretch>
+                      <a:fillRect/>
+                    </a:stretch>
+                  </pic:blipFill>
+                  <pic:spPr bwMode="auto">
+                    <a:xfrm>
+                      <a:off x="0" y="0"/>
+                      <a:ext cx="4795520" cy="3436789"/>
+                    </a:xfrm>
+                    <a:prstGeom prst="rect">
+                      <a:avLst/>
+                    </a:prstGeom>
+                    <a:noFill/>
+                    <a:ln>
+                      <a:noFill/>
+                    </a:ln>
+                  </pic:spPr>
+                </pic:pic>
+              </a:graphicData>
+            </a:graphic>
+          </wp:inline>
+        </w:drawing>
+      </w:r>
+    </w:p>
+    <w:p>
+      <w:pPr>
+        <w:ind w:firstLine="720"/>
+      </w:pPr>
+      <w:r>
+        <w:t>Figure 12</w:t>
+      </w:r>
+      <w:r>
+        <w:t xml:space="preserve">: The x-axis is the amount of new data sampled from </w:t>
+      </w:r>
+      <w:proofErr w:type="spellStart"/>
+      <w:r>
+        <w:t>kde</w:t>
+      </w:r>
+      <w:proofErr w:type="spellEnd"/>
+      <w:r>
+        <w:t xml:space="preserve"> and the y-</w:t>
+      </w:r>
+      <w:r>
+        <w:t>axis shows the accuracy</w:t>
+      </w:r>
+      <w:r>
+        <w:t xml:space="preserve">. </w:t>
+      </w:r>
+    </w:p>
+    <w:p>
+      <w:pPr>
+        <w:ind w:firstLine="720"/>
+      </w:pPr>
+    </w:p>
+    <w:p>
+      <w:pPr>
+        <w:ind w:firstLine="720"/>
+      </w:pPr>
+    </w:p>
+    <w:p>
+      <w:pPr>
+        <w:ind w:firstLine="720"/>
+      </w:pPr>
+    </w:p>
+    <w:p>
+      <w:pPr>
+        <w:ind w:firstLine="720"/>
+      </w:pPr>
+    </w:p>
+    <w:p>
+      <w:pPr>
+        <w:ind w:firstLine="720"/>
+      </w:pPr>
+    </w:p>
+    <w:p>
+      <w:pPr>
+        <w:ind w:firstLine="720"/>
+      </w:pPr>
+    </w:p>
+    <w:p>
+      <w:pPr>
+        <w:ind w:firstLine="720"/>
+      </w:pPr>
+      <w:r>
+        <w:t>For the galaxy redshift problem we trained a variety of models with the results shown in table 2.</w:t>
+      </w:r>
+      <w:r>
+        <w:t xml:space="preserve"> To train we took our dataset of over 60 thousand objects and divided it in</w:t>
+      </w:r>
+      <w:r>
+        <w:t>to a train and test set with a three quarters of the data belonging to the training set. To optimize the models cross validation was used.</w:t>
+      </w:r>
+    </w:p>
+    <w:p>
+      <w:pPr>
+        <w:ind w:firstLine="720"/>
+      </w:pPr>
+    </w:p>
+    <w:tbl>
+      <w:tblPr>
+        <w:tblW w:w="10248" w:type="dxa"/>
+        <w:tblInd w:w="-162" w:type="dxa"/>
+        <w:tblLook w:val="04A0" w:firstRow="1" w:lastRow="0" w:firstColumn="1" w:lastColumn="0" w:noHBand="0" w:noVBand="1"/>
+      </w:tblPr>
+      <w:tblGrid>
+        <w:gridCol w:w="1555"/>
+        <w:gridCol w:w="2300"/>
+        <w:gridCol w:w="2480"/>
+        <w:gridCol w:w="1493"/>
+        <w:gridCol w:w="2420"/>
+      </w:tblGrid>
+      <w:tr>
+        <w:trPr>
+          <w:trHeight w:val="300"/>
+        </w:trPr>
+        <w:tc>
+          <w:tcPr>
+            <w:tcW w:w="1555" w:type="dxa"/>
+            <w:tcBorders>
+              <w:top w:val="nil"/>
+              <w:left w:val="nil"/>
+              <w:bottom w:val="single" w:sz="12" w:space="0" w:color="FFFFFF"/>
+              <w:right w:val="single" w:sz="4" w:space="0" w:color="FFFFFF"/>
+            </w:tcBorders>
+            <w:shd w:val="clear" w:color="9BBB59" w:fill="9BBB59"/>
+            <w:noWrap/>
+            <w:vAlign w:val="bottom"/>
+            <w:hideMark/>
+          </w:tcPr>
+          <w:p>
+            <w:pPr>
+              <w:rPr>
+                <w:rFonts w:ascii="Calibri" w:eastAsia="Times New Roman" w:hAnsi="Calibri" w:cs="Times New Roman"/>
+                <w:b/>
+                <w:bCs/>
+                <w:color w:val="FFFFFF"/>
+              </w:rPr>
+            </w:pPr>
+            <w:proofErr w:type="gramStart"/>
+            <w:r>
+              <w:rPr>
+                <w:rFonts w:ascii="Calibri" w:eastAsia="Times New Roman" w:hAnsi="Calibri" w:cs="Times New Roman"/>
+                <w:b/>
+                <w:bCs/>
+                <w:color w:val="FFFFFF"/>
+              </w:rPr>
+              <w:t>models</w:t>
+            </w:r>
+            <w:proofErr w:type="gramEnd"/>
+          </w:p>
+        </w:tc>
+        <w:tc>
+          <w:tcPr>
+            <w:tcW w:w="2300" w:type="dxa"/>
+            <w:tcBorders>
+              <w:top w:val="nil"/>
+              <w:left w:val="single" w:sz="4" w:space="0" w:color="FFFFFF"/>
+              <w:bottom w:val="single" w:sz="12" w:space="0" w:color="FFFFFF"/>
+              <w:right w:val="single" w:sz="4" w:space="0" w:color="FFFFFF"/>
+            </w:tcBorders>
+            <w:shd w:val="clear" w:color="9BBB59" w:fill="9BBB59"/>
+            <w:noWrap/>
+            <w:vAlign w:val="bottom"/>
+            <w:hideMark/>
+          </w:tcPr>
+          <w:p>
+            <w:pPr>
+              <w:rPr>
+                <w:rFonts w:ascii="Calibri" w:eastAsia="Times New Roman" w:hAnsi="Calibri" w:cs="Times New Roman"/>
+                <w:b/>
+                <w:bCs/>
+                <w:color w:val="FFFFFF"/>
+              </w:rPr>
+            </w:pPr>
+            <w:r>
+              <w:rPr>
+                <w:rFonts w:ascii="Calibri" w:eastAsia="Times New Roman" w:hAnsi="Calibri" w:cs="Times New Roman"/>
+                <w:b/>
+                <w:bCs/>
+                <w:color w:val="FFFFFF"/>
+              </w:rPr>
+              <w:t>Explained Variance</w:t>
+            </w:r>
+          </w:p>
+        </w:tc>
+        <w:tc>
+          <w:tcPr>
+            <w:tcW w:w="2480" w:type="dxa"/>
+            <w:tcBorders>
+              <w:top w:val="nil"/>
+              <w:left w:val="single" w:sz="4" w:space="0" w:color="FFFFFF"/>
+              <w:bottom w:val="single" w:sz="12" w:space="0" w:color="FFFFFF"/>
+              <w:right w:val="single" w:sz="4" w:space="0" w:color="FFFFFF"/>
+            </w:tcBorders>
+            <w:shd w:val="clear" w:color="9BBB59" w:fill="9BBB59"/>
+            <w:noWrap/>
+            <w:vAlign w:val="bottom"/>
+            <w:hideMark/>
+          </w:tcPr>
+          <w:p>
+            <w:pPr>
+              <w:rPr>
+                <w:rFonts w:ascii="Calibri" w:eastAsia="Times New Roman" w:hAnsi="Calibri" w:cs="Times New Roman"/>
+                <w:b/>
+                <w:bCs/>
+                <w:color w:val="FFFFFF"/>
+              </w:rPr>
+            </w:pPr>
+            <w:r>
+              <w:rPr>
+                <w:rFonts w:ascii="Calibri" w:eastAsia="Times New Roman" w:hAnsi="Calibri" w:cs="Times New Roman"/>
+                <w:b/>
+                <w:bCs/>
+                <w:color w:val="FFFFFF"/>
+              </w:rPr>
+              <w:t>Mean Absolute Error</w:t>
+            </w:r>
+          </w:p>
+        </w:tc>
+        <w:tc>
+          <w:tcPr>
+            <w:tcW w:w="1493" w:type="dxa"/>
+            <w:tcBorders>
+              <w:top w:val="nil"/>
+              <w:left w:val="single" w:sz="4" w:space="0" w:color="FFFFFF"/>
+              <w:bottom w:val="single" w:sz="12" w:space="0" w:color="FFFFFF"/>
+              <w:right w:val="single" w:sz="4" w:space="0" w:color="FFFFFF"/>
+            </w:tcBorders>
+            <w:shd w:val="clear" w:color="9BBB59" w:fill="9BBB59"/>
+            <w:noWrap/>
+            <w:vAlign w:val="bottom"/>
+            <w:hideMark/>
+          </w:tcPr>
+          <w:p>
+            <w:pPr>
+              <w:rPr>
+                <w:rFonts w:ascii="Calibri" w:eastAsia="Times New Roman" w:hAnsi="Calibri" w:cs="Times New Roman"/>
+                <w:b/>
+                <w:bCs/>
+                <w:color w:val="FFFFFF"/>
+              </w:rPr>
+            </w:pPr>
+            <w:r>
+              <w:rPr>
+                <w:rFonts w:ascii="Calibri" w:eastAsia="Times New Roman" w:hAnsi="Calibri" w:cs="Times New Roman"/>
+                <w:b/>
+                <w:bCs/>
+                <w:color w:val="FFFFFF"/>
+              </w:rPr>
+              <w:t>R2 Score</w:t>
+            </w:r>
+          </w:p>
+        </w:tc>
+        <w:tc>
+          <w:tcPr>
+            <w:tcW w:w="2420" w:type="dxa"/>
+            <w:tcBorders>
+              <w:top w:val="nil"/>
+              <w:left w:val="single" w:sz="4" w:space="0" w:color="FFFFFF"/>
+              <w:bottom w:val="single" w:sz="12" w:space="0" w:color="FFFFFF"/>
+              <w:right w:val="nil"/>
+            </w:tcBorders>
+            <w:shd w:val="clear" w:color="9BBB59" w:fill="9BBB59"/>
+            <w:noWrap/>
+            <w:vAlign w:val="bottom"/>
+            <w:hideMark/>
+          </w:tcPr>
+          <w:p>
+            <w:pPr>
+              <w:rPr>
+                <w:rFonts w:ascii="Calibri" w:eastAsia="Times New Roman" w:hAnsi="Calibri" w:cs="Times New Roman"/>
+                <w:b/>
+                <w:bCs/>
+                <w:color w:val="FFFFFF"/>
+              </w:rPr>
+            </w:pPr>
+            <w:r>
+              <w:rPr>
+                <w:rFonts w:ascii="Calibri" w:eastAsia="Times New Roman" w:hAnsi="Calibri" w:cs="Times New Roman"/>
+                <w:b/>
+                <w:bCs/>
+                <w:color w:val="FFFFFF"/>
+              </w:rPr>
+              <w:t>Mean Squared Error</w:t>
+            </w:r>
+          </w:p>
+        </w:tc>
+      </w:tr>
+      <w:tr>
+        <w:trPr>
+          <w:trHeight w:val="300"/>
+        </w:trPr>
+        <w:tc>
+          <w:tcPr>
+            <w:tcW w:w="1555" w:type="dxa"/>
+            <w:tcBorders>
+              <w:top w:val="single" w:sz="4" w:space="0" w:color="FFFFFF"/>
+              <w:left w:val="nil"/>
+              <w:bottom w:val="single" w:sz="4" w:space="0" w:color="FFFFFF"/>
+              <w:right w:val="single" w:sz="4" w:space="0" w:color="FFFFFF"/>
+            </w:tcBorders>
+            <w:shd w:val="clear" w:color="D8E4BC" w:fill="D8E4BC"/>
+            <w:noWrap/>
+            <w:vAlign w:val="bottom"/>
+            <w:hideMark/>
+          </w:tcPr>
+          <w:p>
+            <w:pPr>
+              <w:rPr>
+                <w:rFonts w:ascii="Calibri" w:eastAsia="Times New Roman" w:hAnsi="Calibri" w:cs="Times New Roman"/>
+                <w:color w:val="000000"/>
+              </w:rPr>
+            </w:pPr>
+            <w:r>
+              <w:rPr>
+                <w:rFonts w:ascii="Calibri" w:eastAsia="Times New Roman" w:hAnsi="Calibri" w:cs="Times New Roman"/>
+                <w:color w:val="000000"/>
+              </w:rPr>
+              <w:t>KNN</w:t>
+            </w:r>
+          </w:p>
+        </w:tc>
+        <w:tc>
+          <w:tcPr>
+            <w:tcW w:w="2300" w:type="dxa"/>
+            <w:tcBorders>
+              <w:top w:val="single" w:sz="4" w:space="0" w:color="FFFFFF"/>
+              <w:left w:val="single" w:sz="4" w:space="0" w:color="FFFFFF"/>
+              <w:bottom w:val="single" w:sz="4" w:space="0" w:color="FFFFFF"/>
+              <w:right w:val="single" w:sz="4" w:space="0" w:color="FFFFFF"/>
+            </w:tcBorders>
+            <w:shd w:val="clear" w:color="D8E4BC" w:fill="D8E4BC"/>
+            <w:noWrap/>
+            <w:vAlign w:val="bottom"/>
+            <w:hideMark/>
+          </w:tcPr>
+          <w:p>
+            <w:pPr>
+              <w:jc w:val="right"/>
+              <w:rPr>
+                <w:rFonts w:ascii="Calibri" w:eastAsia="Times New Roman" w:hAnsi="Calibri" w:cs="Times New Roman"/>
+                <w:color w:val="000000"/>
+              </w:rPr>
+            </w:pPr>
+            <w:r>
+              <w:rPr>
+                <w:rFonts w:ascii="Calibri" w:eastAsia="Times New Roman" w:hAnsi="Calibri" w:cs="Times New Roman"/>
+                <w:color w:val="000000"/>
+              </w:rPr>
+              <w:t>0.800698468</w:t>
+            </w:r>
+          </w:p>
+        </w:tc>
+        <w:tc>
+          <w:tcPr>
+            <w:tcW w:w="2480" w:type="dxa"/>
+            <w:tcBorders>
+              <w:top w:val="single" w:sz="4" w:space="0" w:color="FFFFFF"/>
+              <w:left w:val="single" w:sz="4" w:space="0" w:color="FFFFFF"/>
+              <w:bottom w:val="single" w:sz="4" w:space="0" w:color="FFFFFF"/>
+              <w:right w:val="single" w:sz="4" w:space="0" w:color="FFFFFF"/>
+            </w:tcBorders>
+            <w:shd w:val="clear" w:color="D8E4BC" w:fill="D8E4BC"/>
+            <w:noWrap/>
+            <w:vAlign w:val="bottom"/>
+            <w:hideMark/>
+          </w:tcPr>
+          <w:p>
+            <w:pPr>
+              <w:jc w:val="right"/>
+              <w:rPr>
+                <w:rFonts w:ascii="Calibri" w:eastAsia="Times New Roman" w:hAnsi="Calibri" w:cs="Times New Roman"/>
+                <w:color w:val="000000"/>
+              </w:rPr>
+            </w:pPr>
+            <w:r>
+              <w:rPr>
+                <w:rFonts w:ascii="Calibri" w:eastAsia="Times New Roman" w:hAnsi="Calibri" w:cs="Times New Roman"/>
+                <w:color w:val="000000"/>
+              </w:rPr>
+              <w:t>0.017679692</w:t>
+            </w:r>
+          </w:p>
+        </w:tc>
+        <w:tc>
+          <w:tcPr>
+            <w:tcW w:w="1493" w:type="dxa"/>
+            <w:tcBorders>
+              <w:top w:val="single" w:sz="4" w:space="0" w:color="FFFFFF"/>
+              <w:left w:val="single" w:sz="4" w:space="0" w:color="FFFFFF"/>
+              <w:bottom w:val="single" w:sz="4" w:space="0" w:color="FFFFFF"/>
+              <w:right w:val="single" w:sz="4" w:space="0" w:color="FFFFFF"/>
+            </w:tcBorders>
+            <w:shd w:val="clear" w:color="D8E4BC" w:fill="D8E4BC"/>
+            <w:noWrap/>
+            <w:vAlign w:val="bottom"/>
+            <w:hideMark/>
+          </w:tcPr>
+          <w:p>
+            <w:pPr>
+              <w:jc w:val="right"/>
+              <w:rPr>
+                <w:rFonts w:ascii="Calibri" w:eastAsia="Times New Roman" w:hAnsi="Calibri" w:cs="Times New Roman"/>
+                <w:color w:val="000000"/>
+              </w:rPr>
+            </w:pPr>
+            <w:r>
+              <w:rPr>
+                <w:rFonts w:ascii="Calibri" w:eastAsia="Times New Roman" w:hAnsi="Calibri" w:cs="Times New Roman"/>
+                <w:color w:val="000000"/>
+              </w:rPr>
+              <w:t>0.800697387</w:t>
+            </w:r>
+          </w:p>
+        </w:tc>
+        <w:tc>
+          <w:tcPr>
+            <w:tcW w:w="2420" w:type="dxa"/>
+            <w:tcBorders>
+              <w:top w:val="single" w:sz="4" w:space="0" w:color="FFFFFF"/>
+              <w:left w:val="single" w:sz="4" w:space="0" w:color="FFFFFF"/>
+              <w:bottom w:val="single" w:sz="4" w:space="0" w:color="FFFFFF"/>
+              <w:right w:val="nil"/>
+            </w:tcBorders>
+            <w:shd w:val="clear" w:color="D8E4BC" w:fill="D8E4BC"/>
+            <w:noWrap/>
+            <w:vAlign w:val="bottom"/>
+            <w:hideMark/>
+          </w:tcPr>
+          <w:p>
+            <w:pPr>
+              <w:jc w:val="right"/>
+              <w:rPr>
+                <w:rFonts w:ascii="Calibri" w:eastAsia="Times New Roman" w:hAnsi="Calibri" w:cs="Times New Roman"/>
+                <w:color w:val="000000"/>
+              </w:rPr>
+            </w:pPr>
+            <w:r>
+              <w:rPr>
+                <w:rFonts w:ascii="Calibri" w:eastAsia="Times New Roman" w:hAnsi="Calibri" w:cs="Times New Roman"/>
+                <w:color w:val="000000"/>
+              </w:rPr>
+              <w:t>0.000580438</w:t>
+            </w:r>
+          </w:p>
+        </w:tc>
+      </w:tr>
+      <w:tr>
+        <w:trPr>
+          <w:trHeight w:val="300"/>
+        </w:trPr>
+        <w:tc>
+          <w:tcPr>
+            <w:tcW w:w="1555" w:type="dxa"/>
+            <w:tcBorders>
+              <w:top w:val="single" w:sz="4" w:space="0" w:color="FFFFFF"/>
+              <w:left w:val="nil"/>
+              <w:bottom w:val="single" w:sz="4" w:space="0" w:color="FFFFFF"/>
+              <w:right w:val="single" w:sz="4" w:space="0" w:color="FFFFFF"/>
+            </w:tcBorders>
+            <w:shd w:val="clear" w:color="EBF1DE" w:fill="EBF1DE"/>
+            <w:noWrap/>
+            <w:vAlign w:val="bottom"/>
+            <w:hideMark/>
+          </w:tcPr>
+          <w:p>
+            <w:pPr>
+              <w:rPr>
+                <w:rFonts w:ascii="Calibri" w:eastAsia="Times New Roman" w:hAnsi="Calibri" w:cs="Times New Roman"/>
+                <w:color w:val="000000"/>
+              </w:rPr>
+            </w:pPr>
+            <w:proofErr w:type="spellStart"/>
+            <w:r>
+              <w:rPr>
+                <w:rFonts w:ascii="Calibri" w:eastAsia="Times New Roman" w:hAnsi="Calibri" w:cs="Times New Roman"/>
+                <w:color w:val="000000"/>
+              </w:rPr>
+              <w:t>Bossted</w:t>
+            </w:r>
+            <w:proofErr w:type="spellEnd"/>
+            <w:r>
+              <w:rPr>
+                <w:rFonts w:ascii="Calibri" w:eastAsia="Times New Roman" w:hAnsi="Calibri" w:cs="Times New Roman"/>
+                <w:color w:val="000000"/>
+              </w:rPr>
+              <w:t xml:space="preserve"> DT</w:t>
+            </w:r>
+          </w:p>
+        </w:tc>
+        <w:tc>
+          <w:tcPr>
+            <w:tcW w:w="2300" w:type="dxa"/>
+            <w:tcBorders>
+              <w:top w:val="single" w:sz="4" w:space="0" w:color="FFFFFF"/>
+              <w:left w:val="single" w:sz="4" w:space="0" w:color="FFFFFF"/>
+              <w:bottom w:val="single" w:sz="4" w:space="0" w:color="FFFFFF"/>
+              <w:right w:val="single" w:sz="4" w:space="0" w:color="FFFFFF"/>
+            </w:tcBorders>
+            <w:shd w:val="clear" w:color="EBF1DE" w:fill="EBF1DE"/>
+            <w:noWrap/>
+            <w:vAlign w:val="bottom"/>
+            <w:hideMark/>
+          </w:tcPr>
+          <w:p>
+            <w:pPr>
+              <w:jc w:val="right"/>
+              <w:rPr>
+                <w:rFonts w:ascii="Calibri" w:eastAsia="Times New Roman" w:hAnsi="Calibri" w:cs="Times New Roman"/>
+                <w:color w:val="000000"/>
+              </w:rPr>
+            </w:pPr>
+            <w:r>
+              <w:rPr>
+                <w:rFonts w:ascii="Calibri" w:eastAsia="Times New Roman" w:hAnsi="Calibri" w:cs="Times New Roman"/>
+                <w:color w:val="000000"/>
+              </w:rPr>
+              <w:t>0.802792119</w:t>
+            </w:r>
+          </w:p>
+        </w:tc>
+        <w:tc>
+          <w:tcPr>
+            <w:tcW w:w="2480" w:type="dxa"/>
+            <w:tcBorders>
+              <w:top w:val="single" w:sz="4" w:space="0" w:color="FFFFFF"/>
+              <w:left w:val="single" w:sz="4" w:space="0" w:color="FFFFFF"/>
+              <w:bottom w:val="single" w:sz="4" w:space="0" w:color="FFFFFF"/>
+              <w:right w:val="single" w:sz="4" w:space="0" w:color="FFFFFF"/>
+            </w:tcBorders>
+            <w:shd w:val="clear" w:color="EBF1DE" w:fill="EBF1DE"/>
+            <w:noWrap/>
+            <w:vAlign w:val="bottom"/>
+            <w:hideMark/>
+          </w:tcPr>
+          <w:p>
+            <w:pPr>
+              <w:jc w:val="right"/>
+              <w:rPr>
+                <w:rFonts w:ascii="Calibri" w:eastAsia="Times New Roman" w:hAnsi="Calibri" w:cs="Times New Roman"/>
+                <w:color w:val="000000"/>
+              </w:rPr>
+            </w:pPr>
+            <w:r>
+              <w:rPr>
+                <w:rFonts w:ascii="Calibri" w:eastAsia="Times New Roman" w:hAnsi="Calibri" w:cs="Times New Roman"/>
+                <w:color w:val="000000"/>
+              </w:rPr>
+              <w:t>0.017699619</w:t>
+            </w:r>
+          </w:p>
+        </w:tc>
+        <w:tc>
+          <w:tcPr>
+            <w:tcW w:w="1493" w:type="dxa"/>
+            <w:tcBorders>
+              <w:top w:val="single" w:sz="4" w:space="0" w:color="FFFFFF"/>
+              <w:left w:val="single" w:sz="4" w:space="0" w:color="FFFFFF"/>
+              <w:bottom w:val="single" w:sz="4" w:space="0" w:color="FFFFFF"/>
+              <w:right w:val="single" w:sz="4" w:space="0" w:color="FFFFFF"/>
+            </w:tcBorders>
+            <w:shd w:val="clear" w:color="EBF1DE" w:fill="EBF1DE"/>
+            <w:noWrap/>
+            <w:vAlign w:val="bottom"/>
+            <w:hideMark/>
+          </w:tcPr>
+          <w:p>
+            <w:pPr>
+              <w:jc w:val="right"/>
+              <w:rPr>
+                <w:rFonts w:ascii="Calibri" w:eastAsia="Times New Roman" w:hAnsi="Calibri" w:cs="Times New Roman"/>
+                <w:color w:val="000000"/>
+              </w:rPr>
+            </w:pPr>
+            <w:r>
+              <w:rPr>
+                <w:rFonts w:ascii="Calibri" w:eastAsia="Times New Roman" w:hAnsi="Calibri" w:cs="Times New Roman"/>
+                <w:color w:val="000000"/>
+              </w:rPr>
+              <w:t>0.802757243</w:t>
+            </w:r>
+          </w:p>
+        </w:tc>
+        <w:tc>
+          <w:tcPr>
+            <w:tcW w:w="2420" w:type="dxa"/>
+            <w:tcBorders>
+              <w:top w:val="single" w:sz="4" w:space="0" w:color="FFFFFF"/>
+              <w:left w:val="single" w:sz="4" w:space="0" w:color="FFFFFF"/>
+              <w:bottom w:val="single" w:sz="4" w:space="0" w:color="FFFFFF"/>
+              <w:right w:val="nil"/>
+            </w:tcBorders>
+            <w:shd w:val="clear" w:color="EBF1DE" w:fill="EBF1DE"/>
+            <w:noWrap/>
+            <w:vAlign w:val="bottom"/>
+            <w:hideMark/>
+          </w:tcPr>
+          <w:p>
+            <w:pPr>
+              <w:jc w:val="right"/>
+              <w:rPr>
+                <w:rFonts w:ascii="Calibri" w:eastAsia="Times New Roman" w:hAnsi="Calibri" w:cs="Times New Roman"/>
+                <w:color w:val="000000"/>
+              </w:rPr>
+            </w:pPr>
+            <w:r>
+              <w:rPr>
+                <w:rFonts w:ascii="Calibri" w:eastAsia="Times New Roman" w:hAnsi="Calibri" w:cs="Times New Roman"/>
+                <w:color w:val="000000"/>
+              </w:rPr>
+              <w:t>0.000574439</w:t>
+            </w:r>
+          </w:p>
+        </w:tc>
+      </w:tr>
+      <w:tr>
+        <w:trPr>
+          <w:trHeight w:val="300"/>
+        </w:trPr>
+        <w:tc>
+          <w:tcPr>
+            <w:tcW w:w="1555" w:type="dxa"/>
+            <w:tcBorders>
+              <w:top w:val="single" w:sz="4" w:space="0" w:color="FFFFFF"/>
+              <w:left w:val="nil"/>
+              <w:bottom w:val="single" w:sz="4" w:space="0" w:color="FFFFFF"/>
+              <w:right w:val="single" w:sz="4" w:space="0" w:color="FFFFFF"/>
+            </w:tcBorders>
+            <w:shd w:val="clear" w:color="D8E4BC" w:fill="D8E4BC"/>
+            <w:noWrap/>
+            <w:vAlign w:val="bottom"/>
+            <w:hideMark/>
+          </w:tcPr>
+          <w:p>
+            <w:pPr>
+              <w:rPr>
+                <w:rFonts w:ascii="Calibri" w:eastAsia="Times New Roman" w:hAnsi="Calibri" w:cs="Times New Roman"/>
+                <w:color w:val="000000"/>
+              </w:rPr>
+            </w:pPr>
+            <w:r>
+              <w:rPr>
+                <w:rFonts w:ascii="Calibri" w:eastAsia="Times New Roman" w:hAnsi="Calibri" w:cs="Times New Roman"/>
+                <w:color w:val="000000"/>
+              </w:rPr>
+              <w:t>D Tree</w:t>
+            </w:r>
+          </w:p>
+        </w:tc>
+        <w:tc>
+          <w:tcPr>
+            <w:tcW w:w="2300" w:type="dxa"/>
+            <w:tcBorders>
+              <w:top w:val="single" w:sz="4" w:space="0" w:color="FFFFFF"/>
+              <w:left w:val="single" w:sz="4" w:space="0" w:color="FFFFFF"/>
+              <w:bottom w:val="single" w:sz="4" w:space="0" w:color="FFFFFF"/>
+              <w:right w:val="single" w:sz="4" w:space="0" w:color="FFFFFF"/>
+            </w:tcBorders>
+            <w:shd w:val="clear" w:color="D8E4BC" w:fill="D8E4BC"/>
+            <w:noWrap/>
+            <w:vAlign w:val="bottom"/>
+            <w:hideMark/>
+          </w:tcPr>
+          <w:p>
+            <w:pPr>
+              <w:jc w:val="right"/>
+              <w:rPr>
+                <w:rFonts w:ascii="Calibri" w:eastAsia="Times New Roman" w:hAnsi="Calibri" w:cs="Times New Roman"/>
+                <w:color w:val="000000"/>
+              </w:rPr>
+            </w:pPr>
+            <w:r>
+              <w:rPr>
+                <w:rFonts w:ascii="Calibri" w:eastAsia="Times New Roman" w:hAnsi="Calibri" w:cs="Times New Roman"/>
+                <w:color w:val="000000"/>
+              </w:rPr>
+              <w:t>0.701416943</w:t>
+            </w:r>
+          </w:p>
+        </w:tc>
+        <w:tc>
+          <w:tcPr>
+            <w:tcW w:w="2480" w:type="dxa"/>
+            <w:tcBorders>
+              <w:top w:val="single" w:sz="4" w:space="0" w:color="FFFFFF"/>
+              <w:left w:val="single" w:sz="4" w:space="0" w:color="FFFFFF"/>
+              <w:bottom w:val="single" w:sz="4" w:space="0" w:color="FFFFFF"/>
+              <w:right w:val="single" w:sz="4" w:space="0" w:color="FFFFFF"/>
+            </w:tcBorders>
+            <w:shd w:val="clear" w:color="D8E4BC" w:fill="D8E4BC"/>
+            <w:noWrap/>
+            <w:vAlign w:val="bottom"/>
+            <w:hideMark/>
+          </w:tcPr>
+          <w:p>
+            <w:pPr>
+              <w:jc w:val="right"/>
+              <w:rPr>
+                <w:rFonts w:ascii="Calibri" w:eastAsia="Times New Roman" w:hAnsi="Calibri" w:cs="Times New Roman"/>
+                <w:color w:val="000000"/>
+              </w:rPr>
+            </w:pPr>
+            <w:r>
+              <w:rPr>
+                <w:rFonts w:ascii="Calibri" w:eastAsia="Times New Roman" w:hAnsi="Calibri" w:cs="Times New Roman"/>
+                <w:color w:val="000000"/>
+              </w:rPr>
+              <w:t>0.022384838</w:t>
+            </w:r>
+          </w:p>
+        </w:tc>
+        <w:tc>
+          <w:tcPr>
+            <w:tcW w:w="1493" w:type="dxa"/>
+            <w:tcBorders>
+              <w:top w:val="single" w:sz="4" w:space="0" w:color="FFFFFF"/>
+              <w:left w:val="single" w:sz="4" w:space="0" w:color="FFFFFF"/>
+              <w:bottom w:val="single" w:sz="4" w:space="0" w:color="FFFFFF"/>
+              <w:right w:val="single" w:sz="4" w:space="0" w:color="FFFFFF"/>
+            </w:tcBorders>
+            <w:shd w:val="clear" w:color="D8E4BC" w:fill="D8E4BC"/>
+            <w:noWrap/>
+            <w:vAlign w:val="bottom"/>
+            <w:hideMark/>
+          </w:tcPr>
+          <w:p>
+            <w:pPr>
+              <w:jc w:val="right"/>
+              <w:rPr>
+                <w:rFonts w:ascii="Calibri" w:eastAsia="Times New Roman" w:hAnsi="Calibri" w:cs="Times New Roman"/>
+                <w:color w:val="000000"/>
+              </w:rPr>
+            </w:pPr>
+            <w:r>
+              <w:rPr>
+                <w:rFonts w:ascii="Calibri" w:eastAsia="Times New Roman" w:hAnsi="Calibri" w:cs="Times New Roman"/>
+                <w:color w:val="000000"/>
+              </w:rPr>
+              <w:t>0.701377469</w:t>
+            </w:r>
+          </w:p>
+        </w:tc>
+        <w:tc>
+          <w:tcPr>
+            <w:tcW w:w="2420" w:type="dxa"/>
+            <w:tcBorders>
+              <w:top w:val="single" w:sz="4" w:space="0" w:color="FFFFFF"/>
+              <w:left w:val="single" w:sz="4" w:space="0" w:color="FFFFFF"/>
+              <w:bottom w:val="single" w:sz="4" w:space="0" w:color="FFFFFF"/>
+              <w:right w:val="nil"/>
+            </w:tcBorders>
+            <w:shd w:val="clear" w:color="D8E4BC" w:fill="D8E4BC"/>
+            <w:noWrap/>
+            <w:vAlign w:val="bottom"/>
+            <w:hideMark/>
+          </w:tcPr>
+          <w:p>
+            <w:pPr>
+              <w:jc w:val="right"/>
+              <w:rPr>
+                <w:rFonts w:ascii="Calibri" w:eastAsia="Times New Roman" w:hAnsi="Calibri" w:cs="Times New Roman"/>
+                <w:color w:val="000000"/>
+              </w:rPr>
+            </w:pPr>
+            <w:r>
+              <w:rPr>
+                <w:rFonts w:ascii="Calibri" w:eastAsia="Times New Roman" w:hAnsi="Calibri" w:cs="Times New Roman"/>
+                <w:color w:val="000000"/>
+              </w:rPr>
+              <w:t>0.000869692</w:t>
+            </w:r>
+          </w:p>
+        </w:tc>
+      </w:tr>
+      <w:tr>
+        <w:trPr>
+          <w:trHeight w:val="300"/>
+        </w:trPr>
+        <w:tc>
+          <w:tcPr>
+            <w:tcW w:w="1555" w:type="dxa"/>
+            <w:tcBorders>
+              <w:top w:val="single" w:sz="4" w:space="0" w:color="FFFFFF"/>
+              <w:left w:val="nil"/>
+              <w:bottom w:val="single" w:sz="4" w:space="0" w:color="FFFFFF"/>
+              <w:right w:val="single" w:sz="4" w:space="0" w:color="FFFFFF"/>
+            </w:tcBorders>
+            <w:shd w:val="clear" w:color="EBF1DE" w:fill="EBF1DE"/>
+            <w:noWrap/>
+            <w:vAlign w:val="bottom"/>
+            <w:hideMark/>
+          </w:tcPr>
+          <w:p>
+            <w:pPr>
+              <w:rPr>
+                <w:rFonts w:ascii="Calibri" w:eastAsia="Times New Roman" w:hAnsi="Calibri" w:cs="Times New Roman"/>
+                <w:color w:val="000000"/>
+              </w:rPr>
+            </w:pPr>
+            <w:r>
+              <w:rPr>
+                <w:rFonts w:ascii="Calibri" w:eastAsia="Times New Roman" w:hAnsi="Calibri" w:cs="Times New Roman"/>
+                <w:color w:val="000000"/>
+              </w:rPr>
+              <w:t>RF</w:t>
+            </w:r>
+          </w:p>
+        </w:tc>
+        <w:tc>
+          <w:tcPr>
+            <w:tcW w:w="2300" w:type="dxa"/>
+            <w:tcBorders>
+              <w:top w:val="single" w:sz="4" w:space="0" w:color="FFFFFF"/>
+              <w:left w:val="single" w:sz="4" w:space="0" w:color="FFFFFF"/>
+              <w:bottom w:val="single" w:sz="4" w:space="0" w:color="FFFFFF"/>
+              <w:right w:val="single" w:sz="4" w:space="0" w:color="FFFFFF"/>
+            </w:tcBorders>
+            <w:shd w:val="clear" w:color="EBF1DE" w:fill="EBF1DE"/>
+            <w:noWrap/>
+            <w:vAlign w:val="bottom"/>
+            <w:hideMark/>
+          </w:tcPr>
+          <w:p>
+            <w:pPr>
+              <w:jc w:val="right"/>
+              <w:rPr>
+                <w:rFonts w:ascii="Calibri" w:eastAsia="Times New Roman" w:hAnsi="Calibri" w:cs="Times New Roman"/>
+                <w:color w:val="000000"/>
+              </w:rPr>
+            </w:pPr>
+            <w:r>
+              <w:rPr>
+                <w:rFonts w:ascii="Calibri" w:eastAsia="Times New Roman" w:hAnsi="Calibri" w:cs="Times New Roman"/>
+                <w:color w:val="000000"/>
+              </w:rPr>
+              <w:t>0.702886049</w:t>
+            </w:r>
+          </w:p>
+        </w:tc>
+        <w:tc>
+          <w:tcPr>
+            <w:tcW w:w="2480" w:type="dxa"/>
+            <w:tcBorders>
+              <w:top w:val="single" w:sz="4" w:space="0" w:color="FFFFFF"/>
+              <w:left w:val="single" w:sz="4" w:space="0" w:color="FFFFFF"/>
+              <w:bottom w:val="single" w:sz="4" w:space="0" w:color="FFFFFF"/>
+              <w:right w:val="single" w:sz="4" w:space="0" w:color="FFFFFF"/>
+            </w:tcBorders>
+            <w:shd w:val="clear" w:color="EBF1DE" w:fill="EBF1DE"/>
+            <w:noWrap/>
+            <w:vAlign w:val="bottom"/>
+            <w:hideMark/>
+          </w:tcPr>
+          <w:p>
+            <w:pPr>
+              <w:jc w:val="right"/>
+              <w:rPr>
+                <w:rFonts w:ascii="Calibri" w:eastAsia="Times New Roman" w:hAnsi="Calibri" w:cs="Times New Roman"/>
+                <w:color w:val="000000"/>
+              </w:rPr>
+            </w:pPr>
+            <w:r>
+              <w:rPr>
+                <w:rFonts w:ascii="Calibri" w:eastAsia="Times New Roman" w:hAnsi="Calibri" w:cs="Times New Roman"/>
+                <w:color w:val="000000"/>
+              </w:rPr>
+              <w:t>0.022369561</w:t>
+            </w:r>
+          </w:p>
+        </w:tc>
+        <w:tc>
+          <w:tcPr>
+            <w:tcW w:w="1493" w:type="dxa"/>
+            <w:tcBorders>
+              <w:top w:val="single" w:sz="4" w:space="0" w:color="FFFFFF"/>
+              <w:left w:val="single" w:sz="4" w:space="0" w:color="FFFFFF"/>
+              <w:bottom w:val="single" w:sz="4" w:space="0" w:color="FFFFFF"/>
+              <w:right w:val="single" w:sz="4" w:space="0" w:color="FFFFFF"/>
+            </w:tcBorders>
+            <w:shd w:val="clear" w:color="EBF1DE" w:fill="EBF1DE"/>
+            <w:noWrap/>
+            <w:vAlign w:val="bottom"/>
+            <w:hideMark/>
+          </w:tcPr>
+          <w:p>
+            <w:pPr>
+              <w:jc w:val="right"/>
+              <w:rPr>
+                <w:rFonts w:ascii="Calibri" w:eastAsia="Times New Roman" w:hAnsi="Calibri" w:cs="Times New Roman"/>
+                <w:color w:val="000000"/>
+              </w:rPr>
+            </w:pPr>
+            <w:r>
+              <w:rPr>
+                <w:rFonts w:ascii="Calibri" w:eastAsia="Times New Roman" w:hAnsi="Calibri" w:cs="Times New Roman"/>
+                <w:color w:val="000000"/>
+              </w:rPr>
+              <w:t>0.702845702</w:t>
+            </w:r>
+          </w:p>
+        </w:tc>
+        <w:tc>
+          <w:tcPr>
+            <w:tcW w:w="2420" w:type="dxa"/>
+            <w:tcBorders>
+              <w:top w:val="single" w:sz="4" w:space="0" w:color="FFFFFF"/>
+              <w:left w:val="single" w:sz="4" w:space="0" w:color="FFFFFF"/>
+              <w:bottom w:val="single" w:sz="4" w:space="0" w:color="FFFFFF"/>
+              <w:right w:val="nil"/>
+            </w:tcBorders>
+            <w:shd w:val="clear" w:color="EBF1DE" w:fill="EBF1DE"/>
+            <w:noWrap/>
+            <w:vAlign w:val="bottom"/>
+            <w:hideMark/>
+          </w:tcPr>
+          <w:p>
+            <w:pPr>
+              <w:jc w:val="right"/>
+              <w:rPr>
+                <w:rFonts w:ascii="Calibri" w:eastAsia="Times New Roman" w:hAnsi="Calibri" w:cs="Times New Roman"/>
+                <w:color w:val="000000"/>
+              </w:rPr>
+            </w:pPr>
+            <w:r>
+              <w:rPr>
+                <w:rFonts w:ascii="Calibri" w:eastAsia="Times New Roman" w:hAnsi="Calibri" w:cs="Times New Roman"/>
+                <w:color w:val="000000"/>
+              </w:rPr>
+              <w:t>0.000865416</w:t>
+            </w:r>
+          </w:p>
+        </w:tc>
+      </w:tr>
+      <w:tr>
+        <w:trPr>
+          <w:trHeight w:val="300"/>
+        </w:trPr>
+        <w:tc>
+          <w:tcPr>
+            <w:tcW w:w="1555" w:type="dxa"/>
+            <w:tcBorders>
+              <w:top w:val="single" w:sz="4" w:space="0" w:color="FFFFFF"/>
+              <w:left w:val="nil"/>
+              <w:bottom w:val="single" w:sz="4" w:space="0" w:color="FFFFFF"/>
+              <w:right w:val="single" w:sz="4" w:space="0" w:color="FFFFFF"/>
+            </w:tcBorders>
+            <w:shd w:val="clear" w:color="D8E4BC" w:fill="D8E4BC"/>
+            <w:noWrap/>
+            <w:vAlign w:val="bottom"/>
+            <w:hideMark/>
+          </w:tcPr>
+          <w:p>
+            <w:pPr>
+              <w:rPr>
+                <w:rFonts w:ascii="Calibri" w:eastAsia="Times New Roman" w:hAnsi="Calibri" w:cs="Times New Roman"/>
+                <w:color w:val="000000"/>
+              </w:rPr>
+            </w:pPr>
+            <w:r>
+              <w:rPr>
+                <w:rFonts w:ascii="Calibri" w:eastAsia="Times New Roman" w:hAnsi="Calibri" w:cs="Times New Roman"/>
+                <w:color w:val="000000"/>
+              </w:rPr>
+              <w:t xml:space="preserve">Ridge </w:t>
+            </w:r>
+            <w:proofErr w:type="spellStart"/>
+            <w:r>
+              <w:rPr>
+                <w:rFonts w:ascii="Calibri" w:eastAsia="Times New Roman" w:hAnsi="Calibri" w:cs="Times New Roman"/>
+                <w:color w:val="000000"/>
+              </w:rPr>
+              <w:t>Reg</w:t>
+            </w:r>
+            <w:proofErr w:type="spellEnd"/>
+          </w:p>
+        </w:tc>
+        <w:tc>
+          <w:tcPr>
+            <w:tcW w:w="2300" w:type="dxa"/>
+            <w:tcBorders>
+              <w:top w:val="single" w:sz="4" w:space="0" w:color="FFFFFF"/>
+              <w:left w:val="single" w:sz="4" w:space="0" w:color="FFFFFF"/>
+              <w:bottom w:val="single" w:sz="4" w:space="0" w:color="FFFFFF"/>
+              <w:right w:val="single" w:sz="4" w:space="0" w:color="FFFFFF"/>
+            </w:tcBorders>
+            <w:shd w:val="clear" w:color="D8E4BC" w:fill="D8E4BC"/>
+            <w:noWrap/>
+            <w:vAlign w:val="bottom"/>
+            <w:hideMark/>
+          </w:tcPr>
+          <w:p>
+            <w:pPr>
+              <w:jc w:val="right"/>
+              <w:rPr>
+                <w:rFonts w:ascii="Calibri" w:eastAsia="Times New Roman" w:hAnsi="Calibri" w:cs="Times New Roman"/>
+                <w:color w:val="000000"/>
+              </w:rPr>
+            </w:pPr>
+            <w:r>
+              <w:rPr>
+                <w:rFonts w:ascii="Calibri" w:eastAsia="Times New Roman" w:hAnsi="Calibri" w:cs="Times New Roman"/>
+                <w:color w:val="000000"/>
+              </w:rPr>
+              <w:t>0.61555643</w:t>
+            </w:r>
+          </w:p>
+        </w:tc>
+        <w:tc>
+          <w:tcPr>
+            <w:tcW w:w="2480" w:type="dxa"/>
+            <w:tcBorders>
+              <w:top w:val="single" w:sz="4" w:space="0" w:color="FFFFFF"/>
+              <w:left w:val="single" w:sz="4" w:space="0" w:color="FFFFFF"/>
+              <w:bottom w:val="single" w:sz="4" w:space="0" w:color="FFFFFF"/>
+              <w:right w:val="single" w:sz="4" w:space="0" w:color="FFFFFF"/>
+            </w:tcBorders>
+            <w:shd w:val="clear" w:color="D8E4BC" w:fill="D8E4BC"/>
+            <w:noWrap/>
+            <w:vAlign w:val="bottom"/>
+            <w:hideMark/>
+          </w:tcPr>
+          <w:p>
+            <w:pPr>
+              <w:jc w:val="right"/>
+              <w:rPr>
+                <w:rFonts w:ascii="Calibri" w:eastAsia="Times New Roman" w:hAnsi="Calibri" w:cs="Times New Roman"/>
+                <w:color w:val="000000"/>
+              </w:rPr>
+            </w:pPr>
+            <w:r>
+              <w:rPr>
+                <w:rFonts w:ascii="Calibri" w:eastAsia="Times New Roman" w:hAnsi="Calibri" w:cs="Times New Roman"/>
+                <w:color w:val="000000"/>
+              </w:rPr>
+              <w:t>0.022984036</w:t>
+            </w:r>
+          </w:p>
+        </w:tc>
+        <w:tc>
+          <w:tcPr>
+            <w:tcW w:w="1493" w:type="dxa"/>
+            <w:tcBorders>
+              <w:top w:val="single" w:sz="4" w:space="0" w:color="FFFFFF"/>
+              <w:left w:val="single" w:sz="4" w:space="0" w:color="FFFFFF"/>
+              <w:bottom w:val="single" w:sz="4" w:space="0" w:color="FFFFFF"/>
+              <w:right w:val="single" w:sz="4" w:space="0" w:color="FFFFFF"/>
+            </w:tcBorders>
+            <w:shd w:val="clear" w:color="D8E4BC" w:fill="D8E4BC"/>
+            <w:noWrap/>
+            <w:vAlign w:val="bottom"/>
+            <w:hideMark/>
+          </w:tcPr>
+          <w:p>
+            <w:pPr>
+              <w:jc w:val="right"/>
+              <w:rPr>
+                <w:rFonts w:ascii="Calibri" w:eastAsia="Times New Roman" w:hAnsi="Calibri" w:cs="Times New Roman"/>
+                <w:color w:val="000000"/>
+              </w:rPr>
+            </w:pPr>
+            <w:r>
+              <w:rPr>
+                <w:rFonts w:ascii="Calibri" w:eastAsia="Times New Roman" w:hAnsi="Calibri" w:cs="Times New Roman"/>
+                <w:color w:val="000000"/>
+              </w:rPr>
+              <w:t>0.615466487</w:t>
+            </w:r>
+          </w:p>
+        </w:tc>
+        <w:tc>
+          <w:tcPr>
+            <w:tcW w:w="2420" w:type="dxa"/>
+            <w:tcBorders>
+              <w:top w:val="single" w:sz="4" w:space="0" w:color="FFFFFF"/>
+              <w:left w:val="single" w:sz="4" w:space="0" w:color="FFFFFF"/>
+              <w:bottom w:val="single" w:sz="4" w:space="0" w:color="FFFFFF"/>
+              <w:right w:val="nil"/>
+            </w:tcBorders>
+            <w:shd w:val="clear" w:color="D8E4BC" w:fill="D8E4BC"/>
+            <w:noWrap/>
+            <w:vAlign w:val="bottom"/>
+            <w:hideMark/>
+          </w:tcPr>
+          <w:p>
+            <w:pPr>
+              <w:jc w:val="right"/>
+              <w:rPr>
+                <w:rFonts w:ascii="Calibri" w:eastAsia="Times New Roman" w:hAnsi="Calibri" w:cs="Times New Roman"/>
+                <w:color w:val="000000"/>
+              </w:rPr>
+            </w:pPr>
+            <w:r>
+              <w:rPr>
+                <w:rFonts w:ascii="Calibri" w:eastAsia="Times New Roman" w:hAnsi="Calibri" w:cs="Times New Roman"/>
+                <w:color w:val="000000"/>
+              </w:rPr>
+              <w:t>0.001119894</w:t>
+            </w:r>
+          </w:p>
+        </w:tc>
+      </w:tr>
+      <w:tr>
+        <w:trPr>
+          <w:trHeight w:val="300"/>
+        </w:trPr>
+        <w:tc>
+          <w:tcPr>
+            <w:tcW w:w="1555" w:type="dxa"/>
+            <w:tcBorders>
+              <w:top w:val="single" w:sz="4" w:space="0" w:color="FFFFFF"/>
+              <w:left w:val="nil"/>
+              <w:bottom w:val="nil"/>
+              <w:right w:val="single" w:sz="4" w:space="0" w:color="FFFFFF"/>
+            </w:tcBorders>
+            <w:shd w:val="clear" w:color="EBF1DE" w:fill="EBF1DE"/>
+            <w:noWrap/>
+            <w:vAlign w:val="bottom"/>
+            <w:hideMark/>
+          </w:tcPr>
+          <w:p>
+            <w:pPr>
+              <w:rPr>
+                <w:rFonts w:ascii="Calibri" w:eastAsia="Times New Roman" w:hAnsi="Calibri" w:cs="Times New Roman"/>
+                <w:color w:val="000000"/>
+              </w:rPr>
+            </w:pPr>
+            <w:r>
+              <w:rPr>
+                <w:rFonts w:ascii="Calibri" w:eastAsia="Times New Roman" w:hAnsi="Calibri" w:cs="Times New Roman"/>
+                <w:color w:val="000000"/>
+              </w:rPr>
+              <w:t>LR</w:t>
+            </w:r>
+          </w:p>
+        </w:tc>
+        <w:tc>
+          <w:tcPr>
+            <w:tcW w:w="2300" w:type="dxa"/>
+            <w:tcBorders>
+              <w:top w:val="single" w:sz="4" w:space="0" w:color="FFFFFF"/>
+              <w:left w:val="single" w:sz="4" w:space="0" w:color="FFFFFF"/>
+              <w:bottom w:val="nil"/>
+              <w:right w:val="single" w:sz="4" w:space="0" w:color="FFFFFF"/>
+            </w:tcBorders>
+            <w:shd w:val="clear" w:color="EBF1DE" w:fill="EBF1DE"/>
+            <w:noWrap/>
+            <w:vAlign w:val="bottom"/>
+            <w:hideMark/>
+          </w:tcPr>
+          <w:p>
+            <w:pPr>
+              <w:jc w:val="right"/>
+              <w:rPr>
+                <w:rFonts w:ascii="Calibri" w:eastAsia="Times New Roman" w:hAnsi="Calibri" w:cs="Times New Roman"/>
+                <w:color w:val="000000"/>
+              </w:rPr>
+            </w:pPr>
+            <w:r>
+              <w:rPr>
+                <w:rFonts w:ascii="Calibri" w:eastAsia="Times New Roman" w:hAnsi="Calibri" w:cs="Times New Roman"/>
+                <w:color w:val="000000"/>
+              </w:rPr>
+              <w:t>0.365825959</w:t>
+            </w:r>
+          </w:p>
+        </w:tc>
+        <w:tc>
+          <w:tcPr>
+            <w:tcW w:w="2480" w:type="dxa"/>
+            <w:tcBorders>
+              <w:top w:val="single" w:sz="4" w:space="0" w:color="FFFFFF"/>
+              <w:left w:val="single" w:sz="4" w:space="0" w:color="FFFFFF"/>
+              <w:bottom w:val="nil"/>
+              <w:right w:val="single" w:sz="4" w:space="0" w:color="FFFFFF"/>
+            </w:tcBorders>
+            <w:shd w:val="clear" w:color="EBF1DE" w:fill="EBF1DE"/>
+            <w:noWrap/>
+            <w:vAlign w:val="bottom"/>
+            <w:hideMark/>
+          </w:tcPr>
+          <w:p>
+            <w:pPr>
+              <w:jc w:val="right"/>
+              <w:rPr>
+                <w:rFonts w:ascii="Calibri" w:eastAsia="Times New Roman" w:hAnsi="Calibri" w:cs="Times New Roman"/>
+                <w:color w:val="000000"/>
+              </w:rPr>
+            </w:pPr>
+            <w:r>
+              <w:rPr>
+                <w:rFonts w:ascii="Calibri" w:eastAsia="Times New Roman" w:hAnsi="Calibri" w:cs="Times New Roman"/>
+                <w:color w:val="000000"/>
+              </w:rPr>
+              <w:t>0.033775144</w:t>
+            </w:r>
+          </w:p>
+        </w:tc>
+        <w:tc>
+          <w:tcPr>
+            <w:tcW w:w="1493" w:type="dxa"/>
+            <w:tcBorders>
+              <w:top w:val="single" w:sz="4" w:space="0" w:color="FFFFFF"/>
+              <w:left w:val="single" w:sz="4" w:space="0" w:color="FFFFFF"/>
+              <w:bottom w:val="nil"/>
+              <w:right w:val="single" w:sz="4" w:space="0" w:color="FFFFFF"/>
+            </w:tcBorders>
+            <w:shd w:val="clear" w:color="EBF1DE" w:fill="EBF1DE"/>
+            <w:noWrap/>
+            <w:vAlign w:val="bottom"/>
+            <w:hideMark/>
+          </w:tcPr>
+          <w:p>
+            <w:pPr>
+              <w:jc w:val="right"/>
+              <w:rPr>
+                <w:rFonts w:ascii="Calibri" w:eastAsia="Times New Roman" w:hAnsi="Calibri" w:cs="Times New Roman"/>
+                <w:color w:val="000000"/>
+              </w:rPr>
+            </w:pPr>
+            <w:r>
+              <w:rPr>
+                <w:rFonts w:ascii="Calibri" w:eastAsia="Times New Roman" w:hAnsi="Calibri" w:cs="Times New Roman"/>
+                <w:color w:val="000000"/>
+              </w:rPr>
+              <w:t>0.365034666</w:t>
+            </w:r>
+          </w:p>
+        </w:tc>
+        <w:tc>
+          <w:tcPr>
+            <w:tcW w:w="2420" w:type="dxa"/>
+            <w:tcBorders>
+              <w:top w:val="single" w:sz="4" w:space="0" w:color="FFFFFF"/>
+              <w:left w:val="single" w:sz="4" w:space="0" w:color="FFFFFF"/>
+              <w:bottom w:val="nil"/>
+              <w:right w:val="nil"/>
+            </w:tcBorders>
+            <w:shd w:val="clear" w:color="EBF1DE" w:fill="EBF1DE"/>
+            <w:noWrap/>
+            <w:vAlign w:val="bottom"/>
+            <w:hideMark/>
+          </w:tcPr>
+          <w:p>
+            <w:pPr>
+              <w:jc w:val="right"/>
+              <w:rPr>
+                <w:rFonts w:ascii="Calibri" w:eastAsia="Times New Roman" w:hAnsi="Calibri" w:cs="Times New Roman"/>
+                <w:color w:val="000000"/>
+              </w:rPr>
+            </w:pPr>
+            <w:r>
+              <w:rPr>
+                <w:rFonts w:ascii="Calibri" w:eastAsia="Times New Roman" w:hAnsi="Calibri" w:cs="Times New Roman"/>
+                <w:color w:val="000000"/>
+              </w:rPr>
+              <w:t>0.001849237</w:t>
+            </w:r>
+          </w:p>
+        </w:tc>
+      </w:tr>
+    </w:tbl>
+    <w:p>
+      <w:pPr>
+        <w:ind w:firstLine="720"/>
+      </w:pPr>
+      <w:r>
+        <w:t>Table2: Shows the results from different models trained on the galaxy redshift regression problem.</w:t>
+      </w:r>
+    </w:p>
+    <w:p/>
+    <w:p>
+      <w:r>
+        <w:t>And figure XXXX below shows the true redshift versus the redshift predicted by each model across each band (hence there are 5 subplots one for each band).</w:t>
+      </w:r>
+    </w:p>
+    <w:p/>
+    <w:p/>
+    <w:p>
+      <w:r>
+        <w:rPr>
+          <w:noProof/>
+        </w:rPr>
+        <w:drawing>
+          <wp:inline distT="0" distB="0" distL="0" distR="0" wp14:anchorId="265610CF" wp14:editId="4A4D3858">
+            <wp:extent cx="6379955" cy="2402840"/>
+            <wp:effectExtent l="0" t="0" r="0" b="10160"/>
+            <wp:docPr id="5" name="Picture 5" descr="Macintosh HD:private:var:folders:cv:0s927_8s1bj42bx16vnbsc_c0000gn:T:TemporaryItems:download.png"/>
+            <wp:cNvGraphicFramePr>
+              <a:graphicFrameLocks xmlns:a="http://schemas.openxmlformats.org/drawingml/2006/main" noChangeAspect="1"/>
+            </wp:cNvGraphicFramePr>
+            <a:graphic xmlns:a="http://schemas.openxmlformats.org/drawingml/2006/main">
+              <a:graphicData uri="http://schemas.openxmlformats.org/drawingml/2006/picture">
+                <pic:pic xmlns:pic="http://schemas.openxmlformats.org/drawingml/2006/picture">
+                  <pic:nvPicPr>
+                    <pic:cNvPr id="0" name="Picture 2" descr="Macintosh HD:private:var:folders:cv:0s927_8s1bj42bx16vnbsc_c0000gn:T:TemporaryItems:download.png"/>
+                    <pic:cNvPicPr>
+                      <a:picLocks noChangeAspect="1" noChangeArrowheads="1"/>
+                    </pic:cNvPicPr>
+                  </pic:nvPicPr>
+                  <pic:blipFill>
+                    <a:blip r:embed="rId18">
+                      <a:extLst>
+                        <a:ext uri="{28A0092B-C50C-407E-A947-70E740481C1C}">
+                          <a14:useLocalDpi xmlns:a14="http://schemas.microsoft.com/office/drawing/2010/main" val="0"/>
+                        </a:ext>
+                      </a:extLst>
+                    </a:blip>
+                    <a:srcRect/>
+                    <a:stretch>
+                      <a:fillRect/>
+                    </a:stretch>
+                  </pic:blipFill>
+                  <pic:spPr bwMode="auto">
+                    <a:xfrm>
+                      <a:off x="0" y="0"/>
+                      <a:ext cx="6380333" cy="2402982"/>
+                    </a:xfrm>
+                    <a:prstGeom prst="rect">
+                      <a:avLst/>
+                    </a:prstGeom>
+                    <a:noFill/>
+                    <a:ln>
+                      <a:noFill/>
+                    </a:ln>
+                  </pic:spPr>
+                </pic:pic>
+              </a:graphicData>
+            </a:graphic>
+          </wp:inline>
+        </w:drawing>
+      </w:r>
+    </w:p>
+    <w:p>
+      <w:r>
+        <w:t xml:space="preserve">Figure XXXX: This figure is very similar to figure 3 except instead of only showing the true redshift it shows the predicted redshift for each model. </w:t>
+      </w:r>
+    </w:p>
+    <w:p/>
+    <w:p/>
+    <w:p>
+      <w:r>
+        <w:t>From the table and the figure above we can see that the two most competitive models were KNN regression and boosted decision tree regression. The worst models were the linear models vanilla linear regression and ridge regression. In between these were decision trees and random forest.</w:t>
+      </w:r>
+      <w:r>
+        <w:t xml:space="preserve"> But I was actually quite surprised that all the models were able to do fairly well.</w:t>
+      </w:r>
+      <w:r>
+        <w:t xml:space="preserve"> Although one can see in the figure above that the linear approaches systematically failed to achieve good values for smaller magnitudes.</w:t>
+      </w:r>
+    </w:p>
+    <w:p/>
+    <w:p>
+      <w:r>
+        <w:rPr>
+          <w:b/>
+        </w:rPr>
+        <w:t>Conclusion</w:t>
+      </w:r>
     </w:p>
     <w:p/>
     <w:p/>
@@ -1347,31 +5195,49 @@
         </w:numPr>
       </w:pPr>
       <w:r>
-        <w:t xml:space="preserve">To build the pipeline I used </w:t>
-      </w:r>
-      <w:proofErr w:type="spellStart"/>
-      <w:r>
-        <w:t>Matplolib</w:t>
-      </w:r>
-      <w:proofErr w:type="spellEnd"/>
-      <w:r>
-        <w:t xml:space="preserve"> and </w:t>
-      </w:r>
-      <w:proofErr w:type="spellStart"/>
-      <w:r>
-        <w:t>Seaborn</w:t>
-      </w:r>
-      <w:proofErr w:type="spellEnd"/>
-      <w:r>
-        <w:t xml:space="preserve"> to create the plots. And functions in the </w:t>
-      </w:r>
-      <w:proofErr w:type="spellStart"/>
-      <w:r>
-        <w:t>sci</w:t>
-      </w:r>
-      <w:proofErr w:type="spellEnd"/>
-      <w:r>
-        <w:t>-kit learn library to split the data into training and test sets and to compute various metrics for both problems.</w:t>
+        <w:t xml:space="preserve">To gather the data I used the library </w:t>
+      </w:r>
+      <w:proofErr w:type="spellStart"/>
+      <w:r>
+        <w:t>astroML</w:t>
+      </w:r>
+      <w:proofErr w:type="spellEnd"/>
+      <w:r>
+        <w:t xml:space="preserve"> which is a python library written by Jake </w:t>
+      </w:r>
+      <w:proofErr w:type="spellStart"/>
+      <w:r>
+        <w:t>Vanderplas</w:t>
+      </w:r>
+      <w:proofErr w:type="spellEnd"/>
+      <w:r>
+        <w:t xml:space="preserve"> for downloading astrophysical data from various sources. The data we use come from the SDSS and both problems were actually introduced</w:t>
+      </w:r>
+      <w:r>
+        <w:t xml:space="preserve"> to me from</w:t>
+      </w:r>
+      <w:r>
+        <w:t xml:space="preserve"> Jake </w:t>
+      </w:r>
+      <w:proofErr w:type="spellStart"/>
+      <w:r>
+        <w:t>Vanderplas</w:t>
+      </w:r>
+      <w:r>
+        <w:t>’s</w:t>
+      </w:r>
+      <w:proofErr w:type="spellEnd"/>
+      <w:r>
+        <w:t xml:space="preserve"> book “Statistics, Data Minding, and Machine Learning in Astronomy: A Practical Python Guide for the Analysis of Survey Data”.</w:t>
+      </w:r>
+      <w:r>
+        <w:t xml:space="preserve"> The main inspiration from this project came directly from reading his book</w:t>
+      </w:r>
+      <w:r>
+        <w:t xml:space="preserve"> over the summer</w:t>
+      </w:r>
+      <w:r>
+        <w:t>.</w:t>
       </w:r>
     </w:p>
     <w:p>
@@ -1383,15 +5249,31 @@
         </w:numPr>
       </w:pPr>
       <w:r>
-        <w:t xml:space="preserve">To Implement the Neural Network I used </w:t>
-      </w:r>
-      <w:proofErr w:type="spellStart"/>
-      <w:r>
-        <w:t>TensorFlow</w:t>
-      </w:r>
-      <w:proofErr w:type="spellEnd"/>
-      <w:r>
-        <w:t xml:space="preserve"> to define the graph structure of the network and compute the gradients.</w:t>
+        <w:t xml:space="preserve">To build the pipeline I used </w:t>
+      </w:r>
+      <w:proofErr w:type="spellStart"/>
+      <w:r>
+        <w:t>Matplolib</w:t>
+      </w:r>
+      <w:proofErr w:type="spellEnd"/>
+      <w:r>
+        <w:t xml:space="preserve"> and </w:t>
+      </w:r>
+      <w:proofErr w:type="spellStart"/>
+      <w:r>
+        <w:t>Seaborn</w:t>
+      </w:r>
+      <w:proofErr w:type="spellEnd"/>
+      <w:r>
+        <w:t xml:space="preserve"> to create the plots. And functions in the </w:t>
+      </w:r>
+      <w:proofErr w:type="spellStart"/>
+      <w:r>
+        <w:t>sci</w:t>
+      </w:r>
+      <w:proofErr w:type="spellEnd"/>
+      <w:r>
+        <w:t>-kit learn library to split the data into training and test sets and to compute various metrics for both problems.</w:t>
       </w:r>
     </w:p>
     <w:p>
@@ -1403,7 +5285,15 @@
         </w:numPr>
       </w:pPr>
       <w:r>
-        <w:t>I implemented Naïve Bayes and Linear Regression (using gradient descent) from scratch.</w:t>
+        <w:t xml:space="preserve">To Implement the Neural Network I used </w:t>
+      </w:r>
+      <w:proofErr w:type="spellStart"/>
+      <w:r>
+        <w:t>TensorFlow</w:t>
+      </w:r>
+      <w:proofErr w:type="spellEnd"/>
+      <w:r>
+        <w:t xml:space="preserve"> to define the graph structure of the network and compute the gradients.</w:t>
       </w:r>
     </w:p>
     <w:p>
@@ -1415,6 +5305,18 @@
         </w:numPr>
       </w:pPr>
       <w:r>
+        <w:t>I implemented Naïve Bayes and Linear Regression (using gradient descent) from scratch.</w:t>
+      </w:r>
+    </w:p>
+    <w:p>
+      <w:pPr>
+        <w:pStyle w:val="ListParagraph"/>
+        <w:numPr>
+          <w:ilvl w:val="0"/>
+          <w:numId w:val="3"/>
+        </w:numPr>
+      </w:pPr>
+      <w:r>
         <w:t xml:space="preserve">Any other model that I worked on optimizing for the respective problems I used an implementation fro </w:t>
       </w:r>
       <w:proofErr w:type="spellStart"/>
@@ -1860,30 +5762,6 @@
         </w:rPr>
       </w:pPr>
     </w:p>
-    <w:p>
-      <w:pPr>
-        <w:rPr>
-          <w:b/>
-        </w:rPr>
-      </w:pPr>
-    </w:p>
-    <w:p>
-      <w:r>
-        <w:rPr>
-          <w:b/>
-        </w:rPr>
-        <w:t>Results</w:t>
-      </w:r>
-    </w:p>
-    <w:p/>
-    <w:p>
-      <w:r>
-        <w:rPr>
-          <w:b/>
-        </w:rPr>
-        <w:t>Conclusion</w:t>
-      </w:r>
-    </w:p>
     <w:p/>
     <w:p>
       <w:r>
@@ -1893,12 +5771,22 @@
         <w:t>Bibliography</w:t>
       </w:r>
     </w:p>
+    <w:p/>
+    <w:p/>
+    <w:p/>
+    <w:p/>
     <w:p>
       <w:pPr>
         <w:rPr>
           <w:b/>
         </w:rPr>
       </w:pPr>
+      <w:r>
+        <w:rPr>
+          <w:b/>
+        </w:rPr>
+        <w:t>Appendix</w:t>
+      </w:r>
     </w:p>
     <w:sectPr>
       <w:pgSz w:w="12240" w:h="15840"/>

</xml_diff>

<commit_message>
Adding more analysis on the KDE approach
</commit_message>
<xml_diff>
--- a/final_report_cs_273.docx
+++ b/final_report_cs_273.docx
@@ -2934,7 +2934,6 @@
       <w:pPr>
         <w:ind w:firstLine="720"/>
       </w:pPr>
-      <w:bookmarkStart w:id="0" w:name="_GoBack"/>
       <w:r>
         <w:drawing>
           <wp:inline distT="0" distB="0" distL="0" distR="0" wp14:anchorId="1E7592AA" wp14:editId="09FBD5F1">
@@ -2985,7 +2984,6 @@
           </wp:inline>
         </w:drawing>
       </w:r>
-      <w:bookmarkEnd w:id="0"/>
     </w:p>
     <w:p>
       <w:pPr>
@@ -3089,13 +3087,7 @@
       </w:r>
       <w:proofErr w:type="spellEnd"/>
       <w:r>
-        <w:t xml:space="preserve"> and the y-</w:t>
-      </w:r>
-      <w:r>
-        <w:t>axis shows the precision</w:t>
-      </w:r>
-      <w:r>
-        <w:t xml:space="preserve">. </w:t>
+        <w:t xml:space="preserve"> and the y-axis shows the precision. </w:t>
       </w:r>
     </w:p>
     <w:p>
@@ -3177,13 +3169,7 @@
       </w:r>
       <w:proofErr w:type="spellEnd"/>
       <w:r>
-        <w:t xml:space="preserve"> and the y-</w:t>
-      </w:r>
-      <w:r>
-        <w:t>axis shows the F1 score</w:t>
-      </w:r>
-      <w:r>
-        <w:t xml:space="preserve">. </w:t>
+        <w:t xml:space="preserve"> and the y-axis shows the F1 score. </w:t>
       </w:r>
     </w:p>
     <w:p>
@@ -3353,7 +3339,558 @@
       </w:r>
       <w:proofErr w:type="spellEnd"/>
       <w:r>
-        <w:t xml:space="preserve"> and the y-</w:t>
+        <w:t xml:space="preserve"> and the y-axis shows the accuracy. </w:t>
+      </w:r>
+    </w:p>
+    <w:p>
+      <w:pPr>
+        <w:ind w:firstLine="720"/>
+      </w:pPr>
+    </w:p>
+    <w:p>
+      <w:pPr>
+        <w:ind w:firstLine="720"/>
+      </w:pPr>
+    </w:p>
+    <w:p>
+      <w:pPr>
+        <w:ind w:firstLine="720"/>
+      </w:pPr>
+    </w:p>
+    <w:p>
+      <w:pPr>
+        <w:ind w:firstLine="720"/>
+      </w:pPr>
+      <w:r>
+        <w:t xml:space="preserve">From these plots we can see that the recall for all the models does increase as more data is added up to a certain point. And as would be expected when the recall increases the precision decreases. But when the F1 score also decreases or stays constant meaning that the recall is increasing faster or at the same pace as the decrease of the precision. Thus it seems like the models are learning to predict more RR </w:t>
+      </w:r>
+      <w:proofErr w:type="spellStart"/>
+      <w:r>
+        <w:t>Lyrae</w:t>
+      </w:r>
+      <w:proofErr w:type="spellEnd"/>
+      <w:r>
+        <w:t xml:space="preserve"> stars but are not actually learning a better representation of them than the initial results.</w:t>
+      </w:r>
+      <w:r>
+        <w:t xml:space="preserve"> We can also see that the accuracy stays roughly constant except for Naïve Bayes where it improves</w:t>
+      </w:r>
+      <w:r>
+        <w:t xml:space="preserve"> an</w:t>
+      </w:r>
+      <w:r>
+        <w:t>d the ANN</w:t>
+      </w:r>
+      <w:r>
+        <w:t>,</w:t>
+      </w:r>
+      <w:r>
+        <w:t xml:space="preserve"> which I discuss below</w:t>
+      </w:r>
+      <w:r>
+        <w:t>.</w:t>
+      </w:r>
+    </w:p>
+    <w:p>
+      <w:pPr>
+        <w:ind w:firstLine="720"/>
+      </w:pPr>
+    </w:p>
+    <w:p>
+      <w:pPr>
+        <w:ind w:firstLine="720"/>
+      </w:pPr>
+      <w:r>
+        <w:t xml:space="preserve">It is also interesting to note that from the plots it appears that the ANN goes from predicting only standard stars to predicting mostly RR </w:t>
+      </w:r>
+      <w:proofErr w:type="spellStart"/>
+      <w:r>
+        <w:t>Lyrae</w:t>
+      </w:r>
+      <w:proofErr w:type="spellEnd"/>
+      <w:r>
+        <w:t xml:space="preserve"> stars. </w:t>
+      </w:r>
+      <w:r>
+        <w:t>This can be seen from a precipitous rise in the recall but a precipitous drop in the accuracy</w:t>
+      </w:r>
+      <w:r>
+        <w:t xml:space="preserve">. I’m not exactly sure why the ANN is behaving but my first suspicion would be that it is not being initialized in the best possible way. If we could start the ANN off in a better portion of the error space than perhaps it would do a much better job </w:t>
+      </w:r>
+      <w:r>
+        <w:t xml:space="preserve">at learning. If more time </w:t>
+      </w:r>
+      <w:proofErr w:type="gramStart"/>
+      <w:r>
+        <w:t>was</w:t>
+      </w:r>
+      <w:proofErr w:type="gramEnd"/>
+      <w:r>
+        <w:t xml:space="preserve"> available than this would be my first line of investigation for improving the ANN as the outside literature does show that ANN should excel at these classification problems.</w:t>
+      </w:r>
+    </w:p>
+    <w:p>
+      <w:pPr>
+        <w:ind w:firstLine="720"/>
+      </w:pPr>
+    </w:p>
+    <w:p>
+      <w:pPr>
+        <w:ind w:firstLine="720"/>
+      </w:pPr>
+      <w:r>
+        <w:t>It is also entirely possible that even though it appears visually that KDE is doing a good job at modeling the RR class that it is actually and this is what is throwing off the models.</w:t>
+      </w:r>
+    </w:p>
+    <w:p>
+      <w:pPr>
+        <w:ind w:firstLine="720"/>
+      </w:pPr>
+    </w:p>
+    <w:p>
+      <w:pPr>
+        <w:ind w:firstLine="720"/>
+      </w:pPr>
+      <w:r>
+        <w:t xml:space="preserve">The next method we tried for adding more examples of the RR </w:t>
+      </w:r>
+      <w:proofErr w:type="spellStart"/>
+      <w:r>
+        <w:t>Lyrae</w:t>
+      </w:r>
+      <w:proofErr w:type="spellEnd"/>
+      <w:r>
+        <w:t xml:space="preserve"> stars was to simply randomly sample from the existing population. This random sample was created by simply randomly picking a RR </w:t>
+      </w:r>
+      <w:proofErr w:type="spellStart"/>
+      <w:r>
+        <w:t>Lyrae</w:t>
+      </w:r>
+      <w:proofErr w:type="spellEnd"/>
+      <w:r>
+        <w:t xml:space="preserve"> star to </w:t>
+      </w:r>
+      <w:proofErr w:type="spellStart"/>
+      <w:r>
+        <w:t>o</w:t>
+      </w:r>
+      <w:r>
+        <w:t>”</w:t>
+      </w:r>
+      <w:r>
+        <w:t>bserve</w:t>
+      </w:r>
+      <w:proofErr w:type="spellEnd"/>
+      <w:r>
+        <w:t>”</w:t>
+      </w:r>
+      <w:r>
+        <w:t xml:space="preserve"> again with replacement. We than randomly put these samples into the training set so as not to skew the ordering.</w:t>
+      </w:r>
+      <w:r>
+        <w:t xml:space="preserve"> The results of this method are shown in figure 13 through 17.</w:t>
+      </w:r>
+    </w:p>
+    <w:p>
+      <w:pPr>
+        <w:ind w:firstLine="720"/>
+      </w:pPr>
+    </w:p>
+    <w:p>
+      <w:pPr>
+        <w:ind w:firstLine="720"/>
+      </w:pPr>
+      <w:r>
+        <w:rPr>
+          <w:noProof/>
+        </w:rPr>
+        <w:drawing>
+          <wp:inline distT="0" distB="0" distL="0" distR="0" wp14:anchorId="25C0E5C0" wp14:editId="40B48687">
+            <wp:extent cx="5000847" cy="3583940"/>
+            <wp:effectExtent l="0" t="0" r="3175" b="0"/>
+            <wp:docPr id="17" name="Picture 17" descr="Macintosh HD:private:var:folders:cv:0s927_8s1bj42bx16vnbsc_c0000gn:T:TemporaryItems:w8WFT5SVvN0JAAAAABJRU5ErkJggg==.png"/>
+            <wp:cNvGraphicFramePr>
+              <a:graphicFrameLocks xmlns:a="http://schemas.openxmlformats.org/drawingml/2006/main" noChangeAspect="1"/>
+            </wp:cNvGraphicFramePr>
+            <a:graphic xmlns:a="http://schemas.openxmlformats.org/drawingml/2006/main">
+              <a:graphicData uri="http://schemas.openxmlformats.org/drawingml/2006/picture">
+                <pic:pic xmlns:pic="http://schemas.openxmlformats.org/drawingml/2006/picture">
+                  <pic:nvPicPr>
+                    <pic:cNvPr id="0" name="Picture 8" descr="Macintosh HD:private:var:folders:cv:0s927_8s1bj42bx16vnbsc_c0000gn:T:TemporaryItems:w8WFT5SVvN0JAAAAABJRU5ErkJggg==.png"/>
+                    <pic:cNvPicPr>
+                      <a:picLocks noChangeAspect="1" noChangeArrowheads="1"/>
+                    </pic:cNvPicPr>
+                  </pic:nvPicPr>
+                  <pic:blipFill>
+                    <a:blip r:embed="rId18">
+                      <a:extLst>
+                        <a:ext uri="{28A0092B-C50C-407E-A947-70E740481C1C}">
+                          <a14:useLocalDpi xmlns:a14="http://schemas.microsoft.com/office/drawing/2010/main" val="0"/>
+                        </a:ext>
+                      </a:extLst>
+                    </a:blip>
+                    <a:srcRect/>
+                    <a:stretch>
+                      <a:fillRect/>
+                    </a:stretch>
+                  </pic:blipFill>
+                  <pic:spPr bwMode="auto">
+                    <a:xfrm>
+                      <a:off x="0" y="0"/>
+                      <a:ext cx="5001069" cy="3584099"/>
+                    </a:xfrm>
+                    <a:prstGeom prst="rect">
+                      <a:avLst/>
+                    </a:prstGeom>
+                    <a:noFill/>
+                    <a:ln>
+                      <a:noFill/>
+                    </a:ln>
+                  </pic:spPr>
+                </pic:pic>
+              </a:graphicData>
+            </a:graphic>
+          </wp:inline>
+        </w:drawing>
+      </w:r>
+    </w:p>
+    <w:p>
+      <w:pPr>
+        <w:ind w:firstLine="720"/>
+      </w:pPr>
+      <w:r>
+        <w:t>Figure 13</w:t>
+      </w:r>
+      <w:r>
+        <w:t>: The x-axis is the amoun</w:t>
+      </w:r>
+      <w:r>
+        <w:t>t of new data sampled from the random sample approach</w:t>
+      </w:r>
+      <w:r>
+        <w:t xml:space="preserve"> and the y-axis shows the recall. </w:t>
+      </w:r>
+    </w:p>
+    <w:p>
+      <w:pPr>
+        <w:ind w:firstLine="720"/>
+      </w:pPr>
+    </w:p>
+    <w:p>
+      <w:pPr>
+        <w:ind w:firstLine="720"/>
+      </w:pPr>
+      <w:r>
+        <w:rPr>
+          <w:noProof/>
+        </w:rPr>
+        <w:drawing>
+          <wp:inline distT="0" distB="0" distL="0" distR="0" wp14:anchorId="49193C23" wp14:editId="1D30E5B8">
+            <wp:extent cx="4681220" cy="3354874"/>
+            <wp:effectExtent l="0" t="0" r="0" b="0"/>
+            <wp:docPr id="18" name="Picture 18" descr="Macintosh HD:private:var:folders:cv:0s927_8s1bj42bx16vnbsc_c0000gn:T:TemporaryItems:s9ka10hhBAiScjrfSGEECJJSOgLIYQQSUJCXwghhEgSEvpCCCFEkpDQF0IIIZKEhL4QQgiRJCT0hRBCiCQhoS+EEEIkib8T8G2KnveR4AAAAABJRU5ErkJggg==.png"/>
+            <wp:cNvGraphicFramePr>
+              <a:graphicFrameLocks xmlns:a="http://schemas.openxmlformats.org/drawingml/2006/main" noChangeAspect="1"/>
+            </wp:cNvGraphicFramePr>
+            <a:graphic xmlns:a="http://schemas.openxmlformats.org/drawingml/2006/main">
+              <a:graphicData uri="http://schemas.openxmlformats.org/drawingml/2006/picture">
+                <pic:pic xmlns:pic="http://schemas.openxmlformats.org/drawingml/2006/picture">
+                  <pic:nvPicPr>
+                    <pic:cNvPr id="0" name="Picture 9" descr="Macintosh HD:private:var:folders:cv:0s927_8s1bj42bx16vnbsc_c0000gn:T:TemporaryItems:s9ka10hhBAiScjrfSGEECJJSOgLIYQQSUJCXwghhEgSEvpCCCFEkpDQF0IIIZKEhL4QQgiRJCT0hRBCiCQhoS+EEEIkib8T8G2KnveR4AAAAABJRU5ErkJggg==.png"/>
+                    <pic:cNvPicPr>
+                      <a:picLocks noChangeAspect="1" noChangeArrowheads="1"/>
+                    </pic:cNvPicPr>
+                  </pic:nvPicPr>
+                  <pic:blipFill>
+                    <a:blip r:embed="rId19">
+                      <a:extLst>
+                        <a:ext uri="{28A0092B-C50C-407E-A947-70E740481C1C}">
+                          <a14:useLocalDpi xmlns:a14="http://schemas.microsoft.com/office/drawing/2010/main" val="0"/>
+                        </a:ext>
+                      </a:extLst>
+                    </a:blip>
+                    <a:srcRect/>
+                    <a:stretch>
+                      <a:fillRect/>
+                    </a:stretch>
+                  </pic:blipFill>
+                  <pic:spPr bwMode="auto">
+                    <a:xfrm>
+                      <a:off x="0" y="0"/>
+                      <a:ext cx="4681220" cy="3354874"/>
+                    </a:xfrm>
+                    <a:prstGeom prst="rect">
+                      <a:avLst/>
+                    </a:prstGeom>
+                    <a:noFill/>
+                    <a:ln>
+                      <a:noFill/>
+                    </a:ln>
+                  </pic:spPr>
+                </pic:pic>
+              </a:graphicData>
+            </a:graphic>
+          </wp:inline>
+        </w:drawing>
+      </w:r>
+    </w:p>
+    <w:p>
+      <w:pPr>
+        <w:ind w:firstLine="720"/>
+      </w:pPr>
+      <w:r>
+        <w:t>Figure 14</w:t>
+      </w:r>
+      <w:r>
+        <w:t>: The x-axis is the amount of new data sampled from the random sample approach and the y-</w:t>
+      </w:r>
+      <w:r>
+        <w:t>axis shows the precision</w:t>
+      </w:r>
+      <w:r>
+        <w:t xml:space="preserve">. </w:t>
+      </w:r>
+    </w:p>
+    <w:p>
+      <w:pPr>
+        <w:ind w:firstLine="720"/>
+      </w:pPr>
+    </w:p>
+    <w:p>
+      <w:pPr>
+        <w:ind w:firstLine="720"/>
+      </w:pPr>
+      <w:r>
+        <w:rPr>
+          <w:noProof/>
+        </w:rPr>
+        <w:drawing>
+          <wp:inline distT="0" distB="0" distL="0" distR="0" wp14:anchorId="1F32870E" wp14:editId="5F39D44B">
+            <wp:extent cx="5024120" cy="3600619"/>
+            <wp:effectExtent l="0" t="0" r="5080" b="6350"/>
+            <wp:docPr id="19" name="Picture 19" descr="Macintosh HD:private:var:folders:cv:0s927_8s1bj42bx16vnbsc_c0000gn:T:TemporaryItems:E3t6eBg0a0LFjR8LDw2natCkJCQl89NFHjBs3jg8++IBDhw5RvXp1evbsSUREhN7HIgiVmRhaVxAEQRCqCHF7XxAEQRCqCBH0BUEQBKGKEEFfEARBEKoIEfQFQRAEoYoQQV8QBEEQqggR9AVBEAShihBBXxAEQRCqCBH0BUEQBKGK+H8pb56CWV2w4gAAAABJRU5ErkJggg==.png"/>
+            <wp:cNvGraphicFramePr>
+              <a:graphicFrameLocks xmlns:a="http://schemas.openxmlformats.org/drawingml/2006/main" noChangeAspect="1"/>
+            </wp:cNvGraphicFramePr>
+            <a:graphic xmlns:a="http://schemas.openxmlformats.org/drawingml/2006/main">
+              <a:graphicData uri="http://schemas.openxmlformats.org/drawingml/2006/picture">
+                <pic:pic xmlns:pic="http://schemas.openxmlformats.org/drawingml/2006/picture">
+                  <pic:nvPicPr>
+                    <pic:cNvPr id="0" name="Picture 10" descr="Macintosh HD:private:var:folders:cv:0s927_8s1bj42bx16vnbsc_c0000gn:T:TemporaryItems:E3t6eBg0a0LFjR8LDw2natCkJCQl89NFHjBs3jg8++IBDhw5RvXp1evbsSUREhN7HIgiVmRhaVxAEQRCqCHF7XxAEQRCqCBH0BUEQBKGKEEFfEARBEKoIEfQFQRAEoYoQQV8QBEEQqggR9AVBEAShihBBXxAEQRCqCBH0BUEQBKGK+H8pb56CWV2w4gAAAABJRU5ErkJggg==.png"/>
+                    <pic:cNvPicPr>
+                      <a:picLocks noChangeAspect="1" noChangeArrowheads="1"/>
+                    </pic:cNvPicPr>
+                  </pic:nvPicPr>
+                  <pic:blipFill>
+                    <a:blip r:embed="rId20">
+                      <a:extLst>
+                        <a:ext uri="{28A0092B-C50C-407E-A947-70E740481C1C}">
+                          <a14:useLocalDpi xmlns:a14="http://schemas.microsoft.com/office/drawing/2010/main" val="0"/>
+                        </a:ext>
+                      </a:extLst>
+                    </a:blip>
+                    <a:srcRect/>
+                    <a:stretch>
+                      <a:fillRect/>
+                    </a:stretch>
+                  </pic:blipFill>
+                  <pic:spPr bwMode="auto">
+                    <a:xfrm>
+                      <a:off x="0" y="0"/>
+                      <a:ext cx="5024120" cy="3600619"/>
+                    </a:xfrm>
+                    <a:prstGeom prst="rect">
+                      <a:avLst/>
+                    </a:prstGeom>
+                    <a:noFill/>
+                    <a:ln>
+                      <a:noFill/>
+                    </a:ln>
+                  </pic:spPr>
+                </pic:pic>
+              </a:graphicData>
+            </a:graphic>
+          </wp:inline>
+        </w:drawing>
+      </w:r>
+    </w:p>
+    <w:p>
+      <w:pPr>
+        <w:ind w:firstLine="720"/>
+      </w:pPr>
+      <w:r>
+        <w:t>Figure 15</w:t>
+      </w:r>
+      <w:r>
+        <w:t>: The x-axis is the amount of new data sampled from the random sample approach and the y-</w:t>
+      </w:r>
+      <w:r>
+        <w:t>axis shows the F1</w:t>
+      </w:r>
+      <w:r>
+        <w:t xml:space="preserve"> score</w:t>
+      </w:r>
+      <w:r>
+        <w:t xml:space="preserve">. </w:t>
+      </w:r>
+    </w:p>
+    <w:p>
+      <w:pPr>
+        <w:ind w:firstLine="720"/>
+      </w:pPr>
+    </w:p>
+    <w:p>
+      <w:pPr>
+        <w:ind w:firstLine="720"/>
+      </w:pPr>
+      <w:r>
+        <w:rPr>
+          <w:noProof/>
+        </w:rPr>
+        <w:drawing>
+          <wp:inline distT="0" distB="0" distL="0" distR="0" wp14:anchorId="0BA7DA4C" wp14:editId="0315CF23">
+            <wp:extent cx="4625163" cy="3314700"/>
+            <wp:effectExtent l="0" t="0" r="0" b="0"/>
+            <wp:docPr id="22" name="Picture 22" descr="Macintosh HD:private:var:folders:cv:0s927_8s1bj42bx16vnbsc_c0000gn:T:TemporaryItems:h8V57jnGeWXkAAAAABJRU5ErkJggg==.png"/>
+            <wp:cNvGraphicFramePr>
+              <a:graphicFrameLocks xmlns:a="http://schemas.openxmlformats.org/drawingml/2006/main" noChangeAspect="1"/>
+            </wp:cNvGraphicFramePr>
+            <a:graphic xmlns:a="http://schemas.openxmlformats.org/drawingml/2006/main">
+              <a:graphicData uri="http://schemas.openxmlformats.org/drawingml/2006/picture">
+                <pic:pic xmlns:pic="http://schemas.openxmlformats.org/drawingml/2006/picture">
+                  <pic:nvPicPr>
+                    <pic:cNvPr id="0" name="Picture 11" descr="Macintosh HD:private:var:folders:cv:0s927_8s1bj42bx16vnbsc_c0000gn:T:TemporaryItems:h8V57jnGeWXkAAAAABJRU5ErkJggg==.png"/>
+                    <pic:cNvPicPr>
+                      <a:picLocks noChangeAspect="1" noChangeArrowheads="1"/>
+                    </pic:cNvPicPr>
+                  </pic:nvPicPr>
+                  <pic:blipFill>
+                    <a:blip r:embed="rId21">
+                      <a:extLst>
+                        <a:ext uri="{28A0092B-C50C-407E-A947-70E740481C1C}">
+                          <a14:useLocalDpi xmlns:a14="http://schemas.microsoft.com/office/drawing/2010/main" val="0"/>
+                        </a:ext>
+                      </a:extLst>
+                    </a:blip>
+                    <a:srcRect/>
+                    <a:stretch>
+                      <a:fillRect/>
+                    </a:stretch>
+                  </pic:blipFill>
+                  <pic:spPr bwMode="auto">
+                    <a:xfrm>
+                      <a:off x="0" y="0"/>
+                      <a:ext cx="4625163" cy="3314700"/>
+                    </a:xfrm>
+                    <a:prstGeom prst="rect">
+                      <a:avLst/>
+                    </a:prstGeom>
+                    <a:noFill/>
+                    <a:ln>
+                      <a:noFill/>
+                    </a:ln>
+                  </pic:spPr>
+                </pic:pic>
+              </a:graphicData>
+            </a:graphic>
+          </wp:inline>
+        </w:drawing>
+      </w:r>
+    </w:p>
+    <w:p>
+      <w:pPr>
+        <w:ind w:firstLine="720"/>
+      </w:pPr>
+      <w:r>
+        <w:t>Figure 16</w:t>
+      </w:r>
+      <w:r>
+        <w:t>: The x-axis is the amount of new data sampled from the random sample approach and the y-</w:t>
+      </w:r>
+      <w:r>
+        <w:t>axis shows the ROC AUC</w:t>
+      </w:r>
+      <w:r>
+        <w:t xml:space="preserve">. </w:t>
+      </w:r>
+    </w:p>
+    <w:p>
+      <w:pPr>
+        <w:ind w:firstLine="720"/>
+      </w:pPr>
+    </w:p>
+    <w:p>
+      <w:pPr>
+        <w:ind w:firstLine="720"/>
+      </w:pPr>
+    </w:p>
+    <w:p>
+      <w:pPr>
+        <w:ind w:firstLine="720"/>
+      </w:pPr>
+      <w:r>
+        <w:rPr>
+          <w:noProof/>
+        </w:rPr>
+        <w:drawing>
+          <wp:inline distT="0" distB="0" distL="0" distR="0" wp14:anchorId="19C1DC22" wp14:editId="656FA74D">
+            <wp:extent cx="4738577" cy="3395980"/>
+            <wp:effectExtent l="0" t="0" r="11430" b="7620"/>
+            <wp:docPr id="12" name="Picture 12" descr="Macintosh HD:private:var:folders:cv:0s927_8s1bj42bx16vnbsc_c0000gn:T:TemporaryItems:5GPD784CiAgAAAAAElFTkSuQmCC.png"/>
+            <wp:cNvGraphicFramePr>
+              <a:graphicFrameLocks xmlns:a="http://schemas.openxmlformats.org/drawingml/2006/main" noChangeAspect="1"/>
+            </wp:cNvGraphicFramePr>
+            <a:graphic xmlns:a="http://schemas.openxmlformats.org/drawingml/2006/main">
+              <a:graphicData uri="http://schemas.openxmlformats.org/drawingml/2006/picture">
+                <pic:pic xmlns:pic="http://schemas.openxmlformats.org/drawingml/2006/picture">
+                  <pic:nvPicPr>
+                    <pic:cNvPr id="0" name="Picture 12" descr="Macintosh HD:private:var:folders:cv:0s927_8s1bj42bx16vnbsc_c0000gn:T:TemporaryItems:5GPD784CiAgAAAAAElFTkSuQmCC.png"/>
+                    <pic:cNvPicPr>
+                      <a:picLocks noChangeAspect="1" noChangeArrowheads="1"/>
+                    </pic:cNvPicPr>
+                  </pic:nvPicPr>
+                  <pic:blipFill>
+                    <a:blip r:embed="rId22">
+                      <a:extLst>
+                        <a:ext uri="{28A0092B-C50C-407E-A947-70E740481C1C}">
+                          <a14:useLocalDpi xmlns:a14="http://schemas.microsoft.com/office/drawing/2010/main" val="0"/>
+                        </a:ext>
+                      </a:extLst>
+                    </a:blip>
+                    <a:srcRect/>
+                    <a:stretch>
+                      <a:fillRect/>
+                    </a:stretch>
+                  </pic:blipFill>
+                  <pic:spPr bwMode="auto">
+                    <a:xfrm>
+                      <a:off x="0" y="0"/>
+                      <a:ext cx="4738577" cy="3395980"/>
+                    </a:xfrm>
+                    <a:prstGeom prst="rect">
+                      <a:avLst/>
+                    </a:prstGeom>
+                    <a:noFill/>
+                    <a:ln>
+                      <a:noFill/>
+                    </a:ln>
+                  </pic:spPr>
+                </pic:pic>
+              </a:graphicData>
+            </a:graphic>
+          </wp:inline>
+        </w:drawing>
+      </w:r>
+    </w:p>
+    <w:p>
+      <w:pPr>
+        <w:ind w:firstLine="720"/>
+      </w:pPr>
+      <w:r>
+        <w:t>Figure 17</w:t>
+      </w:r>
+      <w:r>
+        <w:t>: The x-axis is the amount of new data sampled from the random sample approach and the y-</w:t>
       </w:r>
       <w:r>
         <w:t>axis shows the accuracy</w:t>
@@ -3371,26 +3908,11 @@
       <w:pPr>
         <w:ind w:firstLine="720"/>
       </w:pPr>
-    </w:p>
-    <w:p>
-      <w:pPr>
-        <w:ind w:firstLine="720"/>
-      </w:pPr>
-    </w:p>
-    <w:p>
-      <w:pPr>
-        <w:ind w:firstLine="720"/>
-      </w:pPr>
-    </w:p>
-    <w:p>
-      <w:pPr>
-        <w:ind w:firstLine="720"/>
-      </w:pPr>
-    </w:p>
-    <w:p>
-      <w:pPr>
-        <w:ind w:firstLine="720"/>
-      </w:pPr>
+      <w:r>
+        <w:tab/>
+      </w:r>
+      <w:bookmarkStart w:id="0" w:name="_GoBack"/>
+      <w:bookmarkEnd w:id="0"/>
     </w:p>
     <w:p>
       <w:pPr>
@@ -4613,7 +5135,7 @@
                     </pic:cNvPicPr>
                   </pic:nvPicPr>
                   <pic:blipFill>
-                    <a:blip r:embed="rId18">
+                    <a:blip r:embed="rId23">
                       <a:extLst>
                         <a:ext uri="{28A0092B-C50C-407E-A947-70E740481C1C}">
                           <a14:useLocalDpi xmlns:a14="http://schemas.microsoft.com/office/drawing/2010/main" val="0"/>

</xml_diff>

<commit_message>
Adding analysis for the random sample method
</commit_message>
<xml_diff>
--- a/final_report_cs_273.docx
+++ b/final_report_cs_273.docx
@@ -13,24 +13,14 @@
       </w:r>
     </w:p>
     <w:p>
-      <w:proofErr w:type="spellStart"/>
-      <w:r>
-        <w:t>Abhisaar</w:t>
-      </w:r>
-      <w:proofErr w:type="spellEnd"/>
-      <w:r>
-        <w:t xml:space="preserve"> Sharma</w:t>
-      </w:r>
-    </w:p>
-    <w:p>
-      <w:r>
-        <w:t xml:space="preserve">Dylan </w:t>
-      </w:r>
-      <w:proofErr w:type="spellStart"/>
-      <w:r>
-        <w:t>Cockerham</w:t>
-      </w:r>
-      <w:proofErr w:type="spellEnd"/>
+      <w:r>
+        <w:t>Abhisaar Sharma</w:t>
+      </w:r>
+    </w:p>
+    <w:p>
+      <w:r>
+        <w:t>Dylan Cockerham</w:t>
+      </w:r>
     </w:p>
     <w:p/>
     <w:p>
@@ -64,28 +54,12 @@
     </w:p>
     <w:p>
       <w:r>
-        <w:t>(</w:t>
-      </w:r>
-      <w:proofErr w:type="gramStart"/>
-      <w:r>
-        <w:t>b)</w:t>
-      </w:r>
-      <w:proofErr w:type="gramEnd"/>
-      <w:r>
-        <w:t>Citations</w:t>
-      </w:r>
-    </w:p>
-    <w:p>
-      <w:r>
-        <w:t xml:space="preserve">(c) </w:t>
-      </w:r>
-      <w:proofErr w:type="gramStart"/>
-      <w:r>
-        <w:t>who</w:t>
-      </w:r>
-      <w:proofErr w:type="gramEnd"/>
-      <w:r>
-        <w:t xml:space="preserve"> did what</w:t>
+        <w:t>(b)Citations</w:t>
+      </w:r>
+    </w:p>
+    <w:p>
+      <w:r>
+        <w:t>(c) who did what</w:t>
       </w:r>
     </w:p>
     <w:p>
@@ -95,28 +69,12 @@
     </w:p>
     <w:p>
       <w:r>
-        <w:t xml:space="preserve">(e) </w:t>
-      </w:r>
-      <w:proofErr w:type="gramStart"/>
-      <w:r>
-        <w:t>results</w:t>
-      </w:r>
-      <w:proofErr w:type="gramEnd"/>
-      <w:r>
-        <w:t xml:space="preserve"> and experience getting those results</w:t>
-      </w:r>
-    </w:p>
-    <w:p>
-      <w:r>
-        <w:t xml:space="preserve">(f) </w:t>
-      </w:r>
-      <w:proofErr w:type="gramStart"/>
-      <w:r>
-        <w:t>conclusion</w:t>
-      </w:r>
-      <w:proofErr w:type="gramEnd"/>
-      <w:r>
-        <w:t xml:space="preserve"> </w:t>
+        <w:t>(e) results and experience getting those results</w:t>
+      </w:r>
+    </w:p>
+    <w:p>
+      <w:r>
+        <w:t xml:space="preserve">(f) conclusion </w:t>
       </w:r>
     </w:p>
     <w:p>
@@ -172,15 +130,7 @@
         <w:t xml:space="preserve"> number of photons per area pe</w:t>
       </w:r>
       <w:r>
-        <w:t xml:space="preserve">r second hitting a CCD camera) for very broad wavelengths. In the case of the SDSS photometric data was collected for each target (galaxy, star, quasar) with five filters u, g, r, </w:t>
-      </w:r>
-      <w:proofErr w:type="spellStart"/>
-      <w:r>
-        <w:t>i</w:t>
-      </w:r>
-      <w:proofErr w:type="spellEnd"/>
-      <w:r>
-        <w:t>, z. Each of these filters corresponds to a different range in the electromagnetic spectrum and can be used to infer physical properties of the target. In the case of spectroscopic data you can think of it as photometry</w:t>
+        <w:t>r second hitting a CCD camera) for very broad wavelengths. In the case of the SDSS photometric data was collected for each target (galaxy, star, quasar) with five filters u, g, r, i, z. Each of these filters corresponds to a different range in the electromagnetic spectrum and can be used to infer physical properties of the target. In the case of spectroscopic data you can think of it as photometry</w:t>
       </w:r>
       <w:r>
         <w:t xml:space="preserve"> using infinitely many filters (</w:t>
@@ -219,18 +169,10 @@
         <w:t>In addition to the already large amounts of data more data will be collected from surveys like the Dark Energy Spec</w:t>
       </w:r>
       <w:r>
-        <w:t>troscopic Instrument (DESI)</w:t>
-      </w:r>
-      <w:proofErr w:type="gramStart"/>
-      <w:r>
-        <w:t>,</w:t>
-      </w:r>
-      <w:r>
-        <w:t>the</w:t>
-      </w:r>
-      <w:proofErr w:type="gramEnd"/>
-      <w:r>
-        <w:t xml:space="preserve"> Large Synoptic Sky Telescope (LS</w:t>
+        <w:t>troscopic Instrument (DESI),</w:t>
+      </w:r>
+      <w:r>
+        <w:t>the Large Synoptic Sky Telescope (LS</w:t>
       </w:r>
       <w:r>
         <w:t>ST)</w:t>
@@ -244,48 +186,27 @@
       <w:r>
         <w:t xml:space="preserve"> only </w:t>
       </w:r>
-      <w:proofErr w:type="spellStart"/>
       <w:r>
         <w:rPr>
           <w:b/>
         </w:rPr>
-        <w:t>Expierence</w:t>
-      </w:r>
-      <w:proofErr w:type="spellEnd"/>
-      <w:r>
+        <w:t xml:space="preserve">Expierence Coding it up </w:t>
+      </w:r>
+      <w:r>
+        <w:t>(Everybody write about your expierence)</w:t>
+      </w:r>
+    </w:p>
+    <w:p/>
+    <w:p>
+      <w:pPr>
         <w:rPr>
           <w:b/>
         </w:rPr>
-        <w:t xml:space="preserve"> Coding it up </w:t>
-      </w:r>
-      <w:r>
-        <w:t xml:space="preserve">(Everybody write about your </w:t>
-      </w:r>
-      <w:proofErr w:type="spellStart"/>
-      <w:r>
-        <w:t>expierence</w:t>
-      </w:r>
-      <w:proofErr w:type="spellEnd"/>
-      <w:r>
-        <w:t>)</w:t>
-      </w:r>
-    </w:p>
-    <w:p/>
-    <w:p>
-      <w:pPr>
-        <w:rPr>
-          <w:b/>
-        </w:rPr>
-      </w:pPr>
-    </w:p>
-    <w:p>
-      <w:proofErr w:type="gramStart"/>
-      <w:r>
-        <w:t>photometry</w:t>
-      </w:r>
-      <w:proofErr w:type="gramEnd"/>
-      <w:r>
-        <w:t xml:space="preserve"> on tens of billions of objects bringing us close to targeting every galaxy in the observable universe. </w:t>
+      </w:pPr>
+    </w:p>
+    <w:p>
+      <w:r>
+        <w:t xml:space="preserve">photometry on tens of billions of objects bringing us close to targeting every galaxy in the observable universe. </w:t>
       </w:r>
       <w:r>
         <w:t xml:space="preserve">Thus it is extremely important to develop techniques to process and analyze al this data. This is where machine learning comes. </w:t>
@@ -367,34 +288,10 @@
         <w:t xml:space="preserve">For our project we worked on two different problems both of which </w:t>
       </w:r>
       <w:r>
-        <w:t xml:space="preserve">used photometric data. One of the projects we worked was to classify RR </w:t>
-      </w:r>
-      <w:proofErr w:type="spellStart"/>
-      <w:r>
-        <w:t>Lyrae</w:t>
-      </w:r>
-      <w:proofErr w:type="spellEnd"/>
-      <w:r>
-        <w:t xml:space="preserve"> variable stars versus standard stars. </w:t>
-      </w:r>
-      <w:r>
-        <w:t xml:space="preserve">This is a very important problem in astrophysics because RR </w:t>
-      </w:r>
-      <w:proofErr w:type="spellStart"/>
-      <w:r>
-        <w:t>Lyrae</w:t>
-      </w:r>
-      <w:proofErr w:type="spellEnd"/>
-      <w:r>
-        <w:t xml:space="preserve"> variable stars are used as standard to candles to measure distances (both galactic and extragalactic). Thus if we can develop reliable methods for discriminating between RR </w:t>
-      </w:r>
-      <w:proofErr w:type="spellStart"/>
-      <w:r>
-        <w:t>Lyrae</w:t>
-      </w:r>
-      <w:proofErr w:type="spellEnd"/>
-      <w:r>
-        <w:t xml:space="preserve"> stars from standard stars just</w:t>
+        <w:t xml:space="preserve">used photometric data. One of the projects we worked was to classify RR Lyrae variable stars versus standard stars. </w:t>
+      </w:r>
+      <w:r>
+        <w:t>This is a very important problem in astrophysics because RR Lyrae variable stars are used as standard to candles to measure distances (both galactic and extragalactic). Thus if we can develop reliable methods for discriminating between RR Lyrae stars from standard stars just</w:t>
       </w:r>
       <w:r>
         <w:t xml:space="preserve"> using photometric data than</w:t>
@@ -415,45 +312,13 @@
         <w:t xml:space="preserve"> discussed in a later section) and</w:t>
       </w:r>
       <w:r>
-        <w:t xml:space="preserve"> consists of four features called colors. These colors are u-g, g-r, r-</w:t>
-      </w:r>
-      <w:proofErr w:type="spellStart"/>
-      <w:r>
-        <w:t>i</w:t>
-      </w:r>
-      <w:proofErr w:type="spellEnd"/>
-      <w:r>
-        <w:t xml:space="preserve">, and </w:t>
-      </w:r>
-      <w:proofErr w:type="spellStart"/>
-      <w:r>
-        <w:t>i</w:t>
-      </w:r>
-      <w:proofErr w:type="spellEnd"/>
-      <w:r>
-        <w:t>-z and they are the difference of magnitudes between two different bands. For example the u-g colors is the magnitude from the g band (filter) subtracted from the u band.</w:t>
+        <w:t xml:space="preserve"> consists of four features called colors. These colors are u-g, g-r, r-i, and i-z and they are the difference of magnitudes between two different bands. For example the u-g colors is the magnitude from the g band (filter) subtracted from the u band.</w:t>
       </w:r>
       <w:r>
         <w:t xml:space="preserve"> </w:t>
       </w:r>
       <w:r>
-        <w:t xml:space="preserve">The dataset consists of about 93 thousand objects and only about 500 of which are RR </w:t>
-      </w:r>
-      <w:proofErr w:type="spellStart"/>
-      <w:r>
-        <w:t>Lyrae</w:t>
-      </w:r>
-      <w:proofErr w:type="spellEnd"/>
-      <w:r>
-        <w:t xml:space="preserve"> variable stars. This huge difference between the number of positive example (RR </w:t>
-      </w:r>
-      <w:proofErr w:type="spellStart"/>
-      <w:r>
-        <w:t>Lyrae</w:t>
-      </w:r>
-      <w:proofErr w:type="spellEnd"/>
-      <w:r>
-        <w:t xml:space="preserve"> stars) and negative examples makes this a vey c</w:t>
+        <w:t>The dataset consists of about 93 thousand objects and only about 500 of which are RR Lyrae variable stars. This huge difference between the number of positive example (RR Lyrae stars) and negative examples makes this a vey c</w:t>
       </w:r>
       <w:r>
         <w:t>hallenging problem.</w:t>
@@ -462,23 +327,7 @@
         <w:t xml:space="preserve"> </w:t>
       </w:r>
       <w:r>
-        <w:t xml:space="preserve">Furthermore the detection of rare events is pervasive throughout observational astronomy so by identifying and developing methods that are good at addressing this issue might generalize to other problems. The detection of </w:t>
-      </w:r>
-      <w:proofErr w:type="spellStart"/>
-      <w:r>
-        <w:t>exoplanets</w:t>
-      </w:r>
-      <w:proofErr w:type="spellEnd"/>
-      <w:r>
-        <w:t xml:space="preserve">, strong lensing, collisions, supernova, </w:t>
-      </w:r>
-      <w:proofErr w:type="gramStart"/>
-      <w:r>
-        <w:t>MACHOS(</w:t>
-      </w:r>
-      <w:proofErr w:type="gramEnd"/>
-      <w:r>
-        <w:t xml:space="preserve">no one really cares about these anymore) and many more are all examples in astrophysics where detecting rare events is important. </w:t>
+        <w:t xml:space="preserve">Furthermore the detection of rare events is pervasive throughout observational astronomy so by identifying and developing methods that are good at addressing this issue might generalize to other problems. The detection of exoplanets, strong lensing, collisions, supernova, MACHOS(no one really cares about these anymore) and many more are all examples in astrophysics where detecting rare events is important. </w:t>
       </w:r>
     </w:p>
     <w:p>
@@ -559,77 +408,39 @@
         <w:ind w:firstLine="720"/>
       </w:pPr>
       <w:r>
-        <w:t xml:space="preserve">Figure 2: A pair plot of the RR </w:t>
-      </w:r>
-      <w:proofErr w:type="spellStart"/>
-      <w:r>
-        <w:t>Lyrae</w:t>
-      </w:r>
-      <w:proofErr w:type="spellEnd"/>
-      <w:r>
-        <w:t xml:space="preserve"> Variable </w:t>
-      </w:r>
-      <w:proofErr w:type="gramStart"/>
-      <w:r>
-        <w:t>stars(</w:t>
-      </w:r>
-      <w:proofErr w:type="gramEnd"/>
-      <w:r>
-        <w:t xml:space="preserve">green) verse standard stars(pink). Our dataset consists of four features u – g, g – r, r – </w:t>
-      </w:r>
-      <w:proofErr w:type="spellStart"/>
+        <w:t>Figure 2: A pair plot of the RR Lyrae Variable stars(green) verse standard stars(pink). Our dataset consists of four features u – g, g – r, r – i, and i – z. The figure shows the relationship</w:t>
+      </w:r>
+      <w:r>
+        <w:t>s between all the features</w:t>
+      </w:r>
+      <w:r>
+        <w:t xml:space="preserve">. For example the subfigure in the first row and first column shows u-g on the x-axis and u-g on the y-axis. The </w:t>
+      </w:r>
+      <w:r>
+        <w:t xml:space="preserve">figure in the first and row and second column shows the g – r on x-axis and u-g on the y-axis. Note that the figure is </w:t>
+      </w:r>
+      <w:r>
+        <w:t>symmetric</w:t>
+      </w:r>
+      <w:r>
+        <w:t xml:space="preserve"> about the main diagonal. </w:t>
+      </w:r>
+    </w:p>
+    <w:p>
+      <w:pPr>
+        <w:ind w:firstLine="720"/>
+      </w:pPr>
+    </w:p>
+    <w:p>
+      <w:pPr>
+        <w:ind w:firstLine="720"/>
+      </w:pPr>
+      <w:r>
+        <w:t xml:space="preserve">The other problem we worked on was a regression problem where we would like to assign a redshift to a galaxy using only photometric data. This dataset consists of over 60 thousand objects (all galaxies) where the features are the magnitudes of the 5 bands. Hence there are 5 features u, g, r, </w:t>
+      </w:r>
       <w:r>
         <w:t>i</w:t>
       </w:r>
-      <w:proofErr w:type="spellEnd"/>
-      <w:r>
-        <w:t xml:space="preserve">, and </w:t>
-      </w:r>
-      <w:proofErr w:type="spellStart"/>
-      <w:r>
-        <w:t>i</w:t>
-      </w:r>
-      <w:proofErr w:type="spellEnd"/>
-      <w:r>
-        <w:t xml:space="preserve"> – z. The figure shows the relationship</w:t>
-      </w:r>
-      <w:r>
-        <w:t>s between all the features</w:t>
-      </w:r>
-      <w:r>
-        <w:t xml:space="preserve">. For example the subfigure in the first row and first column shows u-g on the x-axis and u-g on the y-axis. The </w:t>
-      </w:r>
-      <w:r>
-        <w:t xml:space="preserve">figure in the first and row and second column shows the g – r on x-axis and u-g on the y-axis. Note that the figure is </w:t>
-      </w:r>
-      <w:r>
-        <w:t>symmetric</w:t>
-      </w:r>
-      <w:r>
-        <w:t xml:space="preserve"> about the main diagonal. </w:t>
-      </w:r>
-    </w:p>
-    <w:p>
-      <w:pPr>
-        <w:ind w:firstLine="720"/>
-      </w:pPr>
-    </w:p>
-    <w:p>
-      <w:pPr>
-        <w:ind w:firstLine="720"/>
-      </w:pPr>
-      <w:r>
-        <w:t xml:space="preserve">The other problem we worked on was a regression problem where we would like to assign a redshift to a galaxy using only photometric data. This dataset consists of over 60 thousand objects (all galaxies) where the features are the magnitudes of the 5 bands. Hence there are </w:t>
-      </w:r>
-      <w:proofErr w:type="gramStart"/>
-      <w:r>
-        <w:t xml:space="preserve">5 features u, g, r, </w:t>
-      </w:r>
-      <w:proofErr w:type="spellStart"/>
-      <w:r>
-        <w:t>i</w:t>
-      </w:r>
-      <w:proofErr w:type="spellEnd"/>
       <w:r>
         <w:t xml:space="preserve">, </w:t>
       </w:r>
@@ -640,11 +451,7 @@
         <w:t>z.</w:t>
       </w:r>
       <w:r>
-        <w:t xml:space="preserve"> </w:t>
-      </w:r>
-      <w:proofErr w:type="gramEnd"/>
-      <w:r>
-        <w:t>The data is shown in figure 3.</w:t>
+        <w:t xml:space="preserve"> The data is shown in figure 3.</w:t>
       </w:r>
     </w:p>
     <w:p>
@@ -791,15 +598,7 @@
         <w:t xml:space="preserve">Since all the object we are looking at are galaxies the redshift is actually from the cosmological expansion of the universe between us and the galaxy and the peculiar motions of the object play a very little </w:t>
       </w:r>
       <w:r>
-        <w:t xml:space="preserve">role in causing the redshift. Since for our objects the redshift is caused by the expansion of the </w:t>
-      </w:r>
-      <w:proofErr w:type="spellStart"/>
-      <w:r>
-        <w:t>spacetime</w:t>
-      </w:r>
-      <w:proofErr w:type="spellEnd"/>
-      <w:r>
-        <w:t xml:space="preserve"> there is a direct relationship between the objects distance from us and its measurement. By determining the redshift of as many objects as we can scientists can better map the large scale structures of the universe and compute n-point correlation statistics and compare these with</w:t>
+        <w:t>role in causing the redshift. Since for our objects the redshift is caused by the expansion of the spacetime there is a direct relationship between the objects distance from us and its measurement. By determining the redshift of as many objects as we can scientists can better map the large scale structures of the universe and compute n-point correlation statistics and compare these with</w:t>
       </w:r>
       <w:r>
         <w:t xml:space="preserve"> predictions from</w:t>
@@ -832,15 +631,7 @@
         <w:tab/>
       </w:r>
       <w:r>
-        <w:t xml:space="preserve">For the RR </w:t>
-      </w:r>
-      <w:proofErr w:type="spellStart"/>
-      <w:r>
-        <w:t>Lyrae</w:t>
-      </w:r>
-      <w:proofErr w:type="spellEnd"/>
-      <w:r>
-        <w:t xml:space="preserve"> variable star classification problem we trained several different models and evaluated them across several metrics. For many classification problems the overall accuracy is considered to be one of the most important met</w:t>
+        <w:t>For the RR Lyrae variable star classification problem we trained several different models and evaluated them across several metrics. For many classification problems the overall accuracy is considered to be one of the most important met</w:t>
       </w:r>
       <w:r>
         <w:t>rics, h</w:t>
@@ -855,15 +646,7 @@
         <w:t xml:space="preserve">is lies in the fact that the data has only 500 </w:t>
       </w:r>
       <w:r>
-        <w:t xml:space="preserve">examples of the positive class (RR stars) where it has over 90 thousand examples of standard stars (the negative class). Thus a classifier could predict every object to be a star and receive an accuracy of over 99%. But this would be a poor classifier because for scientific reasons we are most interested in obtaining a strong classifier for RR </w:t>
-      </w:r>
-      <w:proofErr w:type="spellStart"/>
-      <w:r>
-        <w:t>Lyrae</w:t>
-      </w:r>
-      <w:proofErr w:type="spellEnd"/>
-      <w:r>
-        <w:t xml:space="preserve"> variable stars. </w:t>
+        <w:t xml:space="preserve">examples of the positive class (RR stars) where it has over 90 thousand examples of standard stars (the negative class). Thus a classifier could predict every object to be a star and receive an accuracy of over 99%. But this would be a poor classifier because for scientific reasons we are most interested in obtaining a strong classifier for RR Lyrae variable stars. </w:t>
       </w:r>
       <w:r>
         <w:t xml:space="preserve">Hence our argument for why the precision is the critical metric to look at. </w:t>
@@ -945,7 +728,6 @@
                 <w:color w:val="FFFFFF"/>
               </w:rPr>
             </w:pPr>
-            <w:proofErr w:type="gramStart"/>
             <w:r>
               <w:rPr>
                 <w:rFonts w:ascii="Calibri" w:eastAsia="Times New Roman" w:hAnsi="Calibri" w:cs="Times New Roman"/>
@@ -955,7 +737,6 @@
               </w:rPr>
               <w:t>precision</w:t>
             </w:r>
-            <w:proofErr w:type="gramEnd"/>
           </w:p>
         </w:tc>
         <w:tc>
@@ -981,7 +762,6 @@
                 <w:color w:val="FFFFFF"/>
               </w:rPr>
             </w:pPr>
-            <w:proofErr w:type="gramStart"/>
             <w:r>
               <w:rPr>
                 <w:rFonts w:ascii="Calibri" w:eastAsia="Times New Roman" w:hAnsi="Calibri" w:cs="Times New Roman"/>
@@ -991,7 +771,6 @@
               </w:rPr>
               <w:t>recall</w:t>
             </w:r>
-            <w:proofErr w:type="gramEnd"/>
           </w:p>
         </w:tc>
         <w:tc>
@@ -2077,17 +1856,8 @@
                 <w:rFonts w:ascii="Calibri" w:eastAsia="Times New Roman" w:hAnsi="Calibri" w:cs="Times New Roman"/>
                 <w:color w:val="000000"/>
               </w:rPr>
-              <w:t xml:space="preserve">Log </w:t>
-            </w:r>
-            <w:proofErr w:type="spellStart"/>
-            <w:r>
-              <w:rPr>
-                <w:rFonts w:ascii="Calibri" w:eastAsia="Times New Roman" w:hAnsi="Calibri" w:cs="Times New Roman"/>
-                <w:color w:val="000000"/>
-              </w:rPr>
-              <w:t>Reg</w:t>
-            </w:r>
-            <w:proofErr w:type="spellEnd"/>
+              <w:t>Log Reg</w:t>
+            </w:r>
           </w:p>
         </w:tc>
         <w:tc>
@@ -2439,15 +2209,7 @@
     </w:tbl>
     <w:p>
       <w:r>
-        <w:t xml:space="preserve">Table 1: Shows the results from different models on the RR </w:t>
-      </w:r>
-      <w:proofErr w:type="spellStart"/>
-      <w:r>
-        <w:t>Lyrae</w:t>
-      </w:r>
-      <w:proofErr w:type="spellEnd"/>
-      <w:r>
-        <w:t xml:space="preserve"> classification problem.</w:t>
+        <w:t>Table 1: Shows the results from different models on the RR Lyrae classification problem.</w:t>
       </w:r>
     </w:p>
     <w:p/>
@@ -2456,15 +2218,7 @@
         <w:ind w:firstLine="720"/>
       </w:pPr>
       <w:r>
-        <w:t xml:space="preserve">Table 1 shows the results of many of the models we tried for this problem. Note that all the models except for Naïve Bayes </w:t>
-      </w:r>
-      <w:proofErr w:type="gramStart"/>
-      <w:r>
-        <w:t>achieves</w:t>
-      </w:r>
-      <w:proofErr w:type="gramEnd"/>
-      <w:r>
-        <w:t xml:space="preserve"> an accuracy between 96%-99.6%. However the models differ greatly in the precision and recall. The models doing the best in regards to precision are KNN, Ra</w:t>
+        <w:t>Table 1 shows the results of many of the models we tried for this problem. Note that all the models except for Naïve Bayes achieves an accuracy between 96%-99.6%. However the models differ greatly in the precision and recall. The models doing the best in regards to precision are KNN, Ra</w:t>
       </w:r>
       <w:r>
         <w:t>ndom Forest, and Decision trees they are also achieving the highest F1 score which is the harmonic mean of the precision and recall.</w:t>
@@ -2473,18 +2227,10 @@
         <w:t xml:space="preserve"> </w:t>
       </w:r>
       <w:r>
-        <w:t xml:space="preserve">It is also interesting to note that Logistic Regression and SVM are doing almost exactly the same. One thing that is quite surprising is how poorly the neural network is performing. The neural network is a two hidden layer </w:t>
-      </w:r>
-      <w:proofErr w:type="gramStart"/>
-      <w:r>
-        <w:t>network usin</w:t>
-      </w:r>
-      <w:r>
-        <w:t>g</w:t>
-      </w:r>
-      <w:proofErr w:type="gramEnd"/>
-      <w:r>
-        <w:t xml:space="preserve"> drop</w:t>
+        <w:t>It is also interesting to note that Logistic Regression and SVM are doing almost exactly the same. One thing that is quite surprising is how poorly the neural network is performing. The neural network is a two hidden layer network usin</w:t>
+      </w:r>
+      <w:r>
+        <w:t>g drop</w:t>
       </w:r>
       <w:r>
         <w:t>out</w:t>
@@ -2511,15 +2257,7 @@
         <w:t xml:space="preserve"> with 2 nodes). </w:t>
       </w:r>
       <w:r>
-        <w:t xml:space="preserve"> From the results we can see that the ANN is predicting everything to be a standard star resulting in a high accuracy but a 0 precision and recall. We suspect that there is simply not enough data/examples of RR </w:t>
-      </w:r>
-      <w:proofErr w:type="spellStart"/>
-      <w:r>
-        <w:t>Lyrae</w:t>
-      </w:r>
-      <w:proofErr w:type="spellEnd"/>
-      <w:r>
-        <w:t xml:space="preserve"> stars for the network to learn.</w:t>
+        <w:t xml:space="preserve"> From the results we can see that the ANN is predicting everything to be a standard star resulting in a high accuracy but a 0 precision and recall. We suspect that there is simply not enough data/examples of RR Lyrae stars for the network to learn.</w:t>
       </w:r>
     </w:p>
     <w:p>
@@ -2624,52 +2362,20 @@
         <w:ind w:firstLine="720"/>
       </w:pPr>
       <w:r>
-        <w:t xml:space="preserve">To try to compensate for the fact that there were drastically more examples of standard stars than RR </w:t>
-      </w:r>
-      <w:proofErr w:type="spellStart"/>
-      <w:r>
-        <w:t>Lyrae</w:t>
-      </w:r>
-      <w:proofErr w:type="spellEnd"/>
-      <w:r>
-        <w:t xml:space="preserve"> stars we tried two separate approaches. The first being to try to model the RR </w:t>
-      </w:r>
-      <w:proofErr w:type="spellStart"/>
-      <w:r>
-        <w:t>Lyrae</w:t>
-      </w:r>
-      <w:proofErr w:type="spellEnd"/>
-      <w:r>
-        <w:t xml:space="preserve"> stars with kernel density estimation and than sample from this density new RR </w:t>
-      </w:r>
-      <w:proofErr w:type="spellStart"/>
-      <w:r>
-        <w:t>Lyrae</w:t>
-      </w:r>
-      <w:proofErr w:type="spellEnd"/>
-      <w:r>
-        <w:t xml:space="preserve"> stars which were than added to the training set but not the test set.  </w:t>
-      </w:r>
-    </w:p>
-    <w:p>
-      <w:pPr>
-        <w:ind w:firstLine="720"/>
-      </w:pPr>
-    </w:p>
-    <w:p>
-      <w:pPr>
-        <w:ind w:firstLine="720"/>
-      </w:pPr>
-      <w:r>
-        <w:t xml:space="preserve">Figure 6 and 7 shows the results of this </w:t>
-      </w:r>
-      <w:proofErr w:type="spellStart"/>
-      <w:r>
-        <w:t>kde</w:t>
-      </w:r>
-      <w:proofErr w:type="spellEnd"/>
-      <w:r>
-        <w:t xml:space="preserve"> sampling after optimizing for the bandwidth.</w:t>
+        <w:t xml:space="preserve">To try to compensate for the fact that there were drastically more examples of standard stars than RR Lyrae stars we tried two separate approaches. The first being to try to model the RR Lyrae stars with kernel density estimation and than sample from this density new RR Lyrae stars which were than added to the training set but not the test set.  </w:t>
+      </w:r>
+    </w:p>
+    <w:p>
+      <w:pPr>
+        <w:ind w:firstLine="720"/>
+      </w:pPr>
+    </w:p>
+    <w:p>
+      <w:pPr>
+        <w:ind w:firstLine="720"/>
+      </w:pPr>
+      <w:r>
+        <w:t>Figure 6 and 7 shows the results of this kde sampling after optimizing for the bandwidth.</w:t>
       </w:r>
     </w:p>
     <w:p>
@@ -2745,23 +2451,7 @@
         <w:ind w:firstLine="720"/>
       </w:pPr>
       <w:r>
-        <w:t xml:space="preserve">Figure 6: This plot is very similar to figure 2 except that the pink points shows the original RR </w:t>
-      </w:r>
-      <w:proofErr w:type="spellStart"/>
-      <w:r>
-        <w:t>Lyrae</w:t>
-      </w:r>
-      <w:proofErr w:type="spellEnd"/>
-      <w:r>
-        <w:t xml:space="preserve"> stars and the green points show the sampled RR </w:t>
-      </w:r>
-      <w:proofErr w:type="spellStart"/>
-      <w:r>
-        <w:t>Lyrae</w:t>
-      </w:r>
-      <w:proofErr w:type="spellEnd"/>
-      <w:r>
-        <w:t xml:space="preserve"> stars using KDE. No standard stars are shown in this figure</w:t>
+        <w:t>Figure 6: This plot is very similar to figure 2 except that the pink points shows the original RR Lyrae stars and the green points show the sampled RR Lyrae stars using KDE. No standard stars are shown in this figure</w:t>
       </w:r>
     </w:p>
     <w:p>
@@ -2858,32 +2548,16 @@
         <w:t xml:space="preserve"> the origi</w:t>
       </w:r>
       <w:r>
-        <w:t xml:space="preserve">nal RR </w:t>
-      </w:r>
-      <w:proofErr w:type="spellStart"/>
-      <w:r>
-        <w:t>L</w:t>
-      </w:r>
-      <w:r>
-        <w:t>yrae</w:t>
-      </w:r>
-      <w:proofErr w:type="spellEnd"/>
-      <w:r>
-        <w:t xml:space="preserve"> stars, and the blue points are</w:t>
-      </w:r>
-      <w:r>
-        <w:t xml:space="preserve"> the sample RR </w:t>
-      </w:r>
-      <w:proofErr w:type="spellStart"/>
-      <w:r>
-        <w:t>L</w:t>
-      </w:r>
-      <w:r>
-        <w:t>yrae</w:t>
-      </w:r>
-      <w:proofErr w:type="spellEnd"/>
-      <w:r>
-        <w:t xml:space="preserve"> stars from KDE.</w:t>
+        <w:t>nal RR L</w:t>
+      </w:r>
+      <w:r>
+        <w:t>yrae stars, and the blue points are</w:t>
+      </w:r>
+      <w:r>
+        <w:t xml:space="preserve"> the sample RR L</w:t>
+      </w:r>
+      <w:r>
+        <w:t>yrae stars from KDE.</w:t>
       </w:r>
     </w:p>
     <w:p>
@@ -2899,15 +2573,7 @@
         <w:t>From visual inspection o</w:t>
       </w:r>
       <w:r>
-        <w:t xml:space="preserve">f figure 6 and 7 it appears that KDE is doing a good job at modeling the RR </w:t>
-      </w:r>
-      <w:proofErr w:type="spellStart"/>
-      <w:r>
-        <w:t>Lyrae</w:t>
-      </w:r>
-      <w:proofErr w:type="spellEnd"/>
-      <w:r>
-        <w:t xml:space="preserve"> class. </w:t>
+        <w:t xml:space="preserve">f figure 6 and 7 it appears that KDE is doing a good job at modeling the RR Lyrae class. </w:t>
       </w:r>
       <w:r>
         <w:t xml:space="preserve">However the </w:t>
@@ -2996,15 +2662,7 @@
         <w:t>n</w:t>
       </w:r>
       <w:r>
-        <w:t xml:space="preserve">t of new data sampled from </w:t>
-      </w:r>
-      <w:proofErr w:type="spellStart"/>
-      <w:r>
-        <w:t>kde</w:t>
-      </w:r>
-      <w:proofErr w:type="spellEnd"/>
-      <w:r>
-        <w:t xml:space="preserve"> and the y</w:t>
+        <w:t>t of new data sampled from kde and the y</w:t>
       </w:r>
       <w:r>
         <w:t>-</w:t>
@@ -3079,15 +2737,7 @@
         <w:t>Figure 9</w:t>
       </w:r>
       <w:r>
-        <w:t xml:space="preserve">: The x-axis is the amount of new data sampled from </w:t>
-      </w:r>
-      <w:proofErr w:type="spellStart"/>
-      <w:r>
-        <w:t>kde</w:t>
-      </w:r>
-      <w:proofErr w:type="spellEnd"/>
-      <w:r>
-        <w:t xml:space="preserve"> and the y-axis shows the precision. </w:t>
+        <w:t xml:space="preserve">: The x-axis is the amount of new data sampled from kde and the y-axis shows the precision. </w:t>
       </w:r>
     </w:p>
     <w:p>
@@ -3161,15 +2811,7 @@
         <w:t>Figure 10</w:t>
       </w:r>
       <w:r>
-        <w:t xml:space="preserve">: The x-axis is the amount of new data sampled from </w:t>
-      </w:r>
-      <w:proofErr w:type="spellStart"/>
-      <w:r>
-        <w:t>kde</w:t>
-      </w:r>
-      <w:proofErr w:type="spellEnd"/>
-      <w:r>
-        <w:t xml:space="preserve"> and the y-axis shows the F1 score. </w:t>
+        <w:t xml:space="preserve">: The x-axis is the amount of new data sampled from kde and the y-axis shows the F1 score. </w:t>
       </w:r>
     </w:p>
     <w:p>
@@ -3243,15 +2885,7 @@
         <w:t>Figure 11</w:t>
       </w:r>
       <w:r>
-        <w:t xml:space="preserve">: The x-axis is the amount of new data sampled from </w:t>
-      </w:r>
-      <w:proofErr w:type="spellStart"/>
-      <w:r>
-        <w:t>kde</w:t>
-      </w:r>
-      <w:proofErr w:type="spellEnd"/>
-      <w:r>
-        <w:t xml:space="preserve"> and the y-</w:t>
+        <w:t>: The x-axis is the amount of new data sampled from kde and the y-</w:t>
       </w:r>
       <w:r>
         <w:t>axis shows the ROC AUC (area under the curve)</w:t>
@@ -3331,46 +2965,30 @@
         <w:t>Figure 12</w:t>
       </w:r>
       <w:r>
-        <w:t xml:space="preserve">: The x-axis is the amount of new data sampled from </w:t>
-      </w:r>
-      <w:proofErr w:type="spellStart"/>
-      <w:r>
-        <w:t>kde</w:t>
-      </w:r>
-      <w:proofErr w:type="spellEnd"/>
-      <w:r>
-        <w:t xml:space="preserve"> and the y-axis shows the accuracy. </w:t>
-      </w:r>
-    </w:p>
-    <w:p>
-      <w:pPr>
-        <w:ind w:firstLine="720"/>
-      </w:pPr>
-    </w:p>
-    <w:p>
-      <w:pPr>
-        <w:ind w:firstLine="720"/>
-      </w:pPr>
-    </w:p>
-    <w:p>
-      <w:pPr>
-        <w:ind w:firstLine="720"/>
-      </w:pPr>
-    </w:p>
-    <w:p>
-      <w:pPr>
-        <w:ind w:firstLine="720"/>
-      </w:pPr>
-      <w:r>
-        <w:t xml:space="preserve">From these plots we can see that the recall for all the models does increase as more data is added up to a certain point. And as would be expected when the recall increases the precision decreases. But when the F1 score also decreases or stays constant meaning that the recall is increasing faster or at the same pace as the decrease of the precision. Thus it seems like the models are learning to predict more RR </w:t>
-      </w:r>
-      <w:proofErr w:type="spellStart"/>
-      <w:r>
-        <w:t>Lyrae</w:t>
-      </w:r>
-      <w:proofErr w:type="spellEnd"/>
-      <w:r>
-        <w:t xml:space="preserve"> stars but are not actually learning a better representation of them than the initial results.</w:t>
+        <w:t xml:space="preserve">: The x-axis is the amount of new data sampled from kde and the y-axis shows the accuracy. </w:t>
+      </w:r>
+    </w:p>
+    <w:p>
+      <w:pPr>
+        <w:ind w:firstLine="720"/>
+      </w:pPr>
+    </w:p>
+    <w:p>
+      <w:pPr>
+        <w:ind w:firstLine="720"/>
+      </w:pPr>
+    </w:p>
+    <w:p>
+      <w:pPr>
+        <w:ind w:firstLine="720"/>
+      </w:pPr>
+    </w:p>
+    <w:p>
+      <w:pPr>
+        <w:ind w:firstLine="720"/>
+      </w:pPr>
+      <w:r>
+        <w:t>From these plots we can see that the recall for all the models does increase as more data is added up to a certain point. And as would be expected when the recall increases the precision decreases. But when the F1 score also decreases or stays constant meaning that the recall is increasing faster or at the same pace as the decrease of the precision. Thus it seems like the models are learning to predict more RR Lyrae stars but are not actually learning a better representation of them than the initial results.</w:t>
       </w:r>
       <w:r>
         <w:t xml:space="preserve"> We can also see that the accuracy stays roughly constant except for Naïve Bayes where it improves</w:t>
@@ -3401,15 +3019,7 @@
         <w:ind w:firstLine="720"/>
       </w:pPr>
       <w:r>
-        <w:t xml:space="preserve">It is also interesting to note that from the plots it appears that the ANN goes from predicting only standard stars to predicting mostly RR </w:t>
-      </w:r>
-      <w:proofErr w:type="spellStart"/>
-      <w:r>
-        <w:t>Lyrae</w:t>
-      </w:r>
-      <w:proofErr w:type="spellEnd"/>
-      <w:r>
-        <w:t xml:space="preserve"> stars. </w:t>
+        <w:t xml:space="preserve">It is also interesting to note that from the plots it appears that the ANN goes from predicting only standard stars to predicting mostly RR Lyrae stars. </w:t>
       </w:r>
       <w:r>
         <w:t>This can be seen from a precipitous rise in the recall but a precipitous drop in the accuracy</w:t>
@@ -3418,15 +3028,7 @@
         <w:t xml:space="preserve">. I’m not exactly sure why the ANN is behaving but my first suspicion would be that it is not being initialized in the best possible way. If we could start the ANN off in a better portion of the error space than perhaps it would do a much better job </w:t>
       </w:r>
       <w:r>
-        <w:t xml:space="preserve">at learning. If more time </w:t>
-      </w:r>
-      <w:proofErr w:type="gramStart"/>
-      <w:r>
-        <w:t>was</w:t>
-      </w:r>
-      <w:proofErr w:type="gramEnd"/>
-      <w:r>
-        <w:t xml:space="preserve"> available than this would be my first line of investigation for improving the ANN as the outside literature does show that ANN should excel at these classification problems.</w:t>
+        <w:t>at learning. If more time was available than this would be my first line of investigation for improving the ANN as the outside literature does show that ANN should excel at these classification problems.</w:t>
       </w:r>
     </w:p>
     <w:p>
@@ -3452,27 +3054,7 @@
         <w:ind w:firstLine="720"/>
       </w:pPr>
       <w:r>
-        <w:t xml:space="preserve">The next method we tried for adding more examples of the RR </w:t>
-      </w:r>
-      <w:proofErr w:type="spellStart"/>
-      <w:r>
-        <w:t>Lyrae</w:t>
-      </w:r>
-      <w:proofErr w:type="spellEnd"/>
-      <w:r>
-        <w:t xml:space="preserve"> stars was to simply randomly sample from the existing population. This random sample was created by simply randomly picking a RR </w:t>
-      </w:r>
-      <w:proofErr w:type="spellStart"/>
-      <w:r>
-        <w:t>Lyrae</w:t>
-      </w:r>
-      <w:proofErr w:type="spellEnd"/>
-      <w:r>
-        <w:t xml:space="preserve"> star to </w:t>
-      </w:r>
-      <w:proofErr w:type="spellStart"/>
-      <w:r>
-        <w:t>o</w:t>
+        <w:t>The next method we tried for adding more examples of the RR Lyrae stars was to simply randomly sample from the existing population. This random sample was created by simply randomly picking a RR Lyrae star to o</w:t>
       </w:r>
       <w:r>
         <w:t>”</w:t>
@@ -3480,7 +3062,6 @@
       <w:r>
         <w:t>bserve</w:t>
       </w:r>
-      <w:proofErr w:type="spellEnd"/>
       <w:r>
         <w:t>”</w:t>
       </w:r>
@@ -3909,10 +3490,32 @@
         <w:ind w:firstLine="720"/>
       </w:pPr>
       <w:r>
-        <w:tab/>
+        <w:t>From the above figures it appears that this approach does slightly better than KDE although a lot of the analysis that applied to that approach still applies here</w:t>
+      </w:r>
+      <w:r>
+        <w:t xml:space="preserve"> a</w:t>
+      </w:r>
+      <w:r>
+        <w:t xml:space="preserve">lthough the results are not changing as drastically as in KDE.  </w:t>
+      </w:r>
+      <w:r>
+        <w:t>Again I’m really not sure what the problem is with the ANN from other tests I’m confident that the implementation is correct</w:t>
       </w:r>
       <w:bookmarkStart w:id="0" w:name="_GoBack"/>
       <w:bookmarkEnd w:id="0"/>
+      <w:r>
+        <w:t>.</w:t>
+      </w:r>
+    </w:p>
+    <w:p>
+      <w:pPr>
+        <w:ind w:firstLine="720"/>
+      </w:pPr>
+    </w:p>
+    <w:p>
+      <w:pPr>
+        <w:ind w:firstLine="720"/>
+      </w:pPr>
     </w:p>
     <w:p>
       <w:pPr>
@@ -3973,7 +3576,6 @@
                 <w:color w:val="FFFFFF"/>
               </w:rPr>
             </w:pPr>
-            <w:proofErr w:type="gramStart"/>
             <w:r>
               <w:rPr>
                 <w:rFonts w:ascii="Calibri" w:eastAsia="Times New Roman" w:hAnsi="Calibri" w:cs="Times New Roman"/>
@@ -3983,7 +3585,6 @@
               </w:rPr>
               <w:t>models</w:t>
             </w:r>
-            <w:proofErr w:type="gramEnd"/>
           </w:p>
         </w:tc>
         <w:tc>
@@ -4307,21 +3908,12 @@
                 <w:color w:val="000000"/>
               </w:rPr>
             </w:pPr>
-            <w:proofErr w:type="spellStart"/>
-            <w:r>
-              <w:rPr>
-                <w:rFonts w:ascii="Calibri" w:eastAsia="Times New Roman" w:hAnsi="Calibri" w:cs="Times New Roman"/>
-                <w:color w:val="000000"/>
-              </w:rPr>
-              <w:t>Bossted</w:t>
-            </w:r>
-            <w:proofErr w:type="spellEnd"/>
-            <w:r>
-              <w:rPr>
-                <w:rFonts w:ascii="Calibri" w:eastAsia="Times New Roman" w:hAnsi="Calibri" w:cs="Times New Roman"/>
-                <w:color w:val="000000"/>
-              </w:rPr>
-              <w:t xml:space="preserve"> DT</w:t>
+            <w:r>
+              <w:rPr>
+                <w:rFonts w:ascii="Calibri" w:eastAsia="Times New Roman" w:hAnsi="Calibri" w:cs="Times New Roman"/>
+                <w:color w:val="000000"/>
+              </w:rPr>
+              <w:t>Bossted DT</w:t>
             </w:r>
           </w:p>
         </w:tc>
@@ -4798,17 +4390,8 @@
                 <w:rFonts w:ascii="Calibri" w:eastAsia="Times New Roman" w:hAnsi="Calibri" w:cs="Times New Roman"/>
                 <w:color w:val="000000"/>
               </w:rPr>
-              <w:t xml:space="preserve">Ridge </w:t>
-            </w:r>
-            <w:proofErr w:type="spellStart"/>
-            <w:r>
-              <w:rPr>
-                <w:rFonts w:ascii="Calibri" w:eastAsia="Times New Roman" w:hAnsi="Calibri" w:cs="Times New Roman"/>
-                <w:color w:val="000000"/>
-              </w:rPr>
-              <w:t>Reg</w:t>
-            </w:r>
-            <w:proofErr w:type="spellEnd"/>
+              <w:t>Ridge Reg</w:t>
+            </w:r>
           </w:p>
         </w:tc>
         <w:tc>
@@ -5210,23 +4793,7 @@
     <w:p/>
     <w:p>
       <w:r>
-        <w:t xml:space="preserve">Looking at the commit history of the group </w:t>
-      </w:r>
-      <w:proofErr w:type="spellStart"/>
-      <w:r>
-        <w:t>GitHub</w:t>
-      </w:r>
-      <w:proofErr w:type="spellEnd"/>
-      <w:r>
-        <w:t xml:space="preserve"> can give a quick picture as to who did what. The </w:t>
-      </w:r>
-      <w:proofErr w:type="spellStart"/>
-      <w:r>
-        <w:t>Github</w:t>
-      </w:r>
-      <w:proofErr w:type="spellEnd"/>
-      <w:r>
-        <w:t xml:space="preserve"> can be found at the following link:</w:t>
+        <w:t>Looking at the commit history of the group GitHub can give a quick picture as to who did what. The Github can be found at the following link:</w:t>
       </w:r>
     </w:p>
     <w:p/>
@@ -5274,18 +4841,10 @@
         <w:t xml:space="preserve">I wrote </w:t>
       </w:r>
       <w:r>
-        <w:t xml:space="preserve">the code for the </w:t>
-      </w:r>
-      <w:proofErr w:type="gramStart"/>
-      <w:r>
-        <w:t xml:space="preserve">pipeline </w:t>
-      </w:r>
-      <w:r>
-        <w:t>which</w:t>
-      </w:r>
-      <w:proofErr w:type="gramEnd"/>
-      <w:r>
-        <w:t xml:space="preserve"> included making </w:t>
+        <w:t xml:space="preserve">the code for the pipeline </w:t>
+      </w:r>
+      <w:r>
+        <w:t xml:space="preserve">which included making </w:t>
       </w:r>
       <w:r>
         <w:t>the visualizations fo</w:t>
@@ -5297,25 +4856,13 @@
         <w:t xml:space="preserve">compute metrics, </w:t>
       </w:r>
       <w:r>
-        <w:t xml:space="preserve">and displaying the results for the models in </w:t>
-      </w:r>
-      <w:proofErr w:type="spellStart"/>
-      <w:r>
-        <w:t>dataframes</w:t>
-      </w:r>
-      <w:proofErr w:type="spellEnd"/>
-      <w:r>
-        <w:t xml:space="preserve"> and figures. Thi</w:t>
+        <w:t>and displaying the results for the models in dataframes and figures. Thi</w:t>
       </w:r>
       <w:r>
         <w:t>s pipeline allowed anyone in</w:t>
       </w:r>
       <w:r>
-        <w:t xml:space="preserve"> the group to write a model (conforming to a specified </w:t>
-      </w:r>
-      <w:proofErr w:type="spellStart"/>
-      <w:r>
-        <w:t>a</w:t>
+        <w:t xml:space="preserve"> the group to write a model (conforming to a specified a</w:t>
       </w:r>
       <w:r>
         <w:t>.</w:t>
@@ -5327,11 +4874,7 @@
         <w:t>.</w:t>
       </w:r>
       <w:r>
-        <w:t>i</w:t>
-      </w:r>
-      <w:proofErr w:type="spellEnd"/>
-      <w:r>
-        <w:t>)</w:t>
+        <w:t>i)</w:t>
       </w:r>
       <w:r>
         <w:t xml:space="preserve"> and</w:t>
@@ -5358,23 +4901,7 @@
         <w:t xml:space="preserve">I </w:t>
       </w:r>
       <w:r>
-        <w:t xml:space="preserve">implemented a Neural Network for the RR </w:t>
-      </w:r>
-      <w:proofErr w:type="spellStart"/>
-      <w:r>
-        <w:t>Lyrae</w:t>
-      </w:r>
-      <w:proofErr w:type="spellEnd"/>
-      <w:r>
-        <w:t xml:space="preserve"> classification problem. I used </w:t>
-      </w:r>
-      <w:proofErr w:type="spellStart"/>
-      <w:r>
-        <w:t>TensorFlow</w:t>
-      </w:r>
-      <w:proofErr w:type="spellEnd"/>
-      <w:r>
-        <w:t xml:space="preserve"> to define the graph </w:t>
+        <w:t xml:space="preserve">implemented a Neural Network for the RR Lyrae classification problem. I used TensorFlow to define the graph </w:t>
       </w:r>
       <w:r>
         <w:t>structure</w:t>
@@ -5392,15 +4919,7 @@
         </w:numPr>
       </w:pPr>
       <w:r>
-        <w:t xml:space="preserve">I implemented Naïve Bayes for the RR </w:t>
-      </w:r>
-      <w:proofErr w:type="spellStart"/>
-      <w:r>
-        <w:t>Lyrae</w:t>
-      </w:r>
-      <w:proofErr w:type="spellEnd"/>
-      <w:r>
-        <w:t xml:space="preserve"> classification problem.</w:t>
+        <w:t>I implemented Naïve Bayes for the RR Lyrae classification problem.</w:t>
       </w:r>
     </w:p>
     <w:p>
@@ -5424,29 +4943,13 @@
         </w:numPr>
       </w:pPr>
       <w:r>
-        <w:t xml:space="preserve">I optimized several models from the </w:t>
-      </w:r>
-      <w:proofErr w:type="spellStart"/>
-      <w:r>
-        <w:t>sci</w:t>
-      </w:r>
-      <w:proofErr w:type="spellEnd"/>
-      <w:r>
-        <w:t xml:space="preserve">-kit learn python library such including KNN, Decision Trees, Random Forest, and </w:t>
+        <w:t xml:space="preserve">I optimized several models from the sci-kit learn python library such including KNN, Decision Trees, Random Forest, and </w:t>
       </w:r>
       <w:r>
         <w:t xml:space="preserve">SVM </w:t>
       </w:r>
       <w:r>
-        <w:t xml:space="preserve">for the RR </w:t>
-      </w:r>
-      <w:proofErr w:type="spellStart"/>
-      <w:r>
-        <w:t>Lyrae</w:t>
-      </w:r>
-      <w:proofErr w:type="spellEnd"/>
-      <w:r>
-        <w:t xml:space="preserve"> classification problem. And Decision Tree, Random Forest, Boosted Decision Tree, KNN, and Ridge regression for the galaxy redshift problem. </w:t>
+        <w:t xml:space="preserve">for the RR Lyrae classification problem. And Decision Tree, Random Forest, Boosted Decision Tree, KNN, and Ridge regression for the galaxy redshift problem. </w:t>
       </w:r>
     </w:p>
     <w:p>
@@ -5458,23 +4961,7 @@
         </w:numPr>
       </w:pPr>
       <w:r>
-        <w:t xml:space="preserve">Wrote the code to add more RR </w:t>
-      </w:r>
-      <w:proofErr w:type="spellStart"/>
-      <w:r>
-        <w:t>Lyrae</w:t>
-      </w:r>
-      <w:proofErr w:type="spellEnd"/>
-      <w:r>
-        <w:t xml:space="preserve"> stars to the training set using a KDE approach (using </w:t>
-      </w:r>
-      <w:proofErr w:type="spellStart"/>
-      <w:r>
-        <w:t>sci</w:t>
-      </w:r>
-      <w:proofErr w:type="spellEnd"/>
-      <w:r>
-        <w:t>-kit learns implementations) and simply selecting a random sample from the original data to duplicate in the original training set.</w:t>
+        <w:t>Wrote the code to add more RR Lyrae stars to the training set using a KDE approach (using sci-kit learns implementations) and simply selecting a random sample from the original data to duplicate in the original training set.</w:t>
       </w:r>
     </w:p>
     <w:p>
@@ -5501,15 +4988,19 @@
         <w:t>Wrote the introduction, r</w:t>
       </w:r>
       <w:r>
-        <w:t xml:space="preserve">esults, </w:t>
-      </w:r>
-      <w:proofErr w:type="gramStart"/>
-      <w:r>
-        <w:t>conclusion</w:t>
-      </w:r>
-      <w:proofErr w:type="gramEnd"/>
-      <w:r>
-        <w:t xml:space="preserve"> of the paper.</w:t>
+        <w:t>esults</w:t>
+      </w:r>
+      <w:r>
+        <w:t>, analysis</w:t>
+      </w:r>
+      <w:r>
+        <w:t>,</w:t>
+      </w:r>
+      <w:r>
+        <w:t xml:space="preserve"> and</w:t>
+      </w:r>
+      <w:r>
+        <w:t xml:space="preserve"> conclusion of the paper.</w:t>
       </w:r>
     </w:p>
     <w:p/>
@@ -5535,43 +5026,88 @@
           <w:b/>
         </w:rPr>
       </w:pPr>
-      <w:proofErr w:type="spellStart"/>
       <w:r>
         <w:rPr>
           <w:b/>
         </w:rPr>
-        <w:t>Abhisaar</w:t>
-      </w:r>
-      <w:proofErr w:type="spellEnd"/>
-      <w:r>
+        <w:t xml:space="preserve">Abhisaar Sharma - </w:t>
+      </w:r>
+    </w:p>
+    <w:p/>
+    <w:p>
+      <w:pPr>
+        <w:ind w:firstLine="720"/>
         <w:rPr>
           <w:b/>
         </w:rPr>
-        <w:t xml:space="preserve"> Sharma - </w:t>
-      </w:r>
-    </w:p>
-    <w:p/>
-    <w:p>
-      <w:pPr>
-        <w:ind w:firstLine="720"/>
+      </w:pPr>
+      <w:r>
         <w:rPr>
           <w:b/>
         </w:rPr>
-      </w:pPr>
+        <w:t xml:space="preserve">Dylan Cockerham </w:t>
+      </w:r>
       <w:r>
         <w:rPr>
           <w:b/>
         </w:rPr>
-        <w:t xml:space="preserve">Dylan </w:t>
-      </w:r>
-      <w:proofErr w:type="spellStart"/>
-      <w:r>
+        <w:t>–</w:t>
+      </w:r>
+    </w:p>
+    <w:p>
+      <w:pPr>
         <w:rPr>
           <w:b/>
         </w:rPr>
-        <w:t>Cockerham</w:t>
-      </w:r>
-      <w:proofErr w:type="spellEnd"/>
+      </w:pPr>
+    </w:p>
+    <w:p>
+      <w:pPr>
+        <w:rPr>
+          <w:b/>
+        </w:rPr>
+      </w:pPr>
+    </w:p>
+    <w:p>
+      <w:pPr>
+        <w:ind w:firstLine="720"/>
+      </w:pPr>
+      <w:r>
+        <w:t>In addition to our individual contributions our group was in constant contact either meeting in person, communicating through GitHub or</w:t>
+      </w:r>
+      <w:r>
+        <w:t xml:space="preserve"> through</w:t>
+      </w:r>
+      <w:r>
+        <w:t xml:space="preserve"> our facebook group. </w:t>
+      </w:r>
+      <w:r>
+        <w:t>This led to many fruitful discussions on what would be interesting things to try, advice on why something might not be working or how it could work better and also kept everyone in the loop on what others were doing. Ultimately these discussions not only enhanced learning</w:t>
+      </w:r>
+      <w:r>
+        <w:t>,</w:t>
+      </w:r>
+      <w:r>
+        <w:t xml:space="preserve"> but we feel </w:t>
+      </w:r>
+      <w:r>
+        <w:t>led to a stronger project.</w:t>
+      </w:r>
+    </w:p>
+    <w:p>
+      <w:pPr>
+        <w:rPr>
+          <w:b/>
+        </w:rPr>
+      </w:pPr>
+    </w:p>
+    <w:p>
+      <w:r>
+        <w:rPr>
+          <w:b/>
+        </w:rPr>
+        <w:t>What did we use</w:t>
+      </w:r>
       <w:r>
         <w:rPr>
           <w:b/>
@@ -5579,99 +5115,11 @@
         <w:t xml:space="preserve"> </w:t>
       </w:r>
       <w:r>
-        <w:rPr>
-          <w:b/>
-        </w:rPr>
-        <w:t>–</w:t>
-      </w:r>
-    </w:p>
-    <w:p>
-      <w:pPr>
-        <w:rPr>
-          <w:b/>
-        </w:rPr>
-      </w:pPr>
-    </w:p>
-    <w:p>
-      <w:pPr>
-        <w:rPr>
-          <w:b/>
-        </w:rPr>
-      </w:pPr>
-    </w:p>
-    <w:p>
-      <w:pPr>
-        <w:ind w:firstLine="720"/>
-      </w:pPr>
-      <w:r>
-        <w:t xml:space="preserve">In addition to our individual contributions our group was in constant contact either meeting in person, communicating through </w:t>
-      </w:r>
-      <w:proofErr w:type="spellStart"/>
-      <w:r>
-        <w:t>GitHub</w:t>
-      </w:r>
-      <w:proofErr w:type="spellEnd"/>
-      <w:r>
-        <w:t xml:space="preserve"> or</w:t>
-      </w:r>
-      <w:r>
-        <w:t xml:space="preserve"> through</w:t>
-      </w:r>
-      <w:r>
-        <w:t xml:space="preserve"> our </w:t>
-      </w:r>
-      <w:proofErr w:type="spellStart"/>
-      <w:r>
-        <w:t>facebook</w:t>
-      </w:r>
-      <w:proofErr w:type="spellEnd"/>
-      <w:r>
-        <w:t xml:space="preserve"> group. </w:t>
-      </w:r>
-      <w:r>
-        <w:t>This led to many fruitful discussions on what would be interesting things to try, advice on why something might not be working or how it could work better and also kept everyone in the loop on what others were doing. Ultimately these discussions not only enhanced learning</w:t>
-      </w:r>
-      <w:r>
-        <w:t>,</w:t>
-      </w:r>
-      <w:r>
-        <w:t xml:space="preserve"> but we feel </w:t>
-      </w:r>
-      <w:r>
-        <w:t>led to a stronger project.</w:t>
-      </w:r>
-    </w:p>
-    <w:p>
-      <w:pPr>
-        <w:rPr>
-          <w:b/>
-        </w:rPr>
-      </w:pPr>
-    </w:p>
-    <w:p>
-      <w:r>
-        <w:rPr>
-          <w:b/>
-        </w:rPr>
-        <w:t>What did we use</w:t>
-      </w:r>
-      <w:r>
-        <w:rPr>
-          <w:b/>
-        </w:rPr>
-        <w:t xml:space="preserve"> </w:t>
-      </w:r>
-      <w:r>
         <w:t xml:space="preserve">(Everybody write about </w:t>
       </w:r>
       <w:r>
-        <w:t>the libraries and other sources you used to do your work</w:t>
-      </w:r>
-      <w:proofErr w:type="gramStart"/>
-      <w:r>
-        <w:t>)</w:t>
-      </w:r>
-      <w:proofErr w:type="gramEnd"/>
+        <w:t>the libraries and other sources you used to do your work)</w:t>
+      </w:r>
     </w:p>
     <w:p/>
     <w:p>
@@ -5697,15 +5145,7 @@
         </w:numPr>
       </w:pPr>
       <w:r>
-        <w:t xml:space="preserve">Throughout the entire project I wrote all my code in python using </w:t>
-      </w:r>
-      <w:proofErr w:type="spellStart"/>
-      <w:r>
-        <w:t>numpy</w:t>
-      </w:r>
-      <w:proofErr w:type="spellEnd"/>
-      <w:r>
-        <w:t xml:space="preserve"> (matrix library).</w:t>
+        <w:t>Throughout the entire project I wrote all my code in python using numpy (matrix library).</w:t>
       </w:r>
     </w:p>
     <w:p>
@@ -5717,38 +5157,17 @@
         </w:numPr>
       </w:pPr>
       <w:r>
-        <w:t xml:space="preserve">To gather the data I used the library </w:t>
-      </w:r>
-      <w:proofErr w:type="spellStart"/>
-      <w:r>
-        <w:t>astroML</w:t>
-      </w:r>
-      <w:proofErr w:type="spellEnd"/>
-      <w:r>
-        <w:t xml:space="preserve"> which is a python library written by Jake </w:t>
-      </w:r>
-      <w:proofErr w:type="spellStart"/>
-      <w:r>
-        <w:t>Vanderplas</w:t>
-      </w:r>
-      <w:proofErr w:type="spellEnd"/>
-      <w:r>
-        <w:t xml:space="preserve"> for downloading astrophysical data from various sources. The data we use come from the SDSS and both problems were actually introduced</w:t>
+        <w:t>To gather the data I used the library astroML which is a python library written by Jake Vanderplas for downloading astrophysical data from various sources. The data we use come from the SDSS and both problems were actually introduced</w:t>
       </w:r>
       <w:r>
         <w:t xml:space="preserve"> to me from</w:t>
       </w:r>
       <w:r>
-        <w:t xml:space="preserve"> Jake </w:t>
-      </w:r>
-      <w:proofErr w:type="spellStart"/>
-      <w:r>
-        <w:t>Vanderplas</w:t>
+        <w:t xml:space="preserve"> Jake Vanderplas</w:t>
       </w:r>
       <w:r>
         <w:t>’s</w:t>
       </w:r>
-      <w:proofErr w:type="spellEnd"/>
       <w:r>
         <w:t xml:space="preserve"> book “Statistics, Data Minding, and Machine Learning in Astronomy: A Practical Python Guide for the Analysis of Survey Data”.</w:t>
       </w:r>
@@ -5771,31 +5190,7 @@
         </w:numPr>
       </w:pPr>
       <w:r>
-        <w:t xml:space="preserve">To build the pipeline I used </w:t>
-      </w:r>
-      <w:proofErr w:type="spellStart"/>
-      <w:r>
-        <w:t>Matplolib</w:t>
-      </w:r>
-      <w:proofErr w:type="spellEnd"/>
-      <w:r>
-        <w:t xml:space="preserve"> and </w:t>
-      </w:r>
-      <w:proofErr w:type="spellStart"/>
-      <w:r>
-        <w:t>Seaborn</w:t>
-      </w:r>
-      <w:proofErr w:type="spellEnd"/>
-      <w:r>
-        <w:t xml:space="preserve"> to create the plots. And functions in the </w:t>
-      </w:r>
-      <w:proofErr w:type="spellStart"/>
-      <w:r>
-        <w:t>sci</w:t>
-      </w:r>
-      <w:proofErr w:type="spellEnd"/>
-      <w:r>
-        <w:t>-kit learn library to split the data into training and test sets and to compute various metrics for both problems.</w:t>
+        <w:t>To build the pipeline I used Matplolib and Seaborn to create the plots. And functions in the sci-kit learn library to split the data into training and test sets and to compute various metrics for both problems.</w:t>
       </w:r>
     </w:p>
     <w:p>
@@ -5807,15 +5202,7 @@
         </w:numPr>
       </w:pPr>
       <w:r>
-        <w:t xml:space="preserve">To Implement the Neural Network I used </w:t>
-      </w:r>
-      <w:proofErr w:type="spellStart"/>
-      <w:r>
-        <w:t>TensorFlow</w:t>
-      </w:r>
-      <w:proofErr w:type="spellEnd"/>
-      <w:r>
-        <w:t xml:space="preserve"> to define the graph structure of the network and compute the gradients.</w:t>
+        <w:t>To Implement the Neural Network I used TensorFlow to define the graph structure of the network and compute the gradients.</w:t>
       </w:r>
     </w:p>
     <w:p>
@@ -5839,15 +5226,7 @@
         </w:numPr>
       </w:pPr>
       <w:r>
-        <w:t xml:space="preserve">Any other model that I worked on optimizing for the respective problems I used an implementation fro </w:t>
-      </w:r>
-      <w:proofErr w:type="spellStart"/>
-      <w:r>
-        <w:t>sci</w:t>
-      </w:r>
-      <w:proofErr w:type="spellEnd"/>
-      <w:r>
-        <w:t xml:space="preserve">-kit learn. </w:t>
+        <w:t xml:space="preserve">Any other model that I worked on optimizing for the respective problems I used an implementation fro sci-kit learn. </w:t>
       </w:r>
     </w:p>
     <w:p/>
@@ -5873,48 +5252,26 @@
           <w:b/>
         </w:rPr>
       </w:pPr>
-      <w:proofErr w:type="spellStart"/>
       <w:r>
         <w:rPr>
           <w:b/>
         </w:rPr>
-        <w:t>Abhisaar</w:t>
-      </w:r>
-      <w:proofErr w:type="spellEnd"/>
-      <w:r>
+        <w:t xml:space="preserve">Abhisaar Sharma - </w:t>
+      </w:r>
+    </w:p>
+    <w:p/>
+    <w:p>
+      <w:pPr>
+        <w:ind w:firstLine="720"/>
         <w:rPr>
           <w:b/>
         </w:rPr>
-        <w:t xml:space="preserve"> Sharma - </w:t>
-      </w:r>
-    </w:p>
-    <w:p/>
-    <w:p>
-      <w:pPr>
-        <w:ind w:firstLine="720"/>
+      </w:pPr>
+      <w:r>
         <w:rPr>
           <w:b/>
         </w:rPr>
-      </w:pPr>
-      <w:r>
-        <w:rPr>
-          <w:b/>
-        </w:rPr>
-        <w:t xml:space="preserve">Dylan </w:t>
-      </w:r>
-      <w:proofErr w:type="spellStart"/>
-      <w:r>
-        <w:rPr>
-          <w:b/>
-        </w:rPr>
-        <w:t>Cockerham</w:t>
-      </w:r>
-      <w:proofErr w:type="spellEnd"/>
-      <w:r>
-        <w:rPr>
-          <w:b/>
-        </w:rPr>
-        <w:t xml:space="preserve"> </w:t>
+        <w:t xml:space="preserve">Dylan Cockerham </w:t>
       </w:r>
       <w:r>
         <w:rPr>
@@ -5992,39 +5349,7 @@
         <w:ind w:firstLine="720"/>
       </w:pPr>
       <w:r>
-        <w:t xml:space="preserve">Specifically I learned a lot about how to effectively visualize data and display results in a meaningful way that helped me to make decisions about what I should try next or why a particular model is or is not working. On the visualization side I learned a lot about the </w:t>
-      </w:r>
-      <w:proofErr w:type="spellStart"/>
-      <w:r>
-        <w:t>matplotlib</w:t>
-      </w:r>
-      <w:proofErr w:type="spellEnd"/>
-      <w:r>
-        <w:t xml:space="preserve"> </w:t>
-      </w:r>
-      <w:proofErr w:type="spellStart"/>
-      <w:r>
-        <w:t>libtary</w:t>
-      </w:r>
-      <w:proofErr w:type="spellEnd"/>
-      <w:r>
-        <w:t xml:space="preserve">, the </w:t>
-      </w:r>
-      <w:proofErr w:type="spellStart"/>
-      <w:r>
-        <w:t>seaborn</w:t>
-      </w:r>
-      <w:proofErr w:type="spellEnd"/>
-      <w:r>
-        <w:t xml:space="preserve"> library and how to take advantage of pandas </w:t>
-      </w:r>
-      <w:proofErr w:type="spellStart"/>
-      <w:r>
-        <w:t>dataframes</w:t>
-      </w:r>
-      <w:proofErr w:type="spellEnd"/>
-      <w:r>
-        <w:t xml:space="preserve"> to quickly visualize data. </w:t>
+        <w:t xml:space="preserve">Specifically I learned a lot about how to effectively visualize data and display results in a meaningful way that helped me to make decisions about what I should try next or why a particular model is or is not working. On the visualization side I learned a lot about the matplotlib libtary, the seaborn library and how to take advantage of pandas dataframes to quickly visualize data. </w:t>
       </w:r>
     </w:p>
     <w:p>
@@ -6040,26 +5365,13 @@
         <w:t xml:space="preserve">I </w:t>
       </w:r>
       <w:r>
-        <w:t xml:space="preserve">learned a lot about </w:t>
-      </w:r>
-      <w:proofErr w:type="spellStart"/>
-      <w:r>
-        <w:t>TensorFlow</w:t>
-      </w:r>
-      <w:proofErr w:type="spellEnd"/>
+        <w:t>learned a lot about TensorFlow</w:t>
+      </w:r>
       <w:r>
         <w:t xml:space="preserve"> (Google’s new Deep Learning library)</w:t>
       </w:r>
       <w:r>
-        <w:t xml:space="preserve"> by going through many of the tutorials and ultimately using it to implement a Neural </w:t>
-      </w:r>
-      <w:proofErr w:type="gramStart"/>
-      <w:r>
-        <w:t>Network(</w:t>
-      </w:r>
-      <w:proofErr w:type="gramEnd"/>
-      <w:r>
-        <w:t>with dropout) for classification. I’m already applying these newfound skills towards my research by using tensor flow to implement a convolutional network for analyzing spectrum data.</w:t>
+        <w:t xml:space="preserve"> by going through many of the tutorials and ultimately using it to implement a Neural Network(with dropout) for classification. I’m already applying these newfound skills towards my research by using tensor flow to implement a convolutional network for analyzing spectrum data.</w:t>
       </w:r>
     </w:p>
     <w:p>
@@ -6074,27 +5386,14 @@
       <w:r>
         <w:t xml:space="preserve">I also increased my knowledge of the </w:t>
       </w:r>
-      <w:proofErr w:type="spellStart"/>
-      <w:r>
-        <w:t>sci</w:t>
-      </w:r>
-      <w:proofErr w:type="spellEnd"/>
-      <w:r>
-        <w:t>-kit learn library including what kind of models it offers and how to train</w:t>
+      <w:r>
+        <w:t>sci-kit learn library including what kind of models it offers and how to train</w:t>
       </w:r>
       <w:r>
         <w:t xml:space="preserve"> them</w:t>
       </w:r>
       <w:r>
-        <w:t xml:space="preserve"> along with what code it provides for evaluating them. I can also use this knowledge in my research by using the </w:t>
-      </w:r>
-      <w:proofErr w:type="spellStart"/>
-      <w:r>
-        <w:t>sci</w:t>
-      </w:r>
-      <w:proofErr w:type="spellEnd"/>
-      <w:r>
-        <w:t>-kit learn library to quickly tr</w:t>
+        <w:t xml:space="preserve"> along with what code it provides for evaluating them. I can also use this knowledge in my research by using the sci-kit learn library to quickly tr</w:t>
       </w:r>
       <w:r>
         <w:t xml:space="preserve">y out many basic models and </w:t>
@@ -6122,15 +5421,7 @@
         <w:t xml:space="preserve"> such as decision trees, random forests, boosted decisions trees, nearest neighbor methods, density estimation methods</w:t>
       </w:r>
       <w:r>
-        <w:t xml:space="preserve">, various enhancements to linear regression, support vector machines and generative methods. Either by implementing them on my own or by using a </w:t>
-      </w:r>
-      <w:proofErr w:type="spellStart"/>
-      <w:r>
-        <w:t>sci</w:t>
-      </w:r>
-      <w:proofErr w:type="spellEnd"/>
-      <w:r>
-        <w:t xml:space="preserve">-kit implementation I was forced to </w:t>
+        <w:t xml:space="preserve">, various enhancements to linear regression, support vector machines and generative methods. Either by implementing them on my own or by using a sci-kit implementation I was forced to </w:t>
       </w:r>
       <w:r>
         <w:t>read in more detail about these methods to get an idea if they would be effective for the problems faced in this project and how to tune them to get the best performance possible out of them.</w:t>
@@ -6220,48 +5511,26 @@
           <w:b/>
         </w:rPr>
       </w:pPr>
-      <w:proofErr w:type="spellStart"/>
       <w:r>
         <w:rPr>
           <w:b/>
         </w:rPr>
-        <w:t>Abhisaar</w:t>
-      </w:r>
-      <w:proofErr w:type="spellEnd"/>
-      <w:r>
+        <w:t xml:space="preserve">Abhisaar Sharma - </w:t>
+      </w:r>
+    </w:p>
+    <w:p/>
+    <w:p>
+      <w:pPr>
+        <w:ind w:firstLine="720"/>
         <w:rPr>
           <w:b/>
         </w:rPr>
-        <w:t xml:space="preserve"> Sharma - </w:t>
-      </w:r>
-    </w:p>
-    <w:p/>
-    <w:p>
-      <w:pPr>
-        <w:ind w:firstLine="720"/>
+      </w:pPr>
+      <w:r>
         <w:rPr>
           <w:b/>
         </w:rPr>
-      </w:pPr>
-      <w:r>
-        <w:rPr>
-          <w:b/>
-        </w:rPr>
-        <w:t xml:space="preserve">Dylan </w:t>
-      </w:r>
-      <w:proofErr w:type="spellStart"/>
-      <w:r>
-        <w:rPr>
-          <w:b/>
-        </w:rPr>
-        <w:t>Cockerham</w:t>
-      </w:r>
-      <w:proofErr w:type="spellEnd"/>
-      <w:r>
-        <w:rPr>
-          <w:b/>
-        </w:rPr>
-        <w:t xml:space="preserve"> </w:t>
+        <w:t xml:space="preserve">Dylan Cockerham </w:t>
       </w:r>
       <w:r>
         <w:rPr>

</xml_diff>

<commit_message>
Doing conclusion the report is mostly done
</commit_message>
<xml_diff>
--- a/final_report_cs_273.docx
+++ b/final_report_cs_273.docx
@@ -190,10 +190,34 @@
         <w:rPr>
           <w:b/>
         </w:rPr>
-        <w:t xml:space="preserve">Expierence Coding it up </w:t>
-      </w:r>
-      <w:r>
-        <w:t>(Everybody write about your expierence)</w:t>
+        <w:t>Experience</w:t>
+      </w:r>
+      <w:r>
+        <w:rPr>
+          <w:b/>
+        </w:rPr>
+        <w:t xml:space="preserve"> </w:t>
+      </w:r>
+      <w:r>
+        <w:rPr>
+          <w:b/>
+        </w:rPr>
+        <w:t>coding</w:t>
+      </w:r>
+      <w:r>
+        <w:rPr>
+          <w:b/>
+        </w:rPr>
+        <w:t xml:space="preserve"> it up </w:t>
+      </w:r>
+      <w:r>
+        <w:t xml:space="preserve">(Everybody write about your </w:t>
+      </w:r>
+      <w:r>
+        <w:t>experience</w:t>
+      </w:r>
+      <w:r>
+        <w:t>)</w:t>
       </w:r>
     </w:p>
     <w:p/>
@@ -598,7 +622,13 @@
         <w:t xml:space="preserve">Since all the object we are looking at are galaxies the redshift is actually from the cosmological expansion of the universe between us and the galaxy and the peculiar motions of the object play a very little </w:t>
       </w:r>
       <w:r>
-        <w:t>role in causing the redshift. Since for our objects the redshift is caused by the expansion of the spacetime there is a direct relationship between the objects distance from us and its measurement. By determining the redshift of as many objects as we can scientists can better map the large scale structures of the universe and compute n-point correlation statistics and compare these with</w:t>
+        <w:t xml:space="preserve">role in causing the redshift. Since for our objects the redshift is caused by the expansion of the </w:t>
+      </w:r>
+      <w:r>
+        <w:t>space-time</w:t>
+      </w:r>
+      <w:r>
+        <w:t xml:space="preserve"> there is a direct relationship between the objects distance from us and its measurement. By determining the redshift of as many objects as we can scientists can better map the large scale structures of the universe and compute n-point correlation statistics and compare these with</w:t>
       </w:r>
       <w:r>
         <w:t xml:space="preserve"> predictions from</w:t>
@@ -3028,7 +3058,13 @@
         <w:t xml:space="preserve">. I’m not exactly sure why the ANN is behaving but my first suspicion would be that it is not being initialized in the best possible way. If we could start the ANN off in a better portion of the error space than perhaps it would do a much better job </w:t>
       </w:r>
       <w:r>
-        <w:t>at learning. If more time was available than this would be my first line of investigation for improving the ANN as the outside literature does show that ANN should excel at these classification problems.</w:t>
+        <w:t xml:space="preserve">at learning. If more time </w:t>
+      </w:r>
+      <w:r>
+        <w:t>were</w:t>
+      </w:r>
+      <w:r>
+        <w:t xml:space="preserve"> available than this would be my first line of investigation for improving the ANN as the outside literature does show that ANN should excel at these classification problems.</w:t>
       </w:r>
     </w:p>
     <w:p>
@@ -3054,13 +3090,10 @@
         <w:ind w:firstLine="720"/>
       </w:pPr>
       <w:r>
-        <w:t>The next method we tried for adding more examples of the RR Lyrae stars was to simply randomly sample from the existing population. This random sample was created by simply randomly picking a RR Lyrae star to o</w:t>
-      </w:r>
-      <w:r>
-        <w:t>”</w:t>
-      </w:r>
-      <w:r>
-        <w:t>bserve</w:t>
+        <w:t xml:space="preserve">The next method we tried for adding more examples of the RR Lyrae stars was to simply randomly sample from the existing population. This random sample was created by simply randomly picking a RR Lyrae star to </w:t>
+      </w:r>
+      <w:r>
+        <w:t>”observe</w:t>
       </w:r>
       <w:r>
         <w:t>”</w:t>
@@ -3143,13 +3176,7 @@
         <w:t>Figure 13</w:t>
       </w:r>
       <w:r>
-        <w:t>: The x-axis is the amoun</w:t>
-      </w:r>
-      <w:r>
-        <w:t>t of new data sampled from the random sample approach</w:t>
-      </w:r>
-      <w:r>
-        <w:t xml:space="preserve"> and the y-axis shows the recall. </w:t>
+        <w:t xml:space="preserve">: The x-axis is the amount of new data sampled from the random sample approach and the y-axis shows the recall. </w:t>
       </w:r>
     </w:p>
     <w:p>
@@ -3220,10 +3247,7 @@
         <w:ind w:firstLine="720"/>
       </w:pPr>
       <w:r>
-        <w:t>Figure 14</w:t>
-      </w:r>
-      <w:r>
-        <w:t>: The x-axis is the amount of new data sampled from the random sample approach and the y-</w:t>
+        <w:t>Figure 14: The x-axis is the amount of new data sampled from the random sample approach and the y-</w:t>
       </w:r>
       <w:r>
         <w:t>axis shows the precision</w:t>
@@ -3300,10 +3324,7 @@
         <w:ind w:firstLine="720"/>
       </w:pPr>
       <w:r>
-        <w:t>Figure 15</w:t>
-      </w:r>
-      <w:r>
-        <w:t>: The x-axis is the amount of new data sampled from the random sample approach and the y-</w:t>
+        <w:t>Figure 15: The x-axis is the amount of new data sampled from the random sample approach and the y-</w:t>
       </w:r>
       <w:r>
         <w:t>axis shows the F1</w:t>
@@ -3383,16 +3404,7 @@
         <w:ind w:firstLine="720"/>
       </w:pPr>
       <w:r>
-        <w:t>Figure 16</w:t>
-      </w:r>
-      <w:r>
-        <w:t>: The x-axis is the amount of new data sampled from the random sample approach and the y-</w:t>
-      </w:r>
-      <w:r>
-        <w:t>axis shows the ROC AUC</w:t>
-      </w:r>
-      <w:r>
-        <w:t xml:space="preserve">. </w:t>
+        <w:t xml:space="preserve">Figure 16: The x-axis is the amount of new data sampled from the random sample approach and the y-axis shows the ROC AUC. </w:t>
       </w:r>
     </w:p>
     <w:p>
@@ -3468,16 +3480,7 @@
         <w:ind w:firstLine="720"/>
       </w:pPr>
       <w:r>
-        <w:t>Figure 17</w:t>
-      </w:r>
-      <w:r>
-        <w:t>: The x-axis is the amount of new data sampled from the random sample approach and the y-</w:t>
-      </w:r>
-      <w:r>
-        <w:t>axis shows the accuracy</w:t>
-      </w:r>
-      <w:r>
-        <w:t xml:space="preserve">. </w:t>
+        <w:t xml:space="preserve">Figure 17: The x-axis is the amount of new data sampled from the random sample approach and the y-axis shows the accuracy. </w:t>
       </w:r>
     </w:p>
     <w:p>
@@ -3499,24 +3502,10 @@
         <w:t xml:space="preserve">lthough the results are not changing as drastically as in KDE.  </w:t>
       </w:r>
       <w:r>
-        <w:t>Again I’m really not sure what the problem is with the ANN from other tests I’m confident that the implementation is correct</w:t>
-      </w:r>
-      <w:bookmarkStart w:id="0" w:name="_GoBack"/>
-      <w:bookmarkEnd w:id="0"/>
-      <w:r>
-        <w:t>.</w:t>
-      </w:r>
-    </w:p>
-    <w:p>
-      <w:pPr>
-        <w:ind w:firstLine="720"/>
-      </w:pPr>
-    </w:p>
-    <w:p>
-      <w:pPr>
-        <w:ind w:firstLine="720"/>
-      </w:pPr>
-    </w:p>
+        <w:t>Again I’m really not sure what the problem is with the ANN from other tests I’m confident that the implementation is correct.</w:t>
+      </w:r>
+    </w:p>
+    <w:p/>
     <w:p>
       <w:pPr>
         <w:ind w:firstLine="720"/>
@@ -4770,12 +4759,110 @@
     </w:p>
     <w:p/>
     <w:p>
-      <w:r>
+      <w:pPr>
         <w:rPr>
           <w:b/>
         </w:rPr>
+      </w:pPr>
+      <w:r>
+        <w:rPr>
+          <w:b/>
+        </w:rPr>
         <w:t>Conclusion</w:t>
       </w:r>
+    </w:p>
+    <w:p>
+      <w:pPr>
+        <w:rPr>
+          <w:b/>
+        </w:rPr>
+      </w:pPr>
+      <w:r>
+        <w:rPr>
+          <w:b/>
+        </w:rPr>
+        <w:tab/>
+      </w:r>
+    </w:p>
+    <w:p>
+      <w:r>
+        <w:rPr>
+          <w:b/>
+        </w:rPr>
+        <w:tab/>
+      </w:r>
+      <w:r>
+        <w:t xml:space="preserve">This project served as an introduction to applying machine learning to astronomy. </w:t>
+      </w:r>
+      <w:r>
+        <w:t xml:space="preserve">We worked on two different problems a classification problem where we tried to classify RR Lyrae variable stars from standard stars and a regression problem where tried to determine the redshift of galaxies. Both project used photometric data from the Sloan Digital Sky Survey and had their separate challenges. In particular the classification problem had the difficult property where there was much more of one class (Standard stars) than the other. Building a classifier to detect these rare events was a difficult challenge. For both </w:t>
+      </w:r>
+      <w:r>
+        <w:t>problems</w:t>
+      </w:r>
+      <w:r>
+        <w:t xml:space="preserve"> we compared a variety of models.</w:t>
+      </w:r>
+    </w:p>
+    <w:p>
+      <w:r>
+        <w:rPr>
+          <w:b/>
+        </w:rPr>
+        <w:tab/>
+      </w:r>
+    </w:p>
+    <w:p>
+      <w:r>
+        <w:tab/>
+        <w:t xml:space="preserve">From this report we can see that the nearest neighbor and tree (random , boosted) approaches did very well for both problems. Even though both problems are very different physically and in regards to what they are trying to pick both used photometric data. As stated previously </w:t>
+      </w:r>
+      <w:r>
+        <w:t xml:space="preserve">photometry gives you a very coarse representation of the object so perhaps the success of these methods speaks to their ability to work with a feature space </w:t>
+      </w:r>
+      <w:r>
+        <w:t xml:space="preserve">where you do not have fine details about the objects (the representation contains little information compared to a spectrum representation). </w:t>
+      </w:r>
+    </w:p>
+    <w:p/>
+    <w:p>
+      <w:r>
+        <w:tab/>
+        <w:t>The linear models also did not do well for either problem indicating that there is quite a bit of complexity in the actual physical relationships that we are observing.</w:t>
+      </w:r>
+      <w:r>
+        <w:t xml:space="preserve"> And there needs to be more investigation into the neural networks. If more time </w:t>
+      </w:r>
+      <w:r>
+        <w:t>were</w:t>
+      </w:r>
+      <w:r>
+        <w:t xml:space="preserve"> permitted a more systematic study would be done of training a variety of network models with different </w:t>
+      </w:r>
+      <w:r>
+        <w:t>hyper-parameters</w:t>
+      </w:r>
+      <w:r>
+        <w:t xml:space="preserve">. </w:t>
+      </w:r>
+    </w:p>
+    <w:p/>
+    <w:p>
+      <w:r>
+        <w:tab/>
+        <w:t>The KDE and random sample approach for adding more example of the RR class did not do as well as we expected and analysis was given for why this might be the case. Adding in more data has shown to be a successful approach for a variety of problems especially with images. Thus we think more investigation needs to be done to conclude whether this approach is viable for this problem. Perhaps it is necessary to incorporate domain expertise about the physical objects and use this build a generative model. It is entirely possible that more clever approach such as this might achieve even better performance that was presented.</w:t>
+      </w:r>
+    </w:p>
+    <w:p/>
+    <w:p>
+      <w:r>
+        <w:tab/>
+      </w:r>
+      <w:r>
+        <w:t>We would also like to add that this is only the tip of the iceberg for applying machine learning methods to astronomy. As stated in the introduction the amount of data is growing both in size and complexity and it important to develop models that can process and analyze it. This is very exciting and active area of research for both physicist and data science experts.</w:t>
+      </w:r>
+      <w:bookmarkStart w:id="0" w:name="_GoBack"/>
+      <w:bookmarkEnd w:id="0"/>
     </w:p>
     <w:p/>
     <w:p/>
@@ -4841,22 +4928,37 @@
         <w:t xml:space="preserve">I wrote </w:t>
       </w:r>
       <w:r>
-        <w:t xml:space="preserve">the code for the pipeline </w:t>
-      </w:r>
-      <w:r>
-        <w:t xml:space="preserve">which included making </w:t>
+        <w:t xml:space="preserve">the code for the </w:t>
+      </w:r>
+      <w:r>
+        <w:t>pipeline, which</w:t>
+      </w:r>
+      <w:r>
+        <w:t xml:space="preserve"> included making </w:t>
       </w:r>
       <w:r>
         <w:t>the visualizations fo</w:t>
       </w:r>
       <w:r>
-        <w:t xml:space="preserve">r the data, training the models, </w:t>
+        <w:t xml:space="preserve">r the </w:t>
+      </w:r>
+      <w:r>
+        <w:t>data;</w:t>
+      </w:r>
+      <w:r>
+        <w:t xml:space="preserve"> training the models, </w:t>
       </w:r>
       <w:r>
         <w:t xml:space="preserve">compute metrics, </w:t>
       </w:r>
       <w:r>
-        <w:t>and displaying the results for the models in dataframes and figures. Thi</w:t>
+        <w:t xml:space="preserve">and displaying the results for the models in </w:t>
+      </w:r>
+      <w:r>
+        <w:t>data frames</w:t>
+      </w:r>
+      <w:r>
+        <w:t xml:space="preserve"> and figures. Thi</w:t>
       </w:r>
       <w:r>
         <w:t>s pipeline allowed anyone in</w:t>
@@ -5190,7 +5292,13 @@
         </w:numPr>
       </w:pPr>
       <w:r>
-        <w:t>To build the pipeline I used Matplolib and Seaborn to create the plots. And functions in the sci-kit learn library to split the data into training and test sets and to compute various metrics for both problems.</w:t>
+        <w:t xml:space="preserve">To build the pipeline I used </w:t>
+      </w:r>
+      <w:r>
+        <w:t>Matplotlib</w:t>
+      </w:r>
+      <w:r>
+        <w:t xml:space="preserve"> and Seaborn to create the plots. And functions in the sci-kit learn library to split the data into training and test sets and to compute various metrics for both problems.</w:t>
       </w:r>
     </w:p>
     <w:p>
@@ -5349,7 +5457,13 @@
         <w:ind w:firstLine="720"/>
       </w:pPr>
       <w:r>
-        <w:t xml:space="preserve">Specifically I learned a lot about how to effectively visualize data and display results in a meaningful way that helped me to make decisions about what I should try next or why a particular model is or is not working. On the visualization side I learned a lot about the matplotlib libtary, the seaborn library and how to take advantage of pandas dataframes to quickly visualize data. </w:t>
+        <w:t xml:space="preserve">Specifically I learned a lot about how to effectively visualize data and display results in a meaningful way that helped me to make decisions about what I should try next or why a particular model is or is not working. On the visualization side I learned a lot about the matplotlib </w:t>
+      </w:r>
+      <w:r>
+        <w:t>library</w:t>
+      </w:r>
+      <w:r>
+        <w:t xml:space="preserve">, the seaborn library and how to take advantage of pandas dataframes to quickly visualize data. </w:t>
       </w:r>
     </w:p>
     <w:p>

</xml_diff>

<commit_message>
Adding citations and bibliography
</commit_message>
<xml_diff>
--- a/final_report_cs_273.docx
+++ b/final_report_cs_273.docx
@@ -69,10 +69,7 @@
     </w:p>
     <w:p>
       <w:r>
-        <w:t xml:space="preserve">(e) </w:t>
-      </w:r>
-      <w:r>
-        <w:t>results and experience getting those results</w:t>
+        <w:t>(e) results and experience getting those results</w:t>
       </w:r>
     </w:p>
     <w:p>
@@ -98,41 +95,95 @@
     <w:p>
       <w:r>
         <w:tab/>
-        <w:t>For our project we worked on two different problems. Both focused on applying and comparing different machine learning methods on astrophysical data. In obs</w:t>
-      </w:r>
-      <w:r>
-        <w:t>ervational astronomy there are two major types of data photometric and spectroscopic. Photometric data is centered on measuring the flux (you can think of this as the number of photons per area per second hitting a CCD camera) for very broad wavelengths. I</w:t>
-      </w:r>
-      <w:r>
-        <w:t>n the case of the SDSS photometric data was collected for each target (galaxy, star, quasar) with five filters u, g, r, i, z. Each of these filters corresponds to a different range in the electromagnetic spectrum and can be used to infer physical propertie</w:t>
-      </w:r>
-      <w:r>
-        <w:t xml:space="preserve">s of the target. In the case of spectroscopic data you can think of it as photometry using infinitely many filters (in practice a diffraction grating is used). Hence with spectroscopy you have much greater resolution on the light (not necessarily visible) </w:t>
-      </w:r>
-      <w:r>
-        <w:t>the target is emitting. An example of a spectrum of a typical star is shown in figure 1. There are several advantages and disadvantages to photometry and spectroscopy. The main difference is that photometry is much cheaper to collect while spectroscopy pro</w:t>
-      </w:r>
-      <w:r>
-        <w:t>vides much greater information about the object. Because of this, large surveys will typically first take and use photometric data to plan and identify which targets that want to invest the time and resources to collect spectroscopy data on. It is also imp</w:t>
-      </w:r>
-      <w:r>
-        <w:t>ortant to note that the amount of data is growing both in size and complexity. For example the SDSS surveyed over 14,000 square degrees of the sky (out of about 40,000 square degrees), collected data on over 900 million unique objects and over 4 million of</w:t>
-      </w:r>
-      <w:r>
-        <w:t xml:space="preserve"> these included the spectrums of the objects. In addition to the already large amounts of data more data will be collected from surveys like the Dark Energy Spectroscopic Instrument (DESI),the Large Synoptic Sky Telescope (LSST), and several others. The LS</w:t>
-      </w:r>
-      <w:r>
-        <w:t xml:space="preserve">ST will actually be doing only </w:t>
-      </w:r>
-      <w:r>
-        <w:t xml:space="preserve">photometry on tens of billions of objects bringing us close to targeting every galaxy in the observable universe. Thus it is extremely important to develop </w:t>
+        <w:t xml:space="preserve">For our project we worked on two different problems. Both focused on applying and comparing different machine learning methods on astrophysical data. In observational astronomy there are two major types of data photometric and spectroscopic. Photometric data is centered on measuring the flux (you can think of this as the number of photons per area per second hitting a CCD camera) for very broad wavelengths. In the case of the SDSS photometric data was collected for each target (galaxy, star, quasar) with five filters u, g, r, i, z </w:t>
+      </w:r>
+      <w:r>
+        <w:fldChar w:fldCharType="begin"/>
+      </w:r>
+      <w:r>
+        <w:instrText xml:space="preserve"> ADDIN ZOTERO_ITEM CSL_CITATION {"citationID":"BWErDkV9","properties":{"formattedCitation":"[1]","plainCitation":"[1]"},"citationItems":[{"id":153,"uris":["http://zotero.org/users/local/D44YHlzt/items/6WGMBUWD"],"uri":["http://zotero.org/users/local/D44YHlzt/items/6WGMBUWD"],"itemData":{"id":153,"type":"webpage","title":"Measures of Flux and Magnitude | SDSS","URL":"http://www.sdss.org/dr12/algorithms/magnitudes/","accessed":{"date-parts":[["2015",12,7]]}}}],"schema":"https://github.com/citation-style-language/schema/raw/master/csl-citation.json"} </w:instrText>
+      </w:r>
+      <w:r>
+        <w:fldChar w:fldCharType="separate"/>
+      </w:r>
+      <w:r>
+        <w:rPr>
+          <w:noProof/>
+        </w:rPr>
+        <w:t>[1]</w:t>
+      </w:r>
+      <w:r>
+        <w:fldChar w:fldCharType="end"/>
+      </w:r>
+      <w:r>
+        <w:t>. Each of these filters corresponds to a different range in the electromagnetic spectrum and can be used to infer physical properties of the target. In the case of spectroscopic data you can think of it as photometry using infinitely many filters (in practice a diffraction grating is used). Hence with spectroscopy you have much greater resolution on the light (not necessarily visible) the target is emitting. An example of a spectrum of a typical star is shown in figure 1. There are several advantages and disadvantages to photometry and spectroscopy. The main difference is that photometry is much cheaper to collect while spectroscopy provides much greater information about the object. Because of this, large surveys will typically first take and use photometric data to plan and identify which targets that want to invest the time and resources to collect spectroscopy data on. It is also important to note that the amount of data is growing both in size and complexity. For example the SDSS surveyed over 14,000 square degrees of the sky (out of about 40,000 square degrees), collected data on over 900 million unique objects and over 4 million of these included the spectrums of the objects</w:t>
+      </w:r>
+      <w:r>
+        <w:t xml:space="preserve"> </w:t>
+      </w:r>
+      <w:r>
+        <w:fldChar w:fldCharType="begin"/>
+      </w:r>
+      <w:r>
+        <w:instrText xml:space="preserve"> ADDIN ZOTERO_ITEM CSL_CITATION {"citationID":"XONfOqXI","properties":{"formattedCitation":"[2]","plainCitation":"[2]"},"citationItems":[{"id":149,"uris":["http://zotero.org/users/local/D44YHlzt/items/QQD2GD45"],"uri":["http://zotero.org/users/local/D44YHlzt/items/QQD2GD45"],"itemData":{"id":149,"type":"webpage","title":"Scope | SDSS","URL":"http://www.sdss.org/dr12/scope/","accessed":{"date-parts":[["2015",12,7]]}}}],"schema":"https://github.com/citation-style-language/schema/raw/master/csl-citation.json"} </w:instrText>
+      </w:r>
+      <w:r>
+        <w:fldChar w:fldCharType="separate"/>
+      </w:r>
+      <w:r>
+        <w:rPr>
+          <w:noProof/>
+        </w:rPr>
+        <w:t>[2]</w:t>
+      </w:r>
+      <w:r>
+        <w:fldChar w:fldCharType="end"/>
+      </w:r>
+      <w:r>
+        <w:t xml:space="preserve">. In addition to the already large amounts of data more data will be collected from surveys like the Dark Energy Spectroscopic Instrument (DESI),the Large Synoptic Sky Telescope (LSST), and several others </w:t>
+      </w:r>
+      <w:r>
+        <w:fldChar w:fldCharType="begin"/>
+      </w:r>
+      <w:r>
+        <w:instrText xml:space="preserve"> ADDIN ZOTERO_ITEM CSL_CITATION {"citationID":"xIMoiooc","properties":{"formattedCitation":"[3]","plainCitation":"[3]"},"citationItems":[{"id":155,"uris":["http://zotero.org/users/local/D44YHlzt/items/B98XE37H"],"uri":["http://zotero.org/users/local/D44YHlzt/items/B98XE37H"],"itemData":{"id":155,"type":"webpage","title":"DESI-brochure.v4 - DESI-brochure.pdf","URL":"file:///Users/nobleWkennamer/Downloads/DESI-brochure.pdf","accessed":{"date-parts":[["2015",12,7]]}}}],"schema":"https://github.com/citation-style-language/schema/raw/master/csl-citation.json"} </w:instrText>
+      </w:r>
+      <w:r>
+        <w:fldChar w:fldCharType="separate"/>
+      </w:r>
+      <w:r>
+        <w:rPr>
+          <w:noProof/>
+        </w:rPr>
+        <w:t>[3]</w:t>
+      </w:r>
+      <w:r>
+        <w:fldChar w:fldCharType="end"/>
+      </w:r>
+      <w:r>
+        <w:fldChar w:fldCharType="begin"/>
+      </w:r>
+      <w:r>
+        <w:instrText xml:space="preserve"> ADDIN ZOTERO_ITEM CSL_CITATION {"citationID":"CBlXzKuv","properties":{"formattedCitation":"[4]","plainCitation":"[4]"},"citationItems":[{"id":145,"uris":["http://zotero.org/users/local/D44YHlzt/items/NZKX3449"],"uri":["http://zotero.org/users/local/D44YHlzt/items/NZKX3449"],"itemData":{"id":145,"type":"webpage","title":"About LSST","URL":"http://www.lsst.org/about","accessed":{"date-parts":[["2015",12,7]]}}}],"schema":"https://github.com/citation-style-language/schema/raw/master/csl-citation.json"} </w:instrText>
+      </w:r>
+      <w:r>
+        <w:fldChar w:fldCharType="separate"/>
+      </w:r>
+      <w:r>
+        <w:rPr>
+          <w:noProof/>
+        </w:rPr>
+        <w:t>[4]</w:t>
+      </w:r>
+      <w:r>
+        <w:fldChar w:fldCharType="end"/>
+      </w:r>
+      <w:r>
+        <w:t xml:space="preserve">. The LSST will actually be doing only photometry on tens of billions of objects bringing us close to targeting every galaxy in the observable universe. Thus it is extremely important to </w:t>
       </w:r>
       <w:r>
         <w:lastRenderedPageBreak/>
-        <w:t>tec</w:t>
-      </w:r>
-      <w:r>
-        <w:t>hniques to process and analyze al</w:t>
+        <w:t>develop techniques to process and analyze al</w:t>
       </w:r>
       <w:r>
         <w:t>l</w:t>
@@ -188,10 +239,7 @@
     </w:p>
     <w:p>
       <w:r>
-        <w:t>Figure 1: An example spectrum of a typical star. This spectrum comes from the Sloan Digital Sky Survey. The horizontal lines represent the amount of uncertainty of the f</w:t>
-      </w:r>
-      <w:r>
-        <w:t xml:space="preserve">lux value for a given wavelength. </w:t>
+        <w:t xml:space="preserve">Figure 1: An example spectrum of a typical star. This spectrum comes from the Sloan Digital Sky Survey. The horizontal lines represent the amount of uncertainty of the flux value for a given wavelength. </w:t>
       </w:r>
     </w:p>
     <w:p/>
@@ -200,33 +248,61 @@
         <w:ind w:firstLine="720"/>
       </w:pPr>
       <w:r>
-        <w:t>For our project we worked on two different problems both of which used photometric data. One of the projects we worked was to classify RR Lyrae variable stars versus standard stars. This is a very important problem in astrophysics because RR Lyrae variable</w:t>
-      </w:r>
-      <w:r>
-        <w:t xml:space="preserve"> stars are used as standard to candles to measure distances (both galactic and extragalactic). Thus if we can develop reliable methods for discriminating between RR Lyrae stars from standard stars just using photometric data than observational astronomers </w:t>
-      </w:r>
-      <w:r>
-        <w:t>can use this to select which stars to collect finer data (spectroscopy) on to determine distances (How the distances are measured is based on a relationship between the period of the variable star and its luminosity, which is interesting but not relevant t</w:t>
-      </w:r>
-      <w:r>
-        <w:t>o the project). The data, shown in figure 2, comes from the Sloan Digital Sky Survey (exactly how we obtained the data is discussed in a later section) and consists of four features called colors. These colors are u-g, g-r, r-i, and i-z and they are the di</w:t>
-      </w:r>
-      <w:r>
-        <w:t xml:space="preserve">fference of magnitudes between two different bands. For example the u-g colors is the magnitude from the g band (filter) subtracted from the u band. The dataset consists of about 93 thousand objects and only about 500 of which are RR Lyrae variable stars. </w:t>
-      </w:r>
-      <w:r>
-        <w:t>This huge difference between the number of positive example (RR Lyrae stars) and negative examples makes this a ver</w:t>
-      </w:r>
-      <w:bookmarkStart w:id="0" w:name="_GoBack"/>
-      <w:bookmarkEnd w:id="0"/>
-      <w:r>
-        <w:t>y challenging problem. Furthermore the detection of rare events is pervasive throughout observational astronomy so by identifying and developi</w:t>
-      </w:r>
-      <w:r>
-        <w:t>ng methods that are good at addressing this issue might generalize to other problems. The detection of exoplanets, strong lensing, collisions, supernova, MACHOS(no one really cares about these anymore) and many more are all examples in astrophysics where d</w:t>
-      </w:r>
-      <w:r>
-        <w:t xml:space="preserve">etecting rare events is important. </w:t>
+        <w:t>For our project we worked on two different problems both of which used photometric data. One of the projects we worked was to classify RR Lyrae variable stars versus standard stars. This is a very important problem in astrophysics because RR Lyrae variable stars are used as standard to candles to measure distances (both galactic and extragalactic)</w:t>
+      </w:r>
+      <w:r>
+        <w:t xml:space="preserve"> </w:t>
+      </w:r>
+      <w:r>
+        <w:fldChar w:fldCharType="begin"/>
+      </w:r>
+      <w:r>
+        <w:instrText xml:space="preserve"> ADDIN ZOTERO_ITEM CSL_CITATION {"citationID":"VecPeMqx","properties":{"formattedCitation":"[5]","plainCitation":"[5]"},"citationItems":[{"id":181,"uris":["http://zotero.org/users/local/D44YHlzt/items/P8V227RJ"],"uri":["http://zotero.org/users/local/D44YHlzt/items/P8V227RJ"],"itemData":{"id":181,"type":"book","title":"Statistics, Data Mining, and Machine Learning in Astronomy","publisher":"Princeton University Press","edition":"1","ISBN":"9780691151687","author":[{"family":"Ivezic","given":"Zeljko"},{"family":"Connolly","given":"Andrew"},{"family":"Vanderplas","given":"Jacob"},{"family":"Gray","given":"Alexander"}],"issued":{"date-parts":[["2014"]]}}}],"schema":"https://github.com/citation-style-language/schema/raw/master/csl-citation.json"} </w:instrText>
+      </w:r>
+      <w:r>
+        <w:fldChar w:fldCharType="separate"/>
+      </w:r>
+      <w:r>
+        <w:rPr>
+          <w:noProof/>
+        </w:rPr>
+        <w:t>[5]</w:t>
+      </w:r>
+      <w:r>
+        <w:fldChar w:fldCharType="end"/>
+      </w:r>
+      <w:r>
+        <w:t>. Thus if we can develop reliable methods for discriminating between RR Lyrae stars from standard stars just using photometric data than observational astronomers can use this to select which stars to collect finer data (spectroscopy) on to determine distances (How the distances are measured is based on a relationship between the period of the variable star and its luminosity, which is interesting but not relevant to the project). The data, shown in figure 2, comes from the Sloan Digital Sky Survey (exactly how we obtained the data is discussed in a later section) and consists of four features called colors</w:t>
+      </w:r>
+      <w:r>
+        <w:t xml:space="preserve"> </w:t>
+      </w:r>
+      <w:r>
+        <w:fldChar w:fldCharType="begin"/>
+      </w:r>
+      <w:r>
+        <w:instrText xml:space="preserve"> ADDIN ZOTERO_ITEM CSL_CITATION {"citationID":"pqh00N4i","properties":{"formattedCitation":"[6]","plainCitation":"[6]"},"citationItems":[{"id":182,"uris":["http://zotero.org/users/local/D44YHlzt/items/VFSDWHFA"],"uri":["http://zotero.org/users/local/D44YHlzt/items/VFSDWHFA"],"itemData":{"id":182,"type":"webpage","title":"SDSS","URL":"http://www.sdss.org/","accessed":{"date-parts":[["2015",12,7]]}}}],"schema":"https://github.com/citation-style-language/schema/raw/master/csl-citation.json"} </w:instrText>
+      </w:r>
+      <w:r>
+        <w:fldChar w:fldCharType="separate"/>
+      </w:r>
+      <w:r>
+        <w:rPr>
+          <w:noProof/>
+        </w:rPr>
+        <w:t>[6]</w:t>
+      </w:r>
+      <w:r>
+        <w:fldChar w:fldCharType="end"/>
+      </w:r>
+      <w:r>
+        <w:t>. These colors are u-g, g-r, r-i, and i-z and they are the difference of magnitudes between two different bands. For example the u-g colors is the magnitude from the g band (filter) subtracted from the u band. The dataset consists of about 93 thousand objects and only about 500 of which are RR Lyrae variable stars. This huge difference between the number of positive example (RR Lyrae stars) and negative examples makes this a ve</w:t>
+      </w:r>
+      <w:r>
+        <w:t>r</w:t>
+      </w:r>
+      <w:r>
+        <w:t xml:space="preserve">y challenging problem. Furthermore the detection of rare events is pervasive throughout observational astronomy so by identifying and developing methods that are good at addressing this issue might generalize to other problems. The detection of exoplanets, strong lensing, collisions, supernova, MACHOS(no one really cares about these anymore) and many more are all examples in astrophysics where detecting rare events is important. </w:t>
       </w:r>
     </w:p>
     <w:p>
@@ -296,29 +372,44 @@
         <w:ind w:firstLine="720"/>
       </w:pPr>
       <w:r>
-        <w:t>Figure 2: A pair plot of the RR Lyrae Variable stars(green) verse standard stars(pink). Our dataset consists of four features u – g, g – r, r – i, and i – z. The figure shows the relationships between all the featur</w:t>
-      </w:r>
-      <w:r>
-        <w:t>es. For example the subfigure in the first row and first column shows u-g on the x-axis and u-g on the y-axis. The figure in the first and row and second column shows the g – r on x-axis and u-g on the y-axis. Note that the figure is symmetric about the ma</w:t>
-      </w:r>
-      <w:r>
-        <w:t xml:space="preserve">in diagonal. </w:t>
-      </w:r>
-    </w:p>
-    <w:p>
-      <w:pPr>
-        <w:ind w:firstLine="720"/>
-      </w:pPr>
-    </w:p>
-    <w:p>
-      <w:pPr>
-        <w:ind w:firstLine="720"/>
-      </w:pPr>
-      <w:r>
-        <w:t xml:space="preserve">The other problem we worked on was a regression problem where we would like to assign a redshift to a galaxy using only photometric data. This dataset consists of over 60 thousand objects (all galaxies) where the features are the magnitudes </w:t>
-      </w:r>
-      <w:r>
-        <w:t>of the 5 bands. Hence there are 5 features u, g, r, i, and z. The data is shown in figure 3.</w:t>
+        <w:t xml:space="preserve">Figure 2: A pair plot of the RR Lyrae Variable stars(green) verse standard stars(pink). Our dataset consists of four features u – g, g – r, r – i, and i – z. The figure shows the relationships between all the features. For example the subfigure in the first row and first column shows u-g on the x-axis and u-g on the y-axis. The figure in the first and row and second column shows the g – r on x-axis and u-g on the y-axis. Note that the figure is symmetric about the main diagonal. </w:t>
+      </w:r>
+    </w:p>
+    <w:p>
+      <w:pPr>
+        <w:ind w:firstLine="720"/>
+      </w:pPr>
+    </w:p>
+    <w:p>
+      <w:pPr>
+        <w:ind w:firstLine="720"/>
+      </w:pPr>
+      <w:r>
+        <w:t>The other problem we worked on was a regression problem where we would like to assign a redshift to a galaxy using only photometric data. This dataset consists of over 60 thousand objects (all galaxies) where the features are the magnitudes of the 5 bands</w:t>
+      </w:r>
+      <w:r>
+        <w:t xml:space="preserve"> </w:t>
+      </w:r>
+      <w:r>
+        <w:fldChar w:fldCharType="begin"/>
+      </w:r>
+      <w:r>
+        <w:instrText xml:space="preserve"> ADDIN ZOTERO_ITEM CSL_CITATION {"citationID":"6VE7Vs7s","properties":{"formattedCitation":"[5]","plainCitation":"[5]"},"citationItems":[{"id":181,"uris":["http://zotero.org/users/local/D44YHlzt/items/P8V227RJ"],"uri":["http://zotero.org/users/local/D44YHlzt/items/P8V227RJ"],"itemData":{"id":181,"type":"book","title":"Statistics, Data Mining, and Machine Learning in Astronomy","publisher":"Princeton University Press","edition":"1","ISBN":"9780691151687","author":[{"family":"Ivezic","given":"Zeljko"},{"family":"Connolly","given":"Andrew"},{"family":"Vanderplas","given":"Jacob"},{"family":"Gray","given":"Alexander"}],"issued":{"date-parts":[["2014"]]}}}],"schema":"https://github.com/citation-style-language/schema/raw/master/csl-citation.json"} </w:instrText>
+      </w:r>
+      <w:r>
+        <w:fldChar w:fldCharType="separate"/>
+      </w:r>
+      <w:r>
+        <w:rPr>
+          <w:noProof/>
+        </w:rPr>
+        <w:t>[5]</w:t>
+      </w:r>
+      <w:r>
+        <w:fldChar w:fldCharType="end"/>
+      </w:r>
+      <w:r>
+        <w:t>. Hence there are 5 features u, g, r, i, and z. The data is shown in figure 3.</w:t>
       </w:r>
     </w:p>
     <w:p>
@@ -372,19 +463,13 @@
     <w:p>
       <w:r>
         <w:tab/>
-        <w:t>Figure 3: This figure consists of five subfigures. One for each feature of the dataset the feature is on the x-axis of each plot and the redshift is on the y-ax</w:t>
-      </w:r>
-      <w:r>
-        <w:t>is of every plot. Hence the middle plot shows the value of the r magnitude on the x-axis and the redshift on the y-axis with a dot for every galaxy in the dataset.</w:t>
+        <w:t>Figure 3: This figure consists of five subfigures. One for each feature of the dataset the feature is on the x-axis of each plot and the redshift is on the y-axis of every plot. Hence the middle plot shows the value of the r magnitude on the x-axis and the redshift on the y-axis with a dot for every galaxy in the dataset.</w:t>
       </w:r>
     </w:p>
     <w:p/>
     <w:p>
       <w:r>
-        <w:t>Figure 4 shows a histogram of the redshifts. As we can see the redshift ranges from about 0</w:t>
-      </w:r>
-      <w:r>
-        <w:t>.001 to 0.4 with a peak around 0.1.</w:t>
+        <w:t>Figure 4 shows a histogram of the redshifts. As we can see the redshift ranges from about 0.001 to 0.4 with a peak around 0.1.</w:t>
       </w:r>
       <w:r>
         <w:rPr>
@@ -436,26 +521,35 @@
     <w:p>
       <w:r>
         <w:tab/>
-        <w:t xml:space="preserve">Redshift is very similar to a Doppler shift in that it is a phenomenon where </w:t>
-      </w:r>
-      <w:r>
-        <w:t>the wavelength of the light emitted by an object gets distorted based on the motion of the object relative to the lab frame. Since all the object we are looking at are galaxies the redshift is actually from the cosmological expansion of the universe betwee</w:t>
-      </w:r>
-      <w:r>
-        <w:t xml:space="preserve">n us and the galaxy and the peculiar motions of the object play a very little role in causing the redshift. Since for our objects the redshift is caused by the expansion of the space-time there is a direct relationship between the objects </w:t>
+        <w:t xml:space="preserve">Redshift is very similar to a Doppler shift in that it is a phenomenon where the wavelength of the light emitted by an object gets distorted based on the motion of the object relative to the lab frame. Since all the object we are looking at are galaxies the redshift is actually from the cosmological expansion of the universe between us and the galaxy and the peculiar motions of the object play a very little role in causing the redshift. Since for our objects the redshift is caused by the expansion of the space-time there is a direct relationship between the objects </w:t>
       </w:r>
       <w:r>
         <w:lastRenderedPageBreak/>
-        <w:t xml:space="preserve">distance from us </w:t>
-      </w:r>
-      <w:r>
-        <w:t xml:space="preserve">and its measurement. By determining the redshift of as many objects as we can scientists can better map the large scale structures of the universe and compute n-point correlation statistics and compare these with predictions from theoretical models of the </w:t>
-      </w:r>
-      <w:r>
-        <w:t xml:space="preserve">universe. For our dataset the ground truth comes from determining the redshift from spectrums of the objects since it is a much easier problem when the spectrum is known. But as stated earlier we do not always have the spectrum and future surveys like the </w:t>
-      </w:r>
-      <w:r>
-        <w:t xml:space="preserve">LSST will have no spectrums. Thus it is important to develop models that can determine redshift values from only photometry. </w:t>
+        <w:t>distance from us and its measurement. By determining the redshift of as many objects as we can scientists can better map the large scale structures of the universe and compute n-point correlation statistics and compare these with predictions from theoretical models of the universe. For our dataset the ground truth comes from determining the redshift from spectrums of the objects since it is a much easier problem when the spectrum is known. But as stated earlier we do not always have the spectrum and future surveys like the LSST will have no spectrums</w:t>
+      </w:r>
+      <w:r>
+        <w:t xml:space="preserve"> </w:t>
+      </w:r>
+      <w:r>
+        <w:fldChar w:fldCharType="begin"/>
+      </w:r>
+      <w:r>
+        <w:instrText xml:space="preserve"> ADDIN ZOTERO_ITEM CSL_CITATION {"citationID":"lJC2AN29","properties":{"formattedCitation":"[4]","plainCitation":"[4]"},"citationItems":[{"id":145,"uris":["http://zotero.org/users/local/D44YHlzt/items/NZKX3449"],"uri":["http://zotero.org/users/local/D44YHlzt/items/NZKX3449"],"itemData":{"id":145,"type":"webpage","title":"About LSST","URL":"http://www.lsst.org/about","accessed":{"date-parts":[["2015",12,7]]}}}],"schema":"https://github.com/citation-style-language/schema/raw/master/csl-citation.json"} </w:instrText>
+      </w:r>
+      <w:r>
+        <w:fldChar w:fldCharType="separate"/>
+      </w:r>
+      <w:r>
+        <w:rPr>
+          <w:noProof/>
+        </w:rPr>
+        <w:t>[4]</w:t>
+      </w:r>
+      <w:r>
+        <w:fldChar w:fldCharType="end"/>
+      </w:r>
+      <w:r>
+        <w:t xml:space="preserve">. Thus it is important to develop models that can determine redshift values from only photometry. </w:t>
       </w:r>
     </w:p>
     <w:p/>
@@ -471,16 +565,7 @@
     <w:p>
       <w:r>
         <w:tab/>
-        <w:t>For the RR Lyrae variable star classification problem we trained several different models and evaluated them across sev</w:t>
-      </w:r>
-      <w:r>
-        <w:t>eral metrics. For many classification problems the overall accuracy is considered to be one of the most important metrics, however for this problem we believe that the precision the most important metric to consider. The reason for this lies in the fact th</w:t>
-      </w:r>
-      <w:r>
-        <w:t xml:space="preserve">at the data has only 500 examples of the positive class (RR stars) where it has over 90 thousand examples of standard stars (the negative class). Thus a classifier could predict every object to be a star and receive an accuracy of over 99%. But this would </w:t>
-      </w:r>
-      <w:r>
-        <w:t xml:space="preserve">be a poor classifier because for scientific reasons we are most interested in obtaining a strong classifier for RR Lyrae variable stars. Hence our argument for why the precision is the critical metric to look at. </w:t>
+        <w:t xml:space="preserve">For the RR Lyrae variable star classification problem we trained several different models and evaluated them across several metrics. For many classification problems the overall accuracy is considered to be one of the most important metrics, however for this problem we believe that the precision the most important metric to consider. The reason for this lies in the fact that the data has only 500 examples of the positive class (RR stars) where it has over 90 thousand examples of standard stars (the negative class). Thus a classifier could predict every object to be a star and receive an accuracy of over 99%. But this would be a poor classifier because for scientific reasons we are most interested in obtaining a strong classifier for RR Lyrae variable stars. Hence our argument for why the precision is the critical metric to look at. </w:t>
       </w:r>
     </w:p>
     <w:p/>
@@ -703,16 +788,7 @@
                 <w:bCs/>
                 <w:color w:val="FFFFFF"/>
               </w:rPr>
-              <w:t>Accura</w:t>
-            </w:r>
-            <w:r>
-              <w:rPr>
-                <w:rFonts w:ascii="Calibri" w:eastAsia="Times New Roman" w:hAnsi="Calibri" w:cs="Times New Roman"/>
-                <w:b/>
-                <w:bCs/>
-                <w:color w:val="FFFFFF"/>
-              </w:rPr>
-              <w:t>cy</w:t>
+              <w:t>Accuracy</w:t>
             </w:r>
           </w:p>
         </w:tc>
@@ -2051,10 +2127,7 @@
     </w:tbl>
     <w:p>
       <w:r>
-        <w:t xml:space="preserve">Table 1: Shows the results from different models on the RR </w:t>
-      </w:r>
-      <w:r>
-        <w:t>Lyrae classification problem.</w:t>
+        <w:t>Table 1: Shows the results from different models on the RR Lyrae classification problem.</w:t>
       </w:r>
     </w:p>
     <w:p/>
@@ -2063,23 +2136,11 @@
         <w:ind w:firstLine="720"/>
       </w:pPr>
       <w:r>
-        <w:t>Table 1 shows the results of many of the models we tried for this problem. Note that all the models except for Naïve Bayes achieves an accuracy between 96%-99.6%. However the models differ greatly in the precision and recall.</w:t>
-      </w:r>
-      <w:r>
-        <w:t xml:space="preserve"> The models doing the best in regards to precision are KNN, Random Forest, and Decision trees they are also achieving the highest F1 score which is the harmonic mean of the precision and recall. It is also interesting to note that Logistic Regression and S</w:t>
-      </w:r>
-      <w:r>
-        <w:t xml:space="preserve">VM are doing almost exactly the same. One thing that is quite surprising is how poorly the neural network is performing. The neural network is a two hidden layer network using dropout with an architecture of 4-20-15-2 (from the input layer with 4 nodes to </w:t>
-      </w:r>
-      <w:r>
-        <w:t xml:space="preserve">the output layer with 2 nodes).  From the results we can see that the ANN </w:t>
+        <w:t xml:space="preserve">Table 1 shows the results of many of the models we tried for this problem. Note that all the models except for Naïve Bayes achieves an accuracy between 96%-99.6%. However the models differ greatly in the precision and recall. The models doing the best in regards to precision are KNN, Random Forest, and Decision trees they are also achieving the highest F1 score which is the harmonic mean of the precision and recall. It is also interesting to note that Logistic Regression and SVM are doing almost exactly the same. One thing that is quite surprising is how poorly the neural network is performing. The neural network is a two hidden layer network using dropout with an architecture of 4-20-15-2 (from the input layer with 4 nodes to the output layer with 2 nodes).  From the results we can see that the ANN </w:t>
       </w:r>
       <w:r>
         <w:lastRenderedPageBreak/>
-        <w:t>is predicting everything to be a standard star resulting in a high accuracy but a 0 precision and recall. We suspect that there is simply not enough data/examples of RR Lyrae stars f</w:t>
-      </w:r>
-      <w:r>
-        <w:t>or the network to learn.</w:t>
+        <w:t>is predicting everything to be a standard star resulting in a high accuracy but a 0 precision and recall. We suspect that there is simply not enough data/examples of RR Lyrae stars for the network to learn.</w:t>
       </w:r>
     </w:p>
     <w:p>
@@ -2157,26 +2218,20 @@
         <w:ind w:firstLine="720"/>
       </w:pPr>
       <w:r>
-        <w:t>Figure 5: The left plot is the ROC curve for each model and the right plot is precision re</w:t>
-      </w:r>
-      <w:r>
-        <w:t>call curve for each model. The right plot is much more interesting to look at for this project given that the precision and recall are arguably more important metrics when one is working with rare events.</w:t>
-      </w:r>
-    </w:p>
-    <w:p>
-      <w:pPr>
-        <w:ind w:firstLine="720"/>
-      </w:pPr>
-    </w:p>
-    <w:p>
-      <w:pPr>
-        <w:ind w:firstLine="720"/>
-      </w:pPr>
-      <w:r>
-        <w:t xml:space="preserve">To try to compensate for the fact that there were drastically more examples of standard stars than RR Lyrae stars we tried two separate approaches. The first being to try to model the RR Lyrae stars with kernel density estimation and than sample from this </w:t>
-      </w:r>
-      <w:r>
-        <w:t xml:space="preserve">density new RR Lyrae stars which were than added to the training set but not the test set.  </w:t>
+        <w:t>Figure 5: The left plot is the ROC curve for each model and the right plot is precision recall curve for each model. The right plot is much more interesting to look at for this project given that the precision and recall are arguably more important metrics when one is working with rare events.</w:t>
+      </w:r>
+    </w:p>
+    <w:p>
+      <w:pPr>
+        <w:ind w:firstLine="720"/>
+      </w:pPr>
+    </w:p>
+    <w:p>
+      <w:pPr>
+        <w:ind w:firstLine="720"/>
+      </w:pPr>
+      <w:r>
+        <w:t xml:space="preserve">To try to compensate for the fact that there were drastically more examples of standard stars than RR Lyrae stars we tried two separate approaches. The first being to try to model the RR Lyrae stars with kernel density estimation and than sample from this density new RR Lyrae stars which were than added to the training set but not the test set.  </w:t>
       </w:r>
     </w:p>
     <w:p>
@@ -2255,10 +2310,7 @@
         <w:ind w:firstLine="720"/>
       </w:pPr>
       <w:r>
-        <w:t>Figure 6: This plot is very similar to figure 2 except that the pink</w:t>
-      </w:r>
-      <w:r>
-        <w:t xml:space="preserve"> points shows the original RR Lyrae stars and the green points show the sampled RR Lyrae stars using KDE. No standard stars are shown in this figure</w:t>
+        <w:t>Figure 6: This plot is very similar to figure 2 except that the pink points shows the original RR Lyrae stars and the green points show the sampled RR Lyrae stars using KDE. No standard stars are shown in this figure</w:t>
       </w:r>
     </w:p>
     <w:p>
@@ -2324,26 +2376,20 @@
         <w:ind w:firstLine="720"/>
       </w:pPr>
       <w:r>
-        <w:t>Figure 7: Is the same as figure 6 except with the standard stars added in. The pink points are the stan</w:t>
-      </w:r>
-      <w:r>
-        <w:t>dard stars, the green points are the original RR Lyrae stars, and the blue points are the sample RR Lyrae stars from KDE.</w:t>
-      </w:r>
-    </w:p>
-    <w:p>
-      <w:pPr>
-        <w:ind w:firstLine="720"/>
-      </w:pPr>
-    </w:p>
-    <w:p>
-      <w:pPr>
-        <w:ind w:firstLine="720"/>
-      </w:pPr>
-      <w:r>
-        <w:t>From visual inspection of figure 6 and 7 it appears that KDE is doing a good job at modeling the RR Lyrae class. However the quantita</w:t>
-      </w:r>
-      <w:r>
-        <w:t>tive results in figures 8-12 tell a different story.</w:t>
+        <w:t>Figure 7: Is the same as figure 6 except with the standard stars added in. The pink points are the standard stars, the green points are the original RR Lyrae stars, and the blue points are the sample RR Lyrae stars from KDE.</w:t>
+      </w:r>
+    </w:p>
+    <w:p>
+      <w:pPr>
+        <w:ind w:firstLine="720"/>
+      </w:pPr>
+    </w:p>
+    <w:p>
+      <w:pPr>
+        <w:ind w:firstLine="720"/>
+      </w:pPr>
+      <w:r>
+        <w:t>From visual inspection of figure 6 and 7 it appears that KDE is doing a good job at modeling the RR Lyrae class. However the quantitative results in figures 8-12 tell a different story.</w:t>
       </w:r>
     </w:p>
     <w:p>
@@ -2639,61 +2685,43 @@
         <w:ind w:firstLine="720"/>
       </w:pPr>
       <w:r>
-        <w:t xml:space="preserve">Figure 12: The x-axis </w:t>
-      </w:r>
-      <w:r>
-        <w:t xml:space="preserve">is the amount of new data sampled from kde and the y-axis shows the accuracy. </w:t>
-      </w:r>
-    </w:p>
-    <w:p>
-      <w:pPr>
-        <w:ind w:firstLine="720"/>
-      </w:pPr>
-    </w:p>
-    <w:p>
-      <w:pPr>
-        <w:ind w:firstLine="720"/>
-      </w:pPr>
-    </w:p>
-    <w:p>
-      <w:pPr>
-        <w:ind w:firstLine="720"/>
-      </w:pPr>
-    </w:p>
-    <w:p>
-      <w:pPr>
-        <w:ind w:firstLine="720"/>
-      </w:pPr>
-      <w:r>
-        <w:t xml:space="preserve">From these plots we can see that the recall for all the models does increase as more data is added up to a certain point. And as would be expected when the recall increases </w:t>
-      </w:r>
-      <w:r>
-        <w:t>the precision decreases. But when the F1 score also decreases or stays constant meaning that the recall is increasing faster or at the same pace as the decrease of the precision. Thus it seems like the models are learning to predict more RR Lyrae stars but</w:t>
-      </w:r>
-      <w:r>
-        <w:t xml:space="preserve"> are not actually learning a better representation of them than the initial results. We can also see that the accuracy stays roughly constant except for Naïve Bayes where it improves and the ANN, which I discuss below.</w:t>
-      </w:r>
-    </w:p>
-    <w:p>
-      <w:pPr>
-        <w:ind w:firstLine="720"/>
-      </w:pPr>
-    </w:p>
-    <w:p>
-      <w:pPr>
-        <w:ind w:firstLine="720"/>
-      </w:pPr>
-      <w:r>
-        <w:t xml:space="preserve">It is also interesting to note that </w:t>
-      </w:r>
-      <w:r>
-        <w:t>from the plots it appears that the ANN goes from predicting only standard stars to predicting mostly RR Lyrae stars. This can be seen from a precipitous rise in the recall but a precipitous drop in the accuracy. I’m not exactly sure why the ANN is behaving</w:t>
-      </w:r>
-      <w:r>
-        <w:t xml:space="preserve"> but my first suspicion would be that it is not being initialized in the best possible way. If we could start the ANN off in a better portion of the error space than perhaps it would do a much better job at learning. If more time were available than this w</w:t>
-      </w:r>
-      <w:r>
-        <w:t>ould be my first line of investigation for improving the ANN as the outside literature does show that ANN should excel at these classification problems.</w:t>
+        <w:t xml:space="preserve">Figure 12: The x-axis is the amount of new data sampled from kde and the y-axis shows the accuracy. </w:t>
+      </w:r>
+    </w:p>
+    <w:p>
+      <w:pPr>
+        <w:ind w:firstLine="720"/>
+      </w:pPr>
+    </w:p>
+    <w:p>
+      <w:pPr>
+        <w:ind w:firstLine="720"/>
+      </w:pPr>
+    </w:p>
+    <w:p>
+      <w:pPr>
+        <w:ind w:firstLine="720"/>
+      </w:pPr>
+    </w:p>
+    <w:p>
+      <w:pPr>
+        <w:ind w:firstLine="720"/>
+      </w:pPr>
+      <w:r>
+        <w:t>From these plots we can see that the recall for all the models does increase as more data is added up to a certain point. And as would be expected when the recall increases the precision decreases. But when the F1 score also decreases or stays constant meaning that the recall is increasing faster or at the same pace as the decrease of the precision. Thus it seems like the models are learning to predict more RR Lyrae stars but are not actually learning a better representation of them than the initial results. We can also see that the accuracy stays roughly constant except for Naïve Bayes where it improves and the ANN, which I discuss below.</w:t>
+      </w:r>
+    </w:p>
+    <w:p>
+      <w:pPr>
+        <w:ind w:firstLine="720"/>
+      </w:pPr>
+    </w:p>
+    <w:p>
+      <w:pPr>
+        <w:ind w:firstLine="720"/>
+      </w:pPr>
+      <w:r>
+        <w:t>It is also interesting to note that from the plots it appears that the ANN goes from predicting only standard stars to predicting mostly RR Lyrae stars. This can be seen from a precipitous rise in the recall but a precipitous drop in the accuracy. I’m not exactly sure why the ANN is behaving but my first suspicion would be that it is not being initialized in the best possible way. If we could start the ANN off in a better portion of the error space than perhaps it would do a much better job at learning. If more time were available than this would be my first line of investigation for improving the ANN as the outside literature does show that ANN should excel at these classification problems.</w:t>
       </w:r>
     </w:p>
     <w:p>
@@ -2707,26 +2735,20 @@
       </w:pPr>
       <w:r>
         <w:lastRenderedPageBreak/>
-        <w:t>It is also entirely possible that even though it appears visually that KDE is doing a good job at mode</w:t>
-      </w:r>
-      <w:r>
-        <w:t>ling the RR class that it is actually and this is what is throwing off the models.</w:t>
-      </w:r>
-    </w:p>
-    <w:p>
-      <w:pPr>
-        <w:ind w:firstLine="720"/>
-      </w:pPr>
-    </w:p>
-    <w:p>
-      <w:pPr>
-        <w:ind w:firstLine="720"/>
-      </w:pPr>
-      <w:r>
-        <w:t>The next method we tried for adding more examples of the RR Lyrae stars was to simply randomly sample from the existing population. This random sample was created by simply</w:t>
-      </w:r>
-      <w:r>
-        <w:t xml:space="preserve"> randomly picking a RR Lyrae star to ”observe” again with replacement. We than randomly put these samples into the training set so as not to skew the ordering. The results of this method are shown in figure 13 through 17.</w:t>
+        <w:t>It is also entirely possible that even though it appears visually that KDE is doing a good job at modeling the RR class that it is actually and this is what is throwing off the models.</w:t>
+      </w:r>
+    </w:p>
+    <w:p>
+      <w:pPr>
+        <w:ind w:firstLine="720"/>
+      </w:pPr>
+    </w:p>
+    <w:p>
+      <w:pPr>
+        <w:ind w:firstLine="720"/>
+      </w:pPr>
+      <w:r>
+        <w:t>The next method we tried for adding more examples of the RR Lyrae stars was to simply randomly sample from the existing population. This random sample was created by simply randomly picking a RR Lyrae star to ”observe” again with replacement. We than randomly put these samples into the training set so as not to skew the ordering. The results of this method are shown in figure 13 through 17.</w:t>
       </w:r>
     </w:p>
     <w:p>
@@ -2786,10 +2808,7 @@
         <w:ind w:firstLine="720"/>
       </w:pPr>
       <w:r>
-        <w:t>Figure 13: The x-axis is the am</w:t>
-      </w:r>
-      <w:r>
-        <w:t xml:space="preserve">ount of new data sampled from the random sample approach and the y-axis shows the recall. </w:t>
+        <w:t xml:space="preserve">Figure 13: The x-axis is the amount of new data sampled from the random sample approach and the y-axis shows the recall. </w:t>
       </w:r>
     </w:p>
     <w:p>
@@ -2910,10 +2929,7 @@
         <w:ind w:firstLine="720"/>
       </w:pPr>
       <w:r>
-        <w:t>Figure 15: The x-axis is the amoun</w:t>
-      </w:r>
-      <w:r>
-        <w:t xml:space="preserve">t of new data sampled from the random sample approach and the y-axis shows the F1 score. </w:t>
+        <w:t xml:space="preserve">Figure 15: The x-axis is the amount of new data sampled from the random sample approach and the y-axis shows the F1 score. </w:t>
       </w:r>
     </w:p>
     <w:p>
@@ -3039,10 +3055,7 @@
         <w:ind w:firstLine="720"/>
       </w:pPr>
       <w:r>
-        <w:t xml:space="preserve">Figure 17: The x-axis is the amount </w:t>
-      </w:r>
-      <w:r>
-        <w:t xml:space="preserve">of new data sampled from the random sample approach and the y-axis shows the accuracy. </w:t>
+        <w:t xml:space="preserve">Figure 17: The x-axis is the amount of new data sampled from the random sample approach and the y-axis shows the accuracy. </w:t>
       </w:r>
     </w:p>
     <w:p>
@@ -3056,10 +3069,7 @@
       </w:pPr>
       <w:r>
         <w:lastRenderedPageBreak/>
-        <w:t>From the above figures it appears that this approach does slightly better than KDE although a lot of the analysis that applied to that approach still applies here alth</w:t>
-      </w:r>
-      <w:r>
-        <w:t>ough the results are not changing as drastically as in KDE.  Again I’m really not sure what the problem is with the ANN from other tests I’m confident that the implementation is correct.</w:t>
+        <w:t>From the above figures it appears that this approach does slightly better than KDE although a lot of the analysis that applied to that approach still applies here although the results are not changing as drastically as in KDE.  Again I’m really not sure what the problem is with the ANN from other tests I’m confident that the implementation is correct.</w:t>
       </w:r>
     </w:p>
     <w:p/>
@@ -3068,10 +3078,7 @@
         <w:ind w:firstLine="720"/>
       </w:pPr>
       <w:r>
-        <w:t xml:space="preserve">For the galaxy redshift problem we trained a variety of models with </w:t>
-      </w:r>
-      <w:r>
-        <w:t>the results shown in table 2. To train we took our dataset of over 60 thousand objects and divided it into a train and test set with a three quarters of the data belonging to the training set. To optimize the models cross validation was used.</w:t>
+        <w:t>For the galaxy redshift problem we trained a variety of models with the results shown in table 2. To train we took our dataset of over 60 thousand objects and divided it into a train and test set with a three quarters of the data belonging to the training set. To optimize the models cross validation was used.</w:t>
       </w:r>
     </w:p>
     <w:p>
@@ -4229,10 +4236,13 @@
     <w:p/>
     <w:p>
       <w:r>
-        <w:t xml:space="preserve">And </w:t>
-      </w:r>
-      <w:r>
-        <w:t>figure XXXX below shows the true redshift versus the redshift predicted by each model across each band (hence there are 5 subplots one for each band).</w:t>
+        <w:t xml:space="preserve">And figure </w:t>
+      </w:r>
+      <w:r>
+        <w:t>18</w:t>
+      </w:r>
+      <w:r>
+        <w:t xml:space="preserve"> below shows the true redshift versus the redshift predicted by each model across each band (hence there are 5 subplots one for each band).</w:t>
       </w:r>
     </w:p>
     <w:p/>
@@ -4283,10 +4293,10 @@
     </w:p>
     <w:p>
       <w:r>
-        <w:t>Figure XXXX: This figure is very similar to figure 3 except instead of only showing the true redshift</w:t>
-      </w:r>
-      <w:r>
-        <w:t xml:space="preserve"> it shows the predicted redshift for each model. </w:t>
+        <w:t>Figure 18</w:t>
+      </w:r>
+      <w:r>
+        <w:t xml:space="preserve">: This figure is very similar to figure 3 except instead of only showing the true redshift it shows the predicted redshift for each model. </w:t>
       </w:r>
     </w:p>
     <w:p/>
@@ -4297,13 +4307,7 @@
       </w:r>
       <w:r>
         <w:lastRenderedPageBreak/>
-        <w:t>models were the linear models vanilla linear regress</w:t>
-      </w:r>
-      <w:r>
-        <w:t xml:space="preserve">ion and ridge regression. In between these were decision trees and random forest. But I was actually quite surprised that all the models were able to do fairly well. Although one can see in the figure above that the linear approaches systematically failed </w:t>
-      </w:r>
-      <w:r>
-        <w:t>to achieve good values for smaller magnitudes.</w:t>
+        <w:t>models were the linear models vanilla linear regression and ridge regression. In between these were decision trees and random forest. But I was actually quite surprised that all the models were able to do fairly well. Although one can see in the figure above that the linear approaches systematically failed to achieve good values for smaller magnitudes.</w:t>
       </w:r>
     </w:p>
     <w:p/>
@@ -4341,13 +4345,7 @@
         <w:tab/>
       </w:r>
       <w:r>
-        <w:t xml:space="preserve">This project served as an introduction to applying machine learning to astronomy. We worked on two different problems a classification problem where we tried to classify RR Lyrae variable stars </w:t>
-      </w:r>
-      <w:r>
-        <w:t>from standard stars and a regression problem where tried to determine the redshift of galaxies. Both project used photometric data from the Sloan Digital Sky Survey and had their separate challenges. In particular the classification problem had the difficu</w:t>
-      </w:r>
-      <w:r>
-        <w:t>lt property where there was much more of one class (Standard stars) than the other. Building a classifier to detect these rare events was a difficult challenge. For both problems we compared a variety of models.</w:t>
+        <w:t>This project served as an introduction to applying machine learning to astronomy. We worked on two different problems a classification problem where we tried to classify RR Lyrae variable stars from standard stars and a regression problem where tried to determine the redshift of galaxies. Both project used photometric data from the Sloan Digital Sky Survey and had their separate challenges. In particular the classification problem had the difficult property where there was much more of one class (Standard stars) than the other. Building a classifier to detect these rare events was a difficult challenge. For both problems we compared a variety of models.</w:t>
       </w:r>
     </w:p>
     <w:p>
@@ -4361,42 +4359,21 @@
     <w:p>
       <w:r>
         <w:tab/>
-        <w:t>From this report we can see that the near</w:t>
-      </w:r>
-      <w:r>
-        <w:t>est neighbor and tree (random , boosted) approaches did very well for both problems. Even though both problems are very different physically and in regards to what they are trying to pick both used photometric data. As stated previously photometry gives yo</w:t>
-      </w:r>
-      <w:r>
-        <w:t>u a very coarse representation of the object so perhaps the success of these methods speaks to their ability to work with a feature space where you do not have fine details about the objects (the representation contains little information compared to a spe</w:t>
-      </w:r>
-      <w:r>
-        <w:t xml:space="preserve">ctrum representation). </w:t>
+        <w:t xml:space="preserve">From this report we can see that the nearest neighbor and tree (random , boosted) approaches did very well for both problems. Even though both problems are very different physically and in regards to what they are trying to pick both used photometric data. As stated previously photometry gives you a very coarse representation of the object so perhaps the success of these methods speaks to their ability to work with a feature space where you do not have fine details about the objects (the representation contains little information compared to a spectrum representation). </w:t>
       </w:r>
     </w:p>
     <w:p/>
     <w:p>
       <w:r>
         <w:tab/>
-        <w:t>The linear models also did not do well for either problem indicating that there is quite a bit of complexity in the actual physical relationships that we are observing. And there needs to be more investigation into the neural netw</w:t>
-      </w:r>
-      <w:r>
-        <w:t xml:space="preserve">orks. If more time were permitted a more systematic study would be done of training a variety of network models with different hyper-parameters. </w:t>
+        <w:t xml:space="preserve">The linear models also did not do well for either problem indicating that there is quite a bit of complexity in the actual physical relationships that we are observing. And there needs to be more investigation into the neural networks. If more time were permitted a more systematic study would be done of training a variety of network models with different hyper-parameters. </w:t>
       </w:r>
     </w:p>
     <w:p/>
     <w:p>
       <w:r>
         <w:tab/>
-        <w:t>The KDE and random sample approach for adding more example of the RR class did not do as well as we expected</w:t>
-      </w:r>
-      <w:r>
-        <w:t xml:space="preserve"> and analysis was given for why this might be the case. Adding in more data has shown to be a successful approach for a variety of problems especially with images. Thus we think more investigation needs to be done to conclude whether this approach is viabl</w:t>
-      </w:r>
-      <w:r>
-        <w:t>e for this problem. Perhaps it is necessary to incorporate domain expertise about the physical objects and use this build a generative model. It is entirely possible that more clever approach such as this might achieve even better performance that was pres</w:t>
-      </w:r>
-      <w:r>
-        <w:t>ented.</w:t>
+        <w:t>The KDE and random sample approach for adding more example of the RR class did not do as well as we expected and analysis was given for why this might be the case. Adding in more data has shown to be a successful approach for a variety of problems especially with images. Thus we think more investigation needs to be done to conclude whether this approach is viable for this problem. Perhaps it is necessary to incorporate domain expertise about the physical objects and use this build a generative model. It is entirely possible that more clever approach such as this might achieve even better performance that was presented.</w:t>
       </w:r>
     </w:p>
     <w:p/>
@@ -4407,10 +4384,7 @@
       </w:r>
       <w:r>
         <w:lastRenderedPageBreak/>
-        <w:t xml:space="preserve">that </w:t>
-      </w:r>
-      <w:r>
-        <w:t>can process and analyze it. This is very exciting and active area of research for both physicist and data science experts.</w:t>
+        <w:t>that can process and analyze it. This is very exciting and active area of research for both physicist and data science experts.</w:t>
       </w:r>
     </w:p>
     <w:p/>
@@ -4429,10 +4403,7 @@
     <w:p/>
     <w:p>
       <w:r>
-        <w:t>Looking at the commit history of the group GitHub can give a quick picture as to who d</w:t>
-      </w:r>
-      <w:r>
-        <w:t>id what. The Github can be found at the following link:</w:t>
+        <w:t>Looking at the commit history of the group GitHub can give a quick picture as to who did what. The Github can be found at the following link:</w:t>
       </w:r>
     </w:p>
     <w:p/>
@@ -4465,7 +4436,31 @@
         </w:numPr>
       </w:pPr>
       <w:r>
-        <w:t>I organized and collected the two data sets.</w:t>
+        <w:t>I organized and collected the two data sets</w:t>
+      </w:r>
+      <w:r>
+        <w:t xml:space="preserve"> </w:t>
+      </w:r>
+      <w:r>
+        <w:fldChar w:fldCharType="begin"/>
+      </w:r>
+      <w:r>
+        <w:instrText xml:space="preserve"> ADDIN ZOTERO_ITEM CSL_CITATION {"citationID":"V4niDY6W","properties":{"formattedCitation":"[5]","plainCitation":"[5]"},"citationItems":[{"id":181,"uris":["http://zotero.org/users/local/D44YHlzt/items/P8V227RJ"],"uri":["http://zotero.org/users/local/D44YHlzt/items/P8V227RJ"],"itemData":{"id":181,"type":"book","title":"Statistics, Data Mining, and Machine Learning in Astronomy","publisher":"Princeton University Press","edition":"1","ISBN":"9780691151687","author":[{"family":"Ivezic","given":"Zeljko"},{"family":"Connolly","given":"Andrew"},{"family":"Vanderplas","given":"Jacob"},{"family":"Gray","given":"Alexander"}],"issued":{"date-parts":[["2014"]]}}}],"schema":"https://github.com/citation-style-language/schema/raw/master/csl-citation.json"} </w:instrText>
+      </w:r>
+      <w:r>
+        <w:fldChar w:fldCharType="separate"/>
+      </w:r>
+      <w:r>
+        <w:rPr>
+          <w:noProof/>
+        </w:rPr>
+        <w:t>[5]</w:t>
+      </w:r>
+      <w:r>
+        <w:fldChar w:fldCharType="end"/>
+      </w:r>
+      <w:r>
+        <w:t>.</w:t>
       </w:r>
     </w:p>
     <w:p>
@@ -4477,13 +4472,7 @@
         </w:numPr>
       </w:pPr>
       <w:r>
-        <w:t>I wrote the code for the pipeline, which included making the visualizations for the data</w:t>
-      </w:r>
-      <w:r>
-        <w:t>; training the models, compute metrics, and displaying the results for the models in data frames and figures. This pipeline allowed anyone in the group to write a model (conforming to a specified a.p.i) and quickly plug the model into the pipeline and imme</w:t>
-      </w:r>
-      <w:r>
-        <w:t>diately visualize the results in comparison with other models. Most of the figures in this report were generated from this pipeline.</w:t>
+        <w:t>I wrote the code for the pipeline, which included making the visualizations for the data; training the models, compute metrics, and displaying the results for the models in data frames and figures. This pipeline allowed anyone in the group to write a model (conforming to a specified a.p.i) and quickly plug the model into the pipeline and immediately visualize the results in comparison with other models. Most of the figures in this report were generated from this pipeline.</w:t>
       </w:r>
     </w:p>
     <w:p>
@@ -4495,10 +4484,31 @@
         </w:numPr>
       </w:pPr>
       <w:r>
-        <w:t xml:space="preserve">I implemented a Neural Network for the RR Lyrae classification problem. I used TensorFlow to define the graph structure of </w:t>
-      </w:r>
-      <w:r>
-        <w:t xml:space="preserve">the network. </w:t>
+        <w:t>I implemented a Neural Network for the RR Lyrae classification problem. I used TensorFlow to define the graph structure of the network</w:t>
+      </w:r>
+      <w:r>
+        <w:t xml:space="preserve"> </w:t>
+      </w:r>
+      <w:r>
+        <w:fldChar w:fldCharType="begin"/>
+      </w:r>
+      <w:r>
+        <w:instrText xml:space="preserve"> ADDIN ZOTERO_ITEM CSL_CITATION {"citationID":"arfECCJg","properties":{"formattedCitation":"[7]","plainCitation":"[7]"},"citationItems":[{"id":117,"uris":["http://zotero.org/users/local/D44YHlzt/items/3F52NHR8"],"uri":["http://zotero.org/users/local/D44YHlzt/items/3F52NHR8"],"itemData":{"id":117,"type":"webpage","title":"Getting Started — TensorFlow","URL":"http://tensorflow.org/get_started/basic_usage.md","accessed":{"date-parts":[["2015",11,17]]}}}],"schema":"https://github.com/citation-style-language/schema/raw/master/csl-citation.json"} </w:instrText>
+      </w:r>
+      <w:r>
+        <w:fldChar w:fldCharType="separate"/>
+      </w:r>
+      <w:r>
+        <w:rPr>
+          <w:noProof/>
+        </w:rPr>
+        <w:t>[7]</w:t>
+      </w:r>
+      <w:r>
+        <w:fldChar w:fldCharType="end"/>
+      </w:r>
+      <w:r>
+        <w:t xml:space="preserve">. </w:t>
       </w:r>
     </w:p>
     <w:p>
@@ -4534,10 +4544,160 @@
         </w:numPr>
       </w:pPr>
       <w:r>
-        <w:t>I optimized several models from the sci-kit learn python library such i</w:t>
-      </w:r>
-      <w:r>
-        <w:t xml:space="preserve">ncluding KNN, Decision Trees, Random Forest, and SVM for the RR Lyrae classification problem. And Decision Tree, Random Forest, Boosted Decision Tree, KNN, and Ridge regression for the galaxy redshift problem. </w:t>
+        <w:t>I optimized several models from the sci-kit learn python library such including KNN, Decision Trees, Random Forest, and SVM for the RR Lyrae classification problem. And Decision Tree, Random Forest, Boosted Decision Tree, KNN, and Ridge regression for the galaxy redshift problem</w:t>
+      </w:r>
+      <w:r>
+        <w:t xml:space="preserve"> </w:t>
+      </w:r>
+      <w:r>
+        <w:fldChar w:fldCharType="begin"/>
+      </w:r>
+      <w:r>
+        <w:instrText xml:space="preserve"> ADDIN ZOTERO_ITEM CSL_CITATION {"citationID":"YpkbVurw","properties":{"formattedCitation":"[8]","plainCitation":"[8]"},"citationItems":[{"id":159,"uris":["http://zotero.org/users/local/D44YHlzt/items/VGMW2EM7"],"uri":["http://zotero.org/users/local/D44YHlzt/items/VGMW2EM7"],"itemData":{"id":159,"type":"webpage","title":"1.1. Generalized Linear Models — scikit-learn 0.17 documentation","URL":"http://scikit-learn.org/stable/modules/linear_model.html#ridge-regression","accessed":{"date-parts":[["2015",12,7]]}}}],"schema":"https://github.com/citation-style-language/schema/raw/master/csl-citation.json"} </w:instrText>
+      </w:r>
+      <w:r>
+        <w:fldChar w:fldCharType="separate"/>
+      </w:r>
+      <w:r>
+        <w:rPr>
+          <w:noProof/>
+        </w:rPr>
+        <w:t>[8]</w:t>
+      </w:r>
+      <w:r>
+        <w:fldChar w:fldCharType="end"/>
+      </w:r>
+      <w:r>
+        <w:fldChar w:fldCharType="begin"/>
+      </w:r>
+      <w:r>
+        <w:instrText xml:space="preserve"> ADDIN ZOTERO_ITEM CSL_CITATION {"citationID":"UrvJ41zB","properties":{"formattedCitation":"[9]","plainCitation":"[9]"},"citationItems":[{"id":171,"uris":["http://zotero.org/users/local/D44YHlzt/items/XHP5DM6Z"],"uri":["http://zotero.org/users/local/D44YHlzt/items/XHP5DM6Z"],"itemData":{"id":171,"type":"webpage","title":"3.2.4.3.1. sklearn.ensemble.RandomForestClassifier — scikit-learn 0.17 documentation","URL":"http://scikit-learn.org/stable/modules/generated/sklearn.ensemble.RandomForestClassifier.html","accessed":{"date-parts":[["2015",12,7]]}}}],"schema":"https://github.com/citation-style-language/schema/raw/master/csl-citation.json"} </w:instrText>
+      </w:r>
+      <w:r>
+        <w:fldChar w:fldCharType="separate"/>
+      </w:r>
+      <w:r>
+        <w:rPr>
+          <w:noProof/>
+        </w:rPr>
+        <w:t>[9]</w:t>
+      </w:r>
+      <w:r>
+        <w:fldChar w:fldCharType="end"/>
+      </w:r>
+      <w:r>
+        <w:fldChar w:fldCharType="begin"/>
+      </w:r>
+      <w:r>
+        <w:instrText xml:space="preserve"> ADDIN ZOTERO_ITEM CSL_CITATION {"citationID":"XSeynn2S","properties":{"formattedCitation":"[10]","plainCitation":"[10]"},"citationItems":[{"id":161,"uris":["http://zotero.org/users/local/D44YHlzt/items/ZMD4W4HW"],"uri":["http://zotero.org/users/local/D44YHlzt/items/ZMD4W4HW"],"itemData":{"id":161,"type":"webpage","title":"sklearn.neighbors.KNeighborsClassifier — scikit-learn 0.17 documentation","URL":"http://scikit-learn.org/stable/modules/generated/sklearn.neighbors.KNeighborsClassifier.html","accessed":{"date-parts":[["2015",12,7]]}}}],"schema":"https://github.com/citation-style-language/schema/raw/master/csl-citation.json"} </w:instrText>
+      </w:r>
+      <w:r>
+        <w:fldChar w:fldCharType="separate"/>
+      </w:r>
+      <w:r>
+        <w:rPr>
+          <w:noProof/>
+        </w:rPr>
+        <w:t>[10]</w:t>
+      </w:r>
+      <w:r>
+        <w:fldChar w:fldCharType="end"/>
+      </w:r>
+      <w:r>
+        <w:fldChar w:fldCharType="begin"/>
+      </w:r>
+      <w:r>
+        <w:instrText xml:space="preserve"> ADDIN ZOTERO_ITEM CSL_CITATION {"citationID":"LAR6rNcK","properties":{"formattedCitation":"[11]","plainCitation":"[11]"},"citationItems":[{"id":163,"uris":["http://zotero.org/users/local/D44YHlzt/items/M928TDA5"],"uri":["http://zotero.org/users/local/D44YHlzt/items/M928TDA5"],"itemData":{"id":163,"type":"webpage","title":"sklearn.neighbors.KNeighborsRegressor — scikit-learn 0.17 documentation","URL":"http://scikit-learn.org/stable/modules/generated/sklearn.neighbors.KNeighborsRegressor.html","accessed":{"date-parts":[["2015",12,7]]}}}],"schema":"https://github.com/citation-style-language/schema/raw/master/csl-citation.json"} </w:instrText>
+      </w:r>
+      <w:r>
+        <w:fldChar w:fldCharType="separate"/>
+      </w:r>
+      <w:r>
+        <w:rPr>
+          <w:noProof/>
+        </w:rPr>
+        <w:t>[11]</w:t>
+      </w:r>
+      <w:r>
+        <w:fldChar w:fldCharType="end"/>
+      </w:r>
+      <w:r>
+        <w:fldChar w:fldCharType="begin"/>
+      </w:r>
+      <w:r>
+        <w:instrText xml:space="preserve"> ADDIN ZOTERO_ITEM CSL_CITATION {"citationID":"JcRznz1g","properties":{"formattedCitation":"[12]","plainCitation":"[12]"},"citationItems":[{"id":169,"uris":["http://zotero.org/users/local/D44YHlzt/items/5SMMRG23"],"uri":["http://zotero.org/users/local/D44YHlzt/items/5SMMRG23"],"itemData":{"id":169,"type":"webpage","title":"sklearn.tree.DecisionTreeClassifier — scikit-learn 0.17 documentation","URL":"http://scikit-learn.org/stable/modules/generated/sklearn.tree.DecisionTreeClassifier.html","accessed":{"date-parts":[["2015",12,7]]}}}],"schema":"https://github.com/citation-style-language/schema/raw/master/csl-citation.json"} </w:instrText>
+      </w:r>
+      <w:r>
+        <w:fldChar w:fldCharType="separate"/>
+      </w:r>
+      <w:r>
+        <w:rPr>
+          <w:noProof/>
+        </w:rPr>
+        <w:t>[12]</w:t>
+      </w:r>
+      <w:r>
+        <w:fldChar w:fldCharType="end"/>
+      </w:r>
+      <w:r>
+        <w:fldChar w:fldCharType="begin"/>
+      </w:r>
+      <w:r>
+        <w:instrText xml:space="preserve"> ADDIN ZOTERO_ITEM CSL_CITATION {"citationID":"SWClzeK0","properties":{"formattedCitation":"[13]","plainCitation":"[13]"},"citationItems":[{"id":167,"uris":["http://zotero.org/users/local/D44YHlzt/items/PF2TFM8X"],"uri":["http://zotero.org/users/local/D44YHlzt/items/PF2TFM8X"],"itemData":{"id":167,"type":"webpage","title":"sklearn.tree.DecisionTreeRegressor — scikit-learn 0.17 documentation","URL":"http://scikit-learn.org/stable/modules/generated/sklearn.tree.DecisionTreeRegressor.html","accessed":{"date-parts":[["2015",12,7]]}}}],"schema":"https://github.com/citation-style-language/schema/raw/master/csl-citation.json"} </w:instrText>
+      </w:r>
+      <w:r>
+        <w:fldChar w:fldCharType="separate"/>
+      </w:r>
+      <w:r>
+        <w:rPr>
+          <w:noProof/>
+        </w:rPr>
+        <w:t>[13]</w:t>
+      </w:r>
+      <w:r>
+        <w:fldChar w:fldCharType="end"/>
+      </w:r>
+      <w:r>
+        <w:fldChar w:fldCharType="begin"/>
+      </w:r>
+      <w:r>
+        <w:instrText xml:space="preserve"> ADDIN ZOTERO_ITEM CSL_CITATION {"citationID":"TAPSgTXc","properties":{"formattedCitation":"[14]","plainCitation":"[14]"},"citationItems":[{"id":173,"uris":["http://zotero.org/users/local/D44YHlzt/items/JMQDNR4F"],"uri":["http://zotero.org/users/local/D44YHlzt/items/JMQDNR4F"],"itemData":{"id":173,"type":"webpage","title":"Decision Tree Regression with AdaBoost — scikit-learn 0.17 documentation","URL":"http://scikit-learn.org/stable/auto_examples/ensemble/plot_adaboost_regression.html","accessed":{"date-parts":[["2015",12,7]]}}}],"schema":"https://github.com/citation-style-language/schema/raw/master/csl-citation.json"} </w:instrText>
+      </w:r>
+      <w:r>
+        <w:fldChar w:fldCharType="separate"/>
+      </w:r>
+      <w:r>
+        <w:rPr>
+          <w:noProof/>
+        </w:rPr>
+        <w:t>[14]</w:t>
+      </w:r>
+      <w:r>
+        <w:fldChar w:fldCharType="end"/>
+      </w:r>
+      <w:r>
+        <w:t xml:space="preserve"> </w:t>
+      </w:r>
+      <w:r>
+        <w:fldChar w:fldCharType="begin"/>
+      </w:r>
+      <w:r>
+        <w:instrText xml:space="preserve"> ADDIN ZOTERO_ITEM CSL_CITATION {"citationID":"uebI9caI","properties":{"formattedCitation":"[15]","plainCitation":"[15]"},"citationItems":[{"id":165,"uris":["http://zotero.org/users/local/D44YHlzt/items/PD8PEPVN"],"uri":["http://zotero.org/users/local/D44YHlzt/items/PD8PEPVN"],"itemData":{"id":165,"type":"webpage","title":"3.1. Cross-validation: evaluating estimator performance — scikit-learn 0.17 documentation","URL":"http://scikit-learn.org/stable/modules/cross_validation.html","accessed":{"date-parts":[["2015",12,7]]}}}],"schema":"https://github.com/citation-style-language/schema/raw/master/csl-citation.json"} </w:instrText>
+      </w:r>
+      <w:r>
+        <w:fldChar w:fldCharType="separate"/>
+      </w:r>
+      <w:r>
+        <w:rPr>
+          <w:noProof/>
+        </w:rPr>
+        <w:t>[15]</w:t>
+      </w:r>
+      <w:r>
+        <w:fldChar w:fldCharType="end"/>
+      </w:r>
+      <w:r>
+        <w:t xml:space="preserve">. </w:t>
       </w:r>
     </w:p>
     <w:p>
@@ -4549,10 +4709,31 @@
         </w:numPr>
       </w:pPr>
       <w:r>
-        <w:t xml:space="preserve">Wrote the code to add more RR Lyrae stars to </w:t>
-      </w:r>
-      <w:r>
-        <w:t>the training set using a KDE approach (using sci-kit learns implementations) and simply selecting a random sample from the original data to duplicate in the original training set.</w:t>
+        <w:t>Wrote the code to add more RR Lyrae stars to the training set using a KDE approach (using sci-kit learns implementations) and simply selecting a random sample from the original data to duplicate in the original training set</w:t>
+      </w:r>
+      <w:r>
+        <w:t xml:space="preserve"> </w:t>
+      </w:r>
+      <w:r>
+        <w:fldChar w:fldCharType="begin"/>
+      </w:r>
+      <w:r>
+        <w:instrText xml:space="preserve"> ADDIN ZOTERO_ITEM CSL_CITATION {"citationID":"TEHvYztk","properties":{"formattedCitation":"[16]","plainCitation":"[16]"},"citationItems":[{"id":177,"uris":["http://zotero.org/users/local/D44YHlzt/items/IRG2TNTN"],"uri":["http://zotero.org/users/local/D44YHlzt/items/IRG2TNTN"],"itemData":{"id":177,"type":"webpage","title":"2.8. Density Estimation — scikit-learn 0.17 documentation","URL":"http://scikit-learn.org/stable/modules/density.html","accessed":{"date-parts":[["2015",12,7]]}}}],"schema":"https://github.com/citation-style-language/schema/raw/master/csl-citation.json"} </w:instrText>
+      </w:r>
+      <w:r>
+        <w:fldChar w:fldCharType="separate"/>
+      </w:r>
+      <w:r>
+        <w:rPr>
+          <w:noProof/>
+        </w:rPr>
+        <w:t>[16]</w:t>
+      </w:r>
+      <w:r>
+        <w:fldChar w:fldCharType="end"/>
+      </w:r>
+      <w:r>
+        <w:t>.</w:t>
       </w:r>
     </w:p>
     <w:p>
@@ -4576,10 +4757,7 @@
         </w:numPr>
       </w:pPr>
       <w:r>
-        <w:t xml:space="preserve">Wrote the introduction, results, analysis, and </w:t>
-      </w:r>
-      <w:r>
-        <w:t>conclusion of the paper.</w:t>
+        <w:t>Wrote the introduction, results, analysis, and conclusion of the paper.</w:t>
       </w:r>
     </w:p>
     <w:p/>
@@ -4694,10 +4872,7 @@
       </w:pPr>
       <w:r>
         <w:lastRenderedPageBreak/>
-        <w:t>Implemented linear, rbf, gau</w:t>
-      </w:r>
-      <w:r>
-        <w:t>ssian, sigmoid and polynomial kernels for the Kernel SVM - compared the performance of each and a custom weight grid search over class weights for the SVM models.</w:t>
+        <w:t>Implemented linear, rbf, gaussian, sigmoid and polynomial kernels for the Kernel SVM - compared the performance of each and a custom weight grid search over class weights for the SVM models.</w:t>
       </w:r>
     </w:p>
     <w:p>
@@ -4725,10 +4900,31 @@
         <w:ind w:left="360"/>
       </w:pPr>
       <w:r>
-        <w:t>Implemented a version of SVM which solves for the lagrange multipliers in the dual space usin</w:t>
-      </w:r>
-      <w:r>
-        <w:t>g cvxopt - solution dropped since it does not generalize for large datasets (Size - O(N^2)).</w:t>
+        <w:t>Implemented a version of SVM which solves for the lagrange multipliers in the dual space using cvxopt - solution dropped since it does not generalize for large datasets (Size - O(N^2))</w:t>
+      </w:r>
+      <w:r>
+        <w:t xml:space="preserve"> </w:t>
+      </w:r>
+      <w:r>
+        <w:fldChar w:fldCharType="begin"/>
+      </w:r>
+      <w:r>
+        <w:instrText xml:space="preserve"> ADDIN ZOTERO_ITEM CSL_CITATION {"citationID":"AQgYBKBr","properties":{"formattedCitation":"[17]","plainCitation":"[17]"},"citationItems":[{"id":188,"uris":["http://zotero.org/users/local/D44YHlzt/items/BTQHBEWS"],"uri":["http://zotero.org/users/local/D44YHlzt/items/BTQHBEWS"],"itemData":{"id":188,"type":"webpage","title":"Home — CVXOPT","URL":"http://cvxopt.org/","accessed":{"date-parts":[["2015",12,7]]}}}],"schema":"https://github.com/citation-style-language/schema/raw/master/csl-citation.json"} </w:instrText>
+      </w:r>
+      <w:r>
+        <w:fldChar w:fldCharType="separate"/>
+      </w:r>
+      <w:r>
+        <w:rPr>
+          <w:noProof/>
+        </w:rPr>
+        <w:t>[17]</w:t>
+      </w:r>
+      <w:r>
+        <w:fldChar w:fldCharType="end"/>
+      </w:r>
+      <w:r>
+        <w:t>.</w:t>
       </w:r>
     </w:p>
     <w:p>
@@ -4784,10 +4980,52 @@
         <w:ind w:left="360"/>
       </w:pPr>
       <w:r>
-        <w:t>Optimized SVM code and ran under differernt python environments like</w:t>
-      </w:r>
-      <w:r>
-        <w:t xml:space="preserve"> pypy and Cpython.</w:t>
+        <w:t>Optimized SVM code and ran under differernt python environments like pypy and Cpython</w:t>
+      </w:r>
+      <w:r>
+        <w:t xml:space="preserve"> </w:t>
+      </w:r>
+      <w:r>
+        <w:fldChar w:fldCharType="begin"/>
+      </w:r>
+      <w:r>
+        <w:instrText xml:space="preserve"> ADDIN ZOTERO_ITEM CSL_CITATION {"citationID":"mFqyeRVw","properties":{"formattedCitation":"[18]","plainCitation":"[18]"},"citationItems":[{"id":194,"uris":["http://zotero.org/users/local/D44YHlzt/items/WGERNT3K"],"uri":["http://zotero.org/users/local/D44YHlzt/items/WGERNT3K"],"itemData":{"id":194,"type":"webpage","title":"Cython: C-Extensions for Python","URL":"http://cython.org/","accessed":{"date-parts":[["2015",12,7]]}}}],"schema":"https://github.com/citation-style-language/schema/raw/master/csl-citation.json"} </w:instrText>
+      </w:r>
+      <w:r>
+        <w:fldChar w:fldCharType="separate"/>
+      </w:r>
+      <w:r>
+        <w:rPr>
+          <w:noProof/>
+        </w:rPr>
+        <w:t>[18]</w:t>
+      </w:r>
+      <w:r>
+        <w:fldChar w:fldCharType="end"/>
+      </w:r>
+      <w:r>
+        <w:t xml:space="preserve"> </w:t>
+      </w:r>
+      <w:r>
+        <w:fldChar w:fldCharType="begin"/>
+      </w:r>
+      <w:r>
+        <w:instrText xml:space="preserve"> ADDIN ZOTERO_ITEM CSL_CITATION {"citationID":"XA1qTrl0","properties":{"formattedCitation":"[19]","plainCitation":"[19]"},"citationItems":[{"id":192,"uris":["http://zotero.org/users/local/D44YHlzt/items/CFTVBS8B"],"uri":["http://zotero.org/users/local/D44YHlzt/items/CFTVBS8B"],"itemData":{"id":192,"type":"webpage","title":"PyPy - Welcome to PyPy","URL":"http://pypy.org/","accessed":{"date-parts":[["2015",12,7]]}}}],"schema":"https://github.com/citation-style-language/schema/raw/master/csl-citation.json"} </w:instrText>
+      </w:r>
+      <w:r>
+        <w:fldChar w:fldCharType="separate"/>
+      </w:r>
+      <w:r>
+        <w:rPr>
+          <w:noProof/>
+        </w:rPr>
+        <w:t>[19]</w:t>
+      </w:r>
+      <w:r>
+        <w:fldChar w:fldCharType="end"/>
+      </w:r>
+      <w:r>
+        <w:t>.</w:t>
       </w:r>
     </w:p>
     <w:p>
@@ -4852,13 +5090,7 @@
         <w:ind w:firstLine="720"/>
       </w:pPr>
       <w:r>
-        <w:t xml:space="preserve">In addition to our individual contributions our group was in constant contact either meeting in person, communicating through GitHub or through our </w:t>
-      </w:r>
-      <w:r>
-        <w:t>facebook group. This led to many fruitful discussions on what would be interesting things to try, advice on why something might not be working or how it could work better and also kept everyone in the loop on what others were doing. Ultimately these discus</w:t>
-      </w:r>
-      <w:r>
-        <w:t>sions not only enhanced learning, but we feel led to a stronger project.</w:t>
+        <w:t>In addition to our individual contributions our group was in constant contact either meeting in person, communicating through GitHub or through our facebook group. This led to many fruitful discussions on what would be interesting things to try, advice on why something might not be working or how it could work better and also kept everyone in the loop on what others were doing. Ultimately these discussions not only enhanced learning, but we feel led to a stronger project.</w:t>
       </w:r>
     </w:p>
     <w:p>
@@ -4903,10 +5135,7 @@
         </w:numPr>
       </w:pPr>
       <w:r>
-        <w:t>Throughout the entire project I wrote all my code in python using num</w:t>
-      </w:r>
-      <w:r>
-        <w:t>py (matrix library).</w:t>
+        <w:t>Throughout the entire project I wrote all my code in python using numpy (matrix library).</w:t>
       </w:r>
     </w:p>
     <w:p>
@@ -4918,10 +5147,52 @@
         </w:numPr>
       </w:pPr>
       <w:r>
-        <w:t xml:space="preserve">To gather the data I used the library astroML which is a python library written by Jake Vanderplas for downloading astrophysical data from various sources. The data we use come from the SDSS and both problems were actually introduced </w:t>
-      </w:r>
-      <w:r>
-        <w:t>to me from Jake Vanderplas’s book “Statistics, Data Minding, and Machine Learning in Astronomy: A Practical Python Guide for the Analysis of Survey Data”. The main inspiration from this project came directly from reading his book over the summer.</w:t>
+        <w:t>To gather the data I used the library astroML which is a python library written by Jake Vanderplas for downloading astrophysical data from various sources. The data we use come from the SDSS and both problems were actually introduced to me from Jake Vanderplas’s book “Statistics, Data Minding, and Machine Learning in Astronomy: A Practical Python Guide for the Analysis of Survey Data”. The main inspiration from this project came directly from reading his book over the summer</w:t>
+      </w:r>
+      <w:r>
+        <w:t xml:space="preserve"> </w:t>
+      </w:r>
+      <w:r>
+        <w:fldChar w:fldCharType="begin"/>
+      </w:r>
+      <w:r>
+        <w:instrText xml:space="preserve"> ADDIN ZOTERO_ITEM CSL_CITATION {"citationID":"SfJyqPqx","properties":{"formattedCitation":"[5]","plainCitation":"[5]"},"citationItems":[{"id":181,"uris":["http://zotero.org/users/local/D44YHlzt/items/P8V227RJ"],"uri":["http://zotero.org/users/local/D44YHlzt/items/P8V227RJ"],"itemData":{"id":181,"type":"book","title":"Statistics, Data Mining, and Machine Learning in Astronomy","publisher":"Princeton University Press","edition":"1","ISBN":"9780691151687","author":[{"family":"Ivezic","given":"Zeljko"},{"family":"Connolly","given":"Andrew"},{"family":"Vanderplas","given":"Jacob"},{"family":"Gray","given":"Alexander"}],"issued":{"date-parts":[["2014"]]}}}],"schema":"https://github.com/citation-style-language/schema/raw/master/csl-citation.json"} </w:instrText>
+      </w:r>
+      <w:r>
+        <w:fldChar w:fldCharType="separate"/>
+      </w:r>
+      <w:r>
+        <w:rPr>
+          <w:noProof/>
+        </w:rPr>
+        <w:t>[5]</w:t>
+      </w:r>
+      <w:r>
+        <w:fldChar w:fldCharType="end"/>
+      </w:r>
+      <w:r>
+        <w:t xml:space="preserve"> </w:t>
+      </w:r>
+      <w:r>
+        <w:fldChar w:fldCharType="begin"/>
+      </w:r>
+      <w:r>
+        <w:instrText xml:space="preserve"> ADDIN ZOTERO_ITEM CSL_CITATION {"citationID":"QEb6wJmR","properties":{"formattedCitation":"[20]","plainCitation":"[20]"},"citationItems":[{"id":179,"uris":["http://zotero.org/users/local/D44YHlzt/items/ZJ2MBKCD"],"uri":["http://zotero.org/users/local/D44YHlzt/items/ZJ2MBKCD"],"itemData":{"id":179,"type":"webpage","title":"User guide: contents — astroML 0.2 documentation","URL":"http://www.astroml.org/user_guide/index.html","accessed":{"date-parts":[["2015",12,7]]}}}],"schema":"https://github.com/citation-style-language/schema/raw/master/csl-citation.json"} </w:instrText>
+      </w:r>
+      <w:r>
+        <w:fldChar w:fldCharType="separate"/>
+      </w:r>
+      <w:r>
+        <w:rPr>
+          <w:noProof/>
+        </w:rPr>
+        <w:t>[20]</w:t>
+      </w:r>
+      <w:r>
+        <w:fldChar w:fldCharType="end"/>
+      </w:r>
+      <w:r>
+        <w:t>.</w:t>
       </w:r>
     </w:p>
     <w:p>
@@ -4933,10 +5204,70 @@
         </w:numPr>
       </w:pPr>
       <w:r>
-        <w:t xml:space="preserve">To build </w:t>
-      </w:r>
-      <w:r>
-        <w:t>the pipeline I used Matplotlib and Seaborn to create the plots. And functions in the sci-kit learn library to split the data into training and test sets and to compute various metrics for both problems.</w:t>
+        <w:t>To build the pipeline I used Matplotlib and Seaborn to create the plots. And functions in the sci-kit learn library to split the data into training and test sets and to compute various metrics for both problems</w:t>
+      </w:r>
+      <w:r>
+        <w:t xml:space="preserve"> </w:t>
+      </w:r>
+      <w:r>
+        <w:fldChar w:fldCharType="begin"/>
+      </w:r>
+      <w:r>
+        <w:instrText xml:space="preserve"> ADDIN ZOTERO_ITEM CSL_CITATION {"citationID":"SFQlETbo","properties":{"formattedCitation":"[21]","plainCitation":"[21]"},"citationItems":[{"id":186,"uris":["http://zotero.org/users/local/D44YHlzt/items/QTSCW3F4"],"uri":["http://zotero.org/users/local/D44YHlzt/items/QTSCW3F4"],"itemData":{"id":186,"type":"webpage","title":"Seaborn: statistical data visualization — seaborn 0.6.0 documentation","URL":"http://stanford.edu/~mwaskom/software/seaborn/index.html","accessed":{"date-parts":[["2015",12,7]]}}}],"schema":"https://github.com/citation-style-language/schema/raw/master/csl-citation.json"} </w:instrText>
+      </w:r>
+      <w:r>
+        <w:fldChar w:fldCharType="separate"/>
+      </w:r>
+      <w:r>
+        <w:rPr>
+          <w:noProof/>
+        </w:rPr>
+        <w:t>[21]</w:t>
+      </w:r>
+      <w:r>
+        <w:fldChar w:fldCharType="end"/>
+      </w:r>
+      <w:r>
+        <w:t xml:space="preserve"> </w:t>
+      </w:r>
+      <w:r>
+        <w:fldChar w:fldCharType="begin"/>
+      </w:r>
+      <w:r>
+        <w:instrText xml:space="preserve"> ADDIN ZOTERO_ITEM CSL_CITATION {"citationID":"c3nnGh4k","properties":{"formattedCitation":"[22]","plainCitation":"[22]"},"citationItems":[{"id":175,"uris":["http://zotero.org/users/local/D44YHlzt/items/KDSF3MKP"],"uri":["http://zotero.org/users/local/D44YHlzt/items/KDSF3MKP"],"itemData":{"id":175,"type":"webpage","title":"API Reference — scikit-learn 0.17 documentation","URL":"http://scikit-learn.org/stable/modules/classes.html#module-sklearn.metrics","accessed":{"date-parts":[["2015",12,7]]}}}],"schema":"https://github.com/citation-style-language/schema/raw/master/csl-citation.json"} </w:instrText>
+      </w:r>
+      <w:r>
+        <w:fldChar w:fldCharType="separate"/>
+      </w:r>
+      <w:r>
+        <w:rPr>
+          <w:noProof/>
+        </w:rPr>
+        <w:t>[22]</w:t>
+      </w:r>
+      <w:r>
+        <w:fldChar w:fldCharType="end"/>
+      </w:r>
+      <w:r>
+        <w:fldChar w:fldCharType="begin"/>
+      </w:r>
+      <w:r>
+        <w:instrText xml:space="preserve"> ADDIN ZOTERO_ITEM CSL_CITATION {"citationID":"urGlG1xF","properties":{"formattedCitation":"[15]","plainCitation":"[15]"},"citationItems":[{"id":165,"uris":["http://zotero.org/users/local/D44YHlzt/items/PD8PEPVN"],"uri":["http://zotero.org/users/local/D44YHlzt/items/PD8PEPVN"],"itemData":{"id":165,"type":"webpage","title":"3.1. Cross-validation: evaluating estimator performance — scikit-learn 0.17 documentation","URL":"http://scikit-learn.org/stable/modules/cross_validation.html","accessed":{"date-parts":[["2015",12,7]]}}}],"schema":"https://github.com/citation-style-language/schema/raw/master/csl-citation.json"} </w:instrText>
+      </w:r>
+      <w:r>
+        <w:fldChar w:fldCharType="separate"/>
+      </w:r>
+      <w:r>
+        <w:rPr>
+          <w:noProof/>
+        </w:rPr>
+        <w:t>[15]</w:t>
+      </w:r>
+      <w:r>
+        <w:fldChar w:fldCharType="end"/>
+      </w:r>
+      <w:r>
+        <w:t>.</w:t>
       </w:r>
     </w:p>
     <w:p>
@@ -4948,10 +5279,49 @@
         </w:numPr>
       </w:pPr>
       <w:r>
-        <w:t xml:space="preserve">To Implement the Neural Network I used TensorFlow to </w:t>
-      </w:r>
-      <w:r>
-        <w:t>define the graph structure of the network and compute the gradients.</w:t>
+        <w:t>To Implement the Neural Network I used TensorFlow to define the graph structure of the network and compute the gradients</w:t>
+      </w:r>
+      <w:r>
+        <w:t xml:space="preserve"> </w:t>
+      </w:r>
+      <w:r>
+        <w:fldChar w:fldCharType="begin"/>
+      </w:r>
+      <w:r>
+        <w:instrText xml:space="preserve"> ADDIN ZOTERO_ITEM CSL_CITATION {"citationID":"cjafjVJb","properties":{"formattedCitation":"[23]","plainCitation":"[23]"},"citationItems":[{"id":115,"uris":["http://zotero.org/users/local/D44YHlzt/items/GFTW73VS"],"uri":["http://zotero.org/users/local/D44YHlzt/items/GFTW73VS"],"itemData":{"id":115,"type":"webpage","title":"whitepaper2015.pdf","URL":"http://download.tensorflow.org/paper/whitepaper2015.pdf","accessed":{"date-parts":[["2015",11,17]]}}}],"schema":"https://github.com/citation-style-language/schema/raw/master/csl-citation.json"} </w:instrText>
+      </w:r>
+      <w:r>
+        <w:fldChar w:fldCharType="separate"/>
+      </w:r>
+      <w:r>
+        <w:rPr>
+          <w:noProof/>
+        </w:rPr>
+        <w:t>[23]</w:t>
+      </w:r>
+      <w:r>
+        <w:fldChar w:fldCharType="end"/>
+      </w:r>
+      <w:r>
+        <w:fldChar w:fldCharType="begin"/>
+      </w:r>
+      <w:r>
+        <w:instrText xml:space="preserve"> ADDIN ZOTERO_ITEM CSL_CITATION {"citationID":"5eh1QsYh","properties":{"formattedCitation":"[7]","plainCitation":"[7]"},"citationItems":[{"id":117,"uris":["http://zotero.org/users/local/D44YHlzt/items/3F52NHR8"],"uri":["http://zotero.org/users/local/D44YHlzt/items/3F52NHR8"],"itemData":{"id":117,"type":"webpage","title":"Getting Started — TensorFlow","URL":"http://tensorflow.org/get_started/basic_usage.md","accessed":{"date-parts":[["2015",11,17]]}}}],"schema":"https://github.com/citation-style-language/schema/raw/master/csl-citation.json"} </w:instrText>
+      </w:r>
+      <w:r>
+        <w:fldChar w:fldCharType="separate"/>
+      </w:r>
+      <w:r>
+        <w:rPr>
+          <w:noProof/>
+        </w:rPr>
+        <w:t>[7]</w:t>
+      </w:r>
+      <w:r>
+        <w:fldChar w:fldCharType="end"/>
+      </w:r>
+      <w:r>
+        <w:t>.</w:t>
       </w:r>
     </w:p>
     <w:p>
@@ -4975,7 +5345,11 @@
         </w:numPr>
       </w:pPr>
       <w:r>
+        <w:lastRenderedPageBreak/>
         <w:t>Any other model that I worked on optimizing for the respective problems I used an implementation fro</w:t>
+      </w:r>
+      <w:r>
+        <w:t>m</w:t>
       </w:r>
       <w:r>
         <w:t xml:space="preserve"> sci-kit learn. </w:t>
@@ -5085,7 +5459,31 @@
         <w:ind w:left="360"/>
       </w:pPr>
       <w:r>
-        <w:t>For svm, an implementaion of sklearn was used.</w:t>
+        <w:t>For svm, an implementaion of sklearn was used</w:t>
+      </w:r>
+      <w:r>
+        <w:t xml:space="preserve"> </w:t>
+      </w:r>
+      <w:r>
+        <w:fldChar w:fldCharType="begin"/>
+      </w:r>
+      <w:r>
+        <w:instrText xml:space="preserve"> ADDIN ZOTERO_ITEM CSL_CITATION {"citationID":"MT5t5sII","properties":{"formattedCitation":"[24]","plainCitation":"[24]"},"citationItems":[{"id":190,"uris":["http://zotero.org/users/local/D44YHlzt/items/EDZCB757"],"uri":["http://zotero.org/users/local/D44YHlzt/items/EDZCB757"],"itemData":{"id":190,"type":"webpage","title":"sklearn.svm.SVC — scikit-learn 0.17 documentation","URL":"http://scikit-learn.org/stable/modules/generated/sklearn.svm.SVC.html","accessed":{"date-parts":[["2015",12,7]]}}}],"schema":"https://github.com/citation-style-language/schema/raw/master/csl-citation.json"} </w:instrText>
+      </w:r>
+      <w:r>
+        <w:fldChar w:fldCharType="separate"/>
+      </w:r>
+      <w:r>
+        <w:rPr>
+          <w:noProof/>
+        </w:rPr>
+        <w:t>[24]</w:t>
+      </w:r>
+      <w:r>
+        <w:fldChar w:fldCharType="end"/>
+      </w:r>
+      <w:r>
+        <w:t>.</w:t>
       </w:r>
     </w:p>
     <w:p>
@@ -5113,10 +5511,31 @@
         <w:ind w:left="360"/>
       </w:pPr>
       <w:r>
-        <w:t>For optimizing coefficien</w:t>
-      </w:r>
-      <w:r>
-        <w:t>ts of lagrange multipliers in the dual svm problem - package cvxopt was used.</w:t>
+        <w:t>For optimizing coefficients of lagrange multipliers in the dual svm problem - package cvxopt was used</w:t>
+      </w:r>
+      <w:r>
+        <w:t xml:space="preserve"> </w:t>
+      </w:r>
+      <w:r>
+        <w:fldChar w:fldCharType="begin"/>
+      </w:r>
+      <w:r>
+        <w:instrText xml:space="preserve"> ADDIN ZOTERO_ITEM CSL_CITATION {"citationID":"IVyU7U9X","properties":{"formattedCitation":"[17]","plainCitation":"[17]"},"citationItems":[{"id":188,"uris":["http://zotero.org/users/local/D44YHlzt/items/BTQHBEWS"],"uri":["http://zotero.org/users/local/D44YHlzt/items/BTQHBEWS"],"itemData":{"id":188,"type":"webpage","title":"Home — CVXOPT","URL":"http://cvxopt.org/","accessed":{"date-parts":[["2015",12,7]]}}}],"schema":"https://github.com/citation-style-language/schema/raw/master/csl-citation.json"} </w:instrText>
+      </w:r>
+      <w:r>
+        <w:fldChar w:fldCharType="separate"/>
+      </w:r>
+      <w:r>
+        <w:rPr>
+          <w:noProof/>
+        </w:rPr>
+        <w:t>[17]</w:t>
+      </w:r>
+      <w:r>
+        <w:fldChar w:fldCharType="end"/>
+      </w:r>
+      <w:r>
+        <w:t>.</w:t>
       </w:r>
     </w:p>
     <w:p>
@@ -5144,7 +5563,52 @@
         <w:ind w:left="360"/>
       </w:pPr>
       <w:r>
-        <w:t>For analyzing the running time of the SMO algorithm, pypy and Cpython were used.</w:t>
+        <w:t>For analyzing the running time of the SMO algorithm, pypy and Cpython were used</w:t>
+      </w:r>
+      <w:r>
+        <w:t xml:space="preserve"> </w:t>
+      </w:r>
+      <w:r>
+        <w:fldChar w:fldCharType="begin"/>
+      </w:r>
+      <w:r>
+        <w:instrText xml:space="preserve"> ADDIN ZOTERO_ITEM CSL_CITATION {"citationID":"z2hAY78t","properties":{"formattedCitation":"[19]","plainCitation":"[19]"},"citationItems":[{"id":192,"uris":["http://zotero.org/users/local/D44YHlzt/items/CFTVBS8B"],"uri":["http://zotero.org/users/local/D44YHlzt/items/CFTVBS8B"],"itemData":{"id":192,"type":"webpage","title":"PyPy - Welcome to PyPy","URL":"http://pypy.org/","accessed":{"date-parts":[["2015",12,7]]}}}],"schema":"https://github.com/citation-style-language/schema/raw/master/csl-citation.json"} </w:instrText>
+      </w:r>
+      <w:r>
+        <w:fldChar w:fldCharType="separate"/>
+      </w:r>
+      <w:r>
+        <w:rPr>
+          <w:noProof/>
+        </w:rPr>
+        <w:t>[19]</w:t>
+      </w:r>
+      <w:r>
+        <w:fldChar w:fldCharType="end"/>
+      </w:r>
+      <w:r>
+        <w:t xml:space="preserve"> </w:t>
+      </w:r>
+      <w:r>
+        <w:fldChar w:fldCharType="begin"/>
+      </w:r>
+      <w:r>
+        <w:instrText xml:space="preserve"> ADDIN ZOTERO_ITEM CSL_CITATION {"citationID":"zR84ntnf","properties":{"formattedCitation":"[18]","plainCitation":"[18]"},"citationItems":[{"id":194,"uris":["http://zotero.org/users/local/D44YHlzt/items/WGERNT3K"],"uri":["http://zotero.org/users/local/D44YHlzt/items/WGERNT3K"],"itemData":{"id":194,"type":"webpage","title":"Cython: C-Extensions for Python","URL":"http://cython.org/","accessed":{"date-parts":[["2015",12,7]]}}}],"schema":"https://github.com/citation-style-language/schema/raw/master/csl-citation.json"} </w:instrText>
+      </w:r>
+      <w:r>
+        <w:fldChar w:fldCharType="separate"/>
+      </w:r>
+      <w:r>
+        <w:rPr>
+          <w:noProof/>
+        </w:rPr>
+        <w:t>[18]</w:t>
+      </w:r>
+      <w:r>
+        <w:fldChar w:fldCharType="end"/>
+      </w:r>
+      <w:r>
+        <w:t>.</w:t>
       </w:r>
     </w:p>
     <w:p>
@@ -5225,10 +5689,7 @@
       </w:r>
       <w:r>
         <w:tab/>
-        <w:t>I had a great experience working on this project. I learned a lot about applying machine learning methods on real world problems. Not only did I enhance my theoretical knowledge of different machine learning algorithms and methods to eval</w:t>
-      </w:r>
-      <w:r>
-        <w:t xml:space="preserve">uate them I also gained practical skills in working with data. </w:t>
+        <w:t xml:space="preserve">I had a great experience working on this project. I learned a lot about applying machine learning methods on real world problems. Not only did I enhance my theoretical knowledge of different machine learning algorithms and methods to evaluate them I also gained practical skills in working with data. </w:t>
       </w:r>
     </w:p>
     <w:p/>
@@ -5237,10 +5698,7 @@
         <w:ind w:firstLine="720"/>
       </w:pPr>
       <w:r>
-        <w:t xml:space="preserve">Specifically I learned a lot about how to effectively visualize data and display results in a meaningful way that helped me to make decisions about what I should try next or why a particular </w:t>
-      </w:r>
-      <w:r>
-        <w:t xml:space="preserve">model is or is not working. On the visualization side I learned a lot about the matplotlib library, the seaborn library and how to take advantage of pandas dataframes to quickly visualize data. </w:t>
+        <w:t xml:space="preserve">Specifically I learned a lot about how to effectively visualize data and display results in a meaningful way that helped me to make decisions about what I should try next or why a particular model is or is not working. On the visualization side I learned a lot about the matplotlib library, the seaborn library and how to take advantage of pandas dataframes to quickly visualize data. </w:t>
       </w:r>
     </w:p>
     <w:p>
@@ -5263,13 +5721,7 @@
         </w:tabs>
       </w:pPr>
       <w:r>
-        <w:t>I had a good experience working on this project. I learnt abo</w:t>
-      </w:r>
-      <w:r>
-        <w:t>ut applying machine learning methods on real world problems and gaining practical skills in working with data.  I also learned  about some data visualization tools like seaborn library and pandas dataframes to quickly visualize data. I also learnt about th</w:t>
-      </w:r>
-      <w:r>
-        <w:t>e sci-kit learn library including what kind of models it offers and how to train them along with what code it provides for evaluating them.</w:t>
+        <w:t>I had a good experience working on this project. I learnt about applying machine learning methods on real world problems and gaining practical skills in working with data.  I also learned  about some data visualization tools like seaborn library and pandas dataframes to quickly visualize data. I also learnt about the sci-kit learn library including what kind of models it offers and how to train them along with what code it provides for evaluating them.</w:t>
       </w:r>
     </w:p>
     <w:p>
@@ -5293,16 +5745,11 @@
       </w:pPr>
       <w:r>
         <w:tab/>
-        <w:t>Most of my work was based on implementing the SVM - during it's implementation i realized how important it is for t</w:t>
-      </w:r>
-      <w:r>
-        <w:t>heoretical results to be computationally feasible - optimizing lagrange multipliers for a large dataset is a tough problem in SVM, since our computation is happeneing in the dual space. It is constrained by memory requirements and forced me to look for a s</w:t>
-      </w:r>
-      <w:r>
-        <w:t>lower but a more memory friendly algorithm called SMO which can be used for optimization. It taught me how to keep working on problems and look for alternative solutions when the ones we expect to work are not working. I also enjoyed being a part of the gr</w:t>
-      </w:r>
-      <w:r>
-        <w:t>oup and talking to my amazing team-mates who always had valuable and enriching advice.</w:t>
+        <w:t xml:space="preserve">Most of my work was based on implementing the SVM - during it's implementation i realized how important it is for theoretical results to be computationally feasible - optimizing lagrange multipliers for a large dataset is a tough problem in SVM, since our computation is happeneing in the dual space. It is constrained by memory requirements and forced me to look for a slower but a more memory friendly algorithm called SMO which can be used for optimization. It taught me how to keep working on problems and look for alternative solutions when the </w:t>
+      </w:r>
+      <w:r>
+        <w:lastRenderedPageBreak/>
+        <w:t>ones we expect to work are not working. I also enjoyed being a part of the group and talking to my amazing team-mates who always had valuable and enriching advice.</w:t>
       </w:r>
     </w:p>
     <w:p>
@@ -5331,138 +5778,111 @@
         <w:ind w:firstLine="720"/>
       </w:pPr>
       <w:r>
+        <w:t>I learned a lot about TensorFlow (Google’s new Deep Learning library) by going through many of the tutorials and ultimately using it to implement a Neural Network(with dropout) for classification. I’m already applying these newfound skills towards my research by using tensor flow to implement a convolutional network for analyzing spectrum data.</w:t>
+      </w:r>
+    </w:p>
+    <w:p>
+      <w:pPr>
+        <w:ind w:firstLine="720"/>
+      </w:pPr>
+    </w:p>
+    <w:p>
+      <w:pPr>
+        <w:ind w:firstLine="720"/>
+      </w:pPr>
+      <w:r>
+        <w:t>I also increased my knowledge of the sci-kit learn library including what kind of models it offers and how to train them along with what code it provides for evaluating them. I can also use this knowledge in my research by using the sci-kit learn library to quickly try out many basic models and get baselines.</w:t>
+      </w:r>
+    </w:p>
+    <w:p>
+      <w:pPr>
+        <w:ind w:firstLine="720"/>
+      </w:pPr>
+    </w:p>
+    <w:p>
+      <w:pPr>
+        <w:ind w:firstLine="720"/>
+      </w:pPr>
+      <w:r>
+        <w:t xml:space="preserve">In addition to these practical skills I also learned a lot about many different machine learning models such as decision trees, random forests, boosted decisions trees, nearest neighbor methods, density estimation methods, various enhancements to linear regression, support vector machines and generative methods. Either by implementing them on my own or by using a sci-kit implementation I was forced to read in more detail about these methods to get an idea if they would be effective for the problems faced in this project and how to tune them to get the best performance possible out of them. </w:t>
+      </w:r>
+    </w:p>
+    <w:p>
+      <w:pPr>
+        <w:ind w:firstLine="720"/>
+      </w:pPr>
+    </w:p>
+    <w:p>
+      <w:pPr>
+        <w:ind w:firstLine="720"/>
+      </w:pPr>
+      <w:r>
+        <w:t>I think the greatest experience I gained was in comparing these different models and also the different methods for adding more data in my training set. The comparison gave me much greater insights into the strengths and weaknesses of the different approaches and is probably one of the most important lessons I am taking away from this project. The comparison between the different approaches will be elaborated on in the results and conclusion section.</w:t>
+      </w:r>
+    </w:p>
+    <w:p>
+      <w:pPr>
+        <w:ind w:firstLine="720"/>
+      </w:pPr>
+    </w:p>
+    <w:p>
+      <w:pPr>
+        <w:ind w:firstLine="720"/>
+      </w:pPr>
+      <w:r>
+        <w:t xml:space="preserve">I also really liked working in a group. This project is closely related to my Ph.D. research and by having the opportunity to share my knowledge of astrophysics and my related research. I was able to get valuable insights from members of the group of what might be interesting approaches to try. I think I gained a lot more by working in a group that I would have otherwise. </w:t>
+      </w:r>
+    </w:p>
+    <w:p>
+      <w:pPr>
+        <w:ind w:firstLine="720"/>
+      </w:pPr>
+    </w:p>
+    <w:p/>
+    <w:p>
+      <w:pPr>
+        <w:ind w:firstLine="720"/>
+        <w:rPr>
+          <w:b/>
+        </w:rPr>
+      </w:pPr>
+      <w:r>
+        <w:rPr>
+          <w:b/>
+        </w:rPr>
+        <w:t>Ariel Kruger –</w:t>
+      </w:r>
+    </w:p>
+    <w:p/>
+    <w:p>
+      <w:pPr>
+        <w:ind w:firstLine="720"/>
+      </w:pPr>
+      <w:r>
+        <w:rPr>
+          <w:b/>
+        </w:rPr>
+        <w:t xml:space="preserve">Abhisaar Sharma - </w:t>
+      </w:r>
+    </w:p>
+    <w:p>
+      <w:pPr>
+        <w:ind w:firstLine="720"/>
+        <w:rPr>
+          <w:b/>
+        </w:rPr>
+      </w:pPr>
+    </w:p>
+    <w:p>
+      <w:pPr>
+        <w:ind w:firstLine="720"/>
+      </w:pPr>
+      <w:r>
+        <w:t>I had a good experience working on this project. I learnt about applying machine learning methods on real world problems and gaining practical skills in working with data.  I also learned  about some data visualization tools like seaborn library and pandas dataframes to quickly visualize data. I also learnt about the sci-</w:t>
+      </w:r>
+      <w:r>
         <w:lastRenderedPageBreak/>
-        <w:t xml:space="preserve">I learned a lot about TensorFlow (Google’s new Deep Learning library) by going through many of the tutorials and ultimately using it to implement a Neural Network(with </w:t>
-      </w:r>
-      <w:r>
-        <w:t>dropout) for classification. I’m already applying these newfound skills towards my research by using tensor flow to implement a convolutional network for analyzing spectrum data.</w:t>
-      </w:r>
-    </w:p>
-    <w:p>
-      <w:pPr>
-        <w:ind w:firstLine="720"/>
-      </w:pPr>
-    </w:p>
-    <w:p>
-      <w:pPr>
-        <w:ind w:firstLine="720"/>
-      </w:pPr>
-      <w:r>
-        <w:t>I also increased my knowledge of the sci-kit learn library including what ki</w:t>
-      </w:r>
-      <w:r>
-        <w:t>nd of models it offers and how to train them along with what code it provides for evaluating them. I can also use this knowledge in my research by using the sci-kit learn library to quickly try out many basic models and get baselines.</w:t>
-      </w:r>
-    </w:p>
-    <w:p>
-      <w:pPr>
-        <w:ind w:firstLine="720"/>
-      </w:pPr>
-    </w:p>
-    <w:p>
-      <w:pPr>
-        <w:ind w:firstLine="720"/>
-      </w:pPr>
-      <w:r>
-        <w:t>In addition to these</w:t>
-      </w:r>
-      <w:r>
-        <w:t xml:space="preserve"> practical skills I also learned a lot about many different machine learning models such as decision trees, random forests, boosted decisions trees, nearest neighbor methods, density estimation methods, various enhancements to linear regression, support ve</w:t>
-      </w:r>
-      <w:r>
-        <w:t>ctor machines and generative methods. Either by implementing them on my own or by using a sci-kit implementation I was forced to read in more detail about these methods to get an idea if they would be effective for the problems faced in this project and ho</w:t>
-      </w:r>
-      <w:r>
-        <w:t xml:space="preserve">w to tune them to get the best performance possible out of them. </w:t>
-      </w:r>
-    </w:p>
-    <w:p>
-      <w:pPr>
-        <w:ind w:firstLine="720"/>
-      </w:pPr>
-    </w:p>
-    <w:p>
-      <w:pPr>
-        <w:ind w:firstLine="720"/>
-      </w:pPr>
-      <w:r>
-        <w:t xml:space="preserve">I think the greatest experience I gained was in comparing these different models and also the different methods for adding more data in my training set. The comparison gave me much greater </w:t>
-      </w:r>
-      <w:r>
-        <w:t>insights into the strengths and weaknesses of the different approaches and is probably one of the most important lessons I am taking away from this project. The comparison between the different approaches will be elaborated on in the results and conclusion</w:t>
-      </w:r>
-      <w:r>
-        <w:t xml:space="preserve"> section.</w:t>
-      </w:r>
-    </w:p>
-    <w:p>
-      <w:pPr>
-        <w:ind w:firstLine="720"/>
-      </w:pPr>
-    </w:p>
-    <w:p>
-      <w:pPr>
-        <w:ind w:firstLine="720"/>
-      </w:pPr>
-      <w:r>
-        <w:t>I also really liked working in a group. This project is closely related to my Ph.D. research and by having the opportunity to share my knowledge of astrophysics and my related research. I was able to get valuable insights from members of the gro</w:t>
-      </w:r>
-      <w:r>
-        <w:t xml:space="preserve">up of what might be interesting approaches to try. I think I gained a lot more by working in a group that I would have otherwise. </w:t>
-      </w:r>
-    </w:p>
-    <w:p>
-      <w:pPr>
-        <w:ind w:firstLine="720"/>
-      </w:pPr>
-    </w:p>
-    <w:p/>
-    <w:p>
-      <w:pPr>
-        <w:ind w:firstLine="720"/>
-        <w:rPr>
-          <w:b/>
-        </w:rPr>
-      </w:pPr>
-      <w:r>
-        <w:rPr>
-          <w:b/>
-        </w:rPr>
-        <w:t>Ariel Kruger –</w:t>
-      </w:r>
-    </w:p>
-    <w:p/>
-    <w:p>
-      <w:pPr>
-        <w:ind w:firstLine="720"/>
-      </w:pPr>
-      <w:r>
-        <w:rPr>
-          <w:b/>
-        </w:rPr>
-        <w:t xml:space="preserve">Abhisaar Sharma - </w:t>
-      </w:r>
-    </w:p>
-    <w:p>
-      <w:pPr>
-        <w:ind w:firstLine="720"/>
-        <w:rPr>
-          <w:b/>
-        </w:rPr>
-      </w:pPr>
-    </w:p>
-    <w:p>
-      <w:pPr>
-        <w:ind w:firstLine="720"/>
-      </w:pPr>
-      <w:r>
-        <w:t xml:space="preserve">I had a good experience working on this project. I learnt about applying machine </w:t>
-      </w:r>
-      <w:r>
-        <w:t>learning methods on real world problems and gaining practical skills in working with data.  I also learned  about some data visualization tools like seaborn library and pandas dataframes to quickly visualize data. I also learnt about the sci-kit learn libr</w:t>
-      </w:r>
-      <w:r>
-        <w:t>ary including what kind of models it offers and how to train them along with what code it provides for evaluating them.</w:t>
+        <w:t>kit learn library including what kind of models it offers and how to train them along with what code it provides for evaluating them.</w:t>
       </w:r>
     </w:p>
     <w:p>
@@ -5492,81 +5912,596 @@
         <w:t>M - during it's implementation I</w:t>
       </w:r>
       <w:r>
-        <w:t xml:space="preserve"> realized how important it is for theoretical results t</w:t>
-      </w:r>
-      <w:r>
-        <w:t xml:space="preserve">o be </w:t>
-      </w:r>
-      <w:r>
+        <w:t xml:space="preserve"> realized how important it is for theoretical results to be computationally feasible - optimizing lagrange multipliers for a large dataset is a tough problem in SVM, since our computation is happeneing in the dual space. It is constrained by memory requirements and forced me to look for a slower but a more memory friendly algorithm calleI had a good experience working on this project. I learnt about applying machine learning methods on real world problems and gaining practical skills in work</w:t>
+      </w:r>
+      <w:r>
+        <w:t xml:space="preserve">ing with data.  I also learned </w:t>
+      </w:r>
+      <w:r>
+        <w:t>about some data visualization tools like seaborn library and pandas dataframes to quickly visualize data. I also learnt about the sci-kit learn library including what kind of models it offers and how to train them along with what code it provides for evaluating them.</w:t>
+      </w:r>
+    </w:p>
+    <w:p>
+      <w:pPr>
+        <w:ind w:firstLine="720"/>
+        <w:rPr>
+          <w:b/>
+        </w:rPr>
+      </w:pPr>
+    </w:p>
+    <w:p/>
+    <w:p>
+      <w:pPr>
+        <w:ind w:firstLine="720"/>
+        <w:rPr>
+          <w:b/>
+        </w:rPr>
+      </w:pPr>
+      <w:r>
+        <w:rPr>
+          <w:b/>
+        </w:rPr>
+        <w:t>Dylan Cockerham –</w:t>
+      </w:r>
+    </w:p>
+    <w:p>
+      <w:pPr>
+        <w:rPr>
+          <w:b/>
+        </w:rPr>
+      </w:pPr>
+    </w:p>
+    <w:p>
+      <w:pPr>
+        <w:rPr>
+          <w:b/>
+        </w:rPr>
+      </w:pPr>
+    </w:p>
+    <w:p/>
+    <w:p>
+      <w:r>
+        <w:rPr>
+          <w:b/>
+        </w:rPr>
+        <w:t>Bibliography</w:t>
+      </w:r>
+    </w:p>
+    <w:p>
+      <w:pPr>
+        <w:pStyle w:val="Bibliography"/>
+        <w:rPr>
+          <w:rFonts w:ascii="Cambria"/>
+        </w:rPr>
+      </w:pPr>
+      <w:r>
+        <w:fldChar w:fldCharType="begin"/>
+      </w:r>
+      <w:r>
+        <w:instrText xml:space="preserve"> ADDIN ZOTERO_BIBL {"custom":[]} CSL_BIBLIOGRAPHY </w:instrText>
+      </w:r>
+      <w:r>
+        <w:fldChar w:fldCharType="separate"/>
+      </w:r>
+      <w:r>
+        <w:rPr>
+          <w:rFonts w:ascii="Cambria"/>
+        </w:rPr>
+        <w:t>[1]</w:t>
+      </w:r>
+      <w:r>
+        <w:rPr>
+          <w:rFonts w:ascii="Cambria"/>
+        </w:rPr>
+        <w:tab/>
+        <w:t>“Measures of Flux and Magnitude | SDSS.” [Online]. Available: http://www.sdss.org/dr12/algorithms/magnitudes/. [Accessed: 07-Dec-2015].</w:t>
+      </w:r>
+    </w:p>
+    <w:p>
+      <w:pPr>
+        <w:pStyle w:val="Bibliography"/>
+        <w:rPr>
+          <w:rFonts w:ascii="Cambria"/>
+        </w:rPr>
+      </w:pPr>
+      <w:r>
+        <w:rPr>
+          <w:rFonts w:ascii="Cambria"/>
+        </w:rPr>
+        <w:t>[2]</w:t>
+      </w:r>
+      <w:r>
+        <w:rPr>
+          <w:rFonts w:ascii="Cambria"/>
+        </w:rPr>
+        <w:tab/>
+        <w:t>“Scope | SDSS.” [Online]. Available: http://www.sdss.org/dr12/scope/. [Accessed: 07-Dec-2015].</w:t>
+      </w:r>
+    </w:p>
+    <w:p>
+      <w:pPr>
+        <w:pStyle w:val="Bibliography"/>
+        <w:rPr>
+          <w:rFonts w:ascii="Cambria"/>
+        </w:rPr>
+      </w:pPr>
+      <w:r>
+        <w:rPr>
+          <w:rFonts w:ascii="Cambria"/>
+        </w:rPr>
+        <w:t>[3]</w:t>
+      </w:r>
+      <w:r>
+        <w:rPr>
+          <w:rFonts w:ascii="Cambria"/>
+        </w:rPr>
+        <w:tab/>
+        <w:t>“DESI-brochure.v4 - DESI-brochure.pdf.” [Online]. Available: file:///Users/nobleWkennamer/Downloads/DESI-brochure.pdf. [Accessed: 07-Dec-2015].</w:t>
+      </w:r>
+    </w:p>
+    <w:p>
+      <w:pPr>
+        <w:pStyle w:val="Bibliography"/>
+        <w:rPr>
+          <w:rFonts w:ascii="Cambria"/>
+        </w:rPr>
+      </w:pPr>
+      <w:r>
+        <w:rPr>
+          <w:rFonts w:ascii="Cambria"/>
+        </w:rPr>
+        <w:t>[4]</w:t>
+      </w:r>
+      <w:r>
+        <w:rPr>
+          <w:rFonts w:ascii="Cambria"/>
+        </w:rPr>
+        <w:tab/>
+        <w:t>“About LSST.” [Online]. Available: http://www.lsst.org/about. [Accessed: 07-Dec-2015].</w:t>
+      </w:r>
+    </w:p>
+    <w:p>
+      <w:pPr>
+        <w:pStyle w:val="Bibliography"/>
+        <w:rPr>
+          <w:rFonts w:ascii="Cambria"/>
+        </w:rPr>
+      </w:pPr>
+      <w:r>
+        <w:rPr>
+          <w:rFonts w:ascii="Cambria"/>
+        </w:rPr>
+        <w:t>[5]</w:t>
+      </w:r>
+      <w:r>
+        <w:rPr>
+          <w:rFonts w:ascii="Cambria"/>
+        </w:rPr>
+        <w:tab/>
+        <w:t xml:space="preserve">Z. Ivezic, A. Connolly, J. Vanderplas, and A. Gray, </w:t>
+      </w:r>
+      <w:r>
+        <w:rPr>
+          <w:rFonts w:ascii="Cambria"/>
+          <w:i/>
+          <w:iCs/>
+        </w:rPr>
+        <w:t>Statistics, Data Mining, and Machine Learning in Astronomy</w:t>
+      </w:r>
+      <w:r>
+        <w:rPr>
+          <w:rFonts w:ascii="Cambria"/>
+        </w:rPr>
+        <w:t>, 1st ed. Princeton University Press, 2014.</w:t>
+      </w:r>
+    </w:p>
+    <w:p>
+      <w:pPr>
+        <w:pStyle w:val="Bibliography"/>
+        <w:rPr>
+          <w:rFonts w:ascii="Cambria"/>
+        </w:rPr>
+      </w:pPr>
+      <w:r>
+        <w:rPr>
+          <w:rFonts w:ascii="Cambria"/>
+        </w:rPr>
+        <w:t>[6]</w:t>
+      </w:r>
+      <w:r>
+        <w:rPr>
+          <w:rFonts w:ascii="Cambria"/>
+        </w:rPr>
+        <w:tab/>
+        <w:t>“SDSS.” [Online]. Available: http://www.sdss.org/. [Accessed: 07-Dec-2015].</w:t>
+      </w:r>
+    </w:p>
+    <w:p>
+      <w:pPr>
+        <w:pStyle w:val="Bibliography"/>
+        <w:rPr>
+          <w:rFonts w:ascii="Cambria"/>
+        </w:rPr>
+      </w:pPr>
+      <w:r>
+        <w:rPr>
+          <w:rFonts w:ascii="Cambria"/>
+        </w:rPr>
+        <w:t>[7]</w:t>
+      </w:r>
+      <w:r>
+        <w:rPr>
+          <w:rFonts w:ascii="Cambria"/>
+        </w:rPr>
+        <w:tab/>
+        <w:t>“Getting Started — TensorFlow.” [Online]. Available: http://tensorflow.org/get_started/basic_usage.md. [Accessed: 17-Nov-2015].</w:t>
+      </w:r>
+    </w:p>
+    <w:p>
+      <w:pPr>
+        <w:pStyle w:val="Bibliography"/>
+        <w:rPr>
+          <w:rFonts w:ascii="Cambria"/>
+        </w:rPr>
+      </w:pPr>
+      <w:r>
+        <w:rPr>
+          <w:rFonts w:ascii="Cambria"/>
+        </w:rPr>
+        <w:t>[8]</w:t>
+      </w:r>
+      <w:r>
+        <w:rPr>
+          <w:rFonts w:ascii="Cambria"/>
+        </w:rPr>
+        <w:tab/>
+        <w:t>“1.1. Generalized Linear Models — scikit-learn 0.17 documentation.” [Online]. Available: http://scikit-learn.org/stable/modules/linear_model.html#ridge-regression. [Accessed: 07-Dec-2015].</w:t>
+      </w:r>
+    </w:p>
+    <w:p>
+      <w:pPr>
+        <w:pStyle w:val="Bibliography"/>
+        <w:rPr>
+          <w:rFonts w:ascii="Cambria"/>
+        </w:rPr>
+      </w:pPr>
+      <w:r>
+        <w:rPr>
+          <w:rFonts w:ascii="Cambria"/>
+        </w:rPr>
+        <w:t>[9]</w:t>
+      </w:r>
+      <w:r>
+        <w:rPr>
+          <w:rFonts w:ascii="Cambria"/>
+        </w:rPr>
+        <w:tab/>
+        <w:t>“3.2.4.3.1. sklearn.ensemble.RandomForestClassifier — scikit-learn 0.17 documentation.” [Online]. Available: http://scikit-learn.org/stable/modules/generated/sklearn.ensemble.RandomForestClassifier.html. [Accessed: 07-Dec-2015].</w:t>
+      </w:r>
+    </w:p>
+    <w:p>
+      <w:pPr>
+        <w:pStyle w:val="Bibliography"/>
+        <w:rPr>
+          <w:rFonts w:ascii="Cambria"/>
+        </w:rPr>
+      </w:pPr>
+      <w:r>
+        <w:rPr>
+          <w:rFonts w:ascii="Cambria"/>
+        </w:rPr>
+        <w:t>[10]</w:t>
+      </w:r>
+      <w:r>
+        <w:rPr>
+          <w:rFonts w:ascii="Cambria"/>
+        </w:rPr>
+        <w:tab/>
+        <w:t>“sklearn.neighbors.KNeighborsClassifier — scikit-learn 0.17 documentation.” [Online]. Available: http://scikit-learn.org/stable/modules/generated/sklearn.neighbors.KNeighborsClassifier.html. [Accessed: 07-Dec-2015].</w:t>
+      </w:r>
+    </w:p>
+    <w:p>
+      <w:pPr>
+        <w:pStyle w:val="Bibliography"/>
+        <w:rPr>
+          <w:rFonts w:ascii="Cambria"/>
+        </w:rPr>
+      </w:pPr>
+      <w:r>
+        <w:rPr>
+          <w:rFonts w:ascii="Cambria"/>
+        </w:rPr>
         <w:lastRenderedPageBreak/>
-        <w:t>computationally feasible - optimizing lagrange multipliers for a large dataset is a tough problem in SVM, since our computation is happeneing in the dual space. It is constrained by memory requirements and forced me to look for a slower but a more mem</w:t>
-      </w:r>
-      <w:r>
-        <w:t>ory friendly algorithm calleI had a good experience working on this project. I learnt about applying machine learning methods on real world problems and gaining practical skills in work</w:t>
-      </w:r>
-      <w:r>
-        <w:t xml:space="preserve">ing with data.  I also learned </w:t>
-      </w:r>
-      <w:r>
-        <w:t>about some data visualization tools lik</w:t>
-      </w:r>
-      <w:r>
-        <w:t>e seaborn library and pandas dataframes to quickly visualize data. I also learnt about the sci-kit learn library including what kind of models it offers and how to train them along with what code it provides for evaluating them.</w:t>
-      </w:r>
-    </w:p>
-    <w:p>
-      <w:pPr>
-        <w:ind w:firstLine="720"/>
-        <w:rPr>
-          <w:b/>
-        </w:rPr>
-      </w:pPr>
-    </w:p>
-    <w:p/>
-    <w:p>
-      <w:pPr>
-        <w:ind w:firstLine="720"/>
-        <w:rPr>
-          <w:b/>
-        </w:rPr>
-      </w:pPr>
-      <w:r>
-        <w:rPr>
-          <w:b/>
-        </w:rPr>
-        <w:t>Dylan Cockerham –</w:t>
-      </w:r>
-    </w:p>
-    <w:p>
-      <w:pPr>
-        <w:rPr>
-          <w:b/>
-        </w:rPr>
-      </w:pPr>
-    </w:p>
-    <w:p>
-      <w:pPr>
-        <w:rPr>
-          <w:b/>
-        </w:rPr>
-      </w:pPr>
-    </w:p>
-    <w:p/>
-    <w:p>
-      <w:r>
-        <w:rPr>
-          <w:b/>
-        </w:rPr>
-        <w:t>Bibl</w:t>
-      </w:r>
-      <w:r>
-        <w:rPr>
-          <w:b/>
-        </w:rPr>
-        <w:t>iography</w:t>
-      </w:r>
-    </w:p>
-    <w:p/>
+        <w:t>[11]</w:t>
+      </w:r>
+      <w:r>
+        <w:rPr>
+          <w:rFonts w:ascii="Cambria"/>
+        </w:rPr>
+        <w:tab/>
+        <w:t>“sklearn.neighbors.KNeighborsRegressor — scikit-learn 0.17 documentation.” [Online]. Available: http://scikit-learn.org/stable/modules/generated/sklearn.neighbors.KNeighborsRegressor.html. [Accessed: 07-Dec-2015].</w:t>
+      </w:r>
+    </w:p>
+    <w:p>
+      <w:pPr>
+        <w:pStyle w:val="Bibliography"/>
+        <w:rPr>
+          <w:rFonts w:ascii="Cambria"/>
+        </w:rPr>
+      </w:pPr>
+      <w:r>
+        <w:rPr>
+          <w:rFonts w:ascii="Cambria"/>
+        </w:rPr>
+        <w:t>[12]</w:t>
+      </w:r>
+      <w:r>
+        <w:rPr>
+          <w:rFonts w:ascii="Cambria"/>
+        </w:rPr>
+        <w:tab/>
+        <w:t>“sklearn.tree.DecisionTreeClassifier — scikit-learn 0.17 documentation.” [Online]. Available: http://scikit-learn.org/stable/modules/generated/sklearn.tree.DecisionTreeClassifier.html. [Accessed: 07-Dec-2015].</w:t>
+      </w:r>
+    </w:p>
+    <w:p>
+      <w:pPr>
+        <w:pStyle w:val="Bibliography"/>
+        <w:rPr>
+          <w:rFonts w:ascii="Cambria"/>
+        </w:rPr>
+      </w:pPr>
+      <w:r>
+        <w:rPr>
+          <w:rFonts w:ascii="Cambria"/>
+        </w:rPr>
+        <w:t>[13]</w:t>
+      </w:r>
+      <w:r>
+        <w:rPr>
+          <w:rFonts w:ascii="Cambria"/>
+        </w:rPr>
+        <w:tab/>
+        <w:t>“sklearn.tree.DecisionTreeRegressor — scikit-learn 0.17 documentation.” [Online]. Available: http://scikit-learn.org/stable/modules/generated/sklearn.tree.DecisionTreeRegressor.html. [Accessed: 07-Dec-2015].</w:t>
+      </w:r>
+    </w:p>
+    <w:p>
+      <w:pPr>
+        <w:pStyle w:val="Bibliography"/>
+        <w:rPr>
+          <w:rFonts w:ascii="Cambria"/>
+        </w:rPr>
+      </w:pPr>
+      <w:r>
+        <w:rPr>
+          <w:rFonts w:ascii="Cambria"/>
+        </w:rPr>
+        <w:t>[14]</w:t>
+      </w:r>
+      <w:r>
+        <w:rPr>
+          <w:rFonts w:ascii="Cambria"/>
+        </w:rPr>
+        <w:tab/>
+        <w:t>“Decision Tree Regression with AdaBoost — scikit-learn 0.17 documentation.” [Online]. Available: http://scikit-learn.org/stable/auto_examples/ensemble/plot_adaboost_regression.html. [Accessed: 07-Dec-2015].</w:t>
+      </w:r>
+    </w:p>
+    <w:p>
+      <w:pPr>
+        <w:pStyle w:val="Bibliography"/>
+        <w:rPr>
+          <w:rFonts w:ascii="Cambria"/>
+        </w:rPr>
+      </w:pPr>
+      <w:r>
+        <w:rPr>
+          <w:rFonts w:ascii="Cambria"/>
+        </w:rPr>
+        <w:t>[15]</w:t>
+      </w:r>
+      <w:r>
+        <w:rPr>
+          <w:rFonts w:ascii="Cambria"/>
+        </w:rPr>
+        <w:tab/>
+        <w:t>“3.1. Cross-validation: evaluating estimator performance — scikit-learn 0.17 documentation.” [Online]. Available: http://scikit-learn.org/stable/modules/cross_validation.html. [Accessed: 07-Dec-2015].</w:t>
+      </w:r>
+    </w:p>
+    <w:p>
+      <w:pPr>
+        <w:pStyle w:val="Bibliography"/>
+        <w:rPr>
+          <w:rFonts w:ascii="Cambria"/>
+        </w:rPr>
+      </w:pPr>
+      <w:r>
+        <w:rPr>
+          <w:rFonts w:ascii="Cambria"/>
+        </w:rPr>
+        <w:t>[16]</w:t>
+      </w:r>
+      <w:r>
+        <w:rPr>
+          <w:rFonts w:ascii="Cambria"/>
+        </w:rPr>
+        <w:tab/>
+        <w:t>“2.8. Density Estimation — scikit-learn 0.17 documentation.” [Online]. Available: http://scikit-learn.org/stable/modules/density.html. [Accessed: 07-Dec-2015].</w:t>
+      </w:r>
+    </w:p>
+    <w:p>
+      <w:pPr>
+        <w:pStyle w:val="Bibliography"/>
+        <w:rPr>
+          <w:rFonts w:ascii="Cambria"/>
+        </w:rPr>
+      </w:pPr>
+      <w:r>
+        <w:rPr>
+          <w:rFonts w:ascii="Cambria"/>
+        </w:rPr>
+        <w:t>[17]</w:t>
+      </w:r>
+      <w:r>
+        <w:rPr>
+          <w:rFonts w:ascii="Cambria"/>
+        </w:rPr>
+        <w:tab/>
+        <w:t>“Home — CVXOPT.” [Online]. Available: http://cvxopt.org/. [Accessed: 07-Dec-2015].</w:t>
+      </w:r>
+    </w:p>
+    <w:p>
+      <w:pPr>
+        <w:pStyle w:val="Bibliography"/>
+        <w:rPr>
+          <w:rFonts w:ascii="Cambria"/>
+        </w:rPr>
+      </w:pPr>
+      <w:r>
+        <w:rPr>
+          <w:rFonts w:ascii="Cambria"/>
+        </w:rPr>
+        <w:t>[18]</w:t>
+      </w:r>
+      <w:r>
+        <w:rPr>
+          <w:rFonts w:ascii="Cambria"/>
+        </w:rPr>
+        <w:tab/>
+        <w:t>“Cython: C-Extensions for Python.” [Online]. Available: http://cython.org/. [Accessed: 07-Dec-2015].</w:t>
+      </w:r>
+    </w:p>
+    <w:p>
+      <w:pPr>
+        <w:pStyle w:val="Bibliography"/>
+        <w:rPr>
+          <w:rFonts w:ascii="Cambria"/>
+        </w:rPr>
+      </w:pPr>
+      <w:r>
+        <w:rPr>
+          <w:rFonts w:ascii="Cambria"/>
+        </w:rPr>
+        <w:t>[19]</w:t>
+      </w:r>
+      <w:r>
+        <w:rPr>
+          <w:rFonts w:ascii="Cambria"/>
+        </w:rPr>
+        <w:tab/>
+        <w:t>“PyPy - Welcome to PyPy.” [Online]. Available: http://pypy.org/. [Accessed: 07-Dec-2015].</w:t>
+      </w:r>
+    </w:p>
+    <w:p>
+      <w:pPr>
+        <w:pStyle w:val="Bibliography"/>
+        <w:rPr>
+          <w:rFonts w:ascii="Cambria"/>
+        </w:rPr>
+      </w:pPr>
+      <w:r>
+        <w:rPr>
+          <w:rFonts w:ascii="Cambria"/>
+        </w:rPr>
+        <w:t>[20]</w:t>
+      </w:r>
+      <w:r>
+        <w:rPr>
+          <w:rFonts w:ascii="Cambria"/>
+        </w:rPr>
+        <w:tab/>
+        <w:t>“User guide: contents — astroML 0.2 documentation.” [Online]. Available: http://www.astroml.org/user_guide/index.html. [Accessed: 07-Dec-2015].</w:t>
+      </w:r>
+    </w:p>
+    <w:p>
+      <w:pPr>
+        <w:pStyle w:val="Bibliography"/>
+        <w:rPr>
+          <w:rFonts w:ascii="Cambria"/>
+        </w:rPr>
+      </w:pPr>
+      <w:r>
+        <w:rPr>
+          <w:rFonts w:ascii="Cambria"/>
+        </w:rPr>
+        <w:t>[21]</w:t>
+      </w:r>
+      <w:r>
+        <w:rPr>
+          <w:rFonts w:ascii="Cambria"/>
+        </w:rPr>
+        <w:tab/>
+        <w:t>“Seaborn: statistical data visualization — seaborn 0.6.0 documentation.” [Online]. Available: http://stanford.edu/~mwaskom/software/seaborn/index.html. [Accessed: 07-Dec-2015].</w:t>
+      </w:r>
+    </w:p>
+    <w:p>
+      <w:pPr>
+        <w:pStyle w:val="Bibliography"/>
+        <w:rPr>
+          <w:rFonts w:ascii="Cambria"/>
+        </w:rPr>
+      </w:pPr>
+      <w:r>
+        <w:rPr>
+          <w:rFonts w:ascii="Cambria"/>
+        </w:rPr>
+        <w:t>[22]</w:t>
+      </w:r>
+      <w:r>
+        <w:rPr>
+          <w:rFonts w:ascii="Cambria"/>
+        </w:rPr>
+        <w:tab/>
+        <w:t>“API Reference — scikit-learn 0.17 documentation.” [Online]. Available: http://scikit-learn.org/stable/modules/classes.html#module-sklearn.metrics. [Accessed: 07-Dec-2015].</w:t>
+      </w:r>
+    </w:p>
+    <w:p>
+      <w:pPr>
+        <w:pStyle w:val="Bibliography"/>
+        <w:rPr>
+          <w:rFonts w:ascii="Cambria"/>
+        </w:rPr>
+      </w:pPr>
+      <w:r>
+        <w:rPr>
+          <w:rFonts w:ascii="Cambria"/>
+        </w:rPr>
+        <w:t>[23]</w:t>
+      </w:r>
+      <w:r>
+        <w:rPr>
+          <w:rFonts w:ascii="Cambria"/>
+        </w:rPr>
+        <w:tab/>
+        <w:t>“whitepaper2015.pdf.” [Online]. Available: http://download.tensorflow.org/paper/whitepaper2015.pdf. [Accessed: 17-Nov-2015].</w:t>
+      </w:r>
+    </w:p>
+    <w:p>
+      <w:pPr>
+        <w:pStyle w:val="Bibliography"/>
+        <w:rPr>
+          <w:rFonts w:ascii="Cambria"/>
+        </w:rPr>
+      </w:pPr>
+      <w:r>
+        <w:rPr>
+          <w:rFonts w:ascii="Cambria"/>
+        </w:rPr>
+        <w:t>[24]</w:t>
+      </w:r>
+      <w:r>
+        <w:rPr>
+          <w:rFonts w:ascii="Cambria"/>
+        </w:rPr>
+        <w:tab/>
+        <w:t>“sklearn.svm.SVC — scikit-learn 0.17 documentation.” [Online]. Available: http://scikit-learn.org/stable/modules/generated/sklearn.svm.SVC.html. [Accessed: 07-Dec-2015].</w:t>
+      </w:r>
+    </w:p>
+    <w:p>
+      <w:r>
+        <w:fldChar w:fldCharType="end"/>
+      </w:r>
+      <w:bookmarkStart w:id="0" w:name="_GoBack"/>
+      <w:bookmarkEnd w:id="0"/>
+    </w:p>
     <w:p/>
     <w:p/>
     <w:p/>
@@ -6267,6 +7202,20 @@
     <w:basedOn w:val="Heading"/>
     <w:qFormat/>
   </w:style>
+  <w:style w:type="paragraph" w:styleId="Bibliography">
+    <w:name w:val="Bibliography"/>
+    <w:basedOn w:val="Normal"/>
+    <w:next w:val="Normal"/>
+    <w:uiPriority w:val="37"/>
+    <w:unhideWhenUsed/>
+    <w:rsid w:val="00305BC1"/>
+    <w:pPr>
+      <w:tabs>
+        <w:tab w:val="left" w:pos="500"/>
+      </w:tabs>
+      <w:ind w:left="504" w:hanging="504"/>
+    </w:pPr>
+  </w:style>
 </w:styles>
 </file>
 
@@ -6585,6 +7534,20 @@
     <w:name w:val="Subtitle"/>
     <w:basedOn w:val="Heading"/>
     <w:qFormat/>
+  </w:style>
+  <w:style w:type="paragraph" w:styleId="Bibliography">
+    <w:name w:val="Bibliography"/>
+    <w:basedOn w:val="Normal"/>
+    <w:next w:val="Normal"/>
+    <w:uiPriority w:val="37"/>
+    <w:unhideWhenUsed/>
+    <w:rsid w:val="00305BC1"/>
+    <w:pPr>
+      <w:tabs>
+        <w:tab w:val="left" w:pos="500"/>
+      </w:tabs>
+      <w:ind w:left="504" w:hanging="504"/>
+    </w:pPr>
   </w:style>
 </w:styles>
 </file>

</xml_diff>

<commit_message>
adding dylan's part and a few small corrections
</commit_message>
<xml_diff>
--- a/final_report_cs_273.docx
+++ b/final_report_cs_273.docx
@@ -569,6 +569,17 @@
       </w:r>
     </w:p>
     <w:p/>
+    <w:p>
+      <w:r>
+        <w:tab/>
+        <w:t>In regard to training all the models were optimized with cross validation. This is also true of the redshift regression models</w:t>
+      </w:r>
+      <w:r>
+        <w:t>.</w:t>
+      </w:r>
+    </w:p>
+    <w:p/>
+    <w:p/>
     <w:tbl>
       <w:tblPr>
         <w:tblW w:w="10440" w:type="dxa"/>
@@ -4316,6 +4327,11 @@
         <w:lastRenderedPageBreak/>
         <w:t>models were the linear models vanilla linear regression and ridge regression. In between these were decision trees and random forest. But I was actually quite surprised that all the models were able to do fairly well. Although one can see in the figure above that the linear approaches systematically failed to achieve good values for smaller magnitudes.</w:t>
       </w:r>
+      <w:r>
+        <w:t xml:space="preserve"> This is unsurprising given that the dataset looked nonlinear (from figure 3).</w:t>
+      </w:r>
+      <w:bookmarkStart w:id="0" w:name="_GoBack"/>
+      <w:bookmarkEnd w:id="0"/>
     </w:p>
     <w:p/>
     <w:p>
@@ -4402,9 +4418,6 @@
           <w:b/>
         </w:rPr>
         <w:t xml:space="preserve">Who Did What </w:t>
-      </w:r>
-      <w:r>
-        <w:t>(Everybody write what you did)</w:t>
       </w:r>
     </w:p>
     <w:p/>
@@ -5133,58 +5146,11 @@
     </w:p>
     <w:p>
       <w:pPr>
+        <w:ind w:firstLine="720"/>
         <w:rPr>
           <w:b/>
         </w:rPr>
       </w:pPr>
-    </w:p>
-    <w:p>
-      <w:pPr>
-        <w:rPr>
-          <w:b/>
-        </w:rPr>
-      </w:pPr>
-    </w:p>
-    <w:p>
-      <w:pPr>
-        <w:ind w:firstLine="720"/>
-      </w:pPr>
-      <w:r>
-        <w:t>In addition to our individual contributions our group was in constant contact either meeting in person, communicating through GitHub or through our facebook group. This led to many fruitful discussions on what would be interesting things to try, advice on why something might not be working or how it could work better and also kept everyone in the loop on what others were doing. Ultimately these discussions not only enhanced learning, but we feel led to a stronger project.</w:t>
-      </w:r>
-    </w:p>
-    <w:p>
-      <w:pPr>
-        <w:rPr>
-          <w:b/>
-        </w:rPr>
-      </w:pPr>
-    </w:p>
-    <w:p>
-      <w:r>
-        <w:rPr>
-          <w:b/>
-        </w:rPr>
-        <w:t xml:space="preserve">What did we use </w:t>
-      </w:r>
-      <w:r>
-        <w:t>(Everybody write about the libraries and other sources you used to do your work)</w:t>
-      </w:r>
-    </w:p>
-    <w:p/>
-    <w:p>
-      <w:pPr>
-        <w:ind w:firstLine="720"/>
-        <w:rPr>
-          <w:b/>
-        </w:rPr>
-      </w:pPr>
-      <w:r>
-        <w:rPr>
-          <w:b/>
-        </w:rPr>
-        <w:t>Noble Kennamer</w:t>
-      </w:r>
     </w:p>
     <w:p>
       <w:pPr>
@@ -5195,7 +5161,7 @@
         </w:numPr>
       </w:pPr>
       <w:r>
-        <w:t>Throughout the entire project I wrote all my code in python using numpy (matrix library).</w:t>
+        <w:t>Designed, organized and did all of the construction work for the poster.</w:t>
       </w:r>
     </w:p>
     <w:p>
@@ -5207,52 +5173,7 @@
         </w:numPr>
       </w:pPr>
       <w:r>
-        <w:t>To gather the data I used the library astroML which is a python library written by Jake Vanderplas for downloading astrophysical data from various sources. The data we use come from the SDSS and both problems were actually introduced to me from Jake Vanderplas’s book “Statistics, Data Minding, and Machine Learning in Astronomy: A Practical Python Guide for the Analysis of Survey Data”. The main inspiration from this project came directly from reading his book over the summer</w:t>
-      </w:r>
-      <w:r>
-        <w:t xml:space="preserve"> </w:t>
-      </w:r>
-      <w:r>
-        <w:fldChar w:fldCharType="begin"/>
-      </w:r>
-      <w:r>
-        <w:instrText xml:space="preserve"> ADDIN ZOTERO_ITEM CSL_CITATION {"citationID":"SfJyqPqx","properties":{"formattedCitation":"[5]","plainCitation":"[5]"},"citationItems":[{"id":181,"uris":["http://zotero.org/users/local/D44YHlzt/items/P8V227RJ"],"uri":["http://zotero.org/users/local/D44YHlzt/items/P8V227RJ"],"itemData":{"id":181,"type":"book","title":"Statistics, Data Mining, and Machine Learning in Astronomy","publisher":"Princeton University Press","edition":"1","ISBN":"9780691151687","author":[{"family":"Ivezic","given":"Zeljko"},{"family":"Connolly","given":"Andrew"},{"family":"Vanderplas","given":"Jacob"},{"family":"Gray","given":"Alexander"}],"issued":{"date-parts":[["2014"]]}}}],"schema":"https://github.com/citation-style-language/schema/raw/master/csl-citation.json"} </w:instrText>
-      </w:r>
-      <w:r>
-        <w:fldChar w:fldCharType="separate"/>
-      </w:r>
-      <w:r>
-        <w:rPr>
-          <w:noProof/>
-        </w:rPr>
-        <w:t>[5]</w:t>
-      </w:r>
-      <w:r>
-        <w:fldChar w:fldCharType="end"/>
-      </w:r>
-      <w:r>
-        <w:t xml:space="preserve"> </w:t>
-      </w:r>
-      <w:r>
-        <w:fldChar w:fldCharType="begin"/>
-      </w:r>
-      <w:r>
-        <w:instrText xml:space="preserve"> ADDIN ZOTERO_ITEM CSL_CITATION {"citationID":"QEb6wJmR","properties":{"formattedCitation":"[20]","plainCitation":"[20]"},"citationItems":[{"id":179,"uris":["http://zotero.org/users/local/D44YHlzt/items/ZJ2MBKCD"],"uri":["http://zotero.org/users/local/D44YHlzt/items/ZJ2MBKCD"],"itemData":{"id":179,"type":"webpage","title":"User guide: contents — astroML 0.2 documentation","URL":"http://www.astroml.org/user_guide/index.html","accessed":{"date-parts":[["2015",12,7]]}}}],"schema":"https://github.com/citation-style-language/schema/raw/master/csl-citation.json"} </w:instrText>
-      </w:r>
-      <w:r>
-        <w:fldChar w:fldCharType="separate"/>
-      </w:r>
-      <w:r>
-        <w:rPr>
-          <w:noProof/>
-        </w:rPr>
-        <w:t>[20]</w:t>
-      </w:r>
-      <w:r>
-        <w:fldChar w:fldCharType="end"/>
-      </w:r>
-      <w:r>
-        <w:t>.</w:t>
+        <w:t>Contributed to the report and served as the primary proofreader and editor.</w:t>
       </w:r>
     </w:p>
     <w:p>
@@ -5264,71 +5185,7 @@
         </w:numPr>
       </w:pPr>
       <w:r>
-        <w:lastRenderedPageBreak/>
-        <w:t>To build the pipeline I used Matplotlib and Seaborn to create the plots. And functions in the sci-kit learn library to split the data into training and test sets and to compute various metrics for both problems</w:t>
-      </w:r>
-      <w:r>
-        <w:t xml:space="preserve"> </w:t>
-      </w:r>
-      <w:r>
-        <w:fldChar w:fldCharType="begin"/>
-      </w:r>
-      <w:r>
-        <w:instrText xml:space="preserve"> ADDIN ZOTERO_ITEM CSL_CITATION {"citationID":"SFQlETbo","properties":{"formattedCitation":"[21]","plainCitation":"[21]"},"citationItems":[{"id":186,"uris":["http://zotero.org/users/local/D44YHlzt/items/QTSCW3F4"],"uri":["http://zotero.org/users/local/D44YHlzt/items/QTSCW3F4"],"itemData":{"id":186,"type":"webpage","title":"Seaborn: statistical data visualization — seaborn 0.6.0 documentation","URL":"http://stanford.edu/~mwaskom/software/seaborn/index.html","accessed":{"date-parts":[["2015",12,7]]}}}],"schema":"https://github.com/citation-style-language/schema/raw/master/csl-citation.json"} </w:instrText>
-      </w:r>
-      <w:r>
-        <w:fldChar w:fldCharType="separate"/>
-      </w:r>
-      <w:r>
-        <w:rPr>
-          <w:noProof/>
-        </w:rPr>
-        <w:t>[21]</w:t>
-      </w:r>
-      <w:r>
-        <w:fldChar w:fldCharType="end"/>
-      </w:r>
-      <w:r>
-        <w:t xml:space="preserve"> </w:t>
-      </w:r>
-      <w:r>
-        <w:fldChar w:fldCharType="begin"/>
-      </w:r>
-      <w:r>
-        <w:instrText xml:space="preserve"> ADDIN ZOTERO_ITEM CSL_CITATION {"citationID":"c3nnGh4k","properties":{"formattedCitation":"[22]","plainCitation":"[22]"},"citationItems":[{"id":175,"uris":["http://zotero.org/users/local/D44YHlzt/items/KDSF3MKP"],"uri":["http://zotero.org/users/local/D44YHlzt/items/KDSF3MKP"],"itemData":{"id":175,"type":"webpage","title":"API Reference — scikit-learn 0.17 documentation","URL":"http://scikit-learn.org/stable/modules/classes.html#module-sklearn.metrics","accessed":{"date-parts":[["2015",12,7]]}}}],"schema":"https://github.com/citation-style-language/schema/raw/master/csl-citation.json"} </w:instrText>
-      </w:r>
-      <w:r>
-        <w:fldChar w:fldCharType="separate"/>
-      </w:r>
-      <w:r>
-        <w:rPr>
-          <w:noProof/>
-        </w:rPr>
-        <w:t>[22]</w:t>
-      </w:r>
-      <w:r>
-        <w:fldChar w:fldCharType="end"/>
-      </w:r>
-      <w:r>
-        <w:fldChar w:fldCharType="begin"/>
-      </w:r>
-      <w:r>
-        <w:instrText xml:space="preserve"> ADDIN ZOTERO_ITEM CSL_CITATION {"citationID":"urGlG1xF","properties":{"formattedCitation":"[15]","plainCitation":"[15]"},"citationItems":[{"id":165,"uris":["http://zotero.org/users/local/D44YHlzt/items/PD8PEPVN"],"uri":["http://zotero.org/users/local/D44YHlzt/items/PD8PEPVN"],"itemData":{"id":165,"type":"webpage","title":"3.1. Cross-validation: evaluating estimator performance — scikit-learn 0.17 documentation","URL":"http://scikit-learn.org/stable/modules/cross_validation.html","accessed":{"date-parts":[["2015",12,7]]}}}],"schema":"https://github.com/citation-style-language/schema/raw/master/csl-citation.json"} </w:instrText>
-      </w:r>
-      <w:r>
-        <w:fldChar w:fldCharType="separate"/>
-      </w:r>
-      <w:r>
-        <w:rPr>
-          <w:noProof/>
-        </w:rPr>
-        <w:t>[15]</w:t>
-      </w:r>
-      <w:r>
-        <w:fldChar w:fldCharType="end"/>
-      </w:r>
-      <w:r>
-        <w:t>.</w:t>
+        <w:t>Investigated lasso, elastic net, and Bayesian ridge methods for classification (all of which was ultimately excluded, as various attempts proved these methods to be incompatible with the data).</w:t>
       </w:r>
     </w:p>
     <w:p>
@@ -5340,100 +5197,68 @@
         </w:numPr>
       </w:pPr>
       <w:r>
-        <w:t>To Implement the Neural Network I used TensorFlow to define the graph structure of the network and compute the gradients</w:t>
-      </w:r>
-      <w:r>
-        <w:t xml:space="preserve"> </w:t>
-      </w:r>
-      <w:r>
-        <w:fldChar w:fldCharType="begin"/>
-      </w:r>
-      <w:r>
-        <w:instrText xml:space="preserve"> ADDIN ZOTERO_ITEM CSL_CITATION {"citationID":"cjafjVJb","properties":{"formattedCitation":"[23]","plainCitation":"[23]"},"citationItems":[{"id":115,"uris":["http://zotero.org/users/local/D44YHlzt/items/GFTW73VS"],"uri":["http://zotero.org/users/local/D44YHlzt/items/GFTW73VS"],"itemData":{"id":115,"type":"webpage","title":"whitepaper2015.pdf","URL":"http://download.tensorflow.org/paper/whitepaper2015.pdf","accessed":{"date-parts":[["2015",11,17]]}}}],"schema":"https://github.com/citation-style-language/schema/raw/master/csl-citation.json"} </w:instrText>
-      </w:r>
-      <w:r>
-        <w:fldChar w:fldCharType="separate"/>
-      </w:r>
-      <w:r>
-        <w:rPr>
-          <w:noProof/>
-        </w:rPr>
-        <w:t>[23]</w:t>
-      </w:r>
-      <w:r>
-        <w:fldChar w:fldCharType="end"/>
-      </w:r>
-      <w:r>
-        <w:fldChar w:fldCharType="begin"/>
-      </w:r>
-      <w:r>
-        <w:instrText xml:space="preserve"> ADDIN ZOTERO_ITEM CSL_CITATION {"citationID":"5eh1QsYh","properties":{"formattedCitation":"[7]","plainCitation":"[7]"},"citationItems":[{"id":117,"uris":["http://zotero.org/users/local/D44YHlzt/items/3F52NHR8"],"uri":["http://zotero.org/users/local/D44YHlzt/items/3F52NHR8"],"itemData":{"id":117,"type":"webpage","title":"Getting Started — TensorFlow","URL":"http://tensorflow.org/get_started/basic_usage.md","accessed":{"date-parts":[["2015",11,17]]}}}],"schema":"https://github.com/citation-style-language/schema/raw/master/csl-citation.json"} </w:instrText>
-      </w:r>
-      <w:r>
-        <w:fldChar w:fldCharType="separate"/>
-      </w:r>
-      <w:r>
-        <w:rPr>
-          <w:noProof/>
-        </w:rPr>
-        <w:t>[7]</w:t>
-      </w:r>
-      <w:r>
-        <w:fldChar w:fldCharType="end"/>
-      </w:r>
-      <w:r>
-        <w:t>.</w:t>
-      </w:r>
-      <w:r>
-        <w:t xml:space="preserve"> I also read two papers one on dropout which I ended up using for the network by </w:t>
-      </w:r>
-      <w:r>
-        <w:t xml:space="preserve">Geoff Hinton and another on the difficulties of training deep neural networks by Yoshua Bengio </w:t>
-      </w:r>
-      <w:r>
-        <w:fldChar w:fldCharType="begin"/>
-      </w:r>
-      <w:r>
-        <w:instrText xml:space="preserve"> ADDIN ZOTERO_ITEM CSL_CITATION {"citationID":"fO3L0MQF","properties":{"formattedCitation":"[24]","plainCitation":"[24]"},"citationItems":[{"id":196,"uris":["http://zotero.org/users/local/D44YHlzt/items/SHTVKWP5"],"uri":["http://zotero.org/users/local/D44YHlzt/items/SHTVKWP5"],"itemData":{"id":196,"type":"article-journal","title":"Dropout: A Simple Way to Prevent Neural Networks from Overfitting","container-title":"Journal of Machine Learning Research","page":"1929-1958","volume":"15","source":"jmlr.org","shortTitle":"Dropout","author":[{"family":"Srivastava","given":"Nitish"},{"family":"Hinton","given":"Geoffrey"},{"family":"Krizhevsky","given":"Alex"},{"family":"Sutskever","given":"Ilya"},{"family":"Salakhutdinov","given":"Ruslan"}],"issued":{"date-parts":[["2014"]]},"accessed":{"date-parts":[["2015",12,8]]}}}],"schema":"https://github.com/citation-style-language/schema/raw/master/csl-citation.json"} </w:instrText>
-      </w:r>
-      <w:r>
-        <w:fldChar w:fldCharType="separate"/>
-      </w:r>
-      <w:r>
-        <w:rPr>
-          <w:noProof/>
-        </w:rPr>
-        <w:t>[24]</w:t>
-      </w:r>
-      <w:r>
-        <w:fldChar w:fldCharType="end"/>
-      </w:r>
-      <w:r>
-        <w:t xml:space="preserve"> </w:t>
-      </w:r>
-      <w:r>
-        <w:fldChar w:fldCharType="begin"/>
-      </w:r>
-      <w:r>
-        <w:instrText xml:space="preserve"> ADDIN ZOTERO_ITEM CSL_CITATION {"citationID":"VfACHD74","properties":{"formattedCitation":"[25]","plainCitation":"[25]"},"citationItems":[{"id":199,"uris":["http://zotero.org/users/local/D44YHlzt/items/NW377FKC"],"uri":["http://zotero.org/users/local/D44YHlzt/items/NW377FKC"],"itemData":{"id":199,"type":"paper-conference","title":"Understanding the difficulty of training deep feedforward neural networks","container-title":"In Proceedings of the International Conference on Artificial Intelligence and Statistics (AISTATS’10). Society for Artificial Intelligence and Statistics","source":"CiteSeer","abstract":"Whereas before 2006 it appears that deep multilayer neural networks were not successfully trained, since then several algorithms have been shown to successfully train them, with experimental results showing the superiority of deeper vs less deep architectures. All these experimental results were obtained with new initialization or training mechanisms. Our objective here is to understand better why standard gradient descent from random initialization is doing so poorly with deep neural networks, to better understand these recent relative successes and help design better algorithms in the future. We first observe the influence of the non-linear activations functions. We find that the logistic sigmoid activation is unsuited for deep networks with random initialization because of its mean value, which can drive especially the top hidden layer into saturation. Surprisingly, we find that saturated units can move out of saturation by themselves, albeit slowly, and explaining the plateaus sometimes seen when training neural networks. We find that a new non-linearity that saturates less can often be beneficial. Finally, we study how activations and gradients vary across layers and during training, with the idea that training may be more difficult when the singular values of the Jacobian associated with each layer are far from 1. Based on these considerations, we propose a new initialization scheme that brings substantially faster convergence. 1 Deep Neural Networks Deep learning methods aim at learning feature hierarchies with features from higher levels of the hierarchy formed by the composition of lower level features. They include","author":[{"family":"Glorot","given":"Xavier"},{"family":"Bengio","given":"Yoshua"}],"issued":{"date-parts":[["2010"]]}}}],"schema":"https://github.com/citation-style-language/schema/raw/master/csl-citation.json"} </w:instrText>
-      </w:r>
-      <w:r>
-        <w:fldChar w:fldCharType="separate"/>
-      </w:r>
-      <w:r>
-        <w:rPr>
-          <w:noProof/>
-        </w:rPr>
-        <w:t>[25]</w:t>
-      </w:r>
-      <w:r>
-        <w:fldChar w:fldCharType="end"/>
-      </w:r>
-      <w:r>
-        <w:t>. Both papers helped me in trying to properly train the network and when regularization is important. I thought these papers were especially poignant for this problem because I was worried about the network not being able to learn RR Lyrae stars based on how few of them we had.</w:t>
-      </w:r>
-      <w:bookmarkStart w:id="0" w:name="_GoBack"/>
-      <w:bookmarkEnd w:id="0"/>
+        <w:t>Implemented logistic regression method in python.</w:t>
+      </w:r>
+    </w:p>
+    <w:p>
+      <w:pPr>
+        <w:ind w:firstLine="720"/>
+        <w:rPr>
+          <w:b/>
+        </w:rPr>
+      </w:pPr>
+    </w:p>
+    <w:p>
+      <w:pPr>
+        <w:rPr>
+          <w:b/>
+        </w:rPr>
+      </w:pPr>
+    </w:p>
+    <w:p>
+      <w:pPr>
+        <w:rPr>
+          <w:b/>
+        </w:rPr>
+      </w:pPr>
+    </w:p>
+    <w:p>
+      <w:pPr>
+        <w:ind w:firstLine="720"/>
+      </w:pPr>
+      <w:r>
+        <w:t>In addition to our individual contributions our group was in constant contact either meeting in person, communicating through GitHub or through our facebook group. This led to many fruitful discussions on what would be interesting things to try, advice on why something might not be working or how it could work better and also kept everyone in the loop on what others were doing. Ultimately these discussions not only enhanced learning, but we feel led to a stronger project.</w:t>
+      </w:r>
+    </w:p>
+    <w:p>
+      <w:pPr>
+        <w:rPr>
+          <w:b/>
+        </w:rPr>
+      </w:pPr>
+    </w:p>
+    <w:p>
+      <w:r>
+        <w:rPr>
+          <w:b/>
+        </w:rPr>
+        <w:t xml:space="preserve">What did we use </w:t>
+      </w:r>
+    </w:p>
+    <w:p/>
+    <w:p>
+      <w:pPr>
+        <w:ind w:firstLine="720"/>
+        <w:rPr>
+          <w:b/>
+        </w:rPr>
+      </w:pPr>
+      <w:r>
+        <w:rPr>
+          <w:b/>
+        </w:rPr>
+        <w:t>Noble Kennamer</w:t>
+      </w:r>
     </w:p>
     <w:p>
       <w:pPr>
@@ -5444,7 +5269,7 @@
         </w:numPr>
       </w:pPr>
       <w:r>
-        <w:t>I implemented Naïve Bayes and Linear Regression (using gradient descent) from scratch.</w:t>
+        <w:t>Throughout the entire project I wrote all my code in python using numpy (matrix library).</w:t>
       </w:r>
     </w:p>
     <w:p>
@@ -5456,6 +5281,253 @@
         </w:numPr>
       </w:pPr>
       <w:r>
+        <w:t>To gather the data I used the library astroML which is a python library written by Jake Vanderplas for downloading astrophysical data from various sources. The data we use come from the SDSS and both problems were actually introduced to me from Jake Vanderplas’s book “Statistics, Data Minding, and Machine Learning in Astronomy: A Practical Python Guide for the Analysis of Survey Data”. The main inspiration from this project came directly from reading his book over the summer</w:t>
+      </w:r>
+      <w:r>
+        <w:t xml:space="preserve"> </w:t>
+      </w:r>
+      <w:r>
+        <w:fldChar w:fldCharType="begin"/>
+      </w:r>
+      <w:r>
+        <w:instrText xml:space="preserve"> ADDIN ZOTERO_ITEM CSL_CITATION {"citationID":"SfJyqPqx","properties":{"formattedCitation":"[5]","plainCitation":"[5]"},"citationItems":[{"id":181,"uris":["http://zotero.org/users/local/D44YHlzt/items/P8V227RJ"],"uri":["http://zotero.org/users/local/D44YHlzt/items/P8V227RJ"],"itemData":{"id":181,"type":"book","title":"Statistics, Data Mining, and Machine Learning in Astronomy","publisher":"Princeton University Press","edition":"1","ISBN":"9780691151687","author":[{"family":"Ivezic","given":"Zeljko"},{"family":"Connolly","given":"Andrew"},{"family":"Vanderplas","given":"Jacob"},{"family":"Gray","given":"Alexander"}],"issued":{"date-parts":[["2014"]]}}}],"schema":"https://github.com/citation-style-language/schema/raw/master/csl-citation.json"} </w:instrText>
+      </w:r>
+      <w:r>
+        <w:fldChar w:fldCharType="separate"/>
+      </w:r>
+      <w:r>
+        <w:rPr>
+          <w:noProof/>
+        </w:rPr>
+        <w:t>[5]</w:t>
+      </w:r>
+      <w:r>
+        <w:fldChar w:fldCharType="end"/>
+      </w:r>
+      <w:r>
+        <w:t xml:space="preserve"> </w:t>
+      </w:r>
+      <w:r>
+        <w:fldChar w:fldCharType="begin"/>
+      </w:r>
+      <w:r>
+        <w:instrText xml:space="preserve"> ADDIN ZOTERO_ITEM CSL_CITATION {"citationID":"QEb6wJmR","properties":{"formattedCitation":"[20]","plainCitation":"[20]"},"citationItems":[{"id":179,"uris":["http://zotero.org/users/local/D44YHlzt/items/ZJ2MBKCD"],"uri":["http://zotero.org/users/local/D44YHlzt/items/ZJ2MBKCD"],"itemData":{"id":179,"type":"webpage","title":"User guide: contents — astroML 0.2 documentation","URL":"http://www.astroml.org/user_guide/index.html","accessed":{"date-parts":[["2015",12,7]]}}}],"schema":"https://github.com/citation-style-language/schema/raw/master/csl-citation.json"} </w:instrText>
+      </w:r>
+      <w:r>
+        <w:fldChar w:fldCharType="separate"/>
+      </w:r>
+      <w:r>
+        <w:rPr>
+          <w:noProof/>
+        </w:rPr>
+        <w:t>[20]</w:t>
+      </w:r>
+      <w:r>
+        <w:fldChar w:fldCharType="end"/>
+      </w:r>
+      <w:r>
+        <w:t>.</w:t>
+      </w:r>
+    </w:p>
+    <w:p>
+      <w:pPr>
+        <w:pStyle w:val="ListParagraph"/>
+        <w:numPr>
+          <w:ilvl w:val="0"/>
+          <w:numId w:val="2"/>
+        </w:numPr>
+      </w:pPr>
+      <w:r>
+        <w:lastRenderedPageBreak/>
+        <w:t>To build the pipeline I used Matplotlib and Seaborn to create the plots. And functions in the sci-kit learn library to split the data into training and test sets and to compute various metrics for both problems</w:t>
+      </w:r>
+      <w:r>
+        <w:t xml:space="preserve"> </w:t>
+      </w:r>
+      <w:r>
+        <w:fldChar w:fldCharType="begin"/>
+      </w:r>
+      <w:r>
+        <w:instrText xml:space="preserve"> ADDIN ZOTERO_ITEM CSL_CITATION {"citationID":"SFQlETbo","properties":{"formattedCitation":"[21]","plainCitation":"[21]"},"citationItems":[{"id":186,"uris":["http://zotero.org/users/local/D44YHlzt/items/QTSCW3F4"],"uri":["http://zotero.org/users/local/D44YHlzt/items/QTSCW3F4"],"itemData":{"id":186,"type":"webpage","title":"Seaborn: statistical data visualization — seaborn 0.6.0 documentation","URL":"http://stanford.edu/~mwaskom/software/seaborn/index.html","accessed":{"date-parts":[["2015",12,7]]}}}],"schema":"https://github.com/citation-style-language/schema/raw/master/csl-citation.json"} </w:instrText>
+      </w:r>
+      <w:r>
+        <w:fldChar w:fldCharType="separate"/>
+      </w:r>
+      <w:r>
+        <w:rPr>
+          <w:noProof/>
+        </w:rPr>
+        <w:t>[21]</w:t>
+      </w:r>
+      <w:r>
+        <w:fldChar w:fldCharType="end"/>
+      </w:r>
+      <w:r>
+        <w:t xml:space="preserve"> </w:t>
+      </w:r>
+      <w:r>
+        <w:fldChar w:fldCharType="begin"/>
+      </w:r>
+      <w:r>
+        <w:instrText xml:space="preserve"> ADDIN ZOTERO_ITEM CSL_CITATION {"citationID":"c3nnGh4k","properties":{"formattedCitation":"[22]","plainCitation":"[22]"},"citationItems":[{"id":175,"uris":["http://zotero.org/users/local/D44YHlzt/items/KDSF3MKP"],"uri":["http://zotero.org/users/local/D44YHlzt/items/KDSF3MKP"],"itemData":{"id":175,"type":"webpage","title":"API Reference — scikit-learn 0.17 documentation","URL":"http://scikit-learn.org/stable/modules/classes.html#module-sklearn.metrics","accessed":{"date-parts":[["2015",12,7]]}}}],"schema":"https://github.com/citation-style-language/schema/raw/master/csl-citation.json"} </w:instrText>
+      </w:r>
+      <w:r>
+        <w:fldChar w:fldCharType="separate"/>
+      </w:r>
+      <w:r>
+        <w:rPr>
+          <w:noProof/>
+        </w:rPr>
+        <w:t>[22]</w:t>
+      </w:r>
+      <w:r>
+        <w:fldChar w:fldCharType="end"/>
+      </w:r>
+      <w:r>
+        <w:fldChar w:fldCharType="begin"/>
+      </w:r>
+      <w:r>
+        <w:instrText xml:space="preserve"> ADDIN ZOTERO_ITEM CSL_CITATION {"citationID":"urGlG1xF","properties":{"formattedCitation":"[15]","plainCitation":"[15]"},"citationItems":[{"id":165,"uris":["http://zotero.org/users/local/D44YHlzt/items/PD8PEPVN"],"uri":["http://zotero.org/users/local/D44YHlzt/items/PD8PEPVN"],"itemData":{"id":165,"type":"webpage","title":"3.1. Cross-validation: evaluating estimator performance — scikit-learn 0.17 documentation","URL":"http://scikit-learn.org/stable/modules/cross_validation.html","accessed":{"date-parts":[["2015",12,7]]}}}],"schema":"https://github.com/citation-style-language/schema/raw/master/csl-citation.json"} </w:instrText>
+      </w:r>
+      <w:r>
+        <w:fldChar w:fldCharType="separate"/>
+      </w:r>
+      <w:r>
+        <w:rPr>
+          <w:noProof/>
+        </w:rPr>
+        <w:t>[15]</w:t>
+      </w:r>
+      <w:r>
+        <w:fldChar w:fldCharType="end"/>
+      </w:r>
+      <w:r>
+        <w:t>.</w:t>
+      </w:r>
+    </w:p>
+    <w:p>
+      <w:pPr>
+        <w:pStyle w:val="ListParagraph"/>
+        <w:numPr>
+          <w:ilvl w:val="0"/>
+          <w:numId w:val="2"/>
+        </w:numPr>
+      </w:pPr>
+      <w:r>
+        <w:t>To Implement the Neural Network I used TensorFlow to define the graph structure of the network and compute the gradients</w:t>
+      </w:r>
+      <w:r>
+        <w:t xml:space="preserve"> </w:t>
+      </w:r>
+      <w:r>
+        <w:fldChar w:fldCharType="begin"/>
+      </w:r>
+      <w:r>
+        <w:instrText xml:space="preserve"> ADDIN ZOTERO_ITEM CSL_CITATION {"citationID":"cjafjVJb","properties":{"formattedCitation":"[23]","plainCitation":"[23]"},"citationItems":[{"id":115,"uris":["http://zotero.org/users/local/D44YHlzt/items/GFTW73VS"],"uri":["http://zotero.org/users/local/D44YHlzt/items/GFTW73VS"],"itemData":{"id":115,"type":"webpage","title":"whitepaper2015.pdf","URL":"http://download.tensorflow.org/paper/whitepaper2015.pdf","accessed":{"date-parts":[["2015",11,17]]}}}],"schema":"https://github.com/citation-style-language/schema/raw/master/csl-citation.json"} </w:instrText>
+      </w:r>
+      <w:r>
+        <w:fldChar w:fldCharType="separate"/>
+      </w:r>
+      <w:r>
+        <w:rPr>
+          <w:noProof/>
+        </w:rPr>
+        <w:t>[23]</w:t>
+      </w:r>
+      <w:r>
+        <w:fldChar w:fldCharType="end"/>
+      </w:r>
+      <w:r>
+        <w:fldChar w:fldCharType="begin"/>
+      </w:r>
+      <w:r>
+        <w:instrText xml:space="preserve"> ADDIN ZOTERO_ITEM CSL_CITATION {"citationID":"5eh1QsYh","properties":{"formattedCitation":"[7]","plainCitation":"[7]"},"citationItems":[{"id":117,"uris":["http://zotero.org/users/local/D44YHlzt/items/3F52NHR8"],"uri":["http://zotero.org/users/local/D44YHlzt/items/3F52NHR8"],"itemData":{"id":117,"type":"webpage","title":"Getting Started — TensorFlow","URL":"http://tensorflow.org/get_started/basic_usage.md","accessed":{"date-parts":[["2015",11,17]]}}}],"schema":"https://github.com/citation-style-language/schema/raw/master/csl-citation.json"} </w:instrText>
+      </w:r>
+      <w:r>
+        <w:fldChar w:fldCharType="separate"/>
+      </w:r>
+      <w:r>
+        <w:rPr>
+          <w:noProof/>
+        </w:rPr>
+        <w:t>[7]</w:t>
+      </w:r>
+      <w:r>
+        <w:fldChar w:fldCharType="end"/>
+      </w:r>
+      <w:r>
+        <w:t>.</w:t>
+      </w:r>
+      <w:r>
+        <w:t xml:space="preserve"> I also read two papers one on dropout which I ended up using for the network by </w:t>
+      </w:r>
+      <w:r>
+        <w:t xml:space="preserve">Geoff Hinton and another on the difficulties of training deep neural networks by Yoshua Bengio </w:t>
+      </w:r>
+      <w:r>
+        <w:fldChar w:fldCharType="begin"/>
+      </w:r>
+      <w:r>
+        <w:instrText xml:space="preserve"> ADDIN ZOTERO_ITEM CSL_CITATION {"citationID":"fO3L0MQF","properties":{"formattedCitation":"[24]","plainCitation":"[24]"},"citationItems":[{"id":196,"uris":["http://zotero.org/users/local/D44YHlzt/items/SHTVKWP5"],"uri":["http://zotero.org/users/local/D44YHlzt/items/SHTVKWP5"],"itemData":{"id":196,"type":"article-journal","title":"Dropout: A Simple Way to Prevent Neural Networks from Overfitting","container-title":"Journal of Machine Learning Research","page":"1929-1958","volume":"15","source":"jmlr.org","shortTitle":"Dropout","author":[{"family":"Srivastava","given":"Nitish"},{"family":"Hinton","given":"Geoffrey"},{"family":"Krizhevsky","given":"Alex"},{"family":"Sutskever","given":"Ilya"},{"family":"Salakhutdinov","given":"Ruslan"}],"issued":{"date-parts":[["2014"]]},"accessed":{"date-parts":[["2015",12,8]]}}}],"schema":"https://github.com/citation-style-language/schema/raw/master/csl-citation.json"} </w:instrText>
+      </w:r>
+      <w:r>
+        <w:fldChar w:fldCharType="separate"/>
+      </w:r>
+      <w:r>
+        <w:rPr>
+          <w:noProof/>
+        </w:rPr>
+        <w:t>[24]</w:t>
+      </w:r>
+      <w:r>
+        <w:fldChar w:fldCharType="end"/>
+      </w:r>
+      <w:r>
+        <w:t xml:space="preserve"> </w:t>
+      </w:r>
+      <w:r>
+        <w:fldChar w:fldCharType="begin"/>
+      </w:r>
+      <w:r>
+        <w:instrText xml:space="preserve"> ADDIN ZOTERO_ITEM CSL_CITATION {"citationID":"VfACHD74","properties":{"formattedCitation":"[25]","plainCitation":"[25]"},"citationItems":[{"id":199,"uris":["http://zotero.org/users/local/D44YHlzt/items/NW377FKC"],"uri":["http://zotero.org/users/local/D44YHlzt/items/NW377FKC"],"itemData":{"id":199,"type":"paper-conference","title":"Understanding the difficulty of training deep feedforward neural networks","container-title":"In Proceedings of the International Conference on Artificial Intelligence and Statistics (AISTATS’10). Society for Artificial Intelligence and Statistics","source":"CiteSeer","abstract":"Whereas before 2006 it appears that deep multilayer neural networks were not successfully trained, since then several algorithms have been shown to successfully train them, with experimental results showing the superiority of deeper vs less deep architectures. All these experimental results were obtained with new initialization or training mechanisms. Our objective here is to understand better why standard gradient descent from random initialization is doing so poorly with deep neural networks, to better understand these recent relative successes and help design better algorithms in the future. We first observe the influence of the non-linear activations functions. We find that the logistic sigmoid activation is unsuited for deep networks with random initialization because of its mean value, which can drive especially the top hidden layer into saturation. Surprisingly, we find that saturated units can move out of saturation by themselves, albeit slowly, and explaining the plateaus sometimes seen when training neural networks. We find that a new non-linearity that saturates less can often be beneficial. Finally, we study how activations and gradients vary across layers and during training, with the idea that training may be more difficult when the singular values of the Jacobian associated with each layer are far from 1. Based on these considerations, we propose a new initialization scheme that brings substantially faster convergence. 1 Deep Neural Networks Deep learning methods aim at learning feature hierarchies with features from higher levels of the hierarchy formed by the composition of lower level features. They include","author":[{"family":"Glorot","given":"Xavier"},{"family":"Bengio","given":"Yoshua"}],"issued":{"date-parts":[["2010"]]}}}],"schema":"https://github.com/citation-style-language/schema/raw/master/csl-citation.json"} </w:instrText>
+      </w:r>
+      <w:r>
+        <w:fldChar w:fldCharType="separate"/>
+      </w:r>
+      <w:r>
+        <w:rPr>
+          <w:noProof/>
+        </w:rPr>
+        <w:t>[25]</w:t>
+      </w:r>
+      <w:r>
+        <w:fldChar w:fldCharType="end"/>
+      </w:r>
+      <w:r>
+        <w:t>. Both papers helped me in trying to properly train the network and when regularization is important. I thought these papers were especially poignant for this problem because I was worried about the network not being able to learn RR Lyrae stars based on how few of them we had.</w:t>
+      </w:r>
+    </w:p>
+    <w:p>
+      <w:pPr>
+        <w:pStyle w:val="ListParagraph"/>
+        <w:numPr>
+          <w:ilvl w:val="0"/>
+          <w:numId w:val="2"/>
+        </w:numPr>
+      </w:pPr>
+      <w:r>
+        <w:t>I implemented Naïve Bayes and Linear Regression (using gradient descent) from scratch.</w:t>
+      </w:r>
+    </w:p>
+    <w:p>
+      <w:pPr>
+        <w:pStyle w:val="ListParagraph"/>
+        <w:numPr>
+          <w:ilvl w:val="0"/>
+          <w:numId w:val="2"/>
+        </w:numPr>
+      </w:pPr>
+      <w:r>
         <w:t>Any other model that I worked on optimizing for the respective problems I used an implementation fro</w:t>
       </w:r>
       <w:r>
@@ -5489,7 +5561,13 @@
         </w:numPr>
       </w:pPr>
       <w:r>
-        <w:t>Just Python and numpy.</w:t>
+        <w:t>Just Python</w:t>
+      </w:r>
+      <w:r>
+        <w:t>, sklearn</w:t>
+      </w:r>
+      <w:r>
+        <w:t xml:space="preserve"> and numpy.</w:t>
       </w:r>
     </w:p>
     <w:p/>
@@ -5774,6 +5852,24 @@
     </w:p>
     <w:p>
       <w:pPr>
+        <w:pStyle w:val="ListParagraph"/>
+        <w:numPr>
+          <w:ilvl w:val="0"/>
+          <w:numId w:val="2"/>
+        </w:numPr>
+      </w:pPr>
+      <w:r>
+        <w:t>I used Python and numpy, a</w:t>
+      </w:r>
+      <w:r>
+        <w:t xml:space="preserve">nd nothing else that the others </w:t>
+      </w:r>
+      <w:r>
+        <w:t>didn’t use.</w:t>
+      </w:r>
+    </w:p>
+    <w:p>
+      <w:pPr>
         <w:rPr>
           <w:b/>
         </w:rPr>
@@ -5785,9 +5881,6 @@
           <w:b/>
         </w:rPr>
         <w:t xml:space="preserve">Experience </w:t>
-      </w:r>
-      <w:r>
-        <w:t>(Everybody write about your experience doing this project)</w:t>
       </w:r>
     </w:p>
     <w:p/>
@@ -6078,6 +6171,46 @@
     </w:p>
     <w:p>
       <w:pPr>
+        <w:ind w:firstLine="720"/>
+        <w:rPr>
+          <w:b/>
+        </w:rPr>
+      </w:pPr>
+    </w:p>
+    <w:p>
+      <w:pPr>
+        <w:ind w:firstLine="720"/>
+      </w:pPr>
+      <w:r>
+        <w:t>This project was something of a nightmare for me. I was less familiar with the project’s content than the rest of the group, and while I wholeheartedly supported the project I nonetheless found myself scrambling to keep up, which meant that I got to do a lot of learning just to get to the starting point. Then, several of the sections that I undertook proved to be fruitless endeavors, I fact that I was loathe to admit until I had exhausted those options, so I found myself desperately scrambling to find more ways to contribute to the project as the clock ticked down.</w:t>
+      </w:r>
+    </w:p>
+    <w:p>
+      <w:pPr>
+        <w:ind w:firstLine="720"/>
+      </w:pPr>
+      <w:r>
+        <w:t>Difficulties aside, I learned a great deal about cross validation while working on the project, and I feel much more comfortable with all of the methods of classification that we used for the project than I did earlier in the quarter. It was also an interesting learning experience use python notebooks, as I had only used Python a small bit in the past; I found that the python notebooks were a very useful method for implementing the project, and easy to work with once I’d figured them out. So, even though working on the project caused me no end of grief, I got a lot out of it and I’m thankful to have worked on it.</w:t>
+      </w:r>
+    </w:p>
+    <w:p>
+      <w:pPr>
+        <w:ind w:firstLine="720"/>
+        <w:rPr>
+          <w:b/>
+        </w:rPr>
+      </w:pPr>
+    </w:p>
+    <w:p>
+      <w:pPr>
+        <w:ind w:firstLine="720"/>
+      </w:pPr>
+      <w:r>
+        <w:t>Noble here: I would just like to back up what Dylan said. He put his best foot forward and fully participated in the group. I valued him a contributing member to our team.</w:t>
+      </w:r>
+    </w:p>
+    <w:p>
+      <w:pPr>
         <w:rPr>
           <w:b/>
         </w:rPr>
@@ -6709,16 +6842,6 @@
       </w:r>
     </w:p>
     <w:p/>
-    <w:p/>
-    <w:p/>
-    <w:p>
-      <w:r>
-        <w:rPr>
-          <w:b/>
-        </w:rPr>
-        <w:t>Appendix</w:t>
-      </w:r>
-    </w:p>
     <w:sectPr>
       <w:pgSz w:w="12240" w:h="15840"/>
       <w:pgMar w:top="1440" w:right="1800" w:bottom="1440" w:left="1800" w:header="0" w:footer="0" w:gutter="0"/>

</xml_diff>